<commit_message>
Bijna klaar met reader 1_2
</commit_message>
<xml_diff>
--- a/LESWEEK1/Reader_Biostatica_Matlab_Wk1_2_READER.docx
+++ b/LESWEEK1/Reader_Biostatica_Matlab_Wk1_2_READER.docx
@@ -1150,7 +1150,7 @@
           <w:r>
             <w:fldChar w:fldCharType="separate"/>
           </w:r>
-          <w:hyperlink w:anchor="_Toc492987585" w:history="1">
+          <w:hyperlink w:anchor="_Toc492989501" w:history="1">
             <w:r>
               <w:rPr>
                 <w:rStyle w:val="Hyperlink"/>
@@ -1177,7 +1177,7 @@
                 <w:noProof/>
                 <w:webHidden/>
               </w:rPr>
-              <w:instrText xml:space="preserve"> PAGEREF _Toc492987585 \h </w:instrText>
+              <w:instrText xml:space="preserve"> PAGEREF _Toc492989501 \h </w:instrText>
             </w:r>
             <w:r>
               <w:rPr>
@@ -1218,7 +1218,7 @@
               <w:lang w:eastAsia="nl-NL"/>
             </w:rPr>
           </w:pPr>
-          <w:hyperlink w:anchor="_Toc492987586" w:history="1">
+          <w:hyperlink w:anchor="_Toc492989502" w:history="1">
             <w:r>
               <w:rPr>
                 <w:rStyle w:val="Hyperlink"/>
@@ -1265,7 +1265,7 @@
                 <w:noProof/>
                 <w:webHidden/>
               </w:rPr>
-              <w:instrText xml:space="preserve"> PAGEREF _Toc492987586 \h </w:instrText>
+              <w:instrText xml:space="preserve"> PAGEREF _Toc492989502 \h </w:instrText>
             </w:r>
             <w:r>
               <w:rPr>
@@ -1306,7 +1306,7 @@
               <w:lang w:eastAsia="nl-NL"/>
             </w:rPr>
           </w:pPr>
-          <w:hyperlink w:anchor="_Toc492987587" w:history="1">
+          <w:hyperlink w:anchor="_Toc492989503" w:history="1">
             <w:r>
               <w:rPr>
                 <w:rStyle w:val="Hyperlink"/>
@@ -1353,7 +1353,7 @@
                 <w:noProof/>
                 <w:webHidden/>
               </w:rPr>
-              <w:instrText xml:space="preserve"> PAGEREF _Toc492987587 \h </w:instrText>
+              <w:instrText xml:space="preserve"> PAGEREF _Toc492989503 \h </w:instrText>
             </w:r>
             <w:r>
               <w:rPr>
@@ -1394,7 +1394,7 @@
               <w:lang w:eastAsia="nl-NL"/>
             </w:rPr>
           </w:pPr>
-          <w:hyperlink w:anchor="_Toc492987588" w:history="1">
+          <w:hyperlink w:anchor="_Toc492989504" w:history="1">
             <w:r>
               <w:rPr>
                 <w:rStyle w:val="Hyperlink"/>
@@ -1438,7 +1438,7 @@
                 <w:noProof/>
                 <w:webHidden/>
               </w:rPr>
-              <w:instrText xml:space="preserve"> PAGEREF _Toc492987588 \h </w:instrText>
+              <w:instrText xml:space="preserve"> PAGEREF _Toc492989504 \h </w:instrText>
             </w:r>
             <w:r>
               <w:rPr>
@@ -1479,7 +1479,7 @@
               <w:lang w:eastAsia="nl-NL"/>
             </w:rPr>
           </w:pPr>
-          <w:hyperlink w:anchor="_Toc492987589" w:history="1">
+          <w:hyperlink w:anchor="_Toc492989505" w:history="1">
             <w:r>
               <w:rPr>
                 <w:rStyle w:val="Hyperlink"/>
@@ -1526,7 +1526,7 @@
                 <w:noProof/>
                 <w:webHidden/>
               </w:rPr>
-              <w:instrText xml:space="preserve"> PAGEREF _Toc492987589 \h </w:instrText>
+              <w:instrText xml:space="preserve"> PAGEREF _Toc492989505 \h </w:instrText>
             </w:r>
             <w:r>
               <w:rPr>
@@ -1567,7 +1567,7 @@
               <w:lang w:eastAsia="nl-NL"/>
             </w:rPr>
           </w:pPr>
-          <w:hyperlink w:anchor="_Toc492987590" w:history="1">
+          <w:hyperlink w:anchor="_Toc492989506" w:history="1">
             <w:r>
               <w:rPr>
                 <w:rStyle w:val="Hyperlink"/>
@@ -1611,7 +1611,7 @@
                 <w:noProof/>
                 <w:webHidden/>
               </w:rPr>
-              <w:instrText xml:space="preserve"> PAGEREF _Toc492987590 \h </w:instrText>
+              <w:instrText xml:space="preserve"> PAGEREF _Toc492989506 \h </w:instrText>
             </w:r>
             <w:r>
               <w:rPr>
@@ -1652,7 +1652,7 @@
               <w:lang w:eastAsia="nl-NL"/>
             </w:rPr>
           </w:pPr>
-          <w:hyperlink w:anchor="_Toc492987591" w:history="1">
+          <w:hyperlink w:anchor="_Toc492989507" w:history="1">
             <w:r>
               <w:rPr>
                 <w:rStyle w:val="Hyperlink"/>
@@ -1695,7 +1695,7 @@
                 <w:noProof/>
                 <w:webHidden/>
               </w:rPr>
-              <w:instrText xml:space="preserve"> PAGEREF _Toc492987591 \h </w:instrText>
+              <w:instrText xml:space="preserve"> PAGEREF _Toc492989507 \h </w:instrText>
             </w:r>
             <w:r>
               <w:rPr>
@@ -1736,7 +1736,7 @@
               <w:lang w:eastAsia="nl-NL"/>
             </w:rPr>
           </w:pPr>
-          <w:hyperlink w:anchor="_Toc492987592" w:history="1">
+          <w:hyperlink w:anchor="_Toc492989508" w:history="1">
             <w:r>
               <w:rPr>
                 <w:rStyle w:val="Hyperlink"/>
@@ -1780,7 +1780,7 @@
                 <w:noProof/>
                 <w:webHidden/>
               </w:rPr>
-              <w:instrText xml:space="preserve"> PAGEREF _Toc492987592 \h </w:instrText>
+              <w:instrText xml:space="preserve"> PAGEREF _Toc492989508 \h </w:instrText>
             </w:r>
             <w:r>
               <w:rPr>
@@ -1822,7 +1822,7 @@
               <w:lang w:eastAsia="nl-NL"/>
             </w:rPr>
           </w:pPr>
-          <w:hyperlink w:anchor="_Toc492987593" w:history="1">
+          <w:hyperlink w:anchor="_Toc492989509" w:history="1">
             <w:r>
               <w:rPr>
                 <w:rStyle w:val="Hyperlink"/>
@@ -1868,7 +1868,7 @@
                 <w:noProof/>
                 <w:webHidden/>
               </w:rPr>
-              <w:instrText xml:space="preserve"> PAGEREF _Toc492987593 \h </w:instrText>
+              <w:instrText xml:space="preserve"> PAGEREF _Toc492989509 \h </w:instrText>
             </w:r>
             <w:r>
               <w:rPr>
@@ -1909,7 +1909,7 @@
               <w:lang w:eastAsia="nl-NL"/>
             </w:rPr>
           </w:pPr>
-          <w:hyperlink w:anchor="_Toc492987594" w:history="1">
+          <w:hyperlink w:anchor="_Toc492989510" w:history="1">
             <w:r>
               <w:rPr>
                 <w:rStyle w:val="Hyperlink"/>
@@ -1954,7 +1954,7 @@
                 <w:noProof/>
                 <w:webHidden/>
               </w:rPr>
-              <w:instrText xml:space="preserve"> PAGEREF _Toc492987594 \h </w:instrText>
+              <w:instrText xml:space="preserve"> PAGEREF _Toc492989510 \h </w:instrText>
             </w:r>
             <w:r>
               <w:rPr>
@@ -1996,7 +1996,7 @@
               <w:lang w:eastAsia="nl-NL"/>
             </w:rPr>
           </w:pPr>
-          <w:hyperlink w:anchor="_Toc492987595" w:history="1">
+          <w:hyperlink w:anchor="_Toc492989511" w:history="1">
             <w:r>
               <w:rPr>
                 <w:rStyle w:val="Hyperlink"/>
@@ -2044,7 +2044,7 @@
                 <w:noProof/>
                 <w:webHidden/>
               </w:rPr>
-              <w:instrText xml:space="preserve"> PAGEREF _Toc492987595 \h </w:instrText>
+              <w:instrText xml:space="preserve"> PAGEREF _Toc492989511 \h </w:instrText>
             </w:r>
             <w:r>
               <w:rPr>
@@ -2086,7 +2086,7 @@
               <w:lang w:eastAsia="nl-NL"/>
             </w:rPr>
           </w:pPr>
-          <w:hyperlink w:anchor="_Toc492987596" w:history="1">
+          <w:hyperlink w:anchor="_Toc492989512" w:history="1">
             <w:r>
               <w:rPr>
                 <w:rStyle w:val="Hyperlink"/>
@@ -2130,7 +2130,7 @@
                 <w:noProof/>
                 <w:webHidden/>
               </w:rPr>
-              <w:instrText xml:space="preserve"> PAGEREF _Toc492987596 \h </w:instrText>
+              <w:instrText xml:space="preserve"> PAGEREF _Toc492989512 \h </w:instrText>
             </w:r>
             <w:r>
               <w:rPr>
@@ -2171,7 +2171,7 @@
               <w:lang w:eastAsia="nl-NL"/>
             </w:rPr>
           </w:pPr>
-          <w:hyperlink w:anchor="_Toc492987597" w:history="1">
+          <w:hyperlink w:anchor="_Toc492989513" w:history="1">
             <w:r>
               <w:rPr>
                 <w:rStyle w:val="Hyperlink"/>
@@ -2216,7 +2216,7 @@
                 <w:noProof/>
                 <w:webHidden/>
               </w:rPr>
-              <w:instrText xml:space="preserve"> PAGEREF _Toc492987597 \h </w:instrText>
+              <w:instrText xml:space="preserve"> PAGEREF _Toc492989513 \h </w:instrText>
             </w:r>
             <w:r>
               <w:rPr>
@@ -2257,7 +2257,7 @@
               <w:lang w:eastAsia="nl-NL"/>
             </w:rPr>
           </w:pPr>
-          <w:hyperlink w:anchor="_Toc492987598" w:history="1">
+          <w:hyperlink w:anchor="_Toc492989514" w:history="1">
             <w:r>
               <w:rPr>
                 <w:rStyle w:val="Hyperlink"/>
@@ -2301,7 +2301,7 @@
                 <w:noProof/>
                 <w:webHidden/>
               </w:rPr>
-              <w:instrText xml:space="preserve"> PAGEREF _Toc492987598 \h </w:instrText>
+              <w:instrText xml:space="preserve"> PAGEREF _Toc492989514 \h </w:instrText>
             </w:r>
             <w:r>
               <w:rPr>
@@ -2342,7 +2342,7 @@
               <w:lang w:eastAsia="nl-NL"/>
             </w:rPr>
           </w:pPr>
-          <w:hyperlink w:anchor="_Toc492987599" w:history="1">
+          <w:hyperlink w:anchor="_Toc492989515" w:history="1">
             <w:r>
               <w:rPr>
                 <w:rStyle w:val="Hyperlink"/>
@@ -2389,7 +2389,7 @@
                 <w:noProof/>
                 <w:webHidden/>
               </w:rPr>
-              <w:instrText xml:space="preserve"> PAGEREF _Toc492987599 \h </w:instrText>
+              <w:instrText xml:space="preserve"> PAGEREF _Toc492989515 \h </w:instrText>
             </w:r>
             <w:r>
               <w:rPr>
@@ -2430,7 +2430,7 @@
               <w:lang w:eastAsia="nl-NL"/>
             </w:rPr>
           </w:pPr>
-          <w:hyperlink w:anchor="_Toc492987600" w:history="1">
+          <w:hyperlink w:anchor="_Toc492989516" w:history="1">
             <w:r>
               <w:rPr>
                 <w:rStyle w:val="Hyperlink"/>
@@ -2473,7 +2473,7 @@
                 <w:noProof/>
                 <w:webHidden/>
               </w:rPr>
-              <w:instrText xml:space="preserve"> PAGEREF _Toc492987600 \h </w:instrText>
+              <w:instrText xml:space="preserve"> PAGEREF _Toc492989516 \h </w:instrText>
             </w:r>
             <w:r>
               <w:rPr>
@@ -2514,7 +2514,7 @@
               <w:lang w:eastAsia="nl-NL"/>
             </w:rPr>
           </w:pPr>
-          <w:hyperlink w:anchor="_Toc492987601" w:history="1">
+          <w:hyperlink w:anchor="_Toc492989517" w:history="1">
             <w:r>
               <w:rPr>
                 <w:rStyle w:val="Hyperlink"/>
@@ -2557,7 +2557,7 @@
                 <w:noProof/>
                 <w:webHidden/>
               </w:rPr>
-              <w:instrText xml:space="preserve"> PAGEREF _Toc492987601 \h </w:instrText>
+              <w:instrText xml:space="preserve"> PAGEREF _Toc492989517 \h </w:instrText>
             </w:r>
             <w:r>
               <w:rPr>
@@ -2599,7 +2599,7 @@
               <w:lang w:eastAsia="nl-NL"/>
             </w:rPr>
           </w:pPr>
-          <w:hyperlink w:anchor="_Toc492987602" w:history="1">
+          <w:hyperlink w:anchor="_Toc492989518" w:history="1">
             <w:r>
               <w:rPr>
                 <w:rStyle w:val="Hyperlink"/>
@@ -2643,7 +2643,7 @@
                 <w:noProof/>
                 <w:webHidden/>
               </w:rPr>
-              <w:instrText xml:space="preserve"> PAGEREF _Toc492987602 \h </w:instrText>
+              <w:instrText xml:space="preserve"> PAGEREF _Toc492989518 \h </w:instrText>
             </w:r>
             <w:r>
               <w:rPr>
@@ -2685,7 +2685,7 @@
               <w:lang w:eastAsia="nl-NL"/>
             </w:rPr>
           </w:pPr>
-          <w:hyperlink w:anchor="_Toc492987603" w:history="1">
+          <w:hyperlink w:anchor="_Toc492989519" w:history="1">
             <w:r>
               <w:rPr>
                 <w:rStyle w:val="Hyperlink"/>
@@ -2729,7 +2729,7 @@
                 <w:noProof/>
                 <w:webHidden/>
               </w:rPr>
-              <w:instrText xml:space="preserve"> PAGEREF _Toc492987603 \h </w:instrText>
+              <w:instrText xml:space="preserve"> PAGEREF _Toc492989519 \h </w:instrText>
             </w:r>
             <w:r>
               <w:rPr>
@@ -2770,7 +2770,7 @@
               <w:lang w:eastAsia="nl-NL"/>
             </w:rPr>
           </w:pPr>
-          <w:hyperlink w:anchor="_Toc492987604" w:history="1">
+          <w:hyperlink w:anchor="_Toc492989520" w:history="1">
             <w:r>
               <w:rPr>
                 <w:rStyle w:val="Hyperlink"/>
@@ -2813,7 +2813,7 @@
                 <w:noProof/>
                 <w:webHidden/>
               </w:rPr>
-              <w:instrText xml:space="preserve"> PAGEREF _Toc492987604 \h </w:instrText>
+              <w:instrText xml:space="preserve"> PAGEREF _Toc492989520 \h </w:instrText>
             </w:r>
             <w:r>
               <w:rPr>
@@ -2854,7 +2854,7 @@
               <w:lang w:eastAsia="nl-NL"/>
             </w:rPr>
           </w:pPr>
-          <w:hyperlink w:anchor="_Toc492987605" w:history="1">
+          <w:hyperlink w:anchor="_Toc492989521" w:history="1">
             <w:r>
               <w:rPr>
                 <w:rStyle w:val="Hyperlink"/>
@@ -2897,7 +2897,7 @@
                 <w:noProof/>
                 <w:webHidden/>
               </w:rPr>
-              <w:instrText xml:space="preserve"> PAGEREF _Toc492987605 \h </w:instrText>
+              <w:instrText xml:space="preserve"> PAGEREF _Toc492989521 \h </w:instrText>
             </w:r>
             <w:r>
               <w:rPr>
@@ -2938,7 +2938,7 @@
               <w:lang w:eastAsia="nl-NL"/>
             </w:rPr>
           </w:pPr>
-          <w:hyperlink w:anchor="_Toc492987606" w:history="1">
+          <w:hyperlink w:anchor="_Toc492989522" w:history="1">
             <w:r>
               <w:rPr>
                 <w:rStyle w:val="Hyperlink"/>
@@ -2981,7 +2981,7 @@
                 <w:noProof/>
                 <w:webHidden/>
               </w:rPr>
-              <w:instrText xml:space="preserve"> PAGEREF _Toc492987606 \h </w:instrText>
+              <w:instrText xml:space="preserve"> PAGEREF _Toc492989522 \h </w:instrText>
             </w:r>
             <w:r>
               <w:rPr>
@@ -3022,7 +3022,7 @@
               <w:lang w:eastAsia="nl-NL"/>
             </w:rPr>
           </w:pPr>
-          <w:hyperlink w:anchor="_Toc492987607" w:history="1">
+          <w:hyperlink w:anchor="_Toc492989523" w:history="1">
             <w:r>
               <w:rPr>
                 <w:rStyle w:val="Hyperlink"/>
@@ -3065,7 +3065,7 @@
                 <w:noProof/>
                 <w:webHidden/>
               </w:rPr>
-              <w:instrText xml:space="preserve"> PAGEREF _Toc492987607 \h </w:instrText>
+              <w:instrText xml:space="preserve"> PAGEREF _Toc492989523 \h </w:instrText>
             </w:r>
             <w:r>
               <w:rPr>
@@ -3106,7 +3106,7 @@
               <w:lang w:eastAsia="nl-NL"/>
             </w:rPr>
           </w:pPr>
-          <w:hyperlink w:anchor="_Toc492987608" w:history="1">
+          <w:hyperlink w:anchor="_Toc492989524" w:history="1">
             <w:r>
               <w:rPr>
                 <w:rStyle w:val="Hyperlink"/>
@@ -3149,7 +3149,7 @@
                 <w:noProof/>
                 <w:webHidden/>
               </w:rPr>
-              <w:instrText xml:space="preserve"> PAGEREF _Toc492987608 \h </w:instrText>
+              <w:instrText xml:space="preserve"> PAGEREF _Toc492989524 \h </w:instrText>
             </w:r>
             <w:r>
               <w:rPr>
@@ -3190,7 +3190,7 @@
               <w:lang w:eastAsia="nl-NL"/>
             </w:rPr>
           </w:pPr>
-          <w:hyperlink w:anchor="_Toc492987609" w:history="1">
+          <w:hyperlink w:anchor="_Toc492989525" w:history="1">
             <w:r>
               <w:rPr>
                 <w:rStyle w:val="Hyperlink"/>
@@ -3233,7 +3233,7 @@
                 <w:noProof/>
                 <w:webHidden/>
               </w:rPr>
-              <w:instrText xml:space="preserve"> PAGEREF _Toc492987609 \h </w:instrText>
+              <w:instrText xml:space="preserve"> PAGEREF _Toc492989525 \h </w:instrText>
             </w:r>
             <w:r>
               <w:rPr>
@@ -3275,7 +3275,7 @@
               <w:lang w:eastAsia="nl-NL"/>
             </w:rPr>
           </w:pPr>
-          <w:hyperlink w:anchor="_Toc492987610" w:history="1">
+          <w:hyperlink w:anchor="_Toc492989526" w:history="1">
             <w:r>
               <w:rPr>
                 <w:rStyle w:val="Hyperlink"/>
@@ -3319,7 +3319,7 @@
                 <w:noProof/>
                 <w:webHidden/>
               </w:rPr>
-              <w:instrText xml:space="preserve"> PAGEREF _Toc492987610 \h </w:instrText>
+              <w:instrText xml:space="preserve"> PAGEREF _Toc492989526 \h </w:instrText>
             </w:r>
             <w:r>
               <w:rPr>
@@ -3360,7 +3360,7 @@
               <w:lang w:eastAsia="nl-NL"/>
             </w:rPr>
           </w:pPr>
-          <w:hyperlink w:anchor="_Toc492987611" w:history="1">
+          <w:hyperlink w:anchor="_Toc492989527" w:history="1">
             <w:r>
               <w:rPr>
                 <w:rStyle w:val="Hyperlink"/>
@@ -3403,7 +3403,7 @@
                 <w:noProof/>
                 <w:webHidden/>
               </w:rPr>
-              <w:instrText xml:space="preserve"> PAGEREF _Toc492987611 \h </w:instrText>
+              <w:instrText xml:space="preserve"> PAGEREF _Toc492989527 \h </w:instrText>
             </w:r>
             <w:r>
               <w:rPr>
@@ -3444,7 +3444,7 @@
               <w:lang w:eastAsia="nl-NL"/>
             </w:rPr>
           </w:pPr>
-          <w:hyperlink w:anchor="_Toc492987612" w:history="1">
+          <w:hyperlink w:anchor="_Toc492989528" w:history="1">
             <w:r>
               <w:rPr>
                 <w:rStyle w:val="Hyperlink"/>
@@ -3487,7 +3487,7 @@
                 <w:noProof/>
                 <w:webHidden/>
               </w:rPr>
-              <w:instrText xml:space="preserve"> PAGEREF _Toc492987612 \h </w:instrText>
+              <w:instrText xml:space="preserve"> PAGEREF _Toc492989528 \h </w:instrText>
             </w:r>
             <w:r>
               <w:rPr>
@@ -3528,7 +3528,7 @@
               <w:lang w:eastAsia="nl-NL"/>
             </w:rPr>
           </w:pPr>
-          <w:hyperlink w:anchor="_Toc492987613" w:history="1">
+          <w:hyperlink w:anchor="_Toc492989529" w:history="1">
             <w:r>
               <w:rPr>
                 <w:rStyle w:val="Hyperlink"/>
@@ -3571,7 +3571,7 @@
                 <w:noProof/>
                 <w:webHidden/>
               </w:rPr>
-              <w:instrText xml:space="preserve"> PAGEREF _Toc492987613 \h </w:instrText>
+              <w:instrText xml:space="preserve"> PAGEREF _Toc492989529 \h </w:instrText>
             </w:r>
             <w:r>
               <w:rPr>
@@ -3591,7 +3591,7 @@
                 <w:noProof/>
                 <w:webHidden/>
               </w:rPr>
-              <w:t>24</w:t>
+              <w:t>26</w:t>
             </w:r>
             <w:r>
               <w:rPr>
@@ -3612,7 +3612,7 @@
               <w:lang w:eastAsia="nl-NL"/>
             </w:rPr>
           </w:pPr>
-          <w:hyperlink w:anchor="_Toc492987614" w:history="1">
+          <w:hyperlink w:anchor="_Toc492989530" w:history="1">
             <w:r>
               <w:rPr>
                 <w:rStyle w:val="Hyperlink"/>
@@ -3655,7 +3655,7 @@
                 <w:noProof/>
                 <w:webHidden/>
               </w:rPr>
-              <w:instrText xml:space="preserve"> PAGEREF _Toc492987614 \h </w:instrText>
+              <w:instrText xml:space="preserve"> PAGEREF _Toc492989530 \h </w:instrText>
             </w:r>
             <w:r>
               <w:rPr>
@@ -3675,7 +3675,7 @@
                 <w:noProof/>
                 <w:webHidden/>
               </w:rPr>
-              <w:t>27</w:t>
+              <w:t>29</w:t>
             </w:r>
             <w:r>
               <w:rPr>
@@ -3696,7 +3696,7 @@
               <w:lang w:eastAsia="nl-NL"/>
             </w:rPr>
           </w:pPr>
-          <w:hyperlink w:anchor="_Toc492987615" w:history="1">
+          <w:hyperlink w:anchor="_Toc492989531" w:history="1">
             <w:r>
               <w:rPr>
                 <w:rStyle w:val="Hyperlink"/>
@@ -3739,7 +3739,7 @@
                 <w:noProof/>
                 <w:webHidden/>
               </w:rPr>
-              <w:instrText xml:space="preserve"> PAGEREF _Toc492987615 \h </w:instrText>
+              <w:instrText xml:space="preserve"> PAGEREF _Toc492989531 \h </w:instrText>
             </w:r>
             <w:r>
               <w:rPr>
@@ -3759,7 +3759,7 @@
                 <w:noProof/>
                 <w:webHidden/>
               </w:rPr>
-              <w:t>28</w:t>
+              <w:t>30</w:t>
             </w:r>
             <w:r>
               <w:rPr>
@@ -3810,7 +3810,7 @@
         </w:numPr>
       </w:pPr>
       <w:bookmarkStart w:id="0" w:name="_Toc487552828"/>
-      <w:bookmarkStart w:id="1" w:name="_Toc492987585"/>
+      <w:bookmarkStart w:id="1" w:name="_Toc492989501"/>
       <w:r>
         <w:lastRenderedPageBreak/>
         <w:t>Versiebeheer</w:t>
@@ -3899,7 +3899,12 @@
           </w:tcPr>
           <w:p>
             <w:r>
-              <w:t>Eerste versie</w:t>
+              <w:t xml:space="preserve">Eerste </w:t>
+            </w:r>
+            <w:bookmarkStart w:id="2" w:name="_GoBack"/>
+            <w:bookmarkEnd w:id="2"/>
+            <w:r>
+              <w:t>versie</w:t>
             </w:r>
           </w:p>
         </w:tc>
@@ -4086,6 +4091,9 @@
           <w:p>
             <w:r>
               <w:t>Aanvullingen: oefeningen.</w:t>
+            </w:r>
+            <w:r>
+              <w:t xml:space="preserve"> Uitleg opbouw van een functie en zelf een functie schrijven.</w:t>
             </w:r>
           </w:p>
         </w:tc>
@@ -4155,7 +4163,7 @@
           <w:lang w:eastAsia="nl-NL"/>
         </w:rPr>
       </w:pPr>
-      <w:bookmarkStart w:id="2" w:name="_Toc492987586"/>
+      <w:bookmarkStart w:id="3" w:name="_Toc492989502"/>
       <w:r>
         <w:rPr>
           <w:rFonts w:eastAsia="Times New Roman"/>
@@ -4164,7 +4172,7 @@
         <w:lastRenderedPageBreak/>
         <w:t>Inleiding</w:t>
       </w:r>
-      <w:bookmarkEnd w:id="2"/>
+      <w:bookmarkEnd w:id="3"/>
     </w:p>
     <w:p>
       <w:pPr>
@@ -4373,7 +4381,7 @@
           <w:lang w:eastAsia="nl-NL"/>
         </w:rPr>
       </w:pPr>
-      <w:bookmarkStart w:id="3" w:name="_Toc492987587"/>
+      <w:bookmarkStart w:id="4" w:name="_Toc492989503"/>
       <w:r>
         <w:rPr>
           <w:rFonts w:eastAsia="Times New Roman"/>
@@ -4382,7 +4390,7 @@
         <w:lastRenderedPageBreak/>
         <w:t>Netjes programmeren</w:t>
       </w:r>
-      <w:bookmarkEnd w:id="3"/>
+      <w:bookmarkEnd w:id="4"/>
     </w:p>
     <w:p>
       <w:pPr>
@@ -4531,7 +4539,7 @@
           <w:lang w:eastAsia="nl-NL"/>
         </w:rPr>
       </w:pPr>
-      <w:bookmarkStart w:id="4" w:name="_Ref492904288"/>
+      <w:bookmarkStart w:id="5" w:name="_Ref492904288"/>
       <w:r>
         <w:t xml:space="preserve">Figuur </w:t>
       </w:r>
@@ -4556,7 +4564,7 @@
         </w:rPr>
         <w:fldChar w:fldCharType="end"/>
       </w:r>
-      <w:bookmarkEnd w:id="4"/>
+      <w:bookmarkEnd w:id="5"/>
       <w:r>
         <w:t>: een for-loop</w:t>
       </w:r>
@@ -5322,7 +5330,7 @@
           <w:lang w:eastAsia="nl-NL"/>
         </w:rPr>
       </w:pPr>
-      <w:bookmarkStart w:id="5" w:name="_Toc492987588"/>
+      <w:bookmarkStart w:id="6" w:name="_Toc492989504"/>
       <w:r>
         <w:rPr>
           <w:lang w:eastAsia="nl-NL"/>
@@ -5330,7 +5338,7 @@
         <w:lastRenderedPageBreak/>
         <w:t>Opdrachten en vragen</w:t>
       </w:r>
-      <w:bookmarkEnd w:id="5"/>
+      <w:bookmarkEnd w:id="6"/>
     </w:p>
     <w:p>
       <w:pPr>
@@ -5421,7 +5429,7 @@
           <w:lang w:eastAsia="nl-NL"/>
         </w:rPr>
       </w:pPr>
-      <w:bookmarkStart w:id="6" w:name="_Toc492987589"/>
+      <w:bookmarkStart w:id="7" w:name="_Toc492989505"/>
       <w:r>
         <w:rPr>
           <w:rFonts w:eastAsia="Times New Roman"/>
@@ -5430,7 +5438,7 @@
         <w:lastRenderedPageBreak/>
         <w:t>Debuggen en gebruik maken van breakpoints</w:t>
       </w:r>
-      <w:bookmarkEnd w:id="6"/>
+      <w:bookmarkEnd w:id="7"/>
     </w:p>
     <w:p>
       <w:pPr>
@@ -5439,14 +5447,14 @@
           <w:lang w:eastAsia="nl-NL"/>
         </w:rPr>
       </w:pPr>
-      <w:bookmarkStart w:id="7" w:name="_Toc492987590"/>
+      <w:bookmarkStart w:id="8" w:name="_Toc492989506"/>
       <w:r>
         <w:rPr>
           <w:lang w:eastAsia="nl-NL"/>
         </w:rPr>
         <w:t>Bugs</w:t>
       </w:r>
-      <w:bookmarkEnd w:id="7"/>
+      <w:bookmarkEnd w:id="8"/>
     </w:p>
     <w:p>
       <w:pPr>
@@ -5573,14 +5581,14 @@
           <w:lang w:eastAsia="nl-NL"/>
         </w:rPr>
       </w:pPr>
-      <w:bookmarkStart w:id="8" w:name="_Toc492987591"/>
+      <w:bookmarkStart w:id="9" w:name="_Toc492989507"/>
       <w:r>
         <w:rPr>
           <w:rStyle w:val="Kop2Char"/>
         </w:rPr>
         <w:t>Syntax fouten</w:t>
       </w:r>
-      <w:bookmarkEnd w:id="8"/>
+      <w:bookmarkEnd w:id="9"/>
       <w:r>
         <w:rPr>
           <w:rStyle w:val="Kop2Char"/>
@@ -5924,7 +5932,7 @@
           <w:lang w:eastAsia="nl-NL"/>
         </w:rPr>
       </w:pPr>
-      <w:bookmarkStart w:id="9" w:name="_Ref492905195"/>
+      <w:bookmarkStart w:id="10" w:name="_Ref492905195"/>
       <w:r>
         <w:t xml:space="preserve">Figuur </w:t>
       </w:r>
@@ -5949,7 +5957,7 @@
         </w:rPr>
         <w:fldChar w:fldCharType="end"/>
       </w:r>
-      <w:bookmarkEnd w:id="9"/>
+      <w:bookmarkEnd w:id="10"/>
       <w:r>
         <w:t>: een voorbeeld met haakjes</w:t>
       </w:r>
@@ -5970,14 +5978,14 @@
           <w:lang w:eastAsia="nl-NL"/>
         </w:rPr>
       </w:pPr>
-      <w:bookmarkStart w:id="10" w:name="_Toc492987592"/>
+      <w:bookmarkStart w:id="11" w:name="_Toc492989508"/>
       <w:r>
         <w:rPr>
           <w:lang w:eastAsia="nl-NL"/>
         </w:rPr>
         <w:t>Programmeerfouten</w:t>
       </w:r>
-      <w:bookmarkEnd w:id="10"/>
+      <w:bookmarkEnd w:id="11"/>
     </w:p>
     <w:p>
       <w:pPr>
@@ -6069,7 +6077,7 @@
           <w:lang w:eastAsia="nl-NL"/>
         </w:rPr>
       </w:pPr>
-      <w:bookmarkStart w:id="11" w:name="_Toc492987593"/>
+      <w:bookmarkStart w:id="12" w:name="_Toc492989509"/>
       <w:r>
         <w:rPr>
           <w:lang w:eastAsia="nl-NL"/>
@@ -6077,7 +6085,7 @@
         <w:lastRenderedPageBreak/>
         <w:t>Voorbeeld van een programmeerfout</w:t>
       </w:r>
-      <w:bookmarkEnd w:id="11"/>
+      <w:bookmarkEnd w:id="12"/>
     </w:p>
     <w:p>
       <w:pPr>
@@ -6235,7 +6243,7 @@
           <w:lang w:eastAsia="nl-NL"/>
         </w:rPr>
       </w:pPr>
-      <w:bookmarkStart w:id="12" w:name="_Toc492987594"/>
+      <w:bookmarkStart w:id="13" w:name="_Toc492989510"/>
       <w:r>
         <w:rPr>
           <w:rFonts w:eastAsia="Times New Roman"/>
@@ -6243,7 +6251,7 @@
         </w:rPr>
         <w:t>Debuggen</w:t>
       </w:r>
-      <w:bookmarkEnd w:id="12"/>
+      <w:bookmarkEnd w:id="13"/>
     </w:p>
     <w:p>
       <w:pPr>
@@ -6291,7 +6299,7 @@
           <w:lang w:eastAsia="nl-NL"/>
         </w:rPr>
       </w:pPr>
-      <w:bookmarkStart w:id="13" w:name="_Toc492987595"/>
+      <w:bookmarkStart w:id="14" w:name="_Toc492989511"/>
       <w:r>
         <w:rPr>
           <w:rFonts w:eastAsia="Times New Roman"/>
@@ -6299,7 +6307,7 @@
         </w:rPr>
         <w:t>Breakpoints</w:t>
       </w:r>
-      <w:bookmarkEnd w:id="13"/>
+      <w:bookmarkEnd w:id="14"/>
     </w:p>
     <w:p>
       <w:pPr>
@@ -6343,11 +6351,11 @@
       <w:pPr>
         <w:pStyle w:val="Kop3"/>
       </w:pPr>
-      <w:bookmarkStart w:id="14" w:name="_Toc492987596"/>
+      <w:bookmarkStart w:id="15" w:name="_Toc492989512"/>
       <w:r>
         <w:t>Voorbeeld</w:t>
       </w:r>
-      <w:bookmarkEnd w:id="14"/>
+      <w:bookmarkEnd w:id="15"/>
       <w:r>
         <w:t xml:space="preserve"> </w:t>
       </w:r>
@@ -6386,7 +6394,7 @@
           <v:shape id="_x0000_i1025" type="#_x0000_t75" style="width:36pt;height:21.75pt" o:ole="">
             <v:imagedata r:id="rId15" o:title=""/>
           </v:shape>
-          <o:OLEObject Type="Embed" ProgID="Equation.DSMT4" ShapeID="_x0000_i1025" DrawAspect="Content" ObjectID="_1566730096" r:id="rId16"/>
+          <o:OLEObject Type="Embed" ProgID="Equation.DSMT4" ShapeID="_x0000_i1025" DrawAspect="Content" ObjectID="_1566731416" r:id="rId16"/>
         </w:object>
       </w:r>
       <w:r>
@@ -6506,7 +6514,7 @@
           <w:color w:val="000000"/>
         </w:rPr>
       </w:pPr>
-      <w:bookmarkStart w:id="15" w:name="_Ref492906459"/>
+      <w:bookmarkStart w:id="16" w:name="_Ref492906459"/>
       <w:r>
         <w:t xml:space="preserve">Figuur </w:t>
       </w:r>
@@ -6531,7 +6539,7 @@
         </w:rPr>
         <w:fldChar w:fldCharType="end"/>
       </w:r>
-      <w:bookmarkEnd w:id="15"/>
+      <w:bookmarkEnd w:id="16"/>
       <w:r>
         <w:t>: breakpoint voorbeeld, er is nog geen breakpoint geplaatst.</w:t>
       </w:r>
@@ -6616,7 +6624,7 @@
           <w:b/>
         </w:rPr>
       </w:pPr>
-      <w:bookmarkStart w:id="16" w:name="_Ref492906519"/>
+      <w:bookmarkStart w:id="17" w:name="_Ref492906519"/>
       <w:r>
         <w:t xml:space="preserve">Figuur </w:t>
       </w:r>
@@ -6641,7 +6649,7 @@
         </w:rPr>
         <w:fldChar w:fldCharType="end"/>
       </w:r>
-      <w:bookmarkEnd w:id="16"/>
+      <w:bookmarkEnd w:id="17"/>
       <w:r>
         <w:t>: nu is er een breakpoint geplaatst</w:t>
       </w:r>
@@ -7369,7 +7377,7 @@
           <w:lang w:eastAsia="nl-NL"/>
         </w:rPr>
       </w:pPr>
-      <w:bookmarkStart w:id="17" w:name="_Toc492987597"/>
+      <w:bookmarkStart w:id="18" w:name="_Toc492989513"/>
       <w:r>
         <w:rPr>
           <w:rFonts w:eastAsia="Times New Roman"/>
@@ -7378,7 +7386,7 @@
         <w:lastRenderedPageBreak/>
         <w:t>Opdrachten en vragen</w:t>
       </w:r>
-      <w:bookmarkEnd w:id="17"/>
+      <w:bookmarkEnd w:id="18"/>
     </w:p>
     <w:p>
       <w:pPr>
@@ -7832,7 +7840,7 @@
         <w:keepNext/>
         <w:jc w:val="center"/>
       </w:pPr>
-      <w:bookmarkStart w:id="18" w:name="_Ref492975818"/>
+      <w:bookmarkStart w:id="19" w:name="_Ref492975818"/>
       <w:r>
         <w:t xml:space="preserve">Tabel </w:t>
       </w:r>
@@ -7854,7 +7862,7 @@
       <w:r>
         <w:fldChar w:fldCharType="end"/>
       </w:r>
-      <w:bookmarkEnd w:id="18"/>
+      <w:bookmarkEnd w:id="19"/>
       <w:r>
         <w:t>: code voorbeeld vraag 1</w:t>
       </w:r>
@@ -8091,8 +8099,8 @@
         <w:keepNext/>
         <w:jc w:val="center"/>
       </w:pPr>
-      <w:bookmarkStart w:id="19" w:name="_Ref492976634"/>
-      <w:bookmarkStart w:id="20" w:name="_Ref492976626"/>
+      <w:bookmarkStart w:id="20" w:name="_Ref492976634"/>
+      <w:bookmarkStart w:id="21" w:name="_Ref492976626"/>
       <w:r>
         <w:t xml:space="preserve">Tabel </w:t>
       </w:r>
@@ -8114,11 +8122,11 @@
       <w:r>
         <w:fldChar w:fldCharType="end"/>
       </w:r>
-      <w:bookmarkEnd w:id="19"/>
+      <w:bookmarkEnd w:id="20"/>
       <w:r>
         <w:t>: code die een bewerking op decimalen uitvoert.</w:t>
       </w:r>
-      <w:bookmarkEnd w:id="20"/>
+      <w:bookmarkEnd w:id="21"/>
     </w:p>
     <w:tbl>
       <w:tblPr>
@@ -8521,7 +8529,7 @@
           <w:lang w:eastAsia="nl-NL"/>
         </w:rPr>
       </w:pPr>
-      <w:bookmarkStart w:id="21" w:name="_Toc492987598"/>
+      <w:bookmarkStart w:id="22" w:name="_Toc492989514"/>
       <w:r>
         <w:rPr>
           <w:lang w:eastAsia="nl-NL"/>
@@ -8529,7 +8537,7 @@
         <w:lastRenderedPageBreak/>
         <w:t>Antwoorden</w:t>
       </w:r>
-      <w:bookmarkEnd w:id="21"/>
+      <w:bookmarkEnd w:id="22"/>
     </w:p>
     <w:p>
       <w:pPr>
@@ -8858,7 +8866,7 @@
           <w:lang w:eastAsia="nl-NL"/>
         </w:rPr>
       </w:pPr>
-      <w:bookmarkStart w:id="22" w:name="_Toc492987599"/>
+      <w:bookmarkStart w:id="23" w:name="_Toc492989515"/>
       <w:r>
         <w:rPr>
           <w:rFonts w:eastAsia="Times New Roman"/>
@@ -8888,7 +8896,7 @@
         </w:rPr>
         <w:t xml:space="preserve"> functies</w:t>
       </w:r>
-      <w:bookmarkEnd w:id="22"/>
+      <w:bookmarkEnd w:id="23"/>
     </w:p>
     <w:p>
       <w:pPr>
@@ -8971,11 +8979,11 @@
       <w:pPr>
         <w:pStyle w:val="Kop2"/>
       </w:pPr>
-      <w:bookmarkStart w:id="23" w:name="_Toc492987600"/>
+      <w:bookmarkStart w:id="24" w:name="_Toc492989516"/>
       <w:r>
         <w:t>Wat is een functie?</w:t>
       </w:r>
-      <w:bookmarkEnd w:id="23"/>
+      <w:bookmarkEnd w:id="24"/>
     </w:p>
     <w:p>
       <w:pPr>
@@ -9244,12 +9252,12 @@
       <w:pPr>
         <w:pStyle w:val="Kop2"/>
       </w:pPr>
-      <w:bookmarkStart w:id="24" w:name="_Toc492987601"/>
+      <w:bookmarkStart w:id="25" w:name="_Toc492989517"/>
       <w:r>
         <w:lastRenderedPageBreak/>
         <w:t>Het aanroepen van een functie</w:t>
       </w:r>
-      <w:bookmarkEnd w:id="24"/>
+      <w:bookmarkEnd w:id="25"/>
     </w:p>
     <w:p>
       <w:pPr>
@@ -9358,11 +9366,11 @@
       <w:pPr>
         <w:pStyle w:val="Kop3"/>
       </w:pPr>
-      <w:bookmarkStart w:id="25" w:name="_Toc492987602"/>
+      <w:bookmarkStart w:id="26" w:name="_Toc492989518"/>
       <w:r>
         <w:t>Functies zonder input</w:t>
       </w:r>
-      <w:bookmarkEnd w:id="25"/>
+      <w:bookmarkEnd w:id="26"/>
     </w:p>
     <w:p>
       <w:pPr>
@@ -9421,11 +9429,11 @@
       <w:pPr>
         <w:pStyle w:val="Kop3"/>
       </w:pPr>
-      <w:bookmarkStart w:id="26" w:name="_Toc492987603"/>
+      <w:bookmarkStart w:id="27" w:name="_Toc492989519"/>
       <w:r>
         <w:t>Andere voorbeelden</w:t>
       </w:r>
-      <w:bookmarkEnd w:id="26"/>
+      <w:bookmarkEnd w:id="27"/>
     </w:p>
     <w:p>
       <w:pPr>
@@ -9666,7 +9674,7 @@
         <w:pStyle w:val="Bijschrift"/>
         <w:jc w:val="center"/>
       </w:pPr>
-      <w:bookmarkStart w:id="27" w:name="_Ref492908064"/>
+      <w:bookmarkStart w:id="28" w:name="_Ref492908064"/>
       <w:r>
         <w:t xml:space="preserve">Figuur </w:t>
       </w:r>
@@ -9688,7 +9696,7 @@
       <w:r>
         <w:fldChar w:fldCharType="end"/>
       </w:r>
-      <w:bookmarkEnd w:id="27"/>
+      <w:bookmarkEnd w:id="28"/>
       <w:r>
         <w:t xml:space="preserve">: een voorbeeld van </w:t>
       </w:r>
@@ -9900,7 +9908,7 @@
           <w:noProof/>
         </w:rPr>
       </w:pPr>
-      <w:bookmarkStart w:id="28" w:name="_Ref492972594"/>
+      <w:bookmarkStart w:id="29" w:name="_Ref492972594"/>
       <w:r>
         <w:t xml:space="preserve">Figuur </w:t>
       </w:r>
@@ -9922,7 +9930,7 @@
       <w:r>
         <w:fldChar w:fldCharType="end"/>
       </w:r>
-      <w:bookmarkEnd w:id="28"/>
+      <w:bookmarkEnd w:id="29"/>
       <w:r>
         <w:t>:</w:t>
       </w:r>
@@ -9958,12 +9966,12 @@
       <w:pPr>
         <w:pStyle w:val="Kop2"/>
       </w:pPr>
-      <w:bookmarkStart w:id="29" w:name="_Toc492987604"/>
+      <w:bookmarkStart w:id="30" w:name="_Toc492989520"/>
       <w:r>
         <w:lastRenderedPageBreak/>
         <w:t>Het vinden van standaardfuncties</w:t>
       </w:r>
-      <w:bookmarkEnd w:id="29"/>
+      <w:bookmarkEnd w:id="30"/>
     </w:p>
     <w:p>
       <w:pPr>
@@ -10153,7 +10161,7 @@
         <w:pStyle w:val="Bijschrift"/>
         <w:jc w:val="center"/>
       </w:pPr>
-      <w:bookmarkStart w:id="30" w:name="_Ref492908726"/>
+      <w:bookmarkStart w:id="31" w:name="_Ref492908726"/>
       <w:r>
         <w:t xml:space="preserve">Figuur </w:t>
       </w:r>
@@ -10175,7 +10183,7 @@
       <w:r>
         <w:fldChar w:fldCharType="end"/>
       </w:r>
-      <w:bookmarkEnd w:id="30"/>
+      <w:bookmarkEnd w:id="31"/>
       <w:r>
         <w:t>: het zoeken van een functie.</w:t>
       </w:r>
@@ -10357,7 +10365,7 @@
         <w:pStyle w:val="Bijschrift"/>
         <w:jc w:val="center"/>
       </w:pPr>
-      <w:bookmarkStart w:id="31" w:name="_Ref492908930"/>
+      <w:bookmarkStart w:id="32" w:name="_Ref492908930"/>
       <w:r>
         <w:t xml:space="preserve">Figuur </w:t>
       </w:r>
@@ -10379,7 +10387,7 @@
       <w:r>
         <w:fldChar w:fldCharType="end"/>
       </w:r>
-      <w:bookmarkEnd w:id="31"/>
+      <w:bookmarkEnd w:id="32"/>
       <w:r>
         <w:t>: See Also informatie van de functie mean().</w:t>
       </w:r>
@@ -10457,11 +10465,11 @@
       <w:pPr>
         <w:pStyle w:val="Kop2"/>
       </w:pPr>
-      <w:bookmarkStart w:id="32" w:name="_Toc492987605"/>
+      <w:bookmarkStart w:id="33" w:name="_Toc492989521"/>
       <w:r>
         <w:t>Vragen en opdrachten</w:t>
       </w:r>
-      <w:bookmarkEnd w:id="32"/>
+      <w:bookmarkEnd w:id="33"/>
     </w:p>
     <w:p>
       <w:pPr>
@@ -10769,12 +10777,12 @@
       <w:pPr>
         <w:pStyle w:val="Kop2"/>
       </w:pPr>
-      <w:bookmarkStart w:id="33" w:name="_Toc492987606"/>
+      <w:bookmarkStart w:id="34" w:name="_Toc492989522"/>
       <w:r>
         <w:lastRenderedPageBreak/>
         <w:t>Antwoorden</w:t>
       </w:r>
-      <w:bookmarkEnd w:id="33"/>
+      <w:bookmarkEnd w:id="34"/>
     </w:p>
     <w:tbl>
       <w:tblPr>
@@ -11513,12 +11521,12 @@
       <w:pPr>
         <w:pStyle w:val="Kop1"/>
       </w:pPr>
-      <w:bookmarkStart w:id="34" w:name="_Toc492987607"/>
+      <w:bookmarkStart w:id="35" w:name="_Toc492989523"/>
       <w:r>
         <w:lastRenderedPageBreak/>
         <w:t>Meer over functies en zelf een functie schrijven</w:t>
       </w:r>
-      <w:bookmarkEnd w:id="34"/>
+      <w:bookmarkEnd w:id="35"/>
     </w:p>
     <w:p>
       <w:r>
@@ -11540,11 +11548,11 @@
       <w:pPr>
         <w:pStyle w:val="Kop2"/>
       </w:pPr>
-      <w:bookmarkStart w:id="35" w:name="_Toc492987608"/>
+      <w:bookmarkStart w:id="36" w:name="_Toc492989524"/>
       <w:r>
         <w:t>Inputs en outputs</w:t>
       </w:r>
-      <w:bookmarkEnd w:id="35"/>
+      <w:bookmarkEnd w:id="36"/>
     </w:p>
     <w:p>
       <w:pPr>
@@ -11678,14 +11686,14 @@
       <w:pPr>
         <w:pStyle w:val="Kop2"/>
       </w:pPr>
-      <w:bookmarkStart w:id="36" w:name="_Toc492987609"/>
+      <w:bookmarkStart w:id="37" w:name="_Toc492989525"/>
       <w:r>
         <w:t>Hoe zoek je hulp bij het gebruik van functies</w:t>
       </w:r>
       <w:r>
         <w:t>?</w:t>
       </w:r>
-      <w:bookmarkEnd w:id="36"/>
+      <w:bookmarkEnd w:id="37"/>
     </w:p>
     <w:p>
       <w:pPr>
@@ -11823,12 +11831,12 @@
       <w:pPr>
         <w:pStyle w:val="Kop3"/>
       </w:pPr>
-      <w:bookmarkStart w:id="37" w:name="_Toc492987610"/>
+      <w:bookmarkStart w:id="38" w:name="_Toc492989526"/>
       <w:r>
         <w:lastRenderedPageBreak/>
         <w:t>Matlab documentatie i.p.v. help</w:t>
       </w:r>
-      <w:bookmarkEnd w:id="37"/>
+      <w:bookmarkEnd w:id="38"/>
     </w:p>
     <w:p>
       <w:pPr>
@@ -11890,11 +11898,11 @@
       <w:pPr>
         <w:pStyle w:val="Kop2"/>
       </w:pPr>
-      <w:bookmarkStart w:id="38" w:name="_Toc492987611"/>
+      <w:bookmarkStart w:id="39" w:name="_Toc492989527"/>
       <w:r>
         <w:t>Zelf een functie schrijven</w:t>
       </w:r>
-      <w:bookmarkEnd w:id="38"/>
+      <w:bookmarkEnd w:id="39"/>
     </w:p>
     <w:p>
       <w:r>
@@ -12004,7 +12012,7 @@
         <w:pStyle w:val="Bijschrift"/>
         <w:jc w:val="center"/>
       </w:pPr>
-      <w:bookmarkStart w:id="39" w:name="_Ref492983434"/>
+      <w:bookmarkStart w:id="40" w:name="_Ref492983434"/>
       <w:r>
         <w:t xml:space="preserve">Figuur </w:t>
       </w:r>
@@ -12026,7 +12034,7 @@
       <w:r>
         <w:fldChar w:fldCharType="end"/>
       </w:r>
-      <w:bookmarkEnd w:id="39"/>
+      <w:bookmarkEnd w:id="40"/>
       <w:r>
         <w:t>: het aanmaken van een functie script</w:t>
       </w:r>
@@ -12100,7 +12108,7 @@
         <w:pStyle w:val="Bijschrift"/>
         <w:jc w:val="center"/>
       </w:pPr>
-      <w:bookmarkStart w:id="40" w:name="_Ref492983664"/>
+      <w:bookmarkStart w:id="41" w:name="_Ref492983664"/>
       <w:r>
         <w:t xml:space="preserve">Figuur </w:t>
       </w:r>
@@ -12122,7 +12130,7 @@
       <w:r>
         <w:fldChar w:fldCharType="end"/>
       </w:r>
-      <w:bookmarkEnd w:id="40"/>
+      <w:bookmarkEnd w:id="41"/>
       <w:r>
         <w:t>: een door Matlab aangemaakt script met alle benodigdheden voor het maken van een functie.</w:t>
       </w:r>
@@ -12278,11 +12286,11 @@
       <w:pPr>
         <w:pStyle w:val="Kop2"/>
       </w:pPr>
-      <w:bookmarkStart w:id="41" w:name="_Toc492987612"/>
+      <w:bookmarkStart w:id="42" w:name="_Toc492989528"/>
       <w:r>
         <w:t>De opbouw van een zelfgeschreven functie</w:t>
       </w:r>
-      <w:bookmarkEnd w:id="41"/>
+      <w:bookmarkEnd w:id="42"/>
     </w:p>
     <w:p>
       <w:r>
@@ -12718,7 +12726,7 @@
               <w:pStyle w:val="Bijschrift"/>
               <w:jc w:val="center"/>
             </w:pPr>
-            <w:bookmarkStart w:id="42" w:name="_Ref492987319"/>
+            <w:bookmarkStart w:id="43" w:name="_Ref492987319"/>
             <w:r>
               <w:t xml:space="preserve">Figuur </w:t>
             </w:r>
@@ -12740,7 +12748,7 @@
             <w:r>
               <w:fldChar w:fldCharType="end"/>
             </w:r>
-            <w:bookmarkEnd w:id="42"/>
+            <w:bookmarkEnd w:id="43"/>
             <w:r>
               <w:t>: de opbouw van de functie, in het geel is de naam van de functie aangegeven.</w:t>
             </w:r>
@@ -13109,7 +13117,7 @@
               <w:pStyle w:val="Bijschrift"/>
               <w:jc w:val="center"/>
             </w:pPr>
-            <w:bookmarkStart w:id="43" w:name="_Ref492987616"/>
+            <w:bookmarkStart w:id="44" w:name="_Ref492987616"/>
             <w:r>
               <w:t xml:space="preserve">Figuur </w:t>
             </w:r>
@@ -13131,7 +13139,7 @@
             <w:r>
               <w:fldChar w:fldCharType="end"/>
             </w:r>
-            <w:bookmarkEnd w:id="43"/>
+            <w:bookmarkEnd w:id="44"/>
             <w:r>
               <w:t>: de opbouw van de functie, in het rood is de input van een functie aangegeven.</w:t>
             </w:r>
@@ -13170,7 +13178,7 @@
         <w:rPr>
           <w:noProof/>
         </w:rPr>
-        <w:t>23</w:t>
+        <w:t>28</w:t>
       </w:r>
       <w:r>
         <w:fldChar w:fldCharType="end"/>
@@ -13530,19 +13538,7 @@
               <w:fldChar w:fldCharType="end"/>
             </w:r>
             <w:r>
-              <w:t xml:space="preserve">: de opbouw van de functie, in het </w:t>
-            </w:r>
-            <w:r>
-              <w:t>paars</w:t>
-            </w:r>
-            <w:r>
-              <w:t xml:space="preserve"> is de </w:t>
-            </w:r>
-            <w:r>
-              <w:t>output</w:t>
-            </w:r>
-            <w:r>
-              <w:t xml:space="preserve"> van een functie aangegeven.</w:t>
+              <w:t>: de opbouw van de functie, in het paars is de output van een functie aangegeven.</w:t>
             </w:r>
             <w:r>
               <w:rPr>
@@ -13597,7 +13593,7 @@
         <w:rPr>
           <w:noProof/>
         </w:rPr>
-        <w:t>23</w:t>
+        <w:t>24</w:t>
       </w:r>
       <w:r>
         <w:fldChar w:fldCharType="end"/>
@@ -13605,8 +13601,6 @@
       <w:r>
         <w:t xml:space="preserve"> is dit aangegeven. Hier komt de berekening of het algoritme te staan die de functie moet gaan uitvoeren. Het is niet vreemd dat de body van een functie meer dan 50 regels code heeft.</w:t>
       </w:r>
-      <w:bookmarkStart w:id="44" w:name="_GoBack"/>
-      <w:bookmarkEnd w:id="44"/>
     </w:p>
     <w:tbl>
       <w:tblPr>
@@ -13944,26 +13938,14 @@
               <w:rPr>
                 <w:noProof/>
               </w:rPr>
-              <w:t>23</w:t>
+              <w:t>24</w:t>
             </w:r>
             <w:r>
               <w:fldChar w:fldCharType="end"/>
             </w:r>
             <w:bookmarkEnd w:id="45"/>
             <w:r>
-              <w:t xml:space="preserve">: de opbouw van de functie, in het </w:t>
-            </w:r>
-            <w:r>
-              <w:t>blauw</w:t>
-            </w:r>
-            <w:r>
-              <w:t xml:space="preserve"> is de </w:t>
-            </w:r>
-            <w:r>
-              <w:t>body</w:t>
-            </w:r>
-            <w:r>
-              <w:t xml:space="preserve"> van een functie aangegeven.</w:t>
+              <w:t>: de opbouw van de functie, in het blauw is de body van een functie aangegeven.</w:t>
             </w:r>
             <w:r>
               <w:rPr>
@@ -13988,39 +13970,565 @@
           <w:i w:val="0"/>
         </w:rPr>
       </w:pPr>
-    </w:p>
+      <w:r>
+        <w:rPr>
+          <w:i w:val="0"/>
+        </w:rPr>
+        <w:t>Tot nu toe zijn de voorgaande voorbeelden slechts bedoeld om de opbouw van een functie aan te duiden en uit te leggen. Nu gaan we kijken naar een handige functie.</w:t>
+      </w:r>
+      <w:r>
+        <w:rPr>
+          <w:i w:val="0"/>
+        </w:rPr>
+        <w:t xml:space="preserve"> We gaan de voorgaande code ombouwen zodat de functie de volgende acties uitvoert:</w:t>
+      </w:r>
+    </w:p>
+    <w:p>
+      <w:pPr>
+        <w:pStyle w:val="aQ"/>
+      </w:pPr>
+      <w:r>
+        <w:t xml:space="preserve">Stel we willen de vierde macht van een getal bereken en daar de waarde 2 bij optellen. </w:t>
+      </w:r>
+    </w:p>
+    <w:p>
+      <w:pPr>
+        <w:pStyle w:val="aQ"/>
+        <w:rPr>
+          <w:i w:val="0"/>
+        </w:rPr>
+      </w:pPr>
+    </w:p>
+    <w:p>
+      <w:pPr>
+        <w:pStyle w:val="aA"/>
+      </w:pPr>
+      <w:r>
+        <w:lastRenderedPageBreak/>
+        <w:t xml:space="preserve">Pas de functie aan zodat het overeenstemt met </w:t>
+      </w:r>
+      <w:r>
+        <w:fldChar w:fldCharType="begin"/>
+      </w:r>
+      <w:r>
+        <w:instrText xml:space="preserve"> REF _Ref492988517 \h </w:instrText>
+      </w:r>
+      <w:r>
+        <w:fldChar w:fldCharType="separate"/>
+      </w:r>
+      <w:r>
+        <w:t xml:space="preserve">Figuur </w:t>
+      </w:r>
+      <w:r>
+        <w:rPr>
+          <w:noProof/>
+        </w:rPr>
+        <w:t>25</w:t>
+      </w:r>
+      <w:r>
+        <w:fldChar w:fldCharType="end"/>
+      </w:r>
+      <w:r>
+        <w:t>:</w:t>
+      </w:r>
+    </w:p>
+    <w:p>
+      <w:pPr>
+        <w:pStyle w:val="aA"/>
+        <w:keepNext/>
+      </w:pPr>
+      <w:r>
+        <w:drawing>
+          <wp:inline distT="0" distB="0" distL="0" distR="0" wp14:anchorId="7B28A6B7" wp14:editId="6DB46997">
+            <wp:extent cx="5543550" cy="971133"/>
+            <wp:effectExtent l="0" t="0" r="0" b="635"/>
+            <wp:docPr id="49" name="Afbeelding 49"/>
+            <wp:cNvGraphicFramePr>
+              <a:graphicFrameLocks xmlns:a="http://schemas.openxmlformats.org/drawingml/2006/main" noChangeAspect="1"/>
+            </wp:cNvGraphicFramePr>
+            <a:graphic xmlns:a="http://schemas.openxmlformats.org/drawingml/2006/main">
+              <a:graphicData uri="http://schemas.openxmlformats.org/drawingml/2006/picture">
+                <pic:pic xmlns:pic="http://schemas.openxmlformats.org/drawingml/2006/picture">
+                  <pic:nvPicPr>
+                    <pic:cNvPr id="1" name=""/>
+                    <pic:cNvPicPr/>
+                  </pic:nvPicPr>
+                  <pic:blipFill>
+                    <a:blip r:embed="rId37"/>
+                    <a:stretch>
+                      <a:fillRect/>
+                    </a:stretch>
+                  </pic:blipFill>
+                  <pic:spPr>
+                    <a:xfrm>
+                      <a:off x="0" y="0"/>
+                      <a:ext cx="5621869" cy="984853"/>
+                    </a:xfrm>
+                    <a:prstGeom prst="rect">
+                      <a:avLst/>
+                    </a:prstGeom>
+                  </pic:spPr>
+                </pic:pic>
+              </a:graphicData>
+            </a:graphic>
+          </wp:inline>
+        </w:drawing>
+      </w:r>
+    </w:p>
+    <w:p>
+      <w:pPr>
+        <w:pStyle w:val="Bijschrift"/>
+        <w:jc w:val="center"/>
+        <w:rPr>
+          <w:i w:val="0"/>
+        </w:rPr>
+      </w:pPr>
+      <w:bookmarkStart w:id="46" w:name="_Ref492988517"/>
+      <w:r>
+        <w:t xml:space="preserve">Figuur </w:t>
+      </w:r>
+      <w:r>
+        <w:fldChar w:fldCharType="begin"/>
+      </w:r>
+      <w:r>
+        <w:instrText xml:space="preserve"> SEQ Figuur \* ARABIC </w:instrText>
+      </w:r>
+      <w:r>
+        <w:fldChar w:fldCharType="separate"/>
+      </w:r>
+      <w:r>
+        <w:rPr>
+          <w:noProof/>
+        </w:rPr>
+        <w:t>25</w:t>
+      </w:r>
+      <w:r>
+        <w:fldChar w:fldCharType="end"/>
+      </w:r>
+      <w:bookmarkEnd w:id="46"/>
+      <w:r>
+        <w:t>: we hebben de aangemaakte functie aangepast.</w:t>
+      </w:r>
+    </w:p>
+    <w:p>
+      <w:r>
+        <w:t>Merk op dat we de input, naam van de functie en de output van de functie hebben aangepast. De code is nu al een stuk leesbaarder dan voorheen.</w:t>
+      </w:r>
+    </w:p>
+    <w:tbl>
+      <w:tblPr>
+        <w:tblStyle w:val="Tabelraster"/>
+        <w:tblW w:w="0" w:type="auto"/>
+        <w:shd w:val="clear" w:color="auto" w:fill="FF0000"/>
+        <w:tblLook w:val="04A0" w:firstRow="1" w:lastRow="0" w:firstColumn="1" w:lastColumn="0" w:noHBand="0" w:noVBand="1"/>
+      </w:tblPr>
+      <w:tblGrid>
+        <w:gridCol w:w="9062"/>
+      </w:tblGrid>
+      <w:tr>
+        <w:tc>
+          <w:tcPr>
+            <w:tcW w:w="9062" w:type="dxa"/>
+            <w:shd w:val="clear" w:color="auto" w:fill="FF0000"/>
+          </w:tcPr>
+          <w:p/>
+          <w:p>
+            <w:pPr>
+              <w:rPr>
+                <w:b/>
+                <w:color w:val="FFFFFF" w:themeColor="background1"/>
+                <w:sz w:val="24"/>
+              </w:rPr>
+            </w:pPr>
+            <w:r>
+              <w:rPr>
+                <w:b/>
+                <w:color w:val="FFFFFF" w:themeColor="background1"/>
+                <w:sz w:val="24"/>
+              </w:rPr>
+              <w:t>We hebben nog een andere belangrijke stap uitgevoerd die niet is te zien. Namelijk we hebben het script opgeslagen onder de exacte naam: vierdemachtplustwee.m</w:t>
+            </w:r>
+          </w:p>
+          <w:p/>
+        </w:tc>
+      </w:tr>
+    </w:tbl>
     <w:p/>
     <w:p>
       <w:pPr>
+        <w:pStyle w:val="aQ"/>
+      </w:pPr>
+      <w:r>
+        <w:t>Zie je waar de naam van het script mee overeenstemt?</w:t>
+      </w:r>
+    </w:p>
+    <w:p>
+      <w:pPr>
+        <w:pStyle w:val="aQ"/>
+        <w:rPr>
+          <w:b/>
+          <w:i w:val="0"/>
+          <w:u w:val="single"/>
+        </w:rPr>
+      </w:pPr>
+      <w:r>
+        <w:rPr>
+          <w:i w:val="0"/>
+        </w:rPr>
+        <w:t xml:space="preserve">Vanaf dit punt noemen we een script met alleen een functie erin een: </w:t>
+      </w:r>
+      <w:r>
+        <w:rPr>
+          <w:b/>
+          <w:i w:val="0"/>
+          <w:u w:val="single"/>
+        </w:rPr>
+        <w:t>function file</w:t>
+      </w:r>
+      <w:r>
+        <w:rPr>
+          <w:b/>
+          <w:i w:val="0"/>
+          <w:u w:val="single"/>
+        </w:rPr>
+        <w:t>.</w:t>
+      </w:r>
+    </w:p>
+    <w:p>
+      <w:pPr>
+        <w:pStyle w:val="aQ"/>
+        <w:rPr>
+          <w:i w:val="0"/>
+        </w:rPr>
+      </w:pPr>
+      <w:r>
+        <w:rPr>
+          <w:i w:val="0"/>
+        </w:rPr>
+        <w:t>Het is in Matlab erg belangrijk dat de function file dezelfde naam heeft als de functie die in dat bestand staat. Dus als je een functie: hottentottententoonstelling hebt moet die functie zijn opgeslagen in een bestand met de naam: hottentottententoonstelling.m</w:t>
+      </w:r>
+    </w:p>
+    <w:p>
+      <w:pPr>
+        <w:pStyle w:val="aQ"/>
+        <w:rPr>
+          <w:i w:val="0"/>
+        </w:rPr>
+      </w:pPr>
+      <w:r>
+        <w:rPr>
+          <w:i w:val="0"/>
+        </w:rPr>
+        <w:t xml:space="preserve">Het is de bedoeling dat bij het uitvoeren van de functie </w:t>
+      </w:r>
+      <w:r>
+        <w:t>vierdemachtplustwee</w:t>
+      </w:r>
+      <w:r>
+        <w:rPr>
+          <w:i w:val="0"/>
+        </w:rPr>
+        <w:t xml:space="preserve"> de input </w:t>
+      </w:r>
+      <w:r>
+        <w:t>getal</w:t>
+      </w:r>
+      <w:r>
+        <w:rPr>
+          <w:i w:val="0"/>
+        </w:rPr>
+        <w:t xml:space="preserve"> tot de vierdemacht wordt berekend en dat er daarna twee bij wordt opgeteld. We vullen dan de functie als volgt aan:</w:t>
+      </w:r>
+    </w:p>
+    <w:p>
+      <w:pPr>
+        <w:pStyle w:val="aQ"/>
+        <w:rPr>
+          <w:i w:val="0"/>
+        </w:rPr>
+      </w:pPr>
+      <w:r>
+        <w:rPr>
+          <w:i w:val="0"/>
+        </w:rPr>
+        <w:drawing>
+          <wp:inline distT="0" distB="0" distL="0" distR="0" wp14:anchorId="6FEA4EEB" wp14:editId="1D01AE80">
+            <wp:extent cx="5763416" cy="1009650"/>
+            <wp:effectExtent l="0" t="0" r="8890" b="0"/>
+            <wp:docPr id="50" name="Afbeelding 50"/>
+            <wp:cNvGraphicFramePr>
+              <a:graphicFrameLocks xmlns:a="http://schemas.openxmlformats.org/drawingml/2006/main" noChangeAspect="1"/>
+            </wp:cNvGraphicFramePr>
+            <a:graphic xmlns:a="http://schemas.openxmlformats.org/drawingml/2006/main">
+              <a:graphicData uri="http://schemas.openxmlformats.org/drawingml/2006/picture">
+                <pic:pic xmlns:pic="http://schemas.openxmlformats.org/drawingml/2006/picture">
+                  <pic:nvPicPr>
+                    <pic:cNvPr id="1" name=""/>
+                    <pic:cNvPicPr/>
+                  </pic:nvPicPr>
+                  <pic:blipFill>
+                    <a:blip r:embed="rId38"/>
+                    <a:stretch>
+                      <a:fillRect/>
+                    </a:stretch>
+                  </pic:blipFill>
+                  <pic:spPr>
+                    <a:xfrm>
+                      <a:off x="0" y="0"/>
+                      <a:ext cx="5788484" cy="1014041"/>
+                    </a:xfrm>
+                    <a:prstGeom prst="rect">
+                      <a:avLst/>
+                    </a:prstGeom>
+                  </pic:spPr>
+                </pic:pic>
+              </a:graphicData>
+            </a:graphic>
+          </wp:inline>
+        </w:drawing>
+      </w:r>
+    </w:p>
+    <w:p>
+      <w:pPr>
+        <w:pStyle w:val="Bijschrift"/>
+        <w:jc w:val="center"/>
+        <w:rPr>
+          <w:i w:val="0"/>
+        </w:rPr>
+      </w:pPr>
+      <w:r>
+        <w:t xml:space="preserve">Figuur </w:t>
+      </w:r>
+      <w:r>
+        <w:fldChar w:fldCharType="begin"/>
+      </w:r>
+      <w:r>
+        <w:instrText xml:space="preserve"> SEQ Figuur \* ARABIC </w:instrText>
+      </w:r>
+      <w:r>
+        <w:fldChar w:fldCharType="separate"/>
+      </w:r>
+      <w:r>
+        <w:rPr>
+          <w:noProof/>
+        </w:rPr>
+        <w:t>26</w:t>
+      </w:r>
+      <w:r>
+        <w:fldChar w:fldCharType="end"/>
+      </w:r>
+      <w:r>
+        <w:t>: we hebben de aangemaakte functie verder aangevuld</w:t>
+      </w:r>
+    </w:p>
+    <w:p>
+      <w:pPr>
+        <w:pStyle w:val="aQ"/>
+        <w:rPr>
+          <w:i w:val="0"/>
+        </w:rPr>
+      </w:pPr>
+      <w:r>
+        <w:rPr>
+          <w:i w:val="0"/>
+        </w:rPr>
+        <w:t xml:space="preserve">Je ziet dat we een extra variabele hebben aangemaakt genaamd </w:t>
+      </w:r>
+      <w:r>
+        <w:t>tussenRes</w:t>
+      </w:r>
+      <w:r>
+        <w:rPr>
+          <w:i w:val="0"/>
+        </w:rPr>
+        <w:t>. In die variabele wordt een tussen resultaat opgeslagen. In de tweede regel code tellen we</w:t>
+      </w:r>
+      <w:r>
+        <w:rPr>
+          <w:i w:val="0"/>
+        </w:rPr>
+        <w:t xml:space="preserve"> de waarde</w:t>
+      </w:r>
+      <w:r>
+        <w:rPr>
+          <w:i w:val="0"/>
+        </w:rPr>
+        <w:t xml:space="preserve"> twee </w:t>
+      </w:r>
+      <w:r>
+        <w:rPr>
+          <w:i w:val="0"/>
+        </w:rPr>
+        <w:t>op bij het tussen resultaat.</w:t>
+      </w:r>
+    </w:p>
+    <w:p>
+      <w:pPr>
+        <w:pStyle w:val="aQ"/>
+        <w:rPr>
+          <w:i w:val="0"/>
+        </w:rPr>
+      </w:pPr>
+      <w:r>
+        <w:rPr>
+          <w:i w:val="0"/>
+        </w:rPr>
+        <w:t xml:space="preserve">In de laatste regel slaan we het tussen resultaat plus twee op in de variabele resultaat. Dit is alles. Waarom slaan we het resultaat van de bewerking in de variabele </w:t>
+      </w:r>
+      <w:r>
+        <w:t>resultaat</w:t>
+      </w:r>
+      <w:r>
+        <w:rPr>
+          <w:i w:val="0"/>
+        </w:rPr>
+        <w:t xml:space="preserve">? De output van de functie is gedefinieerd als </w:t>
+      </w:r>
+      <w:r>
+        <w:t>resultaat</w:t>
+      </w:r>
+      <w:r>
+        <w:rPr>
+          <w:i w:val="0"/>
+        </w:rPr>
+        <w:t>. Zodra we schrijven naar een variabele, binnen de functie, met exact die naam, schrijven we direct naar de output van een functie.</w:t>
+      </w:r>
+    </w:p>
+    <w:p>
+      <w:pPr>
+        <w:pStyle w:val="aQ"/>
+        <w:rPr>
+          <w:i w:val="0"/>
+        </w:rPr>
+      </w:pPr>
+      <w:r>
+        <w:rPr>
+          <w:i w:val="0"/>
+        </w:rPr>
+        <w:t>Nu kunnen we onze zelfgeschreven functie testen:</w:t>
+      </w:r>
+    </w:p>
+    <w:p>
+      <w:pPr>
+        <w:pStyle w:val="aQ"/>
+        <w:keepNext/>
+        <w:jc w:val="center"/>
+      </w:pPr>
+      <w:r>
+        <w:rPr>
+          <w:i w:val="0"/>
+        </w:rPr>
+        <w:lastRenderedPageBreak/>
+        <w:drawing>
+          <wp:inline distT="0" distB="0" distL="0" distR="0" wp14:anchorId="45A9D60F" wp14:editId="1F85CCA7">
+            <wp:extent cx="1943371" cy="1848108"/>
+            <wp:effectExtent l="0" t="0" r="0" b="0"/>
+            <wp:docPr id="51" name="Afbeelding 51"/>
+            <wp:cNvGraphicFramePr>
+              <a:graphicFrameLocks xmlns:a="http://schemas.openxmlformats.org/drawingml/2006/main" noChangeAspect="1"/>
+            </wp:cNvGraphicFramePr>
+            <a:graphic xmlns:a="http://schemas.openxmlformats.org/drawingml/2006/main">
+              <a:graphicData uri="http://schemas.openxmlformats.org/drawingml/2006/picture">
+                <pic:pic xmlns:pic="http://schemas.openxmlformats.org/drawingml/2006/picture">
+                  <pic:nvPicPr>
+                    <pic:cNvPr id="1" name=""/>
+                    <pic:cNvPicPr/>
+                  </pic:nvPicPr>
+                  <pic:blipFill>
+                    <a:blip r:embed="rId39"/>
+                    <a:stretch>
+                      <a:fillRect/>
+                    </a:stretch>
+                  </pic:blipFill>
+                  <pic:spPr>
+                    <a:xfrm>
+                      <a:off x="0" y="0"/>
+                      <a:ext cx="1943371" cy="1848108"/>
+                    </a:xfrm>
+                    <a:prstGeom prst="rect">
+                      <a:avLst/>
+                    </a:prstGeom>
+                  </pic:spPr>
+                </pic:pic>
+              </a:graphicData>
+            </a:graphic>
+          </wp:inline>
+        </w:drawing>
+      </w:r>
+    </w:p>
+    <w:p>
+      <w:pPr>
+        <w:pStyle w:val="Bijschrift"/>
+        <w:jc w:val="center"/>
+      </w:pPr>
+      <w:r>
+        <w:t xml:space="preserve">Figuur </w:t>
+      </w:r>
+      <w:r>
+        <w:fldChar w:fldCharType="begin"/>
+      </w:r>
+      <w:r>
+        <w:instrText xml:space="preserve"> SEQ Figuur \* ARABIC </w:instrText>
+      </w:r>
+      <w:r>
+        <w:fldChar w:fldCharType="separate"/>
+      </w:r>
+      <w:r>
+        <w:rPr>
+          <w:noProof/>
+        </w:rPr>
+        <w:t>27</w:t>
+      </w:r>
+      <w:r>
+        <w:fldChar w:fldCharType="end"/>
+      </w:r>
+      <w:r>
+        <w:t>: de output van de functie vierdemachtplustwee.</w:t>
+      </w:r>
+    </w:p>
+    <w:p>
+      <w:r>
+        <w:t>Op deze manier ontwikkel je een eenvoudig zelfgeschreven functie. Even controleren of de output klopt: 2^4 is 16. Dan 16 + 2 is 18. Het ziet er naar uit dat onze functie goed werkt.</w:t>
+      </w:r>
+    </w:p>
+    <w:p>
+      <w:pPr>
         <w:pStyle w:val="Kop2"/>
-      </w:pPr>
-      <w:bookmarkStart w:id="46" w:name="_Toc492987613"/>
+        <w:numPr>
+          <w:ilvl w:val="0"/>
+          <w:numId w:val="0"/>
+        </w:numPr>
+        <w:ind w:left="576" w:hanging="576"/>
+      </w:pPr>
+    </w:p>
+    <w:p>
+      <w:pPr>
+        <w:pStyle w:val="Kop2"/>
+      </w:pPr>
+      <w:bookmarkStart w:id="47" w:name="_Toc492989529"/>
       <w:r>
         <w:t>Nog een voorbeeld: de oppervlakte van een cirkel</w:t>
       </w:r>
-      <w:bookmarkEnd w:id="46"/>
+      <w:bookmarkEnd w:id="47"/>
     </w:p>
     <w:p>
       <w:pPr>
         <w:pStyle w:val="Plattetekst"/>
       </w:pPr>
       <w:r>
-        <w:t xml:space="preserve">We gaan nu een heel eenvoudige functie in </w:t>
-      </w:r>
-      <w:r>
-        <w:t>Matlab</w:t>
-      </w:r>
-      <w:r>
-        <w:t xml:space="preserve"> maken. De functie heeft als input de straal van een cirkel en als output de oppervlakte van een cirkel met die straal.</w:t>
-      </w:r>
-    </w:p>
-    <w:p>
-      <w:pPr>
-        <w:pStyle w:val="Plattetekst"/>
-      </w:pPr>
-      <w:r>
-        <w:lastRenderedPageBreak/>
-        <w:t>Het aanmaken van een nieuwe functie</w:t>
+        <w:t xml:space="preserve">We gaan nu </w:t>
+      </w:r>
+      <w:r>
+        <w:t>nog een functie maken.</w:t>
+      </w:r>
+      <w:r>
+        <w:t xml:space="preserve"> </w:t>
+      </w:r>
+      <w:r>
+        <w:t xml:space="preserve">De uitleg is iets anders, maar behandelt hetzelfde als hiervoor. </w:t>
+      </w:r>
+      <w:r>
+        <w:t>De functie heeft als input de straal van een cirkel en als output de oppervlakte van een cirkel met die straal.</w:t>
       </w:r>
     </w:p>
     <w:p>
@@ -14086,6 +14594,11 @@
       <w:r>
         <w:t>Voor onze oppervlakte berekening beginnen we met</w:t>
       </w:r>
+    </w:p>
+    <w:p>
+      <w:pPr>
+        <w:pStyle w:val="Lijst"/>
+      </w:pPr>
     </w:p>
     <w:p>
       <w:pPr>
@@ -14120,7 +14633,7 @@
                     <pic:cNvPicPr/>
                   </pic:nvPicPr>
                   <pic:blipFill>
-                    <a:blip r:embed="rId37">
+                    <a:blip r:embed="rId40">
                       <a:extLst>
                         <a:ext uri="{28A0092B-C50C-407E-A947-70E740481C1C}">
                           <a14:useLocalDpi xmlns:a14="http://schemas.microsoft.com/office/drawing/2010/main" val="0"/>
@@ -14152,7 +14665,7 @@
         <w:pStyle w:val="Bijschrift"/>
         <w:jc w:val="center"/>
       </w:pPr>
-      <w:bookmarkStart w:id="47" w:name="_Ref492987583"/>
+      <w:bookmarkStart w:id="48" w:name="_Ref492987583"/>
       <w:r>
         <w:t xml:space="preserve">Figuur </w:t>
       </w:r>
@@ -14169,7 +14682,7 @@
         <w:rPr>
           <w:noProof/>
         </w:rPr>
-        <w:t>23</w:t>
+        <w:t>28</w:t>
       </w:r>
       <w:r>
         <w:rPr>
@@ -14177,7 +14690,7 @@
         </w:rPr>
         <w:fldChar w:fldCharType="end"/>
       </w:r>
-      <w:bookmarkEnd w:id="47"/>
+      <w:bookmarkEnd w:id="48"/>
       <w:r>
         <w:t>: een nieuwe functie voor het bereken van de oppervlakte van een cirkel.</w:t>
       </w:r>
@@ -14187,6 +14700,7 @@
         <w:pStyle w:val="Plattetekst"/>
       </w:pPr>
       <w:r>
+        <w:lastRenderedPageBreak/>
         <w:t xml:space="preserve">We slaan vervolgens de file op. </w:t>
       </w:r>
       <w:r>
@@ -14247,7 +14761,6 @@
           <w:noProof/>
           <w:lang w:eastAsia="nl-NL"/>
         </w:rPr>
-        <w:lastRenderedPageBreak/>
         <w:drawing>
           <wp:inline distT="0" distB="0" distL="0" distR="0" wp14:anchorId="0F42E51E" wp14:editId="145C7882">
             <wp:extent cx="5760720" cy="3615055"/>
@@ -14264,7 +14777,7 @@
                     <pic:cNvPicPr/>
                   </pic:nvPicPr>
                   <pic:blipFill>
-                    <a:blip r:embed="rId38">
+                    <a:blip r:embed="rId41">
                       <a:extLst>
                         <a:ext uri="{28A0092B-C50C-407E-A947-70E740481C1C}">
                           <a14:useLocalDpi xmlns:a14="http://schemas.microsoft.com/office/drawing/2010/main" val="0"/>
@@ -14312,7 +14825,7 @@
         <w:rPr>
           <w:noProof/>
         </w:rPr>
-        <w:t>24</w:t>
+        <w:t>29</w:t>
       </w:r>
       <w:r>
         <w:rPr>
@@ -14326,7 +14839,7 @@
     </w:p>
     <w:p>
       <w:pPr>
-        <w:pStyle w:val="Kop5"/>
+        <w:pStyle w:val="aA"/>
       </w:pPr>
       <w:r>
         <w:t>Voeg nu de overige code toe</w:t>
@@ -14334,7 +14847,7 @@
     </w:p>
     <w:p>
       <w:pPr>
-        <w:pStyle w:val="Kop5"/>
+        <w:pStyle w:val="aA"/>
       </w:pPr>
       <w:r>
         <w:t xml:space="preserve">Test de functie in </w:t>
@@ -14424,7 +14937,7 @@
                     <pic:cNvPicPr/>
                   </pic:nvPicPr>
                   <pic:blipFill>
-                    <a:blip r:embed="rId39">
+                    <a:blip r:embed="rId42">
                       <a:extLst>
                         <a:ext uri="{28A0092B-C50C-407E-A947-70E740481C1C}">
                           <a14:useLocalDpi xmlns:a14="http://schemas.microsoft.com/office/drawing/2010/main" val="0"/>
@@ -14472,7 +14985,7 @@
         <w:rPr>
           <w:noProof/>
         </w:rPr>
-        <w:t>25</w:t>
+        <w:t>30</w:t>
       </w:r>
       <w:r>
         <w:rPr>
@@ -14486,7 +14999,12 @@
     </w:p>
     <w:p>
       <w:pPr>
-        <w:pStyle w:val="Kop5"/>
+        <w:pStyle w:val="aA"/>
+      </w:pPr>
+    </w:p>
+    <w:p>
+      <w:pPr>
+        <w:pStyle w:val="aA"/>
       </w:pPr>
       <w:r>
         <w:t xml:space="preserve">Check de help tekst door </w:t>
@@ -14505,38 +15023,8 @@
       </w:r>
     </w:p>
     <w:p>
-      <w:pPr>
-        <w:pStyle w:val="Plattetekst"/>
-        <w:rPr>
-          <w:b/>
-        </w:rPr>
-      </w:pPr>
-      <w:r>
-        <w:rPr>
-          <w:b/>
-        </w:rPr>
-        <w:t xml:space="preserve">Je kunt, </w:t>
-      </w:r>
-      <w:commentRangeStart w:id="48"/>
-      <w:r>
-        <w:rPr>
-          <w:b/>
-        </w:rPr>
-        <w:t>zoals in het derde voorbeeld hierboven</w:t>
-      </w:r>
-      <w:commentRangeEnd w:id="48"/>
-      <w:r>
-        <w:rPr>
-          <w:rStyle w:val="Verwijzingopmerking"/>
-          <w:b/>
-        </w:rPr>
-        <w:commentReference w:id="48"/>
-      </w:r>
-      <w:r>
-        <w:rPr>
-          <w:b/>
-        </w:rPr>
-        <w:t>, ook een vector van stralen invoeren. Dit werkt echter alleen als de elementen bij het kwadrateren puntsgewijs vermenigvuldigd worden. Is dit bij jouw functie het geval?</w:t>
+      <w:r>
+        <w:t>Je kunt, zoals in het derde voorbeeld hierboven, ook een vector van stralen invoeren. Dit werkt echter alleen als de elementen bij het kwadrateren puntsgewijs vermenigvuldigd worden. Is dit bij jouw functie het geval?</w:t>
       </w:r>
     </w:p>
     <w:p>
@@ -14548,7 +15036,7 @@
       <w:pPr>
         <w:pStyle w:val="Kop2"/>
       </w:pPr>
-      <w:bookmarkStart w:id="49" w:name="_Toc492987614"/>
+      <w:bookmarkStart w:id="49" w:name="_Toc492989530"/>
       <w:r>
         <w:lastRenderedPageBreak/>
         <w:t>Vragen en opdrachten</w:t>
@@ -14730,7 +15218,7 @@
       <w:pPr>
         <w:pStyle w:val="Kop2"/>
       </w:pPr>
-      <w:bookmarkStart w:id="50" w:name="_Toc492987615"/>
+      <w:bookmarkStart w:id="50" w:name="_Toc492989531"/>
       <w:r>
         <w:t>Antwoorden</w:t>
       </w:r>
@@ -14902,7 +15390,7 @@
     </w:p>
     <w:p/>
     <w:sectPr>
-      <w:footerReference w:type="default" r:id="rId42"/>
+      <w:footerReference w:type="default" r:id="rId43"/>
       <w:pgSz w:w="11906" w:h="16838"/>
       <w:pgMar w:top="1417" w:right="1417" w:bottom="1417" w:left="1417" w:header="708" w:footer="708" w:gutter="0"/>
       <w:pgNumType w:start="0"/>
@@ -14912,33 +15400,6 @@
     </w:sectPr>
   </w:body>
 </w:document>
-</file>
-
-<file path=word/comments.xml><?xml version="1.0" encoding="utf-8"?>
-<w:comments xmlns:wpc="http://schemas.microsoft.com/office/word/2010/wordprocessingCanvas" xmlns:mc="http://schemas.openxmlformats.org/markup-compatibility/2006" xmlns:o="urn:schemas-microsoft-com:office:office" xmlns:r="http://schemas.openxmlformats.org/officeDocument/2006/relationships" xmlns:m="http://schemas.openxmlformats.org/officeDocument/2006/math" xmlns:v="urn:schemas-microsoft-com:vml" xmlns:wp14="http://schemas.microsoft.com/office/word/2010/wordprocessingDrawing" xmlns:wp="http://schemas.openxmlformats.org/drawingml/2006/wordprocessingDrawing" xmlns:w10="urn:schemas-microsoft-com:office:word" xmlns:w="http://schemas.openxmlformats.org/wordprocessingml/2006/main" xmlns:w14="http://schemas.microsoft.com/office/word/2010/wordml" xmlns:w15="http://schemas.microsoft.com/office/word/2012/wordml" xmlns:wpg="http://schemas.microsoft.com/office/word/2010/wordprocessingGroup" xmlns:wpi="http://schemas.microsoft.com/office/word/2010/wordprocessingInk" xmlns:wne="http://schemas.microsoft.com/office/word/2006/wordml" xmlns:wps="http://schemas.microsoft.com/office/word/2010/wordprocessingShape" mc:Ignorable="w14 w15 wp14">
-  <w:comment w:id="48" w:author="Gebruiker" w:date="2017-08-29T08:21:00Z" w:initials="G">
-    <w:p>
-      <w:pPr>
-        <w:pStyle w:val="Tekstopmerking"/>
-      </w:pPr>
-      <w:r>
-        <w:rPr>
-          <w:rStyle w:val="Verwijzingopmerking"/>
-        </w:rPr>
-        <w:annotationRef/>
-      </w:r>
-      <w:r>
-        <w:t>Dit is onduidelijk. Je moet om die reden gebruik maken van verwijzingen en onderschriften. Dat zijn links en die worden automatisch geupdate.</w:t>
-      </w:r>
-    </w:p>
-  </w:comment>
-</w:comments>
-</file>
-
-<file path=word/commentsExtended.xml><?xml version="1.0" encoding="utf-8"?>
-<w15:commentsEx xmlns:wpc="http://schemas.microsoft.com/office/word/2010/wordprocessingCanvas" xmlns:mc="http://schemas.openxmlformats.org/markup-compatibility/2006" xmlns:o="urn:schemas-microsoft-com:office:office" xmlns:r="http://schemas.openxmlformats.org/officeDocument/2006/relationships" xmlns:m="http://schemas.openxmlformats.org/officeDocument/2006/math" xmlns:v="urn:schemas-microsoft-com:vml" xmlns:wp14="http://schemas.microsoft.com/office/word/2010/wordprocessingDrawing" xmlns:wp="http://schemas.openxmlformats.org/drawingml/2006/wordprocessingDrawing" xmlns:w10="urn:schemas-microsoft-com:office:word" xmlns:w="http://schemas.openxmlformats.org/wordprocessingml/2006/main" xmlns:w14="http://schemas.microsoft.com/office/word/2010/wordml" xmlns:w15="http://schemas.microsoft.com/office/word/2012/wordml" xmlns:wpg="http://schemas.microsoft.com/office/word/2010/wordprocessingGroup" xmlns:wpi="http://schemas.microsoft.com/office/word/2010/wordprocessingInk" xmlns:wne="http://schemas.microsoft.com/office/word/2006/wordml" xmlns:wps="http://schemas.microsoft.com/office/word/2010/wordprocessingShape" mc:Ignorable="w14 w15 wp14">
-  <w15:commentEx w15:paraId="5786B074" w15:done="0"/>
-</w15:commentsEx>
 </file>
 
 <file path=word/endnotes.xml><?xml version="1.0" encoding="utf-8"?>
@@ -15106,7 +15567,7 @@
         <w:color w:val="808080" w:themeColor="background1" w:themeShade="80"/>
         <w:sz w:val="18"/>
       </w:rPr>
-      <w:t>24</w:t>
+      <w:t>2</w:t>
     </w:r>
     <w:r>
       <w:rPr>
@@ -19129,14 +19590,6 @@
     <w:abstractNumId w:val="11"/>
   </w:num>
 </w:numbering>
-</file>
-
-<file path=word/people.xml><?xml version="1.0" encoding="utf-8"?>
-<w15:people xmlns:wpc="http://schemas.microsoft.com/office/word/2010/wordprocessingCanvas" xmlns:mc="http://schemas.openxmlformats.org/markup-compatibility/2006" xmlns:o="urn:schemas-microsoft-com:office:office" xmlns:r="http://schemas.openxmlformats.org/officeDocument/2006/relationships" xmlns:m="http://schemas.openxmlformats.org/officeDocument/2006/math" xmlns:v="urn:schemas-microsoft-com:vml" xmlns:wp14="http://schemas.microsoft.com/office/word/2010/wordprocessingDrawing" xmlns:wp="http://schemas.openxmlformats.org/drawingml/2006/wordprocessingDrawing" xmlns:w10="urn:schemas-microsoft-com:office:word" xmlns:w="http://schemas.openxmlformats.org/wordprocessingml/2006/main" xmlns:w14="http://schemas.microsoft.com/office/word/2010/wordml" xmlns:w15="http://schemas.microsoft.com/office/word/2012/wordml" xmlns:wpg="http://schemas.microsoft.com/office/word/2010/wordprocessingGroup" xmlns:wpi="http://schemas.microsoft.com/office/word/2010/wordprocessingInk" xmlns:wne="http://schemas.microsoft.com/office/word/2006/wordml" xmlns:wps="http://schemas.microsoft.com/office/word/2010/wordprocessingShape" mc:Ignorable="w14 w15 wp14">
-  <w15:person w15:author="Gebruiker">
-    <w15:presenceInfo w15:providerId="None" w15:userId="Gebruiker"/>
-  </w15:person>
-</w15:people>
 </file>
 
 <file path=word/styles.xml><?xml version="1.0" encoding="utf-8"?>
@@ -19532,7 +19985,7 @@
   <w:style w:type="paragraph" w:default="1" w:styleId="Standaard">
     <w:name w:val="Normal"/>
     <w:qFormat/>
-    <w:rsid w:val="003C3C95"/>
+    <w:rsid w:val="00910D7A"/>
   </w:style>
   <w:style w:type="paragraph" w:styleId="Kop1">
     <w:name w:val="heading 1"/>
@@ -21402,7 +21855,7 @@
 </file>
 
 <file path=customXml/itemProps1.xml><?xml version="1.0" encoding="utf-8"?>
-<ds:datastoreItem xmlns:ds="http://schemas.openxmlformats.org/officeDocument/2006/customXml" ds:itemID="{3596A504-5327-4CB0-BDD7-814BDAF7F118}">
+<ds:datastoreItem xmlns:ds="http://schemas.openxmlformats.org/officeDocument/2006/customXml" ds:itemID="{44556557-E375-4B87-BC45-D32BEC88FB82}">
   <ds:schemaRefs>
     <ds:schemaRef ds:uri="http://schemas.openxmlformats.org/officeDocument/2006/bibliography"/>
   </ds:schemaRefs>

</xml_diff>

<commit_message>
Continued reader 2_1 almost finished.
</commit_message>
<xml_diff>
--- a/LESWEEK1/Reader_Biostatica_Matlab_Wk1_2_READER.docx
+++ b/LESWEEK1/Reader_Biostatica_Matlab_Wk1_2_READER.docx
@@ -3899,12 +3899,7 @@
           </w:tcPr>
           <w:p>
             <w:r>
-              <w:t xml:space="preserve">Eerste </w:t>
-            </w:r>
-            <w:bookmarkStart w:id="2" w:name="_GoBack"/>
-            <w:bookmarkEnd w:id="2"/>
-            <w:r>
-              <w:t>versie</w:t>
+              <w:t>Eerste versie</w:t>
             </w:r>
           </w:p>
         </w:tc>
@@ -4113,25 +4108,41 @@
           <w:tcPr>
             <w:tcW w:w="773" w:type="dxa"/>
           </w:tcPr>
-          <w:p/>
+          <w:p>
+            <w:r>
+              <w:t>0.5</w:t>
+            </w:r>
+          </w:p>
         </w:tc>
         <w:tc>
           <w:tcPr>
             <w:tcW w:w="1349" w:type="dxa"/>
           </w:tcPr>
-          <w:p/>
+          <w:p>
+            <w:r>
+              <w:t>15-09-2017</w:t>
+            </w:r>
+          </w:p>
         </w:tc>
         <w:tc>
           <w:tcPr>
             <w:tcW w:w="5103" w:type="dxa"/>
           </w:tcPr>
-          <w:p/>
+          <w:p>
+            <w:r>
+              <w:t>Afronden maken van zelfgeschreven functie. Aanvulling opgaves.</w:t>
+            </w:r>
+          </w:p>
         </w:tc>
         <w:tc>
           <w:tcPr>
             <w:tcW w:w="1837" w:type="dxa"/>
           </w:tcPr>
-          <w:p/>
+          <w:p>
+            <w:r>
+              <w:t>Mark Schrauwen</w:t>
+            </w:r>
+          </w:p>
         </w:tc>
       </w:tr>
     </w:tbl>
@@ -4163,7 +4174,7 @@
           <w:lang w:eastAsia="nl-NL"/>
         </w:rPr>
       </w:pPr>
-      <w:bookmarkStart w:id="3" w:name="_Toc492989502"/>
+      <w:bookmarkStart w:id="2" w:name="_Toc492989502"/>
       <w:r>
         <w:rPr>
           <w:rFonts w:eastAsia="Times New Roman"/>
@@ -4172,7 +4183,7 @@
         <w:lastRenderedPageBreak/>
         <w:t>Inleiding</w:t>
       </w:r>
-      <w:bookmarkEnd w:id="3"/>
+      <w:bookmarkEnd w:id="2"/>
     </w:p>
     <w:p>
       <w:pPr>
@@ -4198,6 +4209,12 @@
           <w:lang w:eastAsia="nl-NL"/>
         </w:rPr>
         <w:t>. Je hebt geleerd wat variabelen zijn en je hebt geleerd wat operatoren zijn. Zoals je hebt gemerkt bevat deze cursus van maar 5 lesweken heel veel informatie. Je zult in deze beperkte tijd dus veel kennis moeten eigen maken. Zorg dat je niet gaat achterlopen en dat je begrijpt wat er in deze readers is uitgelegd.</w:t>
+      </w:r>
+      <w:r>
+        <w:rPr>
+          <w:lang w:eastAsia="nl-NL"/>
+        </w:rPr>
+        <w:t xml:space="preserve"> Het is onvermijdelijk dat je de readers gaat lezen.</w:t>
       </w:r>
     </w:p>
     <w:p>
@@ -4381,7 +4398,7 @@
           <w:lang w:eastAsia="nl-NL"/>
         </w:rPr>
       </w:pPr>
-      <w:bookmarkStart w:id="4" w:name="_Toc492989503"/>
+      <w:bookmarkStart w:id="3" w:name="_Toc492989503"/>
       <w:r>
         <w:rPr>
           <w:rFonts w:eastAsia="Times New Roman"/>
@@ -4390,7 +4407,7 @@
         <w:lastRenderedPageBreak/>
         <w:t>Netjes programmeren</w:t>
       </w:r>
-      <w:bookmarkEnd w:id="4"/>
+      <w:bookmarkEnd w:id="3"/>
     </w:p>
     <w:p>
       <w:pPr>
@@ -4539,34 +4556,24 @@
           <w:lang w:eastAsia="nl-NL"/>
         </w:rPr>
       </w:pPr>
-      <w:bookmarkStart w:id="5" w:name="_Ref492904288"/>
+      <w:bookmarkStart w:id="4" w:name="_Ref492904288"/>
       <w:r>
         <w:t xml:space="preserve">Figuur </w:t>
       </w:r>
-      <w:r>
-        <w:fldChar w:fldCharType="begin"/>
-      </w:r>
-      <w:r>
-        <w:instrText xml:space="preserve"> SEQ Figuur \* ARABIC </w:instrText>
-      </w:r>
-      <w:r>
-        <w:fldChar w:fldCharType="separate"/>
-      </w:r>
-      <w:r>
-        <w:rPr>
-          <w:noProof/>
-        </w:rPr>
-        <w:t>1</w:t>
-      </w:r>
-      <w:r>
-        <w:rPr>
-          <w:noProof/>
-        </w:rPr>
-        <w:fldChar w:fldCharType="end"/>
-      </w:r>
-      <w:bookmarkEnd w:id="5"/>
+      <w:fldSimple w:instr=" SEQ Figuur \* ARABIC ">
+        <w:r>
+          <w:rPr>
+            <w:noProof/>
+          </w:rPr>
+          <w:t>1</w:t>
+        </w:r>
+      </w:fldSimple>
+      <w:bookmarkEnd w:id="4"/>
       <w:r>
         <w:t>: een for-loop</w:t>
+      </w:r>
+      <w:r>
+        <w:t>, maak je niet druk over de complexiteit van de code. Daar gaat dit voorbeeld niet over.</w:t>
       </w:r>
     </w:p>
     <w:p>
@@ -4777,7 +4784,13 @@
         <w:rPr>
           <w:lang w:eastAsia="nl-NL"/>
         </w:rPr>
-        <w:t xml:space="preserve"> geschreven. Op het moment van schrijven begrijp je het helemaal. </w:t>
+        <w:t xml:space="preserve"> geschreven. Op het moment van schr</w:t>
+      </w:r>
+      <w:r>
+        <w:rPr>
+          <w:lang w:eastAsia="nl-NL"/>
+        </w:rPr>
+        <w:t xml:space="preserve">ijven begrijp je het helemaal. </w:t>
       </w:r>
     </w:p>
     <w:p>
@@ -4791,7 +4804,41 @@
         <w:rPr>
           <w:lang w:eastAsia="nl-NL"/>
         </w:rPr>
-        <w:t>…</w:t>
+        <w:t xml:space="preserve">Bedenk je nu eens dat je twee weken later naar dat programma gaat kijken. Je hebt er twee weken niet aan gedacht. Denk je dat je het dan nog steeds scherp hebt? </w:t>
+      </w:r>
+    </w:p>
+    <w:p>
+      <w:pPr>
+        <w:pStyle w:val="aQ"/>
+        <w:rPr>
+          <w:lang w:eastAsia="nl-NL"/>
+        </w:rPr>
+      </w:pPr>
+      <w:r>
+        <w:rPr>
+          <w:lang w:eastAsia="nl-NL"/>
+        </w:rPr>
+        <w:t>Wat heb jij twee weken geleden op dit tijdstip gedaan?</w:t>
+      </w:r>
+      <w:r>
+        <w:rPr>
+          <w:lang w:eastAsia="nl-NL"/>
+        </w:rPr>
+        <w:t xml:space="preserve"> </w:t>
+      </w:r>
+    </w:p>
+    <w:p>
+      <w:pPr>
+        <w:pStyle w:val="aQ"/>
+        <w:rPr>
+          <w:lang w:eastAsia="nl-NL"/>
+        </w:rPr>
+      </w:pPr>
+      <w:r>
+        <w:rPr>
+          <w:lang w:eastAsia="nl-NL"/>
+        </w:rPr>
+        <w:t xml:space="preserve">Wat was je aan het doen? </w:t>
       </w:r>
     </w:p>
     <w:p>
@@ -4805,55 +4852,19 @@
         <w:rPr>
           <w:lang w:eastAsia="nl-NL"/>
         </w:rPr>
-        <w:t xml:space="preserve">Bedenk je nu eens dat je twee weken later naar dat programma gaat kijken. Je hebt er twee weken niet aan gedacht. Denk je dat je het dan nog steeds scherp hebt? </w:t>
-      </w:r>
-    </w:p>
-    <w:p>
-      <w:pPr>
-        <w:pStyle w:val="Lijst"/>
-        <w:rPr>
-          <w:lang w:eastAsia="nl-NL"/>
-        </w:rPr>
-      </w:pPr>
-      <w:r>
-        <w:rPr>
-          <w:lang w:eastAsia="nl-NL"/>
-        </w:rPr>
-        <w:t>Wat heb jij twee weken geleden op dit tijdstip gedaan?</w:t>
-      </w:r>
-      <w:r>
-        <w:rPr>
-          <w:lang w:eastAsia="nl-NL"/>
-        </w:rPr>
-        <w:t xml:space="preserve"> </w:t>
-      </w:r>
-    </w:p>
-    <w:p>
-      <w:pPr>
-        <w:pStyle w:val="Lijst"/>
-        <w:rPr>
-          <w:lang w:eastAsia="nl-NL"/>
-        </w:rPr>
-      </w:pPr>
-      <w:r>
-        <w:rPr>
-          <w:lang w:eastAsia="nl-NL"/>
-        </w:rPr>
-        <w:t xml:space="preserve">Wat was je aan het doen? </w:t>
-      </w:r>
-    </w:p>
-    <w:p>
-      <w:pPr>
-        <w:pStyle w:val="Plattetekst"/>
-        <w:rPr>
-          <w:lang w:eastAsia="nl-NL"/>
-        </w:rPr>
-      </w:pPr>
-      <w:r>
-        <w:rPr>
-          <w:lang w:eastAsia="nl-NL"/>
-        </w:rPr>
-        <w:t xml:space="preserve">Net programmeren houdt in dat je rekening houdt met de toekomstige lezer van de code. Dat kan jij zelf zijn of een ander persoon. </w:t>
+        <w:t>Net</w:t>
+      </w:r>
+      <w:r>
+        <w:rPr>
+          <w:lang w:eastAsia="nl-NL"/>
+        </w:rPr>
+        <w:t>jes</w:t>
+      </w:r>
+      <w:r>
+        <w:rPr>
+          <w:lang w:eastAsia="nl-NL"/>
+        </w:rPr>
+        <w:t xml:space="preserve"> programmeren houdt in dat je rekening houdt met de toekomstige lezer van de code. Dat kan jij zelf zijn of een ander persoon. </w:t>
       </w:r>
       <w:r>
         <w:rPr>
@@ -4925,27 +4936,14 @@
       <w:r>
         <w:t xml:space="preserve">Figuur </w:t>
       </w:r>
-      <w:r>
-        <w:fldChar w:fldCharType="begin"/>
-      </w:r>
-      <w:r>
-        <w:instrText xml:space="preserve"> SEQ Figuur \* ARABIC </w:instrText>
-      </w:r>
-      <w:r>
-        <w:fldChar w:fldCharType="separate"/>
-      </w:r>
-      <w:r>
-        <w:rPr>
-          <w:noProof/>
-        </w:rPr>
-        <w:t>2</w:t>
-      </w:r>
-      <w:r>
-        <w:rPr>
-          <w:noProof/>
-        </w:rPr>
-        <w:fldChar w:fldCharType="end"/>
-      </w:r>
+      <w:fldSimple w:instr=" SEQ Figuur \* ARABIC ">
+        <w:r>
+          <w:rPr>
+            <w:noProof/>
+          </w:rPr>
+          <w:t>2</w:t>
+        </w:r>
+      </w:fldSimple>
       <w:r>
         <w:t>: een nette versie van hetzelfde programma</w:t>
       </w:r>
@@ -5330,7 +5328,7 @@
           <w:lang w:eastAsia="nl-NL"/>
         </w:rPr>
       </w:pPr>
-      <w:bookmarkStart w:id="6" w:name="_Toc492989504"/>
+      <w:bookmarkStart w:id="5" w:name="_Toc492989504"/>
       <w:r>
         <w:rPr>
           <w:lang w:eastAsia="nl-NL"/>
@@ -5338,7 +5336,7 @@
         <w:lastRenderedPageBreak/>
         <w:t>Opdrachten en vragen</w:t>
       </w:r>
-      <w:bookmarkEnd w:id="6"/>
+      <w:bookmarkEnd w:id="5"/>
     </w:p>
     <w:p>
       <w:pPr>
@@ -5429,7 +5427,7 @@
           <w:lang w:eastAsia="nl-NL"/>
         </w:rPr>
       </w:pPr>
-      <w:bookmarkStart w:id="7" w:name="_Toc492989505"/>
+      <w:bookmarkStart w:id="6" w:name="_Toc492989505"/>
       <w:r>
         <w:rPr>
           <w:rFonts w:eastAsia="Times New Roman"/>
@@ -5438,23 +5436,23 @@
         <w:lastRenderedPageBreak/>
         <w:t>Debuggen en gebruik maken van breakpoints</w:t>
       </w:r>
+      <w:bookmarkEnd w:id="6"/>
+    </w:p>
+    <w:p>
+      <w:pPr>
+        <w:pStyle w:val="Kop2"/>
+        <w:rPr>
+          <w:lang w:eastAsia="nl-NL"/>
+        </w:rPr>
+      </w:pPr>
+      <w:bookmarkStart w:id="7" w:name="_Toc492989506"/>
+      <w:r>
+        <w:rPr>
+          <w:lang w:eastAsia="nl-NL"/>
+        </w:rPr>
+        <w:t>Bugs</w:t>
+      </w:r>
       <w:bookmarkEnd w:id="7"/>
-    </w:p>
-    <w:p>
-      <w:pPr>
-        <w:pStyle w:val="Kop2"/>
-        <w:rPr>
-          <w:lang w:eastAsia="nl-NL"/>
-        </w:rPr>
-      </w:pPr>
-      <w:bookmarkStart w:id="8" w:name="_Toc492989506"/>
-      <w:r>
-        <w:rPr>
-          <w:lang w:eastAsia="nl-NL"/>
-        </w:rPr>
-        <w:t>Bugs</w:t>
-      </w:r>
-      <w:bookmarkEnd w:id="8"/>
     </w:p>
     <w:p>
       <w:pPr>
@@ -5581,14 +5579,14 @@
           <w:lang w:eastAsia="nl-NL"/>
         </w:rPr>
       </w:pPr>
-      <w:bookmarkStart w:id="9" w:name="_Toc492989507"/>
+      <w:bookmarkStart w:id="8" w:name="_Toc492989507"/>
       <w:r>
         <w:rPr>
           <w:rStyle w:val="Kop2Char"/>
         </w:rPr>
         <w:t>Syntax fouten</w:t>
       </w:r>
-      <w:bookmarkEnd w:id="9"/>
+      <w:bookmarkEnd w:id="8"/>
       <w:r>
         <w:rPr>
           <w:rStyle w:val="Kop2Char"/>
@@ -5932,60 +5930,116 @@
           <w:lang w:eastAsia="nl-NL"/>
         </w:rPr>
       </w:pPr>
-      <w:bookmarkStart w:id="10" w:name="_Ref492905195"/>
+      <w:bookmarkStart w:id="9" w:name="_Ref492905195"/>
       <w:r>
         <w:t xml:space="preserve">Figuur </w:t>
       </w:r>
-      <w:r>
-        <w:fldChar w:fldCharType="begin"/>
-      </w:r>
-      <w:r>
-        <w:instrText xml:space="preserve"> SEQ Figuur \* ARABIC </w:instrText>
-      </w:r>
-      <w:r>
-        <w:fldChar w:fldCharType="separate"/>
-      </w:r>
-      <w:r>
-        <w:rPr>
-          <w:noProof/>
-        </w:rPr>
-        <w:t>3</w:t>
-      </w:r>
-      <w:r>
-        <w:rPr>
-          <w:noProof/>
-        </w:rPr>
-        <w:fldChar w:fldCharType="end"/>
+      <w:fldSimple w:instr=" SEQ Figuur \* ARABIC ">
+        <w:r>
+          <w:rPr>
+            <w:noProof/>
+          </w:rPr>
+          <w:t>3</w:t>
+        </w:r>
+      </w:fldSimple>
+      <w:bookmarkEnd w:id="9"/>
+      <w:r>
+        <w:t>: een voorbeeld met haakjes</w:t>
+      </w:r>
+      <w:r>
+        <w:t xml:space="preserve">. Aan de rechterkant van het bovenste script zie je rode blokjes. </w:t>
+      </w:r>
+      <w:r>
+        <w:t>Matlab</w:t>
+      </w:r>
+      <w:r>
+        <w:t xml:space="preserve"> geeft hier aan dat er iets fout gaat. Dit helpt de programmeur snel fouten te herkennen.</w:t>
+      </w:r>
+    </w:p>
+    <w:p>
+      <w:pPr>
+        <w:pStyle w:val="Kop2"/>
+        <w:rPr>
+          <w:lang w:eastAsia="nl-NL"/>
+        </w:rPr>
+      </w:pPr>
+      <w:bookmarkStart w:id="10" w:name="_Toc492989508"/>
+      <w:r>
+        <w:rPr>
+          <w:lang w:eastAsia="nl-NL"/>
+        </w:rPr>
+        <w:t>Programmeerfouten</w:t>
       </w:r>
       <w:bookmarkEnd w:id="10"/>
-      <w:r>
-        <w:t>: een voorbeeld met haakjes</w:t>
-      </w:r>
-      <w:r>
-        <w:t xml:space="preserve">. Aan de rechterkant van het bovenste script zie je rode blokjes. </w:t>
-      </w:r>
-      <w:r>
-        <w:t>Matlab</w:t>
-      </w:r>
-      <w:r>
-        <w:t xml:space="preserve"> geeft hier aan dat er iets fout gaat. Dit helpt de programmeur snel fouten te herkennen.</w:t>
-      </w:r>
-    </w:p>
-    <w:p>
-      <w:pPr>
-        <w:pStyle w:val="Kop2"/>
-        <w:rPr>
-          <w:lang w:eastAsia="nl-NL"/>
-        </w:rPr>
-      </w:pPr>
-      <w:bookmarkStart w:id="11" w:name="_Toc492989508"/>
+    </w:p>
+    <w:p>
+      <w:pPr>
+        <w:pStyle w:val="Plattetekst"/>
+        <w:rPr>
+          <w:lang w:eastAsia="nl-NL"/>
+        </w:rPr>
+      </w:pPr>
       <w:r>
         <w:rPr>
           <w:lang w:eastAsia="nl-NL"/>
         </w:rPr>
         <w:t>Programmeerfouten</w:t>
       </w:r>
-      <w:bookmarkEnd w:id="11"/>
+      <w:r>
+        <w:rPr>
+          <w:lang w:eastAsia="nl-NL"/>
+        </w:rPr>
+        <w:t xml:space="preserve"> zorg</w:t>
+      </w:r>
+      <w:r>
+        <w:rPr>
+          <w:lang w:eastAsia="nl-NL"/>
+        </w:rPr>
+        <w:t>en</w:t>
+      </w:r>
+      <w:r>
+        <w:rPr>
+          <w:lang w:eastAsia="nl-NL"/>
+        </w:rPr>
+        <w:t xml:space="preserve"> dat het programma iets anders doet dan je zou willen. Hierbij kan het zelfs gebeuren dat </w:t>
+      </w:r>
+      <w:r>
+        <w:rPr>
+          <w:lang w:eastAsia="nl-NL"/>
+        </w:rPr>
+        <w:t xml:space="preserve">er </w:t>
+      </w:r>
+      <w:r>
+        <w:rPr>
+          <w:u w:val="single"/>
+          <w:lang w:eastAsia="nl-NL"/>
+        </w:rPr>
+        <w:t>geen foutmelding komt</w:t>
+      </w:r>
+      <w:r>
+        <w:rPr>
+          <w:lang w:eastAsia="nl-NL"/>
+        </w:rPr>
+        <w:t xml:space="preserve">. </w:t>
+      </w:r>
+      <w:r>
+        <w:rPr>
+          <w:lang w:eastAsia="nl-NL"/>
+        </w:rPr>
+        <w:t xml:space="preserve">Dat betekent dat jij, de programmeur, denkt dat jouw programma werkt, terwijl in werkelijkheid klopt er niets van. Dat is hetzelfde als denken dat je naar huis reist, maar aan het einde van je reis aan de andere kant van het land bent. Je bent dan van A naar B </w:t>
+      </w:r>
+      <w:r>
+        <w:rPr>
+          <w:lang w:eastAsia="nl-NL"/>
+        </w:rPr>
+        <w:t>gereisd</w:t>
+      </w:r>
+      <w:r>
+        <w:rPr>
+          <w:lang w:eastAsia="nl-NL"/>
+        </w:rPr>
+        <w:t xml:space="preserve">, maar had bij C moeten uitkomen. </w:t>
+      </w:r>
     </w:p>
     <w:p>
       <w:pPr>
@@ -5998,76 +6052,19 @@
         <w:rPr>
           <w:lang w:eastAsia="nl-NL"/>
         </w:rPr>
-        <w:t>Programmeerfouten</w:t>
-      </w:r>
-      <w:r>
-        <w:rPr>
-          <w:lang w:eastAsia="nl-NL"/>
-        </w:rPr>
-        <w:t xml:space="preserve"> zorg</w:t>
-      </w:r>
-      <w:r>
-        <w:rPr>
-          <w:lang w:eastAsia="nl-NL"/>
-        </w:rPr>
-        <w:t>en</w:t>
-      </w:r>
-      <w:r>
-        <w:rPr>
-          <w:lang w:eastAsia="nl-NL"/>
-        </w:rPr>
-        <w:t xml:space="preserve"> dat het programma iets anders doet dan je zou willen. Hierbij kan het zelfs gebeuren dat </w:t>
-      </w:r>
-      <w:r>
-        <w:rPr>
-          <w:lang w:eastAsia="nl-NL"/>
-        </w:rPr>
-        <w:t xml:space="preserve">er </w:t>
-      </w:r>
-      <w:r>
-        <w:rPr>
-          <w:u w:val="single"/>
-          <w:lang w:eastAsia="nl-NL"/>
-        </w:rPr>
-        <w:t>geen foutmelding komt</w:t>
-      </w:r>
-      <w:r>
-        <w:rPr>
-          <w:lang w:eastAsia="nl-NL"/>
-        </w:rPr>
-        <w:t xml:space="preserve">. </w:t>
-      </w:r>
-      <w:r>
-        <w:rPr>
-          <w:lang w:eastAsia="nl-NL"/>
-        </w:rPr>
-        <w:t xml:space="preserve">Dat betekent dat jij, de programmeur, denkt dat jouw programma werkt, terwijl in werkelijkheid klopt er niets van. Dat is hetzelfde als denken dat je naar huis reist, maar aan het einde van je reis aan de andere kant van het land bent. Je bent dan van A naar B </w:t>
-      </w:r>
-      <w:r>
-        <w:rPr>
-          <w:lang w:eastAsia="nl-NL"/>
-        </w:rPr>
-        <w:t>gereisd</w:t>
-      </w:r>
-      <w:r>
-        <w:rPr>
-          <w:lang w:eastAsia="nl-NL"/>
-        </w:rPr>
-        <w:t xml:space="preserve">, maar had bij C moeten uitkomen. </w:t>
-      </w:r>
-    </w:p>
-    <w:p>
-      <w:pPr>
-        <w:pStyle w:val="Plattetekst"/>
-        <w:rPr>
-          <w:lang w:eastAsia="nl-NL"/>
-        </w:rPr>
-      </w:pPr>
-      <w:r>
-        <w:rPr>
-          <w:lang w:eastAsia="nl-NL"/>
-        </w:rPr>
-        <w:t>Misschien heb je het nu nog niet door, maar dit type fouten zijn de ergste fouten die je kunt krijgen als programmeur en ze zijn onvermijdelijk! Sterker nog je zult straks voorbeeldprogramma’s zien waar jij de fouten uit moet gaan halen.</w:t>
+        <w:t>Misschien heb je het nu nog niet door, maar dit type fouten zijn de ergste fouten die je kunt krijgen als programmeur en ze zijn onvermijdelijk! Sterker nog</w:t>
+      </w:r>
+      <w:r>
+        <w:rPr>
+          <w:lang w:eastAsia="nl-NL"/>
+        </w:rPr>
+        <w:t>,</w:t>
+      </w:r>
+      <w:r>
+        <w:rPr>
+          <w:lang w:eastAsia="nl-NL"/>
+        </w:rPr>
+        <w:t xml:space="preserve"> je zult straks voorbeeldprogramma’s zien waar jij de fouten uit moet gaan halen.</w:t>
       </w:r>
     </w:p>
     <w:p>
@@ -6077,7 +6074,7 @@
           <w:lang w:eastAsia="nl-NL"/>
         </w:rPr>
       </w:pPr>
-      <w:bookmarkStart w:id="12" w:name="_Toc492989509"/>
+      <w:bookmarkStart w:id="11" w:name="_Toc492989509"/>
       <w:r>
         <w:rPr>
           <w:lang w:eastAsia="nl-NL"/>
@@ -6085,7 +6082,7 @@
         <w:lastRenderedPageBreak/>
         <w:t>Voorbeeld van een programmeerfout</w:t>
       </w:r>
-      <w:bookmarkEnd w:id="12"/>
+      <w:bookmarkEnd w:id="11"/>
     </w:p>
     <w:p>
       <w:pPr>
@@ -6184,27 +6181,14 @@
       <w:r>
         <w:t xml:space="preserve">Figuur </w:t>
       </w:r>
-      <w:r>
-        <w:fldChar w:fldCharType="begin"/>
-      </w:r>
-      <w:r>
-        <w:instrText xml:space="preserve"> SEQ Figuur \* ARABIC </w:instrText>
-      </w:r>
-      <w:r>
-        <w:fldChar w:fldCharType="separate"/>
-      </w:r>
-      <w:r>
-        <w:rPr>
-          <w:noProof/>
-        </w:rPr>
-        <w:t>4</w:t>
-      </w:r>
-      <w:r>
-        <w:rPr>
-          <w:noProof/>
-        </w:rPr>
-        <w:fldChar w:fldCharType="end"/>
-      </w:r>
+      <w:fldSimple w:instr=" SEQ Figuur \* ARABIC ">
+        <w:r>
+          <w:rPr>
+            <w:noProof/>
+          </w:rPr>
+          <w:t>4</w:t>
+        </w:r>
+      </w:fldSimple>
       <w:r>
         <w:t>: een programmeerfout</w:t>
       </w:r>
@@ -6243,7 +6227,7 @@
           <w:lang w:eastAsia="nl-NL"/>
         </w:rPr>
       </w:pPr>
-      <w:bookmarkStart w:id="13" w:name="_Toc492989510"/>
+      <w:bookmarkStart w:id="12" w:name="_Toc492989510"/>
       <w:r>
         <w:rPr>
           <w:rFonts w:eastAsia="Times New Roman"/>
@@ -6251,6 +6235,62 @@
         </w:rPr>
         <w:t>Debuggen</w:t>
       </w:r>
+      <w:bookmarkEnd w:id="12"/>
+    </w:p>
+    <w:p>
+      <w:pPr>
+        <w:pStyle w:val="Plattetekst"/>
+        <w:rPr>
+          <w:lang w:eastAsia="nl-NL"/>
+        </w:rPr>
+      </w:pPr>
+      <w:r>
+        <w:rPr>
+          <w:lang w:eastAsia="nl-NL"/>
+        </w:rPr>
+        <w:t xml:space="preserve">Het oplossen van fouten wordt ook wel ‘debuggen’ genoemd. De term bug komt oorspronkelijk komt deze term uit de tijd van de enorme kasten van computers </w:t>
+      </w:r>
+      <w:r>
+        <w:rPr>
+          <w:lang w:eastAsia="nl-NL"/>
+        </w:rPr>
+        <w:t xml:space="preserve">die soms </w:t>
+      </w:r>
+      <w:r>
+        <w:rPr>
+          <w:lang w:eastAsia="nl-NL"/>
+        </w:rPr>
+        <w:t>kortsluiting veroorzaakte</w:t>
+      </w:r>
+      <w:r>
+        <w:rPr>
+          <w:lang w:eastAsia="nl-NL"/>
+        </w:rPr>
+        <w:t xml:space="preserve"> doordat er een insect (bug) geplet tussen de printplaten (rekeneenheden) zat</w:t>
+      </w:r>
+      <w:r>
+        <w:rPr>
+          <w:lang w:eastAsia="nl-NL"/>
+        </w:rPr>
+        <w:t xml:space="preserve">. Deze term wordt nu gebruik voor een foutje in een stuk code. </w:t>
+      </w:r>
+    </w:p>
+    <w:p>
+      <w:pPr>
+        <w:pStyle w:val="Kop3"/>
+        <w:rPr>
+          <w:rFonts w:eastAsia="Times New Roman"/>
+          <w:lang w:eastAsia="nl-NL"/>
+        </w:rPr>
+      </w:pPr>
+      <w:bookmarkStart w:id="13" w:name="_Toc492989511"/>
+      <w:r>
+        <w:rPr>
+          <w:rFonts w:eastAsia="Times New Roman"/>
+          <w:lang w:eastAsia="nl-NL"/>
+        </w:rPr>
+        <w:t>Breakpoints</w:t>
+      </w:r>
       <w:bookmarkEnd w:id="13"/>
     </w:p>
     <w:p>
@@ -6264,98 +6304,42 @@
         <w:rPr>
           <w:lang w:eastAsia="nl-NL"/>
         </w:rPr>
-        <w:t xml:space="preserve">Het oplossen van fouten wordt ook wel ‘debuggen’ genoemd. De term bug komt oorspronkelijk komt deze term uit de tijd van de enorme kasten van computers </w:t>
-      </w:r>
-      <w:r>
-        <w:rPr>
-          <w:lang w:eastAsia="nl-NL"/>
-        </w:rPr>
-        <w:t xml:space="preserve">die soms </w:t>
-      </w:r>
-      <w:r>
-        <w:rPr>
-          <w:lang w:eastAsia="nl-NL"/>
-        </w:rPr>
-        <w:t>kortsluiting veroorzaakte</w:t>
-      </w:r>
-      <w:r>
-        <w:rPr>
-          <w:lang w:eastAsia="nl-NL"/>
-        </w:rPr>
-        <w:t xml:space="preserve"> doordat er een insect (bug) geplet tussen de printplaten (rekeneenheden) zat</w:t>
-      </w:r>
-      <w:r>
-        <w:rPr>
-          <w:lang w:eastAsia="nl-NL"/>
-        </w:rPr>
-        <w:t xml:space="preserve">. Deze term wordt nu gebruik voor een foutje in een stuk code. </w:t>
+        <w:t xml:space="preserve">Als we willen weten waar een fout zit, is het handig om het programma even op een bepaalde plek stil te zetten en dan stapje voor stapje verder te gaan. </w:t>
+      </w:r>
+      <w:r>
+        <w:rPr>
+          <w:lang w:eastAsia="nl-NL"/>
+        </w:rPr>
+        <w:t>Matlab</w:t>
+      </w:r>
+      <w:r>
+        <w:rPr>
+          <w:lang w:eastAsia="nl-NL"/>
+        </w:rPr>
+        <w:t xml:space="preserve"> heeft hiervoor ‘breakpoints’. Hoewel het mogelijk is om vanuit het </w:t>
+      </w:r>
+      <w:r>
+        <w:rPr>
+          <w:lang w:eastAsia="nl-NL"/>
+        </w:rPr>
+        <w:t>Command Window</w:t>
+      </w:r>
+      <w:r>
+        <w:rPr>
+          <w:lang w:eastAsia="nl-NL"/>
+        </w:rPr>
+        <w:t xml:space="preserve"> line te debuggen, beschrijven we in deze reader alleen het debuggen vanuit de editor. Het plaatsen van een breakpoint kun je in de editor doen door naast het regelnummer te klikken:</w:t>
       </w:r>
     </w:p>
     <w:p>
       <w:pPr>
         <w:pStyle w:val="Kop3"/>
-        <w:rPr>
-          <w:rFonts w:eastAsia="Times New Roman"/>
-          <w:lang w:eastAsia="nl-NL"/>
-        </w:rPr>
-      </w:pPr>
-      <w:bookmarkStart w:id="14" w:name="_Toc492989511"/>
-      <w:r>
-        <w:rPr>
-          <w:rFonts w:eastAsia="Times New Roman"/>
-          <w:lang w:eastAsia="nl-NL"/>
-        </w:rPr>
-        <w:t>Breakpoints</w:t>
+      </w:pPr>
+      <w:bookmarkStart w:id="14" w:name="_Toc492989512"/>
+      <w:r>
+        <w:t>Voorbeeld</w:t>
       </w:r>
       <w:bookmarkEnd w:id="14"/>
-    </w:p>
-    <w:p>
-      <w:pPr>
-        <w:pStyle w:val="Plattetekst"/>
-        <w:rPr>
-          <w:lang w:eastAsia="nl-NL"/>
-        </w:rPr>
-      </w:pPr>
-      <w:r>
-        <w:rPr>
-          <w:lang w:eastAsia="nl-NL"/>
-        </w:rPr>
-        <w:t xml:space="preserve">Als we willen weten waar een fout zit, is het handig om het programma even op een bepaalde plek stil te zetten en dan stapje voor stapje verder te gaan. </w:t>
-      </w:r>
-      <w:r>
-        <w:rPr>
-          <w:lang w:eastAsia="nl-NL"/>
-        </w:rPr>
-        <w:t>Matlab</w:t>
-      </w:r>
-      <w:r>
-        <w:rPr>
-          <w:lang w:eastAsia="nl-NL"/>
-        </w:rPr>
-        <w:t xml:space="preserve"> heeft hiervoor ‘breakpoints’. Hoewel het mogelijk is om vanuit het </w:t>
-      </w:r>
-      <w:r>
-        <w:rPr>
-          <w:lang w:eastAsia="nl-NL"/>
-        </w:rPr>
-        <w:t>Command Window</w:t>
-      </w:r>
-      <w:r>
-        <w:rPr>
-          <w:lang w:eastAsia="nl-NL"/>
-        </w:rPr>
-        <w:t xml:space="preserve"> line te debuggen, beschrijven we in deze reader alleen het debuggen vanuit de editor. Het plaatsen van een breakpoint kun je in de editor doen door naast het regelnummer te klikken:</w:t>
-      </w:r>
-    </w:p>
-    <w:p>
-      <w:pPr>
-        <w:pStyle w:val="Kop3"/>
-      </w:pPr>
-      <w:bookmarkStart w:id="15" w:name="_Toc492989512"/>
-      <w:r>
-        <w:t>Voorbeeld</w:t>
-      </w:r>
-      <w:bookmarkEnd w:id="15"/>
       <w:r>
         <w:t xml:space="preserve"> </w:t>
       </w:r>
@@ -6394,7 +6378,7 @@
           <v:shape id="_x0000_i1025" type="#_x0000_t75" style="width:36pt;height:21.75pt" o:ole="">
             <v:imagedata r:id="rId15" o:title=""/>
           </v:shape>
-          <o:OLEObject Type="Embed" ProgID="Equation.DSMT4" ShapeID="_x0000_i1025" DrawAspect="Content" ObjectID="_1566731416" r:id="rId16"/>
+          <o:OLEObject Type="Embed" ProgID="Equation.DSMT4" ShapeID="_x0000_i1025" DrawAspect="Content" ObjectID="_1566981821" r:id="rId16"/>
         </w:object>
       </w:r>
       <w:r>
@@ -6514,32 +6498,19 @@
           <w:color w:val="000000"/>
         </w:rPr>
       </w:pPr>
-      <w:bookmarkStart w:id="16" w:name="_Ref492906459"/>
+      <w:bookmarkStart w:id="15" w:name="_Ref492906459"/>
       <w:r>
         <w:t xml:space="preserve">Figuur </w:t>
       </w:r>
-      <w:r>
-        <w:fldChar w:fldCharType="begin"/>
-      </w:r>
-      <w:r>
-        <w:instrText xml:space="preserve"> SEQ Figuur \* ARABIC </w:instrText>
-      </w:r>
-      <w:r>
-        <w:fldChar w:fldCharType="separate"/>
-      </w:r>
-      <w:r>
-        <w:rPr>
-          <w:noProof/>
-        </w:rPr>
-        <w:t>5</w:t>
-      </w:r>
-      <w:r>
-        <w:rPr>
-          <w:noProof/>
-        </w:rPr>
-        <w:fldChar w:fldCharType="end"/>
-      </w:r>
-      <w:bookmarkEnd w:id="16"/>
+      <w:fldSimple w:instr=" SEQ Figuur \* ARABIC ">
+        <w:r>
+          <w:rPr>
+            <w:noProof/>
+          </w:rPr>
+          <w:t>5</w:t>
+        </w:r>
+      </w:fldSimple>
+      <w:bookmarkEnd w:id="15"/>
       <w:r>
         <w:t>: breakpoint voorbeeld, er is nog geen breakpoint geplaatst.</w:t>
       </w:r>
@@ -6624,32 +6595,19 @@
           <w:b/>
         </w:rPr>
       </w:pPr>
-      <w:bookmarkStart w:id="17" w:name="_Ref492906519"/>
+      <w:bookmarkStart w:id="16" w:name="_Ref492906519"/>
       <w:r>
         <w:t xml:space="preserve">Figuur </w:t>
       </w:r>
-      <w:r>
-        <w:fldChar w:fldCharType="begin"/>
-      </w:r>
-      <w:r>
-        <w:instrText xml:space="preserve"> SEQ Figuur \* ARABIC </w:instrText>
-      </w:r>
-      <w:r>
-        <w:fldChar w:fldCharType="separate"/>
-      </w:r>
-      <w:r>
-        <w:rPr>
-          <w:noProof/>
-        </w:rPr>
-        <w:t>6</w:t>
-      </w:r>
-      <w:r>
-        <w:rPr>
-          <w:noProof/>
-        </w:rPr>
-        <w:fldChar w:fldCharType="end"/>
-      </w:r>
-      <w:bookmarkEnd w:id="17"/>
+      <w:fldSimple w:instr=" SEQ Figuur \* ARABIC ">
+        <w:r>
+          <w:rPr>
+            <w:noProof/>
+          </w:rPr>
+          <w:t>6</w:t>
+        </w:r>
+      </w:fldSimple>
+      <w:bookmarkEnd w:id="16"/>
       <w:r>
         <w:t>: nu is er een breakpoint geplaatst</w:t>
       </w:r>
@@ -6819,27 +6777,14 @@
       <w:r>
         <w:t xml:space="preserve">Figuur </w:t>
       </w:r>
-      <w:r>
-        <w:fldChar w:fldCharType="begin"/>
-      </w:r>
-      <w:r>
-        <w:instrText xml:space="preserve"> SEQ Figuur \* ARABIC </w:instrText>
-      </w:r>
-      <w:r>
-        <w:fldChar w:fldCharType="separate"/>
-      </w:r>
-      <w:r>
-        <w:rPr>
-          <w:noProof/>
-        </w:rPr>
-        <w:t>7</w:t>
-      </w:r>
-      <w:r>
-        <w:rPr>
-          <w:noProof/>
-        </w:rPr>
-        <w:fldChar w:fldCharType="end"/>
-      </w:r>
+      <w:fldSimple w:instr=" SEQ Figuur \* ARABIC ">
+        <w:r>
+          <w:rPr>
+            <w:noProof/>
+          </w:rPr>
+          <w:t>7</w:t>
+        </w:r>
+      </w:fldSimple>
       <w:r>
         <w:t>: runnen van een programma met een breakpoint</w:t>
       </w:r>
@@ -6937,27 +6882,14 @@
       <w:r>
         <w:t xml:space="preserve">Figuur </w:t>
       </w:r>
-      <w:r>
-        <w:fldChar w:fldCharType="begin"/>
-      </w:r>
-      <w:r>
-        <w:instrText xml:space="preserve"> SEQ Figuur \* ARABIC </w:instrText>
-      </w:r>
-      <w:r>
-        <w:fldChar w:fldCharType="separate"/>
-      </w:r>
-      <w:r>
-        <w:rPr>
-          <w:noProof/>
-        </w:rPr>
-        <w:t>8</w:t>
-      </w:r>
-      <w:r>
-        <w:rPr>
-          <w:noProof/>
-        </w:rPr>
-        <w:fldChar w:fldCharType="end"/>
-      </w:r>
+      <w:fldSimple w:instr=" SEQ Figuur \* ARABIC ">
+        <w:r>
+          <w:rPr>
+            <w:noProof/>
+          </w:rPr>
+          <w:t>8</w:t>
+        </w:r>
+      </w:fldSimple>
       <w:r>
         <w:t>: de breakpoint staat nu op de volgende regel.</w:t>
       </w:r>
@@ -7100,27 +7032,14 @@
       <w:r>
         <w:t xml:space="preserve">Figuur </w:t>
       </w:r>
-      <w:r>
-        <w:fldChar w:fldCharType="begin"/>
-      </w:r>
-      <w:r>
-        <w:instrText xml:space="preserve"> SEQ Figuur \* ARABIC </w:instrText>
-      </w:r>
-      <w:r>
-        <w:fldChar w:fldCharType="separate"/>
-      </w:r>
-      <w:r>
-        <w:rPr>
-          <w:noProof/>
-        </w:rPr>
-        <w:t>9</w:t>
-      </w:r>
-      <w:r>
-        <w:rPr>
-          <w:noProof/>
-        </w:rPr>
-        <w:fldChar w:fldCharType="end"/>
-      </w:r>
+      <w:fldSimple w:instr=" SEQ Figuur \* ARABIC ">
+        <w:r>
+          <w:rPr>
+            <w:noProof/>
+          </w:rPr>
+          <w:t>9</w:t>
+        </w:r>
+      </w:fldSimple>
       <w:r>
         <w:t>: extra informatie als je met de muis op de regel gaat staan.</w:t>
       </w:r>
@@ -7321,27 +7240,14 @@
       <w:r>
         <w:t xml:space="preserve">Figuur </w:t>
       </w:r>
-      <w:r>
-        <w:fldChar w:fldCharType="begin"/>
-      </w:r>
-      <w:r>
-        <w:instrText xml:space="preserve"> SEQ Figuur \* ARABIC </w:instrText>
-      </w:r>
-      <w:r>
-        <w:fldChar w:fldCharType="separate"/>
-      </w:r>
-      <w:r>
-        <w:rPr>
-          <w:noProof/>
-        </w:rPr>
-        <w:t>10</w:t>
-      </w:r>
-      <w:r>
-        <w:rPr>
-          <w:noProof/>
-        </w:rPr>
-        <w:fldChar w:fldCharType="end"/>
-      </w:r>
+      <w:fldSimple w:instr=" SEQ Figuur \* ARABIC ">
+        <w:r>
+          <w:rPr>
+            <w:noProof/>
+          </w:rPr>
+          <w:t>10</w:t>
+        </w:r>
+      </w:fldSimple>
       <w:r>
         <w:t>: de inhoud van een variabele terwijl je aan het debuggen bent.</w:t>
       </w:r>
@@ -7377,7 +7283,7 @@
           <w:lang w:eastAsia="nl-NL"/>
         </w:rPr>
       </w:pPr>
-      <w:bookmarkStart w:id="18" w:name="_Toc492989513"/>
+      <w:bookmarkStart w:id="17" w:name="_Toc492989513"/>
       <w:r>
         <w:rPr>
           <w:rFonts w:eastAsia="Times New Roman"/>
@@ -7386,7 +7292,7 @@
         <w:lastRenderedPageBreak/>
         <w:t>Opdrachten en vragen</w:t>
       </w:r>
-      <w:bookmarkEnd w:id="18"/>
+      <w:bookmarkEnd w:id="17"/>
     </w:p>
     <w:p>
       <w:pPr>
@@ -7840,29 +7746,19 @@
         <w:keepNext/>
         <w:jc w:val="center"/>
       </w:pPr>
-      <w:bookmarkStart w:id="19" w:name="_Ref492975818"/>
+      <w:bookmarkStart w:id="18" w:name="_Ref492975818"/>
       <w:r>
         <w:t xml:space="preserve">Tabel </w:t>
       </w:r>
-      <w:r>
-        <w:fldChar w:fldCharType="begin"/>
-      </w:r>
-      <w:r>
-        <w:instrText xml:space="preserve"> SEQ Tabel \* ARABIC </w:instrText>
-      </w:r>
-      <w:r>
-        <w:fldChar w:fldCharType="separate"/>
-      </w:r>
-      <w:r>
-        <w:rPr>
-          <w:noProof/>
-        </w:rPr>
-        <w:t>1</w:t>
-      </w:r>
-      <w:r>
-        <w:fldChar w:fldCharType="end"/>
-      </w:r>
-      <w:bookmarkEnd w:id="19"/>
+      <w:fldSimple w:instr=" SEQ Tabel \* ARABIC ">
+        <w:r>
+          <w:rPr>
+            <w:noProof/>
+          </w:rPr>
+          <w:t>1</w:t>
+        </w:r>
+      </w:fldSimple>
+      <w:bookmarkEnd w:id="18"/>
       <w:r>
         <w:t>: code voorbeeld vraag 1</w:t>
       </w:r>
@@ -8099,34 +7995,24 @@
         <w:keepNext/>
         <w:jc w:val="center"/>
       </w:pPr>
-      <w:bookmarkStart w:id="20" w:name="_Ref492976634"/>
-      <w:bookmarkStart w:id="21" w:name="_Ref492976626"/>
+      <w:bookmarkStart w:id="19" w:name="_Ref492976634"/>
+      <w:bookmarkStart w:id="20" w:name="_Ref492976626"/>
       <w:r>
         <w:t xml:space="preserve">Tabel </w:t>
       </w:r>
-      <w:r>
-        <w:fldChar w:fldCharType="begin"/>
-      </w:r>
-      <w:r>
-        <w:instrText xml:space="preserve"> SEQ Tabel \* ARABIC </w:instrText>
-      </w:r>
-      <w:r>
-        <w:fldChar w:fldCharType="separate"/>
-      </w:r>
-      <w:r>
-        <w:rPr>
-          <w:noProof/>
-        </w:rPr>
-        <w:t>2</w:t>
-      </w:r>
-      <w:r>
-        <w:fldChar w:fldCharType="end"/>
+      <w:fldSimple w:instr=" SEQ Tabel \* ARABIC ">
+        <w:r>
+          <w:rPr>
+            <w:noProof/>
+          </w:rPr>
+          <w:t>2</w:t>
+        </w:r>
+      </w:fldSimple>
+      <w:bookmarkEnd w:id="19"/>
+      <w:r>
+        <w:t>: code die een bewerking op decimalen uitvoert.</w:t>
       </w:r>
       <w:bookmarkEnd w:id="20"/>
-      <w:r>
-        <w:t>: code die een bewerking op decimalen uitvoert.</w:t>
-      </w:r>
-      <w:bookmarkEnd w:id="21"/>
     </w:p>
     <w:tbl>
       <w:tblPr>
@@ -8437,6 +8323,7 @@
                 <w:rFonts w:ascii="Courier New" w:hAnsi="Courier New" w:cs="Courier New"/>
                 <w:sz w:val="24"/>
                 <w:szCs w:val="24"/>
+                <w:lang w:val="en-US"/>
               </w:rPr>
             </w:pPr>
             <w:r>
@@ -8445,6 +8332,7 @@
                 <w:color w:val="000000"/>
                 <w:sz w:val="20"/>
                 <w:szCs w:val="20"/>
+                <w:lang w:val="en-US"/>
               </w:rPr>
               <w:t>output = sprintf(</w:t>
             </w:r>
@@ -8454,6 +8342,7 @@
                 <w:color w:val="A020F0"/>
                 <w:sz w:val="20"/>
                 <w:szCs w:val="20"/>
+                <w:lang w:val="en-US"/>
               </w:rPr>
               <w:t>'%g'</w:t>
             </w:r>
@@ -8463,6 +8352,7 @@
                 <w:color w:val="000000"/>
                 <w:sz w:val="20"/>
                 <w:szCs w:val="20"/>
+                <w:lang w:val="en-US"/>
               </w:rPr>
               <w:t>,trunced)</w:t>
             </w:r>
@@ -8470,7 +8360,7 @@
           <w:p>
             <w:pPr>
               <w:rPr>
-                <w:lang w:eastAsia="nl-NL"/>
+                <w:lang w:val="en-US" w:eastAsia="nl-NL"/>
               </w:rPr>
             </w:pPr>
           </w:p>
@@ -8483,7 +8373,7 @@
         <w:rPr>
           <w:rStyle w:val="aAChar"/>
           <w:b w:val="0"/>
-          <w:lang w:eastAsia="nl-NL"/>
+          <w:lang w:val="en-US" w:eastAsia="nl-NL"/>
         </w:rPr>
       </w:pPr>
     </w:p>
@@ -8529,7 +8419,7 @@
           <w:lang w:eastAsia="nl-NL"/>
         </w:rPr>
       </w:pPr>
-      <w:bookmarkStart w:id="22" w:name="_Toc492989514"/>
+      <w:bookmarkStart w:id="21" w:name="_Toc492989514"/>
       <w:r>
         <w:rPr>
           <w:lang w:eastAsia="nl-NL"/>
@@ -8537,7 +8427,7 @@
         <w:lastRenderedPageBreak/>
         <w:t>Antwoorden</w:t>
       </w:r>
-      <w:bookmarkEnd w:id="22"/>
+      <w:bookmarkEnd w:id="21"/>
     </w:p>
     <w:p>
       <w:pPr>
@@ -8723,24 +8613,14 @@
       <w:r>
         <w:t xml:space="preserve">Figuur </w:t>
       </w:r>
-      <w:r>
-        <w:fldChar w:fldCharType="begin"/>
-      </w:r>
-      <w:r>
-        <w:instrText xml:space="preserve"> SEQ Figuur \* ARABIC </w:instrText>
-      </w:r>
-      <w:r>
-        <w:fldChar w:fldCharType="separate"/>
-      </w:r>
-      <w:r>
-        <w:rPr>
-          <w:noProof/>
-        </w:rPr>
-        <w:t>11</w:t>
-      </w:r>
-      <w:r>
-        <w:fldChar w:fldCharType="end"/>
-      </w:r>
+      <w:fldSimple w:instr=" SEQ Figuur \* ARABIC ">
+        <w:r>
+          <w:rPr>
+            <w:noProof/>
+          </w:rPr>
+          <w:t>11</w:t>
+        </w:r>
+      </w:fldSimple>
       <w:r>
         <w:t xml:space="preserve">: </w:t>
       </w:r>
@@ -8866,7 +8746,7 @@
           <w:lang w:eastAsia="nl-NL"/>
         </w:rPr>
       </w:pPr>
-      <w:bookmarkStart w:id="23" w:name="_Toc492989515"/>
+      <w:bookmarkStart w:id="22" w:name="_Toc492989515"/>
       <w:r>
         <w:rPr>
           <w:rFonts w:eastAsia="Times New Roman"/>
@@ -8896,7 +8776,7 @@
         </w:rPr>
         <w:t xml:space="preserve"> functies</w:t>
       </w:r>
-      <w:bookmarkEnd w:id="23"/>
+      <w:bookmarkEnd w:id="22"/>
     </w:p>
     <w:p>
       <w:pPr>
@@ -8979,11 +8859,11 @@
       <w:pPr>
         <w:pStyle w:val="Kop2"/>
       </w:pPr>
-      <w:bookmarkStart w:id="24" w:name="_Toc492989516"/>
+      <w:bookmarkStart w:id="23" w:name="_Toc492989516"/>
       <w:r>
         <w:t>Wat is een functie?</w:t>
       </w:r>
-      <w:bookmarkEnd w:id="24"/>
+      <w:bookmarkEnd w:id="23"/>
     </w:p>
     <w:p>
       <w:pPr>
@@ -9252,11 +9132,124 @@
       <w:pPr>
         <w:pStyle w:val="Kop2"/>
       </w:pPr>
-      <w:bookmarkStart w:id="25" w:name="_Toc492989517"/>
+      <w:bookmarkStart w:id="24" w:name="_Toc492989517"/>
       <w:r>
         <w:lastRenderedPageBreak/>
         <w:t>Het aanroepen van een functie</w:t>
       </w:r>
+      <w:bookmarkEnd w:id="24"/>
+    </w:p>
+    <w:p>
+      <w:pPr>
+        <w:pStyle w:val="Plattetekst"/>
+      </w:pPr>
+      <w:r>
+        <w:t xml:space="preserve">De hierboven beschreven standaardfuncties kun je gebruiken door ze aan te roepen. Dat aanroepen van een functie is heel erg gemakkelijk. </w:t>
+      </w:r>
+    </w:p>
+    <w:p>
+      <w:pPr>
+        <w:pStyle w:val="aA"/>
+      </w:pPr>
+      <w:r>
+        <w:t>Typ in het Command Window: cos(pi)</w:t>
+      </w:r>
+    </w:p>
+    <w:p>
+      <w:pPr>
+        <w:pStyle w:val="Plattetekst"/>
+      </w:pPr>
+      <w:r>
+        <w:t xml:space="preserve">Het antwoord is natuurlijk -1. </w:t>
+      </w:r>
+    </w:p>
+    <w:p>
+      <w:pPr>
+        <w:pStyle w:val="Plattetekst"/>
+      </w:pPr>
+      <w:r>
+        <w:t>De functie cos() wordt standaard meegeleverd en kun je één argument meegeven. Dat</w:t>
+      </w:r>
+      <w:r>
+        <w:t xml:space="preserve"> argument</w:t>
+      </w:r>
+      <w:r>
+        <w:t xml:space="preserve"> is in dit geval ‘pi’</w:t>
+      </w:r>
+      <w:r>
+        <w:rPr>
+          <w:rStyle w:val="Voetnootmarkering"/>
+        </w:rPr>
+        <w:footnoteReference w:id="3"/>
+      </w:r>
+      <w:r>
+        <w:t xml:space="preserve">. </w:t>
+      </w:r>
+    </w:p>
+    <w:p>
+      <w:pPr>
+        <w:pStyle w:val="Plattetekst"/>
+      </w:pPr>
+      <w:r>
+        <w:t xml:space="preserve">Doorgaans kun je een functie </w:t>
+      </w:r>
+      <w:r>
+        <w:t>herkennen aan haakjes:</w:t>
+      </w:r>
+    </w:p>
+    <w:p>
+      <w:pPr>
+        <w:pStyle w:val="Plattetekst"/>
+        <w:rPr>
+          <w:b/>
+        </w:rPr>
+      </w:pPr>
+      <w:r>
+        <w:rPr>
+          <w:b/>
+        </w:rPr>
+        <w:t>cos ( )</w:t>
+      </w:r>
+    </w:p>
+    <w:p>
+      <w:pPr>
+        <w:pStyle w:val="Plattetekst"/>
+      </w:pPr>
+      <w:r>
+        <w:t xml:space="preserve">Tussen de haakjes geef je iets op aan de functie, dat was in dit geval ‘pi’. Dit noemen we een </w:t>
+      </w:r>
+      <w:r>
+        <w:rPr>
+          <w:i/>
+        </w:rPr>
+        <w:t>argument</w:t>
+      </w:r>
+      <w:r>
+        <w:t xml:space="preserve"> of </w:t>
+      </w:r>
+      <w:r>
+        <w:rPr>
+          <w:i/>
+        </w:rPr>
+        <w:t>input</w:t>
+      </w:r>
+      <w:r>
+        <w:t xml:space="preserve"> van de functie.</w:t>
+      </w:r>
+    </w:p>
+    <w:p>
+      <w:pPr>
+        <w:pStyle w:val="Plattetekst"/>
+      </w:pPr>
+    </w:p>
+    <w:p>
+      <w:pPr>
+        <w:pStyle w:val="Kop3"/>
+      </w:pPr>
+      <w:bookmarkStart w:id="25" w:name="_Toc492989518"/>
+      <w:r>
+        <w:t>Functies zonder input</w:t>
+      </w:r>
       <w:bookmarkEnd w:id="25"/>
     </w:p>
     <w:p>
@@ -9264,7 +9257,7 @@
         <w:pStyle w:val="Plattetekst"/>
       </w:pPr>
       <w:r>
-        <w:t xml:space="preserve">De hierboven beschreven standaardfuncties kun je gebruiken door ze aan te roepen. Dat aanroepen van een functie is heel erg gemakkelijk. </w:t>
+        <w:t>Het is echter niet zo dat elke functie een input nodig heeft. Je hebt ook functies die werken zonder het geven van input. Een voorbeeld van zo’n functie is randn().</w:t>
       </w:r>
     </w:p>
     <w:p>
@@ -9272,7 +9265,23 @@
         <w:pStyle w:val="aA"/>
       </w:pPr>
       <w:r>
-        <w:t>Typ in het Command Window: cos(pi)</w:t>
+        <w:t>Typ in het Command Window: randn()</w:t>
+      </w:r>
+    </w:p>
+    <w:p>
+      <w:pPr>
+        <w:pStyle w:val="aA"/>
+      </w:pPr>
+      <w:r>
+        <w:t>Herhaal dit een aantal keer</w:t>
+      </w:r>
+    </w:p>
+    <w:p>
+      <w:pPr>
+        <w:pStyle w:val="aQ"/>
+      </w:pPr>
+      <w:r>
+        <w:t>Wat valt op?</w:t>
       </w:r>
     </w:p>
     <w:p>
@@ -9280,7 +9289,7 @@
         <w:pStyle w:val="Plattetekst"/>
       </w:pPr>
       <w:r>
-        <w:t xml:space="preserve">Het antwoord is natuurlijk -1. </w:t>
+        <w:t xml:space="preserve">Als je de functie randn() een aantal keer uitvoert, zie je telkens een ander getal in het Command Window. Deze functie genereert random getallen voor de gebruiken en vereist dus geen input. </w:t>
       </w:r>
     </w:p>
     <w:p>
@@ -9288,152 +9297,23 @@
         <w:pStyle w:val="Plattetekst"/>
       </w:pPr>
       <w:r>
-        <w:t>De functie cos() wordt standaard meegeleverd en kun je één argument meegeven. Dat</w:t>
-      </w:r>
-      <w:r>
-        <w:t xml:space="preserve"> argument</w:t>
-      </w:r>
-      <w:r>
-        <w:t xml:space="preserve"> is in dit geval ‘pi’</w:t>
-      </w:r>
-      <w:r>
-        <w:rPr>
-          <w:rStyle w:val="Voetnootmarkering"/>
-        </w:rPr>
-        <w:footnoteReference w:id="3"/>
-      </w:r>
-      <w:r>
-        <w:t xml:space="preserve">. </w:t>
+        <w:t xml:space="preserve">Je ziet dat het aanroepen van een functie heel erg gemakkelijk is, typ de naam van de functie en geef de functie een argument of waarde. </w:t>
       </w:r>
     </w:p>
     <w:p>
       <w:pPr>
         <w:pStyle w:val="Plattetekst"/>
       </w:pPr>
-      <w:r>
-        <w:t xml:space="preserve">Doorgaans kun je een functie </w:t>
-      </w:r>
-      <w:r>
-        <w:t>herkennen aan haakjes:</w:t>
-      </w:r>
-    </w:p>
-    <w:p>
-      <w:pPr>
-        <w:pStyle w:val="Plattetekst"/>
-        <w:rPr>
-          <w:b/>
-        </w:rPr>
-      </w:pPr>
-      <w:r>
-        <w:rPr>
-          <w:b/>
-        </w:rPr>
-        <w:t>cos ( )</w:t>
-      </w:r>
-    </w:p>
-    <w:p>
-      <w:pPr>
-        <w:pStyle w:val="Plattetekst"/>
-      </w:pPr>
-      <w:r>
-        <w:t xml:space="preserve">Tussen de haakjes geef je iets op aan de functie, dat was in dit geval ‘pi’. Dit noemen we een </w:t>
-      </w:r>
-      <w:r>
-        <w:rPr>
-          <w:i/>
-        </w:rPr>
-        <w:t>argument</w:t>
-      </w:r>
-      <w:r>
-        <w:t xml:space="preserve"> of </w:t>
-      </w:r>
-      <w:r>
-        <w:rPr>
-          <w:i/>
-        </w:rPr>
-        <w:t>input</w:t>
-      </w:r>
-      <w:r>
-        <w:t xml:space="preserve"> van de functie.</w:t>
-      </w:r>
-    </w:p>
-    <w:p>
-      <w:pPr>
-        <w:pStyle w:val="Plattetekst"/>
-      </w:pPr>
     </w:p>
     <w:p>
       <w:pPr>
         <w:pStyle w:val="Kop3"/>
       </w:pPr>
-      <w:bookmarkStart w:id="26" w:name="_Toc492989518"/>
-      <w:r>
-        <w:t>Functies zonder input</w:t>
+      <w:bookmarkStart w:id="26" w:name="_Toc492989519"/>
+      <w:r>
+        <w:t>Andere voorbeelden</w:t>
       </w:r>
       <w:bookmarkEnd w:id="26"/>
-    </w:p>
-    <w:p>
-      <w:pPr>
-        <w:pStyle w:val="Plattetekst"/>
-      </w:pPr>
-      <w:r>
-        <w:t>Het is echter niet zo dat elke functie een input nodig heeft. Je hebt ook functies die werken zonder het geven van input. Een voorbeeld van zo’n functie is randn().</w:t>
-      </w:r>
-    </w:p>
-    <w:p>
-      <w:pPr>
-        <w:pStyle w:val="aA"/>
-      </w:pPr>
-      <w:r>
-        <w:t>Typ in het Command Window: randn()</w:t>
-      </w:r>
-    </w:p>
-    <w:p>
-      <w:pPr>
-        <w:pStyle w:val="aA"/>
-      </w:pPr>
-      <w:r>
-        <w:t>Herhaal dit een aantal keer</w:t>
-      </w:r>
-    </w:p>
-    <w:p>
-      <w:pPr>
-        <w:pStyle w:val="aQ"/>
-      </w:pPr>
-      <w:r>
-        <w:t>Wat valt op?</w:t>
-      </w:r>
-    </w:p>
-    <w:p>
-      <w:pPr>
-        <w:pStyle w:val="Plattetekst"/>
-      </w:pPr>
-      <w:r>
-        <w:t xml:space="preserve">Als je de functie randn() een aantal keer uitvoert, zie je telkens een ander getal in het Command Window. Deze functie genereert random getallen voor de gebruiken en vereist dus geen input. </w:t>
-      </w:r>
-    </w:p>
-    <w:p>
-      <w:pPr>
-        <w:pStyle w:val="Plattetekst"/>
-      </w:pPr>
-      <w:r>
-        <w:t xml:space="preserve">Je ziet dat het aanroepen van een functie heel erg gemakkelijk is, typ de naam van de functie en geef de functie een argument of waarde. </w:t>
-      </w:r>
-    </w:p>
-    <w:p>
-      <w:pPr>
-        <w:pStyle w:val="Plattetekst"/>
-      </w:pPr>
-    </w:p>
-    <w:p>
-      <w:pPr>
-        <w:pStyle w:val="Kop3"/>
-      </w:pPr>
-      <w:bookmarkStart w:id="27" w:name="_Toc492989519"/>
-      <w:r>
-        <w:t>Andere voorbeelden</w:t>
-      </w:r>
-      <w:bookmarkEnd w:id="27"/>
     </w:p>
     <w:p>
       <w:pPr>
@@ -9674,29 +9554,19 @@
         <w:pStyle w:val="Bijschrift"/>
         <w:jc w:val="center"/>
       </w:pPr>
-      <w:bookmarkStart w:id="28" w:name="_Ref492908064"/>
+      <w:bookmarkStart w:id="27" w:name="_Ref492908064"/>
       <w:r>
         <w:t xml:space="preserve">Figuur </w:t>
       </w:r>
-      <w:r>
-        <w:fldChar w:fldCharType="begin"/>
-      </w:r>
-      <w:r>
-        <w:instrText xml:space="preserve"> SEQ Figuur \* ARABIC </w:instrText>
-      </w:r>
-      <w:r>
-        <w:fldChar w:fldCharType="separate"/>
-      </w:r>
-      <w:r>
-        <w:rPr>
-          <w:noProof/>
-        </w:rPr>
-        <w:t>12</w:t>
-      </w:r>
-      <w:r>
-        <w:fldChar w:fldCharType="end"/>
-      </w:r>
-      <w:bookmarkEnd w:id="28"/>
+      <w:fldSimple w:instr=" SEQ Figuur \* ARABIC ">
+        <w:r>
+          <w:rPr>
+            <w:noProof/>
+          </w:rPr>
+          <w:t>12</w:t>
+        </w:r>
+      </w:fldSimple>
+      <w:bookmarkEnd w:id="27"/>
       <w:r>
         <w:t xml:space="preserve">: een voorbeeld van </w:t>
       </w:r>
@@ -9813,24 +9683,14 @@
       <w:r>
         <w:t xml:space="preserve">Figuur </w:t>
       </w:r>
-      <w:r>
-        <w:fldChar w:fldCharType="begin"/>
-      </w:r>
-      <w:r>
-        <w:instrText xml:space="preserve"> SEQ Figuur \* ARABIC </w:instrText>
-      </w:r>
-      <w:r>
-        <w:fldChar w:fldCharType="separate"/>
-      </w:r>
-      <w:r>
-        <w:rPr>
-          <w:noProof/>
-        </w:rPr>
-        <w:t>13</w:t>
-      </w:r>
-      <w:r>
-        <w:fldChar w:fldCharType="end"/>
-      </w:r>
+      <w:fldSimple w:instr=" SEQ Figuur \* ARABIC ">
+        <w:r>
+          <w:rPr>
+            <w:noProof/>
+          </w:rPr>
+          <w:t>13</w:t>
+        </w:r>
+      </w:fldSimple>
       <w:r>
         <w:t>: een voorbeeld van de functie mean().</w:t>
       </w:r>
@@ -9908,70 +9768,66 @@
           <w:noProof/>
         </w:rPr>
       </w:pPr>
-      <w:bookmarkStart w:id="29" w:name="_Ref492972594"/>
+      <w:bookmarkStart w:id="28" w:name="_Ref492972594"/>
       <w:r>
         <w:t xml:space="preserve">Figuur </w:t>
       </w:r>
-      <w:r>
-        <w:fldChar w:fldCharType="begin"/>
-      </w:r>
-      <w:r>
-        <w:instrText xml:space="preserve"> SEQ Figuur \* ARABIC </w:instrText>
-      </w:r>
-      <w:r>
-        <w:fldChar w:fldCharType="separate"/>
+      <w:fldSimple w:instr=" SEQ Figuur \* ARABIC ">
+        <w:r>
+          <w:rPr>
+            <w:noProof/>
+          </w:rPr>
+          <w:t>14</w:t>
+        </w:r>
+      </w:fldSimple>
+      <w:bookmarkEnd w:id="28"/>
+      <w:r>
+        <w:t>:</w:t>
       </w:r>
       <w:r>
         <w:rPr>
           <w:noProof/>
         </w:rPr>
-        <w:t>14</w:t>
-      </w:r>
-      <w:r>
-        <w:fldChar w:fldCharType="end"/>
+        <w:t xml:space="preserve"> het combineren van twee maten (gemiddelde en standaarddeviatie) in één vector.</w:t>
+      </w:r>
+    </w:p>
+    <w:p>
+      <w:pPr>
+        <w:rPr>
+          <w:b/>
+        </w:rPr>
+      </w:pPr>
+      <w:r>
+        <w:rPr>
+          <w:b/>
+        </w:rPr>
+        <w:t>Typ de code over en vul de lichaamslengtes aan met jouw lichaamslengte.</w:t>
+      </w:r>
+    </w:p>
+    <w:p>
+      <w:pPr>
+        <w:pStyle w:val="Plattetekst"/>
+      </w:pPr>
+      <w:r>
+        <w:t>Het aanroepen en gebruiken van functies is, zoals je hebt gezien erg handig en zal ons veel tijd gaan besparen in de toekomst.</w:t>
+      </w:r>
+    </w:p>
+    <w:p>
+      <w:pPr>
+        <w:pStyle w:val="Kop2"/>
+      </w:pPr>
+      <w:bookmarkStart w:id="29" w:name="_Toc492989520"/>
+      <w:r>
+        <w:lastRenderedPageBreak/>
+        <w:t>Het vinden van</w:t>
+      </w:r>
+      <w:r>
+        <w:t xml:space="preserve"> Matlab</w:t>
+      </w:r>
+      <w:r>
+        <w:t xml:space="preserve"> standaardfuncties</w:t>
       </w:r>
       <w:bookmarkEnd w:id="29"/>
-      <w:r>
-        <w:t>:</w:t>
-      </w:r>
-      <w:r>
-        <w:rPr>
-          <w:noProof/>
-        </w:rPr>
-        <w:t xml:space="preserve"> het combineren van twee maten (gemiddelde en standaarddeviatie) in één vector.</w:t>
-      </w:r>
-    </w:p>
-    <w:p>
-      <w:pPr>
-        <w:rPr>
-          <w:b/>
-        </w:rPr>
-      </w:pPr>
-      <w:r>
-        <w:rPr>
-          <w:b/>
-        </w:rPr>
-        <w:t>Typ de code over en vul de lichaamslengtes aan met jouw lichaamslengte.</w:t>
-      </w:r>
-    </w:p>
-    <w:p>
-      <w:pPr>
-        <w:pStyle w:val="Plattetekst"/>
-      </w:pPr>
-      <w:r>
-        <w:t>Het aanroepen en gebruiken van functies is, zoals je hebt gezien erg handig en zal ons veel tijd gaan besparen in de toekomst.</w:t>
-      </w:r>
-    </w:p>
-    <w:p>
-      <w:pPr>
-        <w:pStyle w:val="Kop2"/>
-      </w:pPr>
-      <w:bookmarkStart w:id="30" w:name="_Toc492989520"/>
-      <w:r>
-        <w:lastRenderedPageBreak/>
-        <w:t>Het vinden van standaardfuncties</w:t>
-      </w:r>
-      <w:bookmarkEnd w:id="30"/>
     </w:p>
     <w:p>
       <w:pPr>
@@ -10161,20 +10017,43 @@
         <w:pStyle w:val="Bijschrift"/>
         <w:jc w:val="center"/>
       </w:pPr>
-      <w:bookmarkStart w:id="31" w:name="_Ref492908726"/>
+      <w:bookmarkStart w:id="30" w:name="_Ref492908726"/>
       <w:r>
         <w:t xml:space="preserve">Figuur </w:t>
       </w:r>
+      <w:fldSimple w:instr=" SEQ Figuur \* ARABIC ">
+        <w:r>
+          <w:rPr>
+            <w:noProof/>
+          </w:rPr>
+          <w:t>15</w:t>
+        </w:r>
+      </w:fldSimple>
+      <w:bookmarkEnd w:id="30"/>
+      <w:r>
+        <w:t>: het zoeken van een functie.</w:t>
+      </w:r>
+    </w:p>
+    <w:p>
+      <w:pPr>
+        <w:pStyle w:val="aA"/>
+      </w:pPr>
+      <w:r>
+        <w:t xml:space="preserve">Bekijk </w:t>
+      </w:r>
       <w:r>
         <w:fldChar w:fldCharType="begin"/>
       </w:r>
       <w:r>
-        <w:instrText xml:space="preserve"> SEQ Figuur \* ARABIC </w:instrText>
+        <w:instrText xml:space="preserve"> REF _Ref492908726 \h  \* MERGEFORMAT </w:instrText>
       </w:r>
       <w:r>
         <w:fldChar w:fldCharType="separate"/>
       </w:r>
       <w:r>
+        <w:t xml:space="preserve">Figuur </w:t>
+      </w:r>
+      <w:r>
         <w:rPr>
           <w:noProof/>
         </w:rPr>
@@ -10183,85 +10062,61 @@
       <w:r>
         <w:fldChar w:fldCharType="end"/>
       </w:r>
-      <w:bookmarkEnd w:id="31"/>
-      <w:r>
-        <w:t>: het zoeken van een functie.</w:t>
+    </w:p>
+    <w:p>
+      <w:pPr>
+        <w:pStyle w:val="aQ"/>
+      </w:pPr>
+      <w:r>
+        <w:t>Zie je het voorbeeld van de mediaan functie?</w:t>
+      </w:r>
+    </w:p>
+    <w:p>
+      <w:pPr>
+        <w:pStyle w:val="Plattetekst"/>
+      </w:pPr>
+      <w:r>
+        <w:t xml:space="preserve">Het voorbeeld laat zien dat de mediaan functie in </w:t>
+      </w:r>
+      <w:r>
+        <w:t>Matlab</w:t>
+      </w:r>
+      <w:r>
+        <w:t>: median() heet. Dat is valt te verwachten natuurlijk.</w:t>
+      </w:r>
+      <w:r>
+        <w:t xml:space="preserve"> </w:t>
+      </w:r>
+      <w:r>
+        <w:t xml:space="preserve">Een andere manier om meer functies te vinden is om de </w:t>
+      </w:r>
+      <w:r>
+        <w:t>Matlab</w:t>
+      </w:r>
+      <w:r>
+        <w:t xml:space="preserve"> documentatie te lezen. Verreweg de gemakkelijkste manier is om de </w:t>
+      </w:r>
+      <w:r>
+        <w:rPr>
+          <w:i/>
+        </w:rPr>
+        <w:t>See Also</w:t>
+      </w:r>
+      <w:r>
+        <w:t xml:space="preserve"> kopjes te lezen. </w:t>
       </w:r>
     </w:p>
     <w:p>
       <w:pPr>
         <w:pStyle w:val="aA"/>
-      </w:pPr>
-      <w:r>
-        <w:t xml:space="preserve">Bekijk </w:t>
-      </w:r>
-      <w:r>
-        <w:fldChar w:fldCharType="begin"/>
-      </w:r>
-      <w:r>
-        <w:instrText xml:space="preserve"> REF _Ref492908726 \h  \* MERGEFORMAT </w:instrText>
-      </w:r>
-      <w:r>
-        <w:fldChar w:fldCharType="separate"/>
-      </w:r>
-      <w:r>
-        <w:t xml:space="preserve">Figuur </w:t>
-      </w:r>
-      <w:r>
-        <w:rPr>
-          <w:noProof/>
-        </w:rPr>
-        <w:t>15</w:t>
-      </w:r>
-      <w:r>
-        <w:fldChar w:fldCharType="end"/>
-      </w:r>
-    </w:p>
-    <w:p>
-      <w:pPr>
-        <w:pStyle w:val="aQ"/>
-      </w:pPr>
-      <w:r>
-        <w:t>Zie je het voorbeeld van de mediaan functie?</w:t>
-      </w:r>
-    </w:p>
-    <w:p>
-      <w:pPr>
-        <w:pStyle w:val="Plattetekst"/>
-      </w:pPr>
-      <w:r>
-        <w:t xml:space="preserve">Het voorbeeld laat zien dat de mediaan functie in </w:t>
-      </w:r>
-      <w:r>
-        <w:t>Matlab</w:t>
-      </w:r>
-      <w:r>
-        <w:t>: median() heet. Dat is valt te verwachten natuurlijk.</w:t>
-      </w:r>
-      <w:r>
-        <w:t xml:space="preserve"> </w:t>
-      </w:r>
-      <w:r>
-        <w:t xml:space="preserve">Een andere manier om meer functies te vinden is om de </w:t>
-      </w:r>
-      <w:r>
-        <w:t>Matlab</w:t>
-      </w:r>
-      <w:r>
-        <w:t xml:space="preserve"> documentatie te lezen. Verreweg de gemakkelijkste manier is om de </w:t>
-      </w:r>
-      <w:r>
-        <w:rPr>
-          <w:i/>
-        </w:rPr>
-        <w:t>See Also</w:t>
-      </w:r>
-      <w:r>
-        <w:t xml:space="preserve"> kopjes te lezen. </w:t>
-      </w:r>
-    </w:p>
-    <w:p>
-      <w:r>
+        <w:rPr>
+          <w:lang w:val="en-US"/>
+        </w:rPr>
+      </w:pPr>
+      <w:r>
+        <w:rPr>
+          <w:lang w:val="en-US"/>
+        </w:rPr>
         <w:t>Typ in het Command Window: doc median</w:t>
       </w:r>
     </w:p>
@@ -10365,29 +10220,19 @@
         <w:pStyle w:val="Bijschrift"/>
         <w:jc w:val="center"/>
       </w:pPr>
-      <w:bookmarkStart w:id="32" w:name="_Ref492908930"/>
+      <w:bookmarkStart w:id="31" w:name="_Ref492908930"/>
       <w:r>
         <w:t xml:space="preserve">Figuur </w:t>
       </w:r>
-      <w:r>
-        <w:fldChar w:fldCharType="begin"/>
-      </w:r>
-      <w:r>
-        <w:instrText xml:space="preserve"> SEQ Figuur \* ARABIC </w:instrText>
-      </w:r>
-      <w:r>
-        <w:fldChar w:fldCharType="separate"/>
-      </w:r>
-      <w:r>
-        <w:rPr>
-          <w:noProof/>
-        </w:rPr>
-        <w:t>16</w:t>
-      </w:r>
-      <w:r>
-        <w:fldChar w:fldCharType="end"/>
-      </w:r>
-      <w:bookmarkEnd w:id="32"/>
+      <w:fldSimple w:instr=" SEQ Figuur \* ARABIC ">
+        <w:r>
+          <w:rPr>
+            <w:noProof/>
+          </w:rPr>
+          <w:t>16</w:t>
+        </w:r>
+      </w:fldSimple>
+      <w:bookmarkEnd w:id="31"/>
       <w:r>
         <w:t>: See Also informatie van de functie mean().</w:t>
       </w:r>
@@ -10465,11 +10310,11 @@
       <w:pPr>
         <w:pStyle w:val="Kop2"/>
       </w:pPr>
-      <w:bookmarkStart w:id="33" w:name="_Toc492989521"/>
+      <w:bookmarkStart w:id="32" w:name="_Toc492989521"/>
       <w:r>
         <w:t>Vragen en opdrachten</w:t>
       </w:r>
-      <w:bookmarkEnd w:id="33"/>
+      <w:bookmarkEnd w:id="32"/>
     </w:p>
     <w:p>
       <w:pPr>
@@ -10777,12 +10622,12 @@
       <w:pPr>
         <w:pStyle w:val="Kop2"/>
       </w:pPr>
-      <w:bookmarkStart w:id="34" w:name="_Toc492989522"/>
+      <w:bookmarkStart w:id="33" w:name="_Toc492989522"/>
       <w:r>
         <w:lastRenderedPageBreak/>
         <w:t>Antwoorden</w:t>
       </w:r>
-      <w:bookmarkEnd w:id="34"/>
+      <w:bookmarkEnd w:id="33"/>
     </w:p>
     <w:tbl>
       <w:tblPr>
@@ -10830,6 +10675,7 @@
                 <w:rFonts w:ascii="Courier New" w:hAnsi="Courier New" w:cs="Courier New"/>
                 <w:sz w:val="24"/>
                 <w:szCs w:val="24"/>
+                <w:lang w:val="en-US"/>
               </w:rPr>
             </w:pPr>
             <w:r>
@@ -10838,6 +10684,7 @@
                 <w:color w:val="000000"/>
                 <w:sz w:val="20"/>
                 <w:szCs w:val="20"/>
+                <w:lang w:val="en-US"/>
               </w:rPr>
               <w:t xml:space="preserve">clear </w:t>
             </w:r>
@@ -10847,6 +10694,7 @@
                 <w:color w:val="A020F0"/>
                 <w:sz w:val="20"/>
                 <w:szCs w:val="20"/>
+                <w:lang w:val="en-US"/>
               </w:rPr>
               <w:t>all</w:t>
             </w:r>
@@ -10856,6 +10704,7 @@
                 <w:color w:val="000000"/>
                 <w:sz w:val="20"/>
                 <w:szCs w:val="20"/>
+                <w:lang w:val="en-US"/>
               </w:rPr>
               <w:t xml:space="preserve">; close </w:t>
             </w:r>
@@ -10865,6 +10714,7 @@
                 <w:color w:val="A020F0"/>
                 <w:sz w:val="20"/>
                 <w:szCs w:val="20"/>
+                <w:lang w:val="en-US"/>
               </w:rPr>
               <w:t>all</w:t>
             </w:r>
@@ -10874,6 +10724,7 @@
                 <w:color w:val="000000"/>
                 <w:sz w:val="20"/>
                 <w:szCs w:val="20"/>
+                <w:lang w:val="en-US"/>
               </w:rPr>
               <w:t>; clc;</w:t>
             </w:r>
@@ -10941,8 +10792,10 @@
             <w:r>
               <w:rPr>
                 <w:rFonts w:ascii="Courier New" w:hAnsi="Courier New" w:cs="Courier New"/>
+                <w:noProof/>
                 <w:sz w:val="24"/>
                 <w:szCs w:val="24"/>
+                <w:lang w:eastAsia="nl-NL"/>
               </w:rPr>
               <w:drawing>
                 <wp:inline distT="0" distB="0" distL="0" distR="0" wp14:anchorId="411010C3" wp14:editId="205FEA40">
@@ -11011,6 +10864,7 @@
                 <w:rFonts w:ascii="Courier New" w:hAnsi="Courier New" w:cs="Courier New"/>
                 <w:sz w:val="24"/>
                 <w:szCs w:val="24"/>
+                <w:lang w:val="en-US"/>
               </w:rPr>
             </w:pPr>
             <w:r>
@@ -11019,6 +10873,7 @@
                 <w:color w:val="000000"/>
                 <w:sz w:val="20"/>
                 <w:szCs w:val="20"/>
+                <w:lang w:val="en-US"/>
               </w:rPr>
               <w:t xml:space="preserve">clear </w:t>
             </w:r>
@@ -11028,6 +10883,7 @@
                 <w:color w:val="A020F0"/>
                 <w:sz w:val="20"/>
                 <w:szCs w:val="20"/>
+                <w:lang w:val="en-US"/>
               </w:rPr>
               <w:t>all</w:t>
             </w:r>
@@ -11037,6 +10893,7 @@
                 <w:color w:val="000000"/>
                 <w:sz w:val="20"/>
                 <w:szCs w:val="20"/>
+                <w:lang w:val="en-US"/>
               </w:rPr>
               <w:t xml:space="preserve">; close </w:t>
             </w:r>
@@ -11046,6 +10903,7 @@
                 <w:color w:val="A020F0"/>
                 <w:sz w:val="20"/>
                 <w:szCs w:val="20"/>
+                <w:lang w:val="en-US"/>
               </w:rPr>
               <w:t>all</w:t>
             </w:r>
@@ -11055,6 +10913,7 @@
                 <w:color w:val="000000"/>
                 <w:sz w:val="20"/>
                 <w:szCs w:val="20"/>
+                <w:lang w:val="en-US"/>
               </w:rPr>
               <w:t>; clc;</w:t>
             </w:r>
@@ -11521,38 +11380,41 @@
       <w:pPr>
         <w:pStyle w:val="Kop1"/>
       </w:pPr>
-      <w:bookmarkStart w:id="35" w:name="_Toc492989523"/>
+      <w:bookmarkStart w:id="34" w:name="_Toc492989523"/>
       <w:r>
         <w:lastRenderedPageBreak/>
         <w:t>Meer over functies en zelf een functie schrijven</w:t>
       </w:r>
+      <w:bookmarkEnd w:id="34"/>
+    </w:p>
+    <w:p>
+      <w:r>
+        <w:t>Een basis</w:t>
+      </w:r>
+      <w:r>
+        <w:t xml:space="preserve"> vaardigheid van het programmeren in </w:t>
+      </w:r>
+      <w:r>
+        <w:t>Matlab</w:t>
+      </w:r>
+      <w:r>
+        <w:t xml:space="preserve"> is het zelf schrijven van functies. Aan het einde van dit blok zal je dat veelvuldig hebben gedaan. Hopelijk leer je in dat proces ook dat je m.b.v. functies veel tijd kunt besparen, vooral in grotere programmeer projecten.</w:t>
+      </w:r>
+    </w:p>
+    <w:p>
+      <w:r>
+        <w:t>Deze week focussen we ons enkel op het schrijven van eenvoudige functies. Dat wil zeggen functies met één input en één output.</w:t>
+      </w:r>
+    </w:p>
+    <w:p>
+      <w:pPr>
+        <w:pStyle w:val="Kop2"/>
+      </w:pPr>
+      <w:bookmarkStart w:id="35" w:name="_Toc492989524"/>
+      <w:r>
+        <w:t>Inputs en outputs</w:t>
+      </w:r>
       <w:bookmarkEnd w:id="35"/>
-    </w:p>
-    <w:p>
-      <w:r>
-        <w:t xml:space="preserve">Een basic vaardigheid van het programmeren in </w:t>
-      </w:r>
-      <w:r>
-        <w:t>Matlab</w:t>
-      </w:r>
-      <w:r>
-        <w:t xml:space="preserve"> is het zelf schrijven van functies. Aan het einde van dit blok zal je dat veelvuldig hebben gedaan. Hopelijk leer je in dat proces ook dat je m.b.v. functies veel tijd kunt besparen, vooral in grotere programmeer projecten.</w:t>
-      </w:r>
-    </w:p>
-    <w:p>
-      <w:r>
-        <w:t>Deze week focussen we ons enkel op het schrijven van eenvoudige functies. Dat wil zeggen functies met één input en één output.</w:t>
-      </w:r>
-    </w:p>
-    <w:p>
-      <w:pPr>
-        <w:pStyle w:val="Kop2"/>
-      </w:pPr>
-      <w:bookmarkStart w:id="36" w:name="_Toc492989524"/>
-      <w:r>
-        <w:t>Inputs en outputs</w:t>
-      </w:r>
-      <w:bookmarkEnd w:id="36"/>
     </w:p>
     <w:p>
       <w:pPr>
@@ -11607,8 +11469,8 @@
           <w:lang w:eastAsia="nl-NL"/>
         </w:rPr>
         <w:drawing>
-          <wp:inline distT="0" distB="0" distL="0" distR="0" wp14:anchorId="68AED6CA" wp14:editId="1673011E">
-            <wp:extent cx="2695575" cy="1352550"/>
+          <wp:inline distT="0" distB="0" distL="0" distR="0" wp14:anchorId="68AED6CA" wp14:editId="40B0CE69">
+            <wp:extent cx="3359977" cy="1685925"/>
             <wp:effectExtent l="0" t="0" r="0" b="0"/>
             <wp:docPr id="23" name="Picture 23"/>
             <wp:cNvGraphicFramePr>
@@ -11636,7 +11498,7 @@
                   <pic:spPr>
                     <a:xfrm>
                       <a:off x="0" y="0"/>
-                      <a:ext cx="2695575" cy="1352550"/>
+                      <a:ext cx="3370375" cy="1691142"/>
                     </a:xfrm>
                     <a:prstGeom prst="rect">
                       <a:avLst/>
@@ -11657,27 +11519,14 @@
       <w:r>
         <w:t xml:space="preserve">Figuur </w:t>
       </w:r>
-      <w:r>
-        <w:fldChar w:fldCharType="begin"/>
-      </w:r>
-      <w:r>
-        <w:instrText xml:space="preserve"> SEQ Figuur \* ARABIC </w:instrText>
-      </w:r>
-      <w:r>
-        <w:fldChar w:fldCharType="separate"/>
-      </w:r>
-      <w:r>
-        <w:rPr>
-          <w:noProof/>
-        </w:rPr>
-        <w:t>17</w:t>
-      </w:r>
-      <w:r>
-        <w:rPr>
-          <w:noProof/>
-        </w:rPr>
-        <w:fldChar w:fldCharType="end"/>
-      </w:r>
+      <w:fldSimple w:instr=" SEQ Figuur \* ARABIC ">
+        <w:r>
+          <w:rPr>
+            <w:noProof/>
+          </w:rPr>
+          <w:t>17</w:t>
+        </w:r>
+      </w:fldSimple>
       <w:r>
         <w:t>: een schematische weergave van een functie</w:t>
       </w:r>
@@ -11686,24 +11535,36 @@
       <w:pPr>
         <w:pStyle w:val="Kop2"/>
       </w:pPr>
-      <w:bookmarkStart w:id="37" w:name="_Toc492989525"/>
+      <w:bookmarkStart w:id="36" w:name="_Toc492989525"/>
       <w:r>
         <w:t>Hoe zoek je hulp bij het gebruik van functies</w:t>
       </w:r>
       <w:r>
         <w:t>?</w:t>
       </w:r>
-      <w:bookmarkEnd w:id="37"/>
+      <w:bookmarkEnd w:id="36"/>
     </w:p>
     <w:p>
       <w:pPr>
         <w:pStyle w:val="Plattetekst"/>
       </w:pPr>
       <w:r>
-        <w:t>Als we een onbekende functie willen gebruikten, dan kunnen we de help-tekst daarvan lezen</w:t>
-      </w:r>
-      <w:r>
-        <w:t xml:space="preserve">. Stel we willen meer informatie hebben over de standaard </w:t>
+        <w:t>Als we een o</w:t>
+      </w:r>
+      <w:r>
+        <w:t>nbekende functie willen gebruik</w:t>
+      </w:r>
+      <w:r>
+        <w:t>en, dan kunnen we de help-tekst daarvan lezen</w:t>
+      </w:r>
+      <w:r>
+        <w:t>. Stel</w:t>
+      </w:r>
+      <w:r>
+        <w:t>,</w:t>
+      </w:r>
+      <w:r>
+        <w:t xml:space="preserve"> we willen meer informatie hebben over de standaard </w:t>
       </w:r>
       <w:r>
         <w:t>Matlab</w:t>
@@ -11715,8 +11576,14 @@
     <w:p>
       <w:pPr>
         <w:pStyle w:val="aA"/>
-      </w:pPr>
-      <w:r>
+        <w:rPr>
+          <w:lang w:val="en-US"/>
+        </w:rPr>
+      </w:pPr>
+      <w:r>
+        <w:rPr>
+          <w:lang w:val="en-US"/>
+        </w:rPr>
         <w:t xml:space="preserve">Typ in het Command Window: help max </w:t>
       </w:r>
     </w:p>
@@ -11738,6 +11605,7 @@
           <w:noProof/>
           <w:lang w:eastAsia="nl-NL"/>
         </w:rPr>
+        <w:lastRenderedPageBreak/>
         <w:drawing>
           <wp:inline distT="0" distB="0" distL="0" distR="0" wp14:anchorId="54FE9E6F" wp14:editId="1A9D3C9A">
             <wp:extent cx="4777740" cy="2975372"/>
@@ -11796,27 +11664,14 @@
       <w:r>
         <w:t xml:space="preserve">Figuur </w:t>
       </w:r>
-      <w:r>
-        <w:fldChar w:fldCharType="begin"/>
-      </w:r>
-      <w:r>
-        <w:instrText xml:space="preserve"> SEQ Figuur \* ARABIC </w:instrText>
-      </w:r>
-      <w:r>
-        <w:fldChar w:fldCharType="separate"/>
-      </w:r>
-      <w:r>
-        <w:rPr>
-          <w:noProof/>
-        </w:rPr>
-        <w:t>18</w:t>
-      </w:r>
-      <w:r>
-        <w:rPr>
-          <w:noProof/>
-        </w:rPr>
-        <w:fldChar w:fldCharType="end"/>
-      </w:r>
+      <w:fldSimple w:instr=" SEQ Figuur \* ARABIC ">
+        <w:r>
+          <w:rPr>
+            <w:noProof/>
+          </w:rPr>
+          <w:t>18</w:t>
+        </w:r>
+      </w:fldSimple>
       <w:r>
         <w:t xml:space="preserve">: de output van de </w:t>
       </w:r>
@@ -11831,80 +11686,85 @@
       <w:pPr>
         <w:pStyle w:val="Kop3"/>
       </w:pPr>
-      <w:bookmarkStart w:id="38" w:name="_Toc492989526"/>
-      <w:r>
-        <w:lastRenderedPageBreak/>
+      <w:bookmarkStart w:id="37" w:name="_Toc492989526"/>
+      <w:r>
         <w:t>Matlab documentatie i.p.v. help</w:t>
       </w:r>
+      <w:bookmarkEnd w:id="37"/>
+    </w:p>
+    <w:p>
+      <w:pPr>
+        <w:rPr>
+          <w:rStyle w:val="acChar"/>
+        </w:rPr>
+      </w:pPr>
+      <w:r>
+        <w:t xml:space="preserve">In plaats van de help functie van Matlab kun je ook wat uitleg zien in een speciaal documentatie venster van Matlab. In plaats van </w:t>
+      </w:r>
+      <w:r>
+        <w:rPr>
+          <w:rStyle w:val="acChar"/>
+        </w:rPr>
+        <w:t>help mean</w:t>
+      </w:r>
+      <w:r>
+        <w:t xml:space="preserve"> typ je dan </w:t>
+      </w:r>
+      <w:r>
+        <w:rPr>
+          <w:rStyle w:val="acChar"/>
+        </w:rPr>
+        <w:t>doc mean</w:t>
+      </w:r>
+      <w:r>
+        <w:rPr>
+          <w:rStyle w:val="acChar"/>
+        </w:rPr>
+        <w:t>.</w:t>
+      </w:r>
+    </w:p>
+    <w:p>
+      <w:pPr>
+        <w:pStyle w:val="aA"/>
+        <w:rPr>
+          <w:lang w:val="en-US"/>
+        </w:rPr>
+      </w:pPr>
+      <w:r>
+        <w:rPr>
+          <w:lang w:val="en-US"/>
+        </w:rPr>
+        <w:t>Typ in het Command Window: help mean</w:t>
+      </w:r>
+    </w:p>
+    <w:p>
+      <w:pPr>
+        <w:pStyle w:val="aA"/>
+      </w:pPr>
+      <w:r>
+        <w:t>Typ nu in het Command Window: doc mean</w:t>
+      </w:r>
+    </w:p>
+    <w:p>
+      <w:pPr>
+        <w:pStyle w:val="aQ"/>
+      </w:pPr>
+      <w:r>
+        <w:t>Welke van de twee manieren van informatievoorziening vind je het prettigst?</w:t>
+      </w:r>
+    </w:p>
+    <w:p/>
+    <w:p>
+      <w:pPr>
+        <w:pStyle w:val="Kop2"/>
+      </w:pPr>
+      <w:bookmarkStart w:id="38" w:name="_Toc492989527"/>
+      <w:r>
+        <w:t>Zelf een functie schrijven</w:t>
+      </w:r>
       <w:bookmarkEnd w:id="38"/>
     </w:p>
     <w:p>
-      <w:pPr>
-        <w:rPr>
-          <w:rStyle w:val="acChar"/>
-        </w:rPr>
-      </w:pPr>
-      <w:r>
-        <w:t xml:space="preserve">In plaats van de help functie van Matlab kun je ook wat uitleg zien in een speciaal documentatie venster van Matlab. In plaats van </w:t>
-      </w:r>
-      <w:r>
-        <w:rPr>
-          <w:rStyle w:val="acChar"/>
-        </w:rPr>
-        <w:t>help mean</w:t>
-      </w:r>
-      <w:r>
-        <w:t xml:space="preserve"> typ je dan </w:t>
-      </w:r>
-      <w:r>
-        <w:rPr>
-          <w:rStyle w:val="acChar"/>
-        </w:rPr>
-        <w:t>doc mean</w:t>
-      </w:r>
-      <w:r>
-        <w:rPr>
-          <w:rStyle w:val="acChar"/>
-        </w:rPr>
-        <w:t>.</w:t>
-      </w:r>
-    </w:p>
-    <w:p>
-      <w:pPr>
-        <w:pStyle w:val="aA"/>
-      </w:pPr>
-      <w:r>
-        <w:t>Typ in het Command Window: help mean</w:t>
-      </w:r>
-    </w:p>
-    <w:p>
-      <w:pPr>
-        <w:pStyle w:val="aA"/>
-      </w:pPr>
-      <w:r>
-        <w:t>Typ nu in het Command Window: doc mean</w:t>
-      </w:r>
-    </w:p>
-    <w:p>
-      <w:pPr>
-        <w:pStyle w:val="aQ"/>
-      </w:pPr>
-      <w:r>
-        <w:t>Welke van de twee manieren van informatievoorziening vind je het prettigst?</w:t>
-      </w:r>
-    </w:p>
-    <w:p/>
-    <w:p>
-      <w:pPr>
-        <w:pStyle w:val="Kop2"/>
-      </w:pPr>
-      <w:bookmarkStart w:id="39" w:name="_Toc492989527"/>
-      <w:r>
-        <w:t>Zelf een functie schrijven</w:t>
-      </w:r>
-      <w:bookmarkEnd w:id="39"/>
-    </w:p>
-    <w:p>
       <w:r>
         <w:t xml:space="preserve">We weten nu </w:t>
       </w:r>
@@ -11912,12 +11772,30 @@
         <w:t>van alles</w:t>
       </w:r>
       <w:r>
-        <w:t xml:space="preserve"> over functies. Maar het wordt echt de hoogste tijd dat we zelf functies gaan schrijven. We weten dat een functie inputs kan hebben en een output kan geven. We gaan eerst naar een eenvoudige functie kijken die één input heeft en één output geeft.</w:t>
-      </w:r>
-    </w:p>
-    <w:p>
-      <w:r>
-        <w:t>Stel we willen de vierde macht van een getal bereken en daar de waarde 2 bij optellen. We moeten dit in ons hoofdprogramma meer dan 10 x uitvoeren op verschillende plekken. In dat geval is een functie heel erg handig.</w:t>
+        <w:t xml:space="preserve"> over functies. Maar het wordt echt de hoogste tijd dat we zelf functies gaan schrijven. We weten dat een functie </w:t>
+      </w:r>
+      <w:r>
+        <w:t xml:space="preserve">meerdere </w:t>
+      </w:r>
+      <w:r>
+        <w:t>inputs kan hebben en een output kan geven. We gaan eerst naar eenvoudige functie</w:t>
+      </w:r>
+      <w:r>
+        <w:t>s</w:t>
+      </w:r>
+      <w:r>
+        <w:t xml:space="preserve"> kijken die één input heeft en één output geeft.</w:t>
+      </w:r>
+    </w:p>
+    <w:p>
+      <w:r>
+        <w:t>Stel we willen de vierde macht van een getal bereken en daar de waarde 2 bij optellen. We moeten dit in ons hoofdprogramma meer dan 10 x uitvoeren op verschillende plekken</w:t>
+      </w:r>
+      <w:r>
+        <w:t xml:space="preserve"> in de code</w:t>
+      </w:r>
+      <w:r>
+        <w:t>. In dat geval is een functie heel erg handig.</w:t>
       </w:r>
     </w:p>
     <w:p>
@@ -11970,6 +11848,11 @@
         <w:jc w:val="center"/>
       </w:pPr>
       <w:r>
+        <w:rPr>
+          <w:noProof/>
+          <w:lang w:eastAsia="nl-NL"/>
+        </w:rPr>
+        <w:lastRenderedPageBreak/>
         <w:drawing>
           <wp:inline distT="0" distB="0" distL="0" distR="0" wp14:anchorId="7E3C3E44" wp14:editId="682DAD8A">
             <wp:extent cx="1276528" cy="2610214"/>
@@ -12012,36 +11895,35 @@
         <w:pStyle w:val="Bijschrift"/>
         <w:jc w:val="center"/>
       </w:pPr>
-      <w:bookmarkStart w:id="40" w:name="_Ref492983434"/>
+      <w:bookmarkStart w:id="39" w:name="_Ref492983434"/>
       <w:r>
         <w:t xml:space="preserve">Figuur </w:t>
       </w:r>
-      <w:r>
-        <w:fldChar w:fldCharType="begin"/>
-      </w:r>
-      <w:r>
-        <w:instrText xml:space="preserve"> SEQ Figuur \* ARABIC </w:instrText>
-      </w:r>
-      <w:r>
-        <w:fldChar w:fldCharType="separate"/>
-      </w:r>
-      <w:r>
-        <w:rPr>
-          <w:noProof/>
-        </w:rPr>
-        <w:t>19</w:t>
-      </w:r>
-      <w:r>
-        <w:fldChar w:fldCharType="end"/>
-      </w:r>
-      <w:bookmarkEnd w:id="40"/>
+      <w:fldSimple w:instr=" SEQ Figuur \* ARABIC ">
+        <w:r>
+          <w:rPr>
+            <w:noProof/>
+          </w:rPr>
+          <w:t>19</w:t>
+        </w:r>
+      </w:fldSimple>
+      <w:bookmarkEnd w:id="39"/>
       <w:r>
         <w:t>: het aanmaken van een functie script</w:t>
       </w:r>
     </w:p>
     <w:p>
       <w:r>
-        <w:t>Nu wordt het onderstaande script aangemaakt:</w:t>
+        <w:t>Nu wordt het onderstaande script aangemaakt</w:t>
+      </w:r>
+      <w:r>
+        <w:rPr>
+          <w:rStyle w:val="Voetnootmarkering"/>
+        </w:rPr>
+        <w:footnoteReference w:id="4"/>
+      </w:r>
+      <w:r>
+        <w:t>:</w:t>
       </w:r>
     </w:p>
     <w:p>
@@ -12108,29 +11990,19 @@
         <w:pStyle w:val="Bijschrift"/>
         <w:jc w:val="center"/>
       </w:pPr>
-      <w:bookmarkStart w:id="41" w:name="_Ref492983664"/>
+      <w:bookmarkStart w:id="40" w:name="_Ref492983664"/>
       <w:r>
         <w:t xml:space="preserve">Figuur </w:t>
       </w:r>
-      <w:r>
-        <w:fldChar w:fldCharType="begin"/>
-      </w:r>
-      <w:r>
-        <w:instrText xml:space="preserve"> SEQ Figuur \* ARABIC </w:instrText>
-      </w:r>
-      <w:r>
-        <w:fldChar w:fldCharType="separate"/>
-      </w:r>
-      <w:r>
-        <w:rPr>
-          <w:noProof/>
-        </w:rPr>
-        <w:t>20</w:t>
-      </w:r>
-      <w:r>
-        <w:fldChar w:fldCharType="end"/>
-      </w:r>
-      <w:bookmarkEnd w:id="41"/>
+      <w:fldSimple w:instr=" SEQ Figuur \* ARABIC ">
+        <w:r>
+          <w:rPr>
+            <w:noProof/>
+          </w:rPr>
+          <w:t>20</w:t>
+        </w:r>
+      </w:fldSimple>
+      <w:bookmarkEnd w:id="40"/>
       <w:r>
         <w:t>: een door Matlab aangemaakt script met alle benodigdheden voor het maken van een functie.</w:t>
       </w:r>
@@ -12206,6 +12078,7 @@
                 <w:sz w:val="28"/>
                 <w:szCs w:val="28"/>
               </w:rPr>
+              <w:instrText xml:space="preserve"> \* MERGEFORMAT </w:instrText>
             </w:r>
             <w:r>
               <w:rPr>
@@ -12213,7 +12086,6 @@
                 <w:sz w:val="28"/>
                 <w:szCs w:val="28"/>
               </w:rPr>
-              <w:instrText xml:space="preserve"> \* MERGEFORMAT </w:instrText>
             </w:r>
             <w:r>
               <w:rPr>
@@ -12286,11 +12158,11 @@
       <w:pPr>
         <w:pStyle w:val="Kop2"/>
       </w:pPr>
-      <w:bookmarkStart w:id="42" w:name="_Toc492989528"/>
+      <w:bookmarkStart w:id="41" w:name="_Toc492989528"/>
       <w:r>
         <w:t>De opbouw van een zelfgeschreven functie</w:t>
       </w:r>
-      <w:bookmarkEnd w:id="42"/>
+      <w:bookmarkEnd w:id="41"/>
     </w:p>
     <w:p>
       <w:r>
@@ -12365,7 +12237,31 @@
         <w:fldChar w:fldCharType="end"/>
       </w:r>
       <w:r>
-        <w:t xml:space="preserve"> hebben we net een functie gegeneert die nog geen logische naam heeft. Daarom heet de functie in dit voorbeeld tijdelijk </w:t>
+        <w:t xml:space="preserve"> hebben we net een functie </w:t>
+      </w:r>
+      <w:r>
+        <w:t>gegeneerd</w:t>
+      </w:r>
+      <w:r>
+        <w:t xml:space="preserve"> die nog geen logische naam heeft. Daarom heet de functie in dit voorbeeld </w:t>
+      </w:r>
+      <w:r>
+        <w:rPr>
+          <w:u w:val="single"/>
+        </w:rPr>
+        <w:t>tijdelijk</w:t>
+      </w:r>
+      <w:r>
+        <w:rPr>
+          <w:u w:val="single"/>
+        </w:rPr>
+        <w:t>:</w:t>
+      </w:r>
+      <w:r>
+        <w:t xml:space="preserve"> </w:t>
+      </w:r>
+      <w:r>
+        <w:t>‘</w:t>
       </w:r>
       <w:r>
         <w:rPr>
@@ -12374,12 +12270,25 @@
         <w:t>untitled7</w:t>
       </w:r>
       <w:r>
+        <w:rPr>
+          <w:i/>
+        </w:rPr>
+        <w:t>’</w:t>
+      </w:r>
+      <w:r>
         <w:t xml:space="preserve">. </w:t>
       </w:r>
     </w:p>
     <w:p>
       <w:r>
-        <w:t>Zodadelijk als we de functie gaan schrijven geven we het een logische naam.</w:t>
+        <w:lastRenderedPageBreak/>
+        <w:t xml:space="preserve">Zodadelijk als we de functie gaan </w:t>
+      </w:r>
+      <w:r>
+        <w:t>opslaan,</w:t>
+      </w:r>
+      <w:r>
+        <w:t xml:space="preserve"> geven we het een logische naam.</w:t>
       </w:r>
     </w:p>
     <w:tbl>
@@ -12726,29 +12635,19 @@
               <w:pStyle w:val="Bijschrift"/>
               <w:jc w:val="center"/>
             </w:pPr>
-            <w:bookmarkStart w:id="43" w:name="_Ref492987319"/>
+            <w:bookmarkStart w:id="42" w:name="_Ref492987319"/>
             <w:r>
               <w:t xml:space="preserve">Figuur </w:t>
             </w:r>
-            <w:r>
-              <w:fldChar w:fldCharType="begin"/>
-            </w:r>
-            <w:r>
-              <w:instrText xml:space="preserve"> SEQ Figuur \* ARABIC </w:instrText>
-            </w:r>
-            <w:r>
-              <w:fldChar w:fldCharType="separate"/>
-            </w:r>
-            <w:r>
-              <w:rPr>
-                <w:noProof/>
-              </w:rPr>
-              <w:t>21</w:t>
-            </w:r>
-            <w:r>
-              <w:fldChar w:fldCharType="end"/>
-            </w:r>
-            <w:bookmarkEnd w:id="43"/>
+            <w:fldSimple w:instr=" SEQ Figuur \* ARABIC ">
+              <w:r>
+                <w:rPr>
+                  <w:noProof/>
+                </w:rPr>
+                <w:t>21</w:t>
+              </w:r>
+            </w:fldSimple>
+            <w:bookmarkEnd w:id="42"/>
             <w:r>
               <w:t>: de opbouw van de functie, in het geel is de naam van de functie aangegeven.</w:t>
             </w:r>
@@ -12798,9 +12697,13 @@
         <w:t xml:space="preserve"> </w:t>
       </w:r>
       <w:r>
-        <w:t>In dit voorbeeld is de waarde 90 de input van de functie.</w:t>
-      </w:r>
-    </w:p>
+        <w:t>In da</w:t>
+      </w:r>
+      <w:r>
+        <w:t>t voorbeeld is de waarde 90 de input van de functie.</w:t>
+      </w:r>
+    </w:p>
+    <w:p/>
     <w:tbl>
       <w:tblPr>
         <w:tblStyle w:val="Tabelraster"/>
@@ -13117,29 +13020,19 @@
               <w:pStyle w:val="Bijschrift"/>
               <w:jc w:val="center"/>
             </w:pPr>
-            <w:bookmarkStart w:id="44" w:name="_Ref492987616"/>
+            <w:bookmarkStart w:id="43" w:name="_Ref492987616"/>
             <w:r>
               <w:t xml:space="preserve">Figuur </w:t>
             </w:r>
-            <w:r>
-              <w:fldChar w:fldCharType="begin"/>
-            </w:r>
-            <w:r>
-              <w:instrText xml:space="preserve"> SEQ Figuur \* ARABIC </w:instrText>
-            </w:r>
-            <w:r>
-              <w:fldChar w:fldCharType="separate"/>
-            </w:r>
-            <w:r>
-              <w:rPr>
-                <w:noProof/>
-              </w:rPr>
-              <w:t>22</w:t>
-            </w:r>
-            <w:r>
-              <w:fldChar w:fldCharType="end"/>
-            </w:r>
-            <w:bookmarkEnd w:id="44"/>
+            <w:fldSimple w:instr=" SEQ Figuur \* ARABIC ">
+              <w:r>
+                <w:rPr>
+                  <w:noProof/>
+                </w:rPr>
+                <w:t>22</w:t>
+              </w:r>
+            </w:fldSimple>
+            <w:bookmarkEnd w:id="43"/>
             <w:r>
               <w:t>: de opbouw van de functie, in het rood is de input van een functie aangegeven.</w:t>
             </w:r>
@@ -13150,8 +13043,22 @@
     <w:p/>
     <w:p>
       <w:r>
-        <w:lastRenderedPageBreak/>
-        <w:t xml:space="preserve">Het is heel normaal dat als we iets in een functie stoppen dat we er iets uit krijgen. Daarom moeten we in deze </w:t>
+        <w:t>Het is heel normaal dat als</w:t>
+      </w:r>
+      <w:r>
+        <w:t xml:space="preserve"> we iets in een functie stoppen, </w:t>
+      </w:r>
+      <w:r>
+        <w:t>we er iets uit krijgen</w:t>
+      </w:r>
+      <w:r>
+        <w:rPr>
+          <w:rStyle w:val="Voetnootmarkering"/>
+        </w:rPr>
+        <w:footnoteReference w:id="5"/>
+      </w:r>
+      <w:r>
+        <w:t xml:space="preserve">. Daarom moeten we in deze </w:t>
       </w:r>
       <w:r>
         <w:rPr>
@@ -13189,7 +13096,13 @@
     </w:p>
     <w:p>
       <w:r>
-        <w:t xml:space="preserve">Helemaal op het einde als de functie klaar is met uitvoeren wordt de waarde naar de output van een functie geschreven. Zodoende kan een gebruiker de output verder gebruiken. Bijvoorbeeld in het voorbeeld met: </w:t>
+        <w:t>Helemaal op het einde als de functie klaar is met uitvoeren</w:t>
+      </w:r>
+      <w:r>
+        <w:t>,</w:t>
+      </w:r>
+      <w:r>
+        <w:t xml:space="preserve"> wordt de waarde naar de output van een functie geschreven. Zodoende kan een gebruiker de output verder gebruiken. Bijvoorbeeld in het voorbeeld met: </w:t>
       </w:r>
       <w:r>
         <w:rPr>
@@ -13199,6 +13112,11 @@
       </w:r>
       <w:r>
         <w:t xml:space="preserve"> was de output: 1. Als deze functie niets had teruggegeven dan was het aanroepen er van ook niet nuttig geweest. De reden dat we in dit specifieke geval de waarde ‘1’ terugkrijgen van de functie sind() is omdat aan het einde van het uitvoeren van de functie het resultaat (de waarde 1) naar de output van de functie sind() wordt geschreven.</w:t>
+      </w:r>
+    </w:p>
+    <w:p>
+      <w:r>
+        <w:br w:type="page"/>
       </w:r>
     </w:p>
     <w:tbl>
@@ -13519,24 +13437,14 @@
             <w:r>
               <w:t xml:space="preserve">Figuur </w:t>
             </w:r>
-            <w:r>
-              <w:fldChar w:fldCharType="begin"/>
-            </w:r>
-            <w:r>
-              <w:instrText xml:space="preserve"> SEQ Figuur \* ARABIC </w:instrText>
-            </w:r>
-            <w:r>
-              <w:fldChar w:fldCharType="separate"/>
-            </w:r>
-            <w:r>
-              <w:rPr>
-                <w:noProof/>
-              </w:rPr>
-              <w:t>23</w:t>
-            </w:r>
-            <w:r>
-              <w:fldChar w:fldCharType="end"/>
-            </w:r>
+            <w:fldSimple w:instr=" SEQ Figuur \* ARABIC ">
+              <w:r>
+                <w:rPr>
+                  <w:noProof/>
+                </w:rPr>
+                <w:t>23</w:t>
+              </w:r>
+            </w:fldSimple>
             <w:r>
               <w:t>: de opbouw van de functie, in het paars is de output van een functie aangegeven.</w:t>
             </w:r>
@@ -13602,6 +13510,7 @@
         <w:t xml:space="preserve"> is dit aangegeven. Hier komt de berekening of het algoritme te staan die de functie moet gaan uitvoeren. Het is niet vreemd dat de body van een functie meer dan 50 regels code heeft.</w:t>
       </w:r>
     </w:p>
+    <w:p/>
     <w:tbl>
       <w:tblPr>
         <w:tblStyle w:val="Tabelraster"/>
@@ -13921,29 +13830,19 @@
               <w:pStyle w:val="Bijschrift"/>
               <w:jc w:val="center"/>
             </w:pPr>
-            <w:bookmarkStart w:id="45" w:name="_Ref492988162"/>
+            <w:bookmarkStart w:id="44" w:name="_Ref492988162"/>
             <w:r>
               <w:t xml:space="preserve">Figuur </w:t>
             </w:r>
-            <w:r>
-              <w:fldChar w:fldCharType="begin"/>
-            </w:r>
-            <w:r>
-              <w:instrText xml:space="preserve"> SEQ Figuur \* ARABIC </w:instrText>
-            </w:r>
-            <w:r>
-              <w:fldChar w:fldCharType="separate"/>
-            </w:r>
-            <w:r>
-              <w:rPr>
-                <w:noProof/>
-              </w:rPr>
-              <w:t>24</w:t>
-            </w:r>
-            <w:r>
-              <w:fldChar w:fldCharType="end"/>
-            </w:r>
-            <w:bookmarkEnd w:id="45"/>
+            <w:fldSimple w:instr=" SEQ Figuur \* ARABIC ">
+              <w:r>
+                <w:rPr>
+                  <w:noProof/>
+                </w:rPr>
+                <w:t>24</w:t>
+              </w:r>
+            </w:fldSimple>
+            <w:bookmarkEnd w:id="44"/>
             <w:r>
               <w:t>: de opbouw van de functie, in het blauw is de body van een functie aangegeven.</w:t>
             </w:r>
@@ -13974,13 +13873,37 @@
         <w:rPr>
           <w:i w:val="0"/>
         </w:rPr>
-        <w:t>Tot nu toe zijn de voorgaande voorbeelden slechts bedoeld om de opbouw van een functie aan te duiden en uit te leggen. Nu gaan we kijken naar een handige functie.</w:t>
+        <w:t>Tot nu toe zijn de voorgaande voorbeelden slechts bedoeld om de opbouw van een functie aan te duiden en uit te leggen. Nu gaan we</w:t>
       </w:r>
       <w:r>
         <w:rPr>
           <w:i w:val="0"/>
         </w:rPr>
-        <w:t xml:space="preserve"> We gaan de voorgaande code ombouwen zodat de functie de volgende acties uitvoert:</w:t>
+        <w:t xml:space="preserve"> zelf een functie bouwen</w:t>
+      </w:r>
+      <w:r>
+        <w:rPr>
+          <w:i w:val="0"/>
+        </w:rPr>
+        <w:t>.</w:t>
+      </w:r>
+      <w:r>
+        <w:rPr>
+          <w:i w:val="0"/>
+        </w:rPr>
+        <w:t xml:space="preserve"> </w:t>
+      </w:r>
+      <w:r>
+        <w:rPr>
+          <w:i w:val="0"/>
+        </w:rPr>
+        <w:t xml:space="preserve">Het is een eenvoudig voorbeeld. </w:t>
+      </w:r>
+      <w:r>
+        <w:rPr>
+          <w:i w:val="0"/>
+        </w:rPr>
+        <w:t>We gaan de voorgaande code ombouwen zodat de functie de volgende acties uitvoert:</w:t>
       </w:r>
     </w:p>
     <w:p>
@@ -14004,7 +13927,6 @@
         <w:pStyle w:val="aA"/>
       </w:pPr>
       <w:r>
-        <w:lastRenderedPageBreak/>
         <w:t xml:space="preserve">Pas de functie aan zodat het overeenstemt met </w:t>
       </w:r>
       <w:r>
@@ -14030,6 +13952,16 @@
       </w:r>
       <w:r>
         <w:t>:</w:t>
+      </w:r>
+    </w:p>
+    <w:p>
+      <w:pPr>
+        <w:rPr>
+          <w:b/>
+        </w:rPr>
+      </w:pPr>
+      <w:r>
+        <w:br w:type="page"/>
       </w:r>
     </w:p>
     <w:p>
@@ -14038,6 +13970,11 @@
         <w:keepNext/>
       </w:pPr>
       <w:r>
+        <w:rPr>
+          <w:noProof/>
+          <w:lang w:eastAsia="nl-NL"/>
+        </w:rPr>
+        <w:lastRenderedPageBreak/>
         <w:drawing>
           <wp:inline distT="0" distB="0" distL="0" distR="0" wp14:anchorId="7B28A6B7" wp14:editId="6DB46997">
             <wp:extent cx="5543550" cy="971133"/>
@@ -14083,36 +14020,53 @@
           <w:i w:val="0"/>
         </w:rPr>
       </w:pPr>
-      <w:bookmarkStart w:id="46" w:name="_Ref492988517"/>
+      <w:bookmarkStart w:id="45" w:name="_Ref492988517"/>
       <w:r>
         <w:t xml:space="preserve">Figuur </w:t>
       </w:r>
-      <w:r>
-        <w:fldChar w:fldCharType="begin"/>
-      </w:r>
-      <w:r>
-        <w:instrText xml:space="preserve"> SEQ Figuur \* ARABIC </w:instrText>
-      </w:r>
-      <w:r>
-        <w:fldChar w:fldCharType="separate"/>
-      </w:r>
-      <w:r>
-        <w:rPr>
-          <w:noProof/>
-        </w:rPr>
-        <w:t>25</w:t>
-      </w:r>
-      <w:r>
-        <w:fldChar w:fldCharType="end"/>
-      </w:r>
-      <w:bookmarkEnd w:id="46"/>
+      <w:fldSimple w:instr=" SEQ Figuur \* ARABIC ">
+        <w:r>
+          <w:rPr>
+            <w:noProof/>
+          </w:rPr>
+          <w:t>25</w:t>
+        </w:r>
+      </w:fldSimple>
+      <w:bookmarkEnd w:id="45"/>
       <w:r>
         <w:t>: we hebben de aangemaakte functie aangepast.</w:t>
       </w:r>
     </w:p>
     <w:p>
       <w:r>
-        <w:t>Merk op dat we de input, naam van de functie en de output van de functie hebben aangepast. De code is nu al een stuk leesbaarder dan voorheen.</w:t>
+        <w:t xml:space="preserve">Merk op dat we de </w:t>
+      </w:r>
+      <w:r>
+        <w:rPr>
+          <w:i/>
+        </w:rPr>
+        <w:t>input</w:t>
+      </w:r>
+      <w:r>
+        <w:t xml:space="preserve">, </w:t>
+      </w:r>
+      <w:r>
+        <w:rPr>
+          <w:i/>
+        </w:rPr>
+        <w:t>naam</w:t>
+      </w:r>
+      <w:r>
+        <w:t xml:space="preserve"> van de functie en de </w:t>
+      </w:r>
+      <w:r>
+        <w:rPr>
+          <w:i/>
+        </w:rPr>
+        <w:t>output</w:t>
+      </w:r>
+      <w:r>
+        <w:t xml:space="preserve"> van de functie hebben aangepast. De code is nu al een stuk leesbaarder dan voorheen.</w:t>
       </w:r>
     </w:p>
     <w:tbl>
@@ -14162,36 +14116,117 @@
         <w:t>Zie je waar de naam van het script mee overeenstemt?</w:t>
       </w:r>
     </w:p>
+    <w:p/>
+    <w:tbl>
+      <w:tblPr>
+        <w:tblStyle w:val="Tabelraster"/>
+        <w:tblW w:w="0" w:type="auto"/>
+        <w:shd w:val="clear" w:color="auto" w:fill="FF0000"/>
+        <w:tblLook w:val="04A0" w:firstRow="1" w:lastRow="0" w:firstColumn="1" w:lastColumn="0" w:noHBand="0" w:noVBand="1"/>
+      </w:tblPr>
+      <w:tblGrid>
+        <w:gridCol w:w="9062"/>
+      </w:tblGrid>
+      <w:tr>
+        <w:tc>
+          <w:tcPr>
+            <w:tcW w:w="9062" w:type="dxa"/>
+            <w:shd w:val="clear" w:color="auto" w:fill="FF0000"/>
+          </w:tcPr>
+          <w:p/>
+          <w:p>
+            <w:pPr>
+              <w:pStyle w:val="aQ"/>
+              <w:rPr>
+                <w:b/>
+                <w:i w:val="0"/>
+                <w:color w:val="FFFFFF" w:themeColor="background1"/>
+                <w:sz w:val="24"/>
+                <w:u w:val="single"/>
+              </w:rPr>
+            </w:pPr>
+            <w:r>
+              <w:rPr>
+                <w:b/>
+                <w:i w:val="0"/>
+                <w:color w:val="FFFFFF" w:themeColor="background1"/>
+                <w:sz w:val="24"/>
+              </w:rPr>
+              <w:t>Vanaf dit punt noemen we een script met alleen een functie erin een</w:t>
+            </w:r>
+            <w:r>
+              <w:rPr>
+                <w:b/>
+                <w:i w:val="0"/>
+                <w:color w:val="FFFFFF" w:themeColor="background1"/>
+                <w:sz w:val="28"/>
+              </w:rPr>
+              <w:t xml:space="preserve">: </w:t>
+            </w:r>
+            <w:r>
+              <w:rPr>
+                <w:b/>
+                <w:i w:val="0"/>
+                <w:color w:val="FFFFFF" w:themeColor="background1"/>
+                <w:sz w:val="32"/>
+                <w:u w:val="single"/>
+              </w:rPr>
+              <w:t>function file.</w:t>
+            </w:r>
+          </w:p>
+          <w:p/>
+        </w:tc>
+      </w:tr>
+    </w:tbl>
     <w:p>
       <w:pPr>
         <w:pStyle w:val="aQ"/>
-        <w:rPr>
-          <w:b/>
+      </w:pPr>
+    </w:p>
+    <w:p>
+      <w:pPr>
+        <w:pStyle w:val="aQ"/>
+        <w:rPr>
           <w:i w:val="0"/>
-          <w:u w:val="single"/>
         </w:rPr>
       </w:pPr>
       <w:r>
         <w:rPr>
           <w:i w:val="0"/>
         </w:rPr>
-        <w:t xml:space="preserve">Vanaf dit punt noemen we een script met alleen een functie erin een: </w:t>
-      </w:r>
-      <w:r>
-        <w:rPr>
-          <w:b/>
+        <w:t>Het is in Matlab belangrijk dat de function file dezelfde naam heeft als de functie die in dat bestand staat. Dus als je een functie: hottentottententoonstelling hebt moet die functie zijn opgeslagen in een bestand met de naam: hottentottententoonstelling.m</w:t>
+      </w:r>
+    </w:p>
+    <w:p>
+      <w:pPr>
+        <w:pStyle w:val="aQ"/>
+        <w:rPr>
           <w:i w:val="0"/>
-          <w:u w:val="single"/>
-        </w:rPr>
-        <w:t>function file</w:t>
-      </w:r>
-      <w:r>
-        <w:rPr>
-          <w:b/>
+        </w:rPr>
+      </w:pPr>
+      <w:r>
+        <w:rPr>
           <w:i w:val="0"/>
-          <w:u w:val="single"/>
-        </w:rPr>
-        <w:t>.</w:t>
+        </w:rPr>
+        <w:t xml:space="preserve">Het is de bedoeling dat bij het uitvoeren van de functie </w:t>
+      </w:r>
+      <w:r>
+        <w:t>vierdemachtplustwee</w:t>
+      </w:r>
+      <w:r>
+        <w:rPr>
+          <w:i w:val="0"/>
+        </w:rPr>
+        <w:t xml:space="preserve"> de input </w:t>
+      </w:r>
+      <w:r>
+        <w:t>getal</w:t>
+      </w:r>
+      <w:r>
+        <w:rPr>
+          <w:i w:val="0"/>
+        </w:rPr>
+        <w:t xml:space="preserve"> tot de vierdemacht wordt berekend en dat er daarna twee bij wordt opgeteld. We vullen dan de functie als volgt aan:</w:t>
       </w:r>
     </w:p>
     <w:p>
@@ -14204,52 +14239,8 @@
       <w:r>
         <w:rPr>
           <w:i w:val="0"/>
-        </w:rPr>
-        <w:t>Het is in Matlab erg belangrijk dat de function file dezelfde naam heeft als de functie die in dat bestand staat. Dus als je een functie: hottentottententoonstelling hebt moet die functie zijn opgeslagen in een bestand met de naam: hottentottententoonstelling.m</w:t>
-      </w:r>
-    </w:p>
-    <w:p>
-      <w:pPr>
-        <w:pStyle w:val="aQ"/>
-        <w:rPr>
-          <w:i w:val="0"/>
-        </w:rPr>
-      </w:pPr>
-      <w:r>
-        <w:rPr>
-          <w:i w:val="0"/>
-        </w:rPr>
-        <w:t xml:space="preserve">Het is de bedoeling dat bij het uitvoeren van de functie </w:t>
-      </w:r>
-      <w:r>
-        <w:t>vierdemachtplustwee</w:t>
-      </w:r>
-      <w:r>
-        <w:rPr>
-          <w:i w:val="0"/>
-        </w:rPr>
-        <w:t xml:space="preserve"> de input </w:t>
-      </w:r>
-      <w:r>
-        <w:t>getal</w:t>
-      </w:r>
-      <w:r>
-        <w:rPr>
-          <w:i w:val="0"/>
-        </w:rPr>
-        <w:t xml:space="preserve"> tot de vierdemacht wordt berekend en dat er daarna twee bij wordt opgeteld. We vullen dan de functie als volgt aan:</w:t>
-      </w:r>
-    </w:p>
-    <w:p>
-      <w:pPr>
-        <w:pStyle w:val="aQ"/>
-        <w:rPr>
-          <w:i w:val="0"/>
-        </w:rPr>
-      </w:pPr>
-      <w:r>
-        <w:rPr>
-          <w:i w:val="0"/>
+          <w:noProof/>
+          <w:lang w:eastAsia="nl-NL"/>
         </w:rPr>
         <w:drawing>
           <wp:inline distT="0" distB="0" distL="0" distR="0" wp14:anchorId="6FEA4EEB" wp14:editId="1D01AE80">
@@ -14299,24 +14290,14 @@
       <w:r>
         <w:t xml:space="preserve">Figuur </w:t>
       </w:r>
-      <w:r>
-        <w:fldChar w:fldCharType="begin"/>
-      </w:r>
-      <w:r>
-        <w:instrText xml:space="preserve"> SEQ Figuur \* ARABIC </w:instrText>
-      </w:r>
-      <w:r>
-        <w:fldChar w:fldCharType="separate"/>
-      </w:r>
-      <w:r>
-        <w:rPr>
-          <w:noProof/>
-        </w:rPr>
-        <w:t>26</w:t>
-      </w:r>
-      <w:r>
-        <w:fldChar w:fldCharType="end"/>
-      </w:r>
+      <w:fldSimple w:instr=" SEQ Figuur \* ARABIC ">
+        <w:r>
+          <w:rPr>
+            <w:noProof/>
+          </w:rPr>
+          <w:t>26</w:t>
+        </w:r>
+      </w:fldSimple>
       <w:r>
         <w:t>: we hebben de aangemaakte functie verder aangevuld</w:t>
       </w:r>
@@ -14417,6 +14398,8 @@
       <w:r>
         <w:rPr>
           <w:i w:val="0"/>
+          <w:noProof/>
+          <w:lang w:eastAsia="nl-NL"/>
         </w:rPr>
         <w:lastRenderedPageBreak/>
         <w:drawing>
@@ -14464,52 +14447,518 @@
       <w:r>
         <w:t xml:space="preserve">Figuur </w:t>
       </w:r>
-      <w:r>
+      <w:fldSimple w:instr=" SEQ Figuur \* ARABIC ">
+        <w:r>
+          <w:rPr>
+            <w:noProof/>
+          </w:rPr>
+          <w:t>27</w:t>
+        </w:r>
+      </w:fldSimple>
+      <w:r>
+        <w:t>: de output van de functie vierdemachtplustwee.</w:t>
+      </w:r>
+    </w:p>
+    <w:p>
+      <w:r>
+        <w:t>Op deze manier ontwikkel je eenvoudig zelfgeschreven functie. Even controleren of de output klopt: 2^4 is 16. Dan 16 + 2 is 18. Het ziet er naar uit dat onze functie goed werkt.</w:t>
+      </w:r>
+    </w:p>
+    <w:p>
+      <w:pPr>
+        <w:pStyle w:val="Kop2"/>
+      </w:pPr>
+      <w:r>
+        <w:t>De laatste stap: het begrijpen van het gedrag van een functie</w:t>
+      </w:r>
+    </w:p>
+    <w:p>
+      <w:r>
+        <w:t xml:space="preserve">Je hebt gezien hoe een functie is ingedeeld en opgebouwd. Je hebt gezien hoe je een functie moet aanroepen. Je hebt gezien hoe je een functie bouwt. </w:t>
+      </w:r>
+    </w:p>
+    <w:p>
+      <w:pPr>
+        <w:pStyle w:val="aQ"/>
+      </w:pPr>
+      <w:r>
+        <w:t>Maar heb je begrepen wat exact het gedrag is van een functie?</w:t>
+      </w:r>
+    </w:p>
+    <w:p>
+      <w:r>
+        <w:t xml:space="preserve"> In deze sectie van dit document gaan we daar naar kijken. Om het exacte gedrag te begrijpen, gaan we het meest krachtige hulpmiddel in Matlab beschikbaar bekijken om dit te gaan begrijpen: breakpoints.</w:t>
+      </w:r>
+    </w:p>
+    <w:p>
+      <w:pPr>
+        <w:pStyle w:val="aA"/>
+      </w:pPr>
+      <w:r>
+        <w:t xml:space="preserve">Lees </w:t>
+      </w:r>
+      <w:r>
+        <w:rPr>
+          <w:rStyle w:val="aAChar"/>
+          <w:b/>
+        </w:rPr>
+        <w:t xml:space="preserve">de code in </w:t>
+      </w:r>
+      <w:r>
+        <w:rPr>
+          <w:rStyle w:val="aAChar"/>
+          <w:b/>
+        </w:rPr>
         <w:fldChar w:fldCharType="begin"/>
       </w:r>
       <w:r>
-        <w:instrText xml:space="preserve"> SEQ Figuur \* ARABIC </w:instrText>
-      </w:r>
-      <w:r>
+        <w:rPr>
+          <w:rStyle w:val="aAChar"/>
+          <w:b/>
+        </w:rPr>
+        <w:instrText xml:space="preserve"> REF _Ref493236953 \h </w:instrText>
+      </w:r>
+      <w:r>
+        <w:rPr>
+          <w:rStyle w:val="aAChar"/>
+          <w:b/>
+        </w:rPr>
+      </w:r>
+      <w:r>
+        <w:rPr>
+          <w:rStyle w:val="aAChar"/>
+          <w:b/>
+        </w:rPr>
+        <w:instrText xml:space="preserve"> \* MERGEFORMAT </w:instrText>
+      </w:r>
+      <w:r>
+        <w:rPr>
+          <w:rStyle w:val="aAChar"/>
+          <w:b/>
+        </w:rPr>
         <w:fldChar w:fldCharType="separate"/>
       </w:r>
       <w:r>
         <w:rPr>
+          <w:rStyle w:val="aAChar"/>
+          <w:b/>
+        </w:rPr>
+        <w:t>Figuur 28</w:t>
+      </w:r>
+      <w:r>
+        <w:rPr>
+          <w:rStyle w:val="aAChar"/>
+          <w:b/>
+        </w:rPr>
+        <w:fldChar w:fldCharType="end"/>
+      </w:r>
+      <w:r>
+        <w:rPr>
+          <w:rStyle w:val="aAChar"/>
+          <w:b/>
+        </w:rPr>
+        <w:t xml:space="preserve"> en typ</w:t>
+      </w:r>
+      <w:r>
+        <w:t xml:space="preserve"> het over in een nieuw script. Let op! Dit script moet in dezelfde folder staan als onze zelfgeschreven functie.</w:t>
+      </w:r>
+    </w:p>
+    <w:p>
+      <w:pPr>
+        <w:pStyle w:val="aA"/>
+        <w:rPr>
+          <w:rStyle w:val="aAChar"/>
+          <w:b/>
+        </w:rPr>
+      </w:pPr>
+      <w:r>
+        <w:t xml:space="preserve">Zet een breakpoint zoals is te zien in </w:t>
+      </w:r>
+      <w:r>
+        <w:rPr>
+          <w:rStyle w:val="aAChar"/>
+          <w:b/>
+        </w:rPr>
+        <w:fldChar w:fldCharType="begin"/>
+      </w:r>
+      <w:r>
+        <w:rPr>
+          <w:rStyle w:val="aAChar"/>
+          <w:b/>
+        </w:rPr>
+        <w:instrText xml:space="preserve"> REF _Ref493236953 \h </w:instrText>
+      </w:r>
+      <w:r>
+        <w:rPr>
+          <w:rStyle w:val="aAChar"/>
+          <w:b/>
+        </w:rPr>
+      </w:r>
+      <w:r>
+        <w:rPr>
+          <w:rStyle w:val="aAChar"/>
+          <w:b/>
+        </w:rPr>
+        <w:instrText xml:space="preserve"> \* MERGEFORMAT </w:instrText>
+      </w:r>
+      <w:r>
+        <w:rPr>
+          <w:rStyle w:val="aAChar"/>
+          <w:b/>
+        </w:rPr>
+        <w:fldChar w:fldCharType="separate"/>
+      </w:r>
+      <w:r>
+        <w:rPr>
+          <w:rStyle w:val="aAChar"/>
+          <w:b/>
+        </w:rPr>
+        <w:t>Figuur 28</w:t>
+      </w:r>
+      <w:r>
+        <w:rPr>
+          <w:rStyle w:val="aAChar"/>
+          <w:b/>
+        </w:rPr>
+        <w:fldChar w:fldCharType="end"/>
+      </w:r>
+      <w:r>
+        <w:rPr>
+          <w:rStyle w:val="aAChar"/>
+          <w:b/>
+        </w:rPr>
+        <w:t>.</w:t>
+      </w:r>
+    </w:p>
+    <w:p>
+      <w:pPr>
+        <w:pStyle w:val="aQ"/>
+      </w:pPr>
+      <w:r>
+        <w:t>Snap je waarom we op deze regel een breakpoint plaatsen?</w:t>
+      </w:r>
+    </w:p>
+    <w:p>
+      <w:pPr>
+        <w:pStyle w:val="aQ"/>
+        <w:rPr>
+          <w:i w:val="0"/>
+        </w:rPr>
+      </w:pPr>
+      <w:r>
+        <w:rPr>
+          <w:i w:val="0"/>
+        </w:rPr>
+        <w:t xml:space="preserve">We zijn aan het onderzoeken hoe de functie zich gedraagt. Dus we willen dat het script stopt met runnen zodra het op de regel komt waar onze functie wordt aangeroepen. </w:t>
+      </w:r>
+    </w:p>
+    <w:p>
+      <w:pPr>
+        <w:pStyle w:val="aA"/>
+      </w:pPr>
+      <w:r>
+        <w:t>Run nu het script</w:t>
+      </w:r>
+    </w:p>
+    <w:p>
+      <w:r>
+        <w:t xml:space="preserve">Je bent nu gestopt op de regel met de breakpoint. </w:t>
+      </w:r>
+      <w:r>
+        <w:rPr>
+          <w:rStyle w:val="aAChar"/>
+        </w:rPr>
+        <w:t>Druk nu op F11</w:t>
+      </w:r>
+      <w:r>
+        <w:t xml:space="preserve"> om in de functie gaan (Step In, zie </w:t>
+      </w:r>
+      <w:r>
+        <w:fldChar w:fldCharType="begin"/>
+      </w:r>
+      <w:r>
+        <w:instrText xml:space="preserve"> REF _Ref493237310 \h </w:instrText>
+      </w:r>
+      <w:r>
+        <w:fldChar w:fldCharType="separate"/>
+      </w:r>
+      <w:r>
+        <w:t xml:space="preserve">Figuur </w:t>
+      </w:r>
+      <w:r>
+        <w:rPr>
           <w:noProof/>
         </w:rPr>
-        <w:t>27</w:t>
+        <w:t>29</w:t>
       </w:r>
       <w:r>
         <w:fldChar w:fldCharType="end"/>
       </w:r>
       <w:r>
-        <w:t>: de output van de functie vierdemachtplustwee.</w:t>
-      </w:r>
-    </w:p>
-    <w:p>
-      <w:r>
-        <w:t>Op deze manier ontwikkel je een eenvoudig zelfgeschreven functie. Even controleren of de output klopt: 2^4 is 16. Dan 16 + 2 is 18. Het ziet er naar uit dat onze functie goed werkt.</w:t>
-      </w:r>
-    </w:p>
+        <w:t>).</w:t>
+      </w:r>
+    </w:p>
+    <w:p>
+      <w:r>
+        <w:t>Matlab brengt je nu naar onze zelfgeschreven functie</w:t>
+      </w:r>
+      <w:r>
+        <w:t xml:space="preserve"> (zie </w:t>
+      </w:r>
+      <w:r>
+        <w:fldChar w:fldCharType="begin"/>
+      </w:r>
+      <w:r>
+        <w:instrText xml:space="preserve"> REF _Ref493237516 \h </w:instrText>
+      </w:r>
+      <w:r>
+        <w:fldChar w:fldCharType="separate"/>
+      </w:r>
+      <w:r>
+        <w:t xml:space="preserve">Figuur </w:t>
+      </w:r>
+      <w:r>
+        <w:rPr>
+          <w:noProof/>
+        </w:rPr>
+        <w:t>30</w:t>
+      </w:r>
+      <w:r>
+        <w:fldChar w:fldCharType="end"/>
+      </w:r>
+      <w:r>
+        <w:t>).</w:t>
+      </w:r>
+    </w:p>
+    <w:p/>
+    <w:p>
+      <w:pPr>
+        <w:keepNext/>
+        <w:jc w:val="center"/>
+      </w:pPr>
+      <w:r>
+        <w:lastRenderedPageBreak/>
+        <w:drawing>
+          <wp:inline distT="0" distB="0" distL="0" distR="0" wp14:anchorId="612D991A" wp14:editId="3F3E43CA">
+            <wp:extent cx="3762375" cy="3462585"/>
+            <wp:effectExtent l="0" t="0" r="0" b="5080"/>
+            <wp:docPr id="4" name="Afbeelding 4"/>
+            <wp:cNvGraphicFramePr>
+              <a:graphicFrameLocks xmlns:a="http://schemas.openxmlformats.org/drawingml/2006/main" noChangeAspect="1"/>
+            </wp:cNvGraphicFramePr>
+            <a:graphic xmlns:a="http://schemas.openxmlformats.org/drawingml/2006/main">
+              <a:graphicData uri="http://schemas.openxmlformats.org/drawingml/2006/picture">
+                <pic:pic xmlns:pic="http://schemas.openxmlformats.org/drawingml/2006/picture">
+                  <pic:nvPicPr>
+                    <pic:cNvPr id="1" name=""/>
+                    <pic:cNvPicPr/>
+                  </pic:nvPicPr>
+                  <pic:blipFill rotWithShape="1">
+                    <a:blip r:embed="rId40"/>
+                    <a:srcRect t="1033" r="3844" b="3526"/>
+                    <a:stretch/>
+                  </pic:blipFill>
+                  <pic:spPr bwMode="auto">
+                    <a:xfrm>
+                      <a:off x="0" y="0"/>
+                      <a:ext cx="3780517" cy="3479282"/>
+                    </a:xfrm>
+                    <a:prstGeom prst="rect">
+                      <a:avLst/>
+                    </a:prstGeom>
+                    <a:ln>
+                      <a:noFill/>
+                    </a:ln>
+                    <a:extLst>
+                      <a:ext uri="{53640926-AAD7-44D8-BBD7-CCE9431645EC}">
+                        <a14:shadowObscured xmlns:a14="http://schemas.microsoft.com/office/drawing/2010/main"/>
+                      </a:ext>
+                    </a:extLst>
+                  </pic:spPr>
+                </pic:pic>
+              </a:graphicData>
+            </a:graphic>
+          </wp:inline>
+        </w:drawing>
+      </w:r>
+    </w:p>
+    <w:p>
+      <w:pPr>
+        <w:pStyle w:val="Bijschrift"/>
+        <w:jc w:val="center"/>
+      </w:pPr>
+      <w:bookmarkStart w:id="46" w:name="_Ref493236953"/>
+      <w:r>
+        <w:t xml:space="preserve">Figuur </w:t>
+      </w:r>
+      <w:fldSimple w:instr=" SEQ Figuur \* ARABIC ">
+        <w:r>
+          <w:rPr>
+            <w:noProof/>
+          </w:rPr>
+          <w:t>28</w:t>
+        </w:r>
+      </w:fldSimple>
+      <w:bookmarkEnd w:id="46"/>
+      <w:r>
+        <w:t>: het gebruiken van onze functie in een dummy omgeving.</w:t>
+      </w:r>
+    </w:p>
+    <w:p/>
+    <w:p>
+      <w:pPr>
+        <w:keepNext/>
+        <w:jc w:val="center"/>
+      </w:pPr>
+      <w:r>
+        <w:drawing>
+          <wp:inline distT="0" distB="0" distL="0" distR="0" wp14:anchorId="41E88F87" wp14:editId="10E89E20">
+            <wp:extent cx="5668748" cy="4305300"/>
+            <wp:effectExtent l="0" t="0" r="8255" b="0"/>
+            <wp:docPr id="9" name="Afbeelding 9"/>
+            <wp:cNvGraphicFramePr>
+              <a:graphicFrameLocks xmlns:a="http://schemas.openxmlformats.org/drawingml/2006/main" noChangeAspect="1"/>
+            </wp:cNvGraphicFramePr>
+            <a:graphic xmlns:a="http://schemas.openxmlformats.org/drawingml/2006/main">
+              <a:graphicData uri="http://schemas.openxmlformats.org/drawingml/2006/picture">
+                <pic:pic xmlns:pic="http://schemas.openxmlformats.org/drawingml/2006/picture">
+                  <pic:nvPicPr>
+                    <pic:cNvPr id="1" name=""/>
+                    <pic:cNvPicPr/>
+                  </pic:nvPicPr>
+                  <pic:blipFill>
+                    <a:blip r:embed="rId41"/>
+                    <a:stretch>
+                      <a:fillRect/>
+                    </a:stretch>
+                  </pic:blipFill>
+                  <pic:spPr>
+                    <a:xfrm>
+                      <a:off x="0" y="0"/>
+                      <a:ext cx="5692663" cy="4323463"/>
+                    </a:xfrm>
+                    <a:prstGeom prst="rect">
+                      <a:avLst/>
+                    </a:prstGeom>
+                  </pic:spPr>
+                </pic:pic>
+              </a:graphicData>
+            </a:graphic>
+          </wp:inline>
+        </w:drawing>
+      </w:r>
+    </w:p>
+    <w:p>
+      <w:pPr>
+        <w:pStyle w:val="Bijschrift"/>
+      </w:pPr>
+      <w:bookmarkStart w:id="47" w:name="_Ref493237310"/>
+      <w:r>
+        <w:t xml:space="preserve">Figuur </w:t>
+      </w:r>
+      <w:fldSimple w:instr=" SEQ Figuur \* ARABIC ">
+        <w:r>
+          <w:rPr>
+            <w:noProof/>
+          </w:rPr>
+          <w:t>29</w:t>
+        </w:r>
+      </w:fldSimple>
+      <w:bookmarkEnd w:id="47"/>
+      <w:r>
+        <w:t>: het programma is gestopt op de regel waar onze zelfgeschreven functie wordt aangeroepen. Druk nu op F11 om ' in '  de functie te gaan.</w:t>
+      </w:r>
+    </w:p>
+    <w:p>
+      <w:pPr>
+        <w:keepNext/>
+        <w:jc w:val="center"/>
+      </w:pPr>
+      <w:r>
+        <w:lastRenderedPageBreak/>
+        <w:drawing>
+          <wp:inline distT="0" distB="0" distL="0" distR="0" wp14:anchorId="2E45847E" wp14:editId="3BF89F0E">
+            <wp:extent cx="5611008" cy="981212"/>
+            <wp:effectExtent l="0" t="0" r="8890" b="9525"/>
+            <wp:docPr id="30" name="Afbeelding 30"/>
+            <wp:cNvGraphicFramePr>
+              <a:graphicFrameLocks xmlns:a="http://schemas.openxmlformats.org/drawingml/2006/main" noChangeAspect="1"/>
+            </wp:cNvGraphicFramePr>
+            <a:graphic xmlns:a="http://schemas.openxmlformats.org/drawingml/2006/main">
+              <a:graphicData uri="http://schemas.openxmlformats.org/drawingml/2006/picture">
+                <pic:pic xmlns:pic="http://schemas.openxmlformats.org/drawingml/2006/picture">
+                  <pic:nvPicPr>
+                    <pic:cNvPr id="1" name=""/>
+                    <pic:cNvPicPr/>
+                  </pic:nvPicPr>
+                  <pic:blipFill>
+                    <a:blip r:embed="rId42"/>
+                    <a:stretch>
+                      <a:fillRect/>
+                    </a:stretch>
+                  </pic:blipFill>
+                  <pic:spPr>
+                    <a:xfrm>
+                      <a:off x="0" y="0"/>
+                      <a:ext cx="5611008" cy="981212"/>
+                    </a:xfrm>
+                    <a:prstGeom prst="rect">
+                      <a:avLst/>
+                    </a:prstGeom>
+                  </pic:spPr>
+                </pic:pic>
+              </a:graphicData>
+            </a:graphic>
+          </wp:inline>
+        </w:drawing>
+      </w:r>
+    </w:p>
+    <w:p>
+      <w:pPr>
+        <w:pStyle w:val="Bijschrift"/>
+        <w:jc w:val="center"/>
+      </w:pPr>
+      <w:bookmarkStart w:id="48" w:name="_Ref493237516"/>
+      <w:r>
+        <w:t xml:space="preserve">Figuur </w:t>
+      </w:r>
+      <w:fldSimple w:instr=" SEQ Figuur \* ARABIC ">
+        <w:r>
+          <w:rPr>
+            <w:noProof/>
+          </w:rPr>
+          <w:t>30</w:t>
+        </w:r>
+      </w:fldSimple>
+      <w:bookmarkEnd w:id="48"/>
+      <w:r>
+        <w:t>: Matlab heeft ons nu naar de zelfgeschreven functie gebracht. De rode pijl wijst naar de muispointer. Als je tijdens het debuggen op een variabele staat met de muispointer krijg je de inhoud van deze variabele te zien.</w:t>
+      </w:r>
+    </w:p>
+    <w:p/>
+    <w:p>
+      <w:r>
+        <w:t>We zijn aan het uitzoeken wat het exacte gedrag is van een functie. Je ziet dat bij het aanroepen van een functie we de code van de functie gaan uitvoeren.</w:t>
+      </w:r>
+    </w:p>
+    <w:p/>
+    <w:p>
+      <w:r>
+        <w:t>XXX</w:t>
+      </w:r>
+      <w:bookmarkStart w:id="49" w:name="_GoBack"/>
+      <w:bookmarkEnd w:id="49"/>
+    </w:p>
+    <w:p/>
     <w:p>
       <w:pPr>
         <w:pStyle w:val="Kop2"/>
-        <w:numPr>
-          <w:ilvl w:val="0"/>
-          <w:numId w:val="0"/>
-        </w:numPr>
-        <w:ind w:left="576" w:hanging="576"/>
-      </w:pPr>
-    </w:p>
-    <w:p>
-      <w:pPr>
-        <w:pStyle w:val="Kop2"/>
-      </w:pPr>
-      <w:bookmarkStart w:id="47" w:name="_Toc492989529"/>
+      </w:pPr>
+      <w:bookmarkStart w:id="50" w:name="_Toc492989529"/>
       <w:r>
         <w:t>Nog een voorbeeld: de oppervlakte van een cirkel</w:t>
       </w:r>
-      <w:bookmarkEnd w:id="47"/>
+      <w:bookmarkEnd w:id="50"/>
     </w:p>
     <w:p>
       <w:pPr>
@@ -14618,9 +15067,9 @@
           <w:lang w:eastAsia="nl-NL"/>
         </w:rPr>
         <w:drawing>
-          <wp:inline distT="0" distB="0" distL="0" distR="0" wp14:anchorId="61A26BAA" wp14:editId="2F0934FF">
-            <wp:extent cx="5760720" cy="2740660"/>
-            <wp:effectExtent l="0" t="0" r="0" b="2540"/>
+          <wp:inline distT="0" distB="0" distL="0" distR="0" wp14:anchorId="61A26BAA" wp14:editId="7E3F4FF9">
+            <wp:extent cx="5760720" cy="1762125"/>
+            <wp:effectExtent l="0" t="0" r="0" b="9525"/>
             <wp:docPr id="18" name="Picture 18"/>
             <wp:cNvGraphicFramePr>
               <a:graphicFrameLocks xmlns:a="http://schemas.openxmlformats.org/drawingml/2006/main" noChangeAspect="1"/>
@@ -14632,26 +15081,33 @@
                     <pic:cNvPr id="1" name="matlabFunctie1.png"/>
                     <pic:cNvPicPr/>
                   </pic:nvPicPr>
-                  <pic:blipFill>
-                    <a:blip r:embed="rId40">
+                  <pic:blipFill rotWithShape="1">
+                    <a:blip r:embed="rId43">
                       <a:extLst>
                         <a:ext uri="{28A0092B-C50C-407E-A947-70E740481C1C}">
                           <a14:useLocalDpi xmlns:a14="http://schemas.microsoft.com/office/drawing/2010/main" val="0"/>
                         </a:ext>
                       </a:extLst>
                     </a:blip>
-                    <a:stretch>
-                      <a:fillRect/>
-                    </a:stretch>
+                    <a:srcRect b="35705"/>
+                    <a:stretch/>
                   </pic:blipFill>
-                  <pic:spPr>
+                  <pic:spPr bwMode="auto">
                     <a:xfrm>
                       <a:off x="0" y="0"/>
-                      <a:ext cx="5760720" cy="2740660"/>
+                      <a:ext cx="5760720" cy="1762125"/>
                     </a:xfrm>
                     <a:prstGeom prst="rect">
                       <a:avLst/>
                     </a:prstGeom>
+                    <a:ln>
+                      <a:noFill/>
+                    </a:ln>
+                    <a:extLst>
+                      <a:ext uri="{53640926-AAD7-44D8-BBD7-CCE9431645EC}">
+                        <a14:shadowObscured xmlns:a14="http://schemas.microsoft.com/office/drawing/2010/main"/>
+                      </a:ext>
+                    </a:extLst>
                   </pic:spPr>
                 </pic:pic>
               </a:graphicData>
@@ -14665,34 +15121,35 @@
         <w:pStyle w:val="Bijschrift"/>
         <w:jc w:val="center"/>
       </w:pPr>
-      <w:bookmarkStart w:id="48" w:name="_Ref492987583"/>
+      <w:bookmarkStart w:id="51" w:name="_Ref492987583"/>
       <w:r>
         <w:t xml:space="preserve">Figuur </w:t>
       </w:r>
-      <w:r>
-        <w:fldChar w:fldCharType="begin"/>
-      </w:r>
-      <w:r>
-        <w:instrText xml:space="preserve"> SEQ Figuur \* ARABIC </w:instrText>
-      </w:r>
-      <w:r>
-        <w:fldChar w:fldCharType="separate"/>
-      </w:r>
-      <w:r>
-        <w:rPr>
-          <w:noProof/>
-        </w:rPr>
-        <w:t>28</w:t>
-      </w:r>
-      <w:r>
-        <w:rPr>
-          <w:noProof/>
-        </w:rPr>
-        <w:fldChar w:fldCharType="end"/>
-      </w:r>
-      <w:bookmarkEnd w:id="48"/>
+      <w:fldSimple w:instr=" SEQ Figuur \* ARABIC ">
+        <w:r>
+          <w:rPr>
+            <w:noProof/>
+          </w:rPr>
+          <w:t>31</w:t>
+        </w:r>
+      </w:fldSimple>
+      <w:bookmarkEnd w:id="51"/>
       <w:r>
         <w:t>: een nieuwe functie voor het bereken van de oppervlakte van een cirkel.</w:t>
+      </w:r>
+    </w:p>
+    <w:p>
+      <w:pPr>
+        <w:rPr>
+          <w:i/>
+          <w:iCs/>
+          <w:color w:val="44546A" w:themeColor="text2"/>
+          <w:sz w:val="18"/>
+          <w:szCs w:val="18"/>
+        </w:rPr>
+      </w:pPr>
+      <w:r>
+        <w:br w:type="page"/>
       </w:r>
     </w:p>
     <w:p>
@@ -14777,7 +15234,7 @@
                     <pic:cNvPicPr/>
                   </pic:nvPicPr>
                   <pic:blipFill>
-                    <a:blip r:embed="rId41">
+                    <a:blip r:embed="rId44">
                       <a:extLst>
                         <a:ext uri="{28A0092B-C50C-407E-A947-70E740481C1C}">
                           <a14:useLocalDpi xmlns:a14="http://schemas.microsoft.com/office/drawing/2010/main" val="0"/>
@@ -14812,27 +15269,14 @@
       <w:r>
         <w:t xml:space="preserve">Figuur </w:t>
       </w:r>
-      <w:r>
-        <w:fldChar w:fldCharType="begin"/>
-      </w:r>
-      <w:r>
-        <w:instrText xml:space="preserve"> SEQ Figuur \* ARABIC </w:instrText>
-      </w:r>
-      <w:r>
-        <w:fldChar w:fldCharType="separate"/>
-      </w:r>
-      <w:r>
-        <w:rPr>
-          <w:noProof/>
-        </w:rPr>
-        <w:t>29</w:t>
-      </w:r>
-      <w:r>
-        <w:rPr>
-          <w:noProof/>
-        </w:rPr>
-        <w:fldChar w:fldCharType="end"/>
-      </w:r>
+      <w:fldSimple w:instr=" SEQ Figuur \* ARABIC ">
+        <w:r>
+          <w:rPr>
+            <w:noProof/>
+          </w:rPr>
+          <w:t>32</w:t>
+        </w:r>
+      </w:fldSimple>
       <w:r>
         <w:t>: verder aangevuld.</w:t>
       </w:r>
@@ -14922,9 +15366,9 @@
         </w:rPr>
         <w:lastRenderedPageBreak/>
         <w:drawing>
-          <wp:inline distT="0" distB="0" distL="0" distR="0" wp14:anchorId="3A87C714" wp14:editId="05ED186B">
-            <wp:extent cx="5760720" cy="3131185"/>
-            <wp:effectExtent l="0" t="0" r="0" b="0"/>
+          <wp:inline distT="0" distB="0" distL="0" distR="0" wp14:anchorId="3A87C714" wp14:editId="4775C892">
+            <wp:extent cx="3114675" cy="4068958"/>
+            <wp:effectExtent l="0" t="0" r="0" b="8255"/>
             <wp:docPr id="20" name="Picture 20"/>
             <wp:cNvGraphicFramePr>
               <a:graphicFrameLocks xmlns:a="http://schemas.openxmlformats.org/drawingml/2006/main" noChangeAspect="1"/>
@@ -14936,26 +15380,33 @@
                     <pic:cNvPr id="6" name="matlabFunctie4.png"/>
                     <pic:cNvPicPr/>
                   </pic:nvPicPr>
-                  <pic:blipFill>
-                    <a:blip r:embed="rId42">
+                  <pic:blipFill rotWithShape="1">
+                    <a:blip r:embed="rId45">
                       <a:extLst>
                         <a:ext uri="{28A0092B-C50C-407E-A947-70E740481C1C}">
                           <a14:useLocalDpi xmlns:a14="http://schemas.microsoft.com/office/drawing/2010/main" val="0"/>
                         </a:ext>
                       </a:extLst>
                     </a:blip>
-                    <a:stretch>
-                      <a:fillRect/>
-                    </a:stretch>
+                    <a:srcRect r="61144" b="6611"/>
+                    <a:stretch/>
                   </pic:blipFill>
-                  <pic:spPr>
+                  <pic:spPr bwMode="auto">
                     <a:xfrm>
                       <a:off x="0" y="0"/>
-                      <a:ext cx="5760720" cy="3131185"/>
+                      <a:ext cx="3121993" cy="4078518"/>
                     </a:xfrm>
                     <a:prstGeom prst="rect">
                       <a:avLst/>
                     </a:prstGeom>
+                    <a:ln>
+                      <a:noFill/>
+                    </a:ln>
+                    <a:extLst>
+                      <a:ext uri="{53640926-AAD7-44D8-BBD7-CCE9431645EC}">
+                        <a14:shadowObscured xmlns:a14="http://schemas.microsoft.com/office/drawing/2010/main"/>
+                      </a:ext>
+                    </a:extLst>
                   </pic:spPr>
                 </pic:pic>
               </a:graphicData>
@@ -14972,29 +15423,25 @@
       <w:r>
         <w:t xml:space="preserve">Figuur </w:t>
       </w:r>
-      <w:r>
-        <w:fldChar w:fldCharType="begin"/>
-      </w:r>
-      <w:r>
-        <w:instrText xml:space="preserve"> SEQ Figuur \* ARABIC </w:instrText>
-      </w:r>
-      <w:r>
-        <w:fldChar w:fldCharType="separate"/>
-      </w:r>
-      <w:r>
-        <w:rPr>
-          <w:noProof/>
-        </w:rPr>
-        <w:t>30</w:t>
-      </w:r>
-      <w:r>
-        <w:rPr>
-          <w:noProof/>
-        </w:rPr>
-        <w:fldChar w:fldCharType="end"/>
-      </w:r>
-      <w:r>
-        <w:t>: de output in het Command Window</w:t>
+      <w:fldSimple w:instr=" SEQ Figuur \* ARABIC ">
+        <w:r>
+          <w:rPr>
+            <w:noProof/>
+          </w:rPr>
+          <w:t>33</w:t>
+        </w:r>
+      </w:fldSimple>
+      <w:r>
+        <w:t>: de output</w:t>
+      </w:r>
+      <w:r>
+        <w:t xml:space="preserve"> van de zelfgeschreven functie oppervlakte() </w:t>
+      </w:r>
+      <w:r>
+        <w:t xml:space="preserve"> in het Command Window</w:t>
+      </w:r>
+      <w:r>
+        <w:t>.</w:t>
       </w:r>
     </w:p>
     <w:p>
@@ -15036,12 +15483,12 @@
       <w:pPr>
         <w:pStyle w:val="Kop2"/>
       </w:pPr>
-      <w:bookmarkStart w:id="49" w:name="_Toc492989530"/>
+      <w:bookmarkStart w:id="52" w:name="_Toc492989530"/>
       <w:r>
         <w:lastRenderedPageBreak/>
         <w:t>Vragen en opdrachten</w:t>
       </w:r>
-      <w:bookmarkEnd w:id="49"/>
+      <w:bookmarkEnd w:id="52"/>
     </w:p>
     <w:p>
       <w:pPr>
@@ -15218,11 +15665,11 @@
       <w:pPr>
         <w:pStyle w:val="Kop2"/>
       </w:pPr>
-      <w:bookmarkStart w:id="50" w:name="_Toc492989531"/>
+      <w:bookmarkStart w:id="53" w:name="_Toc492989531"/>
       <w:r>
         <w:t>Antwoorden</w:t>
       </w:r>
-      <w:bookmarkEnd w:id="50"/>
+      <w:bookmarkEnd w:id="53"/>
     </w:p>
     <w:p>
       <w:pPr>
@@ -15390,7 +15837,7 @@
     </w:p>
     <w:p/>
     <w:sectPr>
-      <w:footerReference w:type="default" r:id="rId43"/>
+      <w:footerReference w:type="default" r:id="rId46"/>
       <w:pgSz w:w="11906" w:h="16838"/>
       <w:pgMar w:top="1417" w:right="1417" w:bottom="1417" w:left="1417" w:header="708" w:footer="708" w:gutter="0"/>
       <w:pgNumType w:start="0"/>
@@ -15567,7 +16014,7 @@
         <w:color w:val="808080" w:themeColor="background1" w:themeShade="80"/>
         <w:sz w:val="18"/>
       </w:rPr>
-      <w:t>2</w:t>
+      <w:t>32</w:t>
     </w:r>
     <w:r>
       <w:rPr>
@@ -15667,6 +16114,50 @@
       </w:r>
     </w:p>
   </w:footnote>
+  <w:footnote w:id="4">
+    <w:p>
+      <w:pPr>
+        <w:pStyle w:val="Voetnoottekst"/>
+      </w:pPr>
+      <w:r>
+        <w:rPr>
+          <w:rStyle w:val="Voetnootmarkering"/>
+        </w:rPr>
+        <w:footnoteRef/>
+      </w:r>
+      <w:r>
+        <w:t xml:space="preserve"> </w:t>
+      </w:r>
+      <w:r>
+        <w:t>Let op! Het nummer, in</w:t>
+      </w:r>
+      <w:r>
+        <w:t xml:space="preserve"> dit geval 7 kan anders zijn.</w:t>
+      </w:r>
+    </w:p>
+  </w:footnote>
+  <w:footnote w:id="5">
+    <w:p>
+      <w:pPr>
+        <w:pStyle w:val="Voetnoottekst"/>
+      </w:pPr>
+      <w:r>
+        <w:rPr>
+          <w:rStyle w:val="Voetnootmarkering"/>
+        </w:rPr>
+        <w:footnoteRef/>
+      </w:r>
+      <w:r>
+        <w:t xml:space="preserve"> </w:t>
+      </w:r>
+      <w:r>
+        <w:t>Het is echter ook heel normaal er functies</w:t>
+      </w:r>
+      <w:r>
+        <w:t xml:space="preserve"> zijn die geen output teruggeven. Een voorbeeld is hier van is een functie waar je nog nader kennis mee gaat maken: plot().</w:t>
+      </w:r>
+    </w:p>
+  </w:footnote>
 </w:footnotes>
 </file>
 
@@ -18661,7 +19152,7 @@
   <w:abstractNum w:abstractNumId="34" w15:restartNumberingAfterBreak="0">
     <w:nsid w:val="6385317C"/>
     <w:multiLevelType w:val="multilevel"/>
-    <w:tmpl w:val="C318E4FA"/>
+    <w:tmpl w:val="EA14889C"/>
     <w:lvl w:ilvl="0">
       <w:start w:val="1"/>
       <w:numFmt w:val="decimal"/>
@@ -19985,7 +20476,7 @@
   <w:style w:type="paragraph" w:default="1" w:styleId="Standaard">
     <w:name w:val="Normal"/>
     <w:qFormat/>
-    <w:rsid w:val="00910D7A"/>
+    <w:rsid w:val="00990BB5"/>
   </w:style>
   <w:style w:type="paragraph" w:styleId="Kop1">
     <w:name w:val="heading 1"/>
@@ -20223,6 +20714,7 @@
   <w:style w:type="character" w:default="1" w:styleId="Standaardalinea-lettertype">
     <w:name w:val="Default Paragraph Font"/>
     <w:uiPriority w:val="1"/>
+    <w:semiHidden/>
     <w:unhideWhenUsed/>
   </w:style>
   <w:style w:type="table" w:default="1" w:styleId="Standaardtabel">
@@ -21065,6 +21557,7 @@
   <w:rsids>
     <w:rsidRoot w:val="009D7D6E"/>
     <w:rsid w:val="000A7337"/>
+    <w:rsid w:val="001A0801"/>
     <w:rsid w:val="001C4B2D"/>
     <w:rsid w:val="002F0638"/>
     <w:rsid w:val="00301254"/>
@@ -21096,8 +21589,8 @@
   </m:mathPr>
   <w:themeFontLang w:val="nl-NL"/>
   <w:clrSchemeMapping w:bg1="light1" w:t1="dark1" w:bg2="light2" w:t2="dark2" w:accent1="accent1" w:accent2="accent2" w:accent3="accent3" w:accent4="accent4" w:accent5="accent5" w:accent6="accent6" w:hyperlink="hyperlink" w:followedHyperlink="followedHyperlink"/>
-  <w:decimalSymbol w:val=","/>
-  <w:listSeparator w:val=";"/>
+  <w:decimalSymbol w:val="."/>
+  <w:listSeparator w:val=","/>
   <w15:chartTrackingRefBased/>
 </w:settings>
 </file>
@@ -21855,7 +22348,7 @@
 </file>
 
 <file path=customXml/itemProps1.xml><?xml version="1.0" encoding="utf-8"?>
-<ds:datastoreItem xmlns:ds="http://schemas.openxmlformats.org/officeDocument/2006/customXml" ds:itemID="{44556557-E375-4B87-BC45-D32BEC88FB82}">
+<ds:datastoreItem xmlns:ds="http://schemas.openxmlformats.org/officeDocument/2006/customXml" ds:itemID="{8A48D63A-209C-4C02-AB71-0FBC462B2DCE}">
   <ds:schemaRefs>
     <ds:schemaRef ds:uri="http://schemas.openxmlformats.org/officeDocument/2006/bibliography"/>
   </ds:schemaRefs>

</xml_diff>

<commit_message>
Werken van Bart en mijzelf. Reader 1_2 afgerond.
</commit_message>
<xml_diff>
--- a/LESWEEK1/Reader_Biostatica_Matlab_Wk1_2_READER.docx
+++ b/LESWEEK1/Reader_Biostatica_Matlab_Wk1_2_READER.docx
@@ -429,8 +429,36 @@
                                               <w:sz w:val="26"/>
                                               <w:szCs w:val="26"/>
                                             </w:rPr>
-                                            <w:t>Door Alistair Vardy en Mark Schrauwen</w:t>
+                                            <w:t xml:space="preserve">Door Alistair </w:t>
                                           </w:r>
+                                          <w:proofErr w:type="spellStart"/>
+                                          <w:r>
+                                            <w:rPr>
+                                              <w:color w:val="ED7D31" w:themeColor="accent2"/>
+                                              <w:sz w:val="26"/>
+                                              <w:szCs w:val="26"/>
+                                            </w:rPr>
+                                            <w:t>Vardy</w:t>
+                                          </w:r>
+                                          <w:proofErr w:type="spellEnd"/>
+                                          <w:r>
+                                            <w:rPr>
+                                              <w:color w:val="ED7D31" w:themeColor="accent2"/>
+                                              <w:sz w:val="26"/>
+                                              <w:szCs w:val="26"/>
+                                            </w:rPr>
+                                            <w:t xml:space="preserve"> en Mark </w:t>
+                                          </w:r>
+                                          <w:proofErr w:type="spellStart"/>
+                                          <w:r>
+                                            <w:rPr>
+                                              <w:color w:val="ED7D31" w:themeColor="accent2"/>
+                                              <w:sz w:val="26"/>
+                                              <w:szCs w:val="26"/>
+                                            </w:rPr>
+                                            <w:t>Schrauwen</w:t>
+                                          </w:r>
+                                          <w:proofErr w:type="spellEnd"/>
                                         </w:p>
                                       </w:sdtContent>
                                     </w:sdt>
@@ -946,8 +974,36 @@
                                         <w:sz w:val="26"/>
                                         <w:szCs w:val="26"/>
                                       </w:rPr>
-                                      <w:t>Door Alistair Vardy en Mark Schrauwen</w:t>
+                                      <w:t xml:space="preserve">Door Alistair </w:t>
                                     </w:r>
+                                    <w:proofErr w:type="spellStart"/>
+                                    <w:r>
+                                      <w:rPr>
+                                        <w:color w:val="ED7D31" w:themeColor="accent2"/>
+                                        <w:sz w:val="26"/>
+                                        <w:szCs w:val="26"/>
+                                      </w:rPr>
+                                      <w:t>Vardy</w:t>
+                                    </w:r>
+                                    <w:proofErr w:type="spellEnd"/>
+                                    <w:r>
+                                      <w:rPr>
+                                        <w:color w:val="ED7D31" w:themeColor="accent2"/>
+                                        <w:sz w:val="26"/>
+                                        <w:szCs w:val="26"/>
+                                      </w:rPr>
+                                      <w:t xml:space="preserve"> en Mark </w:t>
+                                    </w:r>
+                                    <w:proofErr w:type="spellStart"/>
+                                    <w:r>
+                                      <w:rPr>
+                                        <w:color w:val="ED7D31" w:themeColor="accent2"/>
+                                        <w:sz w:val="26"/>
+                                        <w:szCs w:val="26"/>
+                                      </w:rPr>
+                                      <w:t>Schrauwen</w:t>
+                                    </w:r>
+                                    <w:proofErr w:type="spellEnd"/>
                                   </w:p>
                                 </w:sdtContent>
                               </w:sdt>
@@ -3909,8 +3965,13 @@
           </w:tcPr>
           <w:p>
             <w:r>
-              <w:t>Alistair Vardy</w:t>
-            </w:r>
+              <w:t xml:space="preserve">Alistair </w:t>
+            </w:r>
+            <w:proofErr w:type="spellStart"/>
+            <w:r>
+              <w:t>Vardy</w:t>
+            </w:r>
+            <w:proofErr w:type="spellEnd"/>
           </w:p>
         </w:tc>
       </w:tr>
@@ -3941,10 +4002,18 @@
           </w:tcPr>
           <w:p>
             <w:r>
-              <w:t>Toevoegen sub</w:t>
-            </w:r>
-            <w:r>
-              <w:t>scripts en kleine verbeteringen.</w:t>
+              <w:t xml:space="preserve">Toevoegen </w:t>
+            </w:r>
+            <w:proofErr w:type="spellStart"/>
+            <w:r>
+              <w:t>sub</w:t>
+            </w:r>
+            <w:r>
+              <w:t>scripts</w:t>
+            </w:r>
+            <w:proofErr w:type="spellEnd"/>
+            <w:r>
+              <w:t xml:space="preserve"> en kleine verbeteringen.</w:t>
             </w:r>
           </w:p>
         </w:tc>
@@ -3954,8 +4023,13 @@
           </w:tcPr>
           <w:p>
             <w:r>
-              <w:t>Mark Schrauwen</w:t>
-            </w:r>
+              <w:t xml:space="preserve">Mark </w:t>
+            </w:r>
+            <w:proofErr w:type="spellStart"/>
+            <w:r>
+              <w:t>Schrauwen</w:t>
+            </w:r>
+            <w:proofErr w:type="spellEnd"/>
           </w:p>
         </w:tc>
       </w:tr>
@@ -3989,7 +4063,15 @@
           </w:tcPr>
           <w:p>
             <w:r>
-              <w:t>Opmerkingen van Denice Vis en Timothy Roos verwerkt.</w:t>
+              <w:t xml:space="preserve">Opmerkingen van </w:t>
+            </w:r>
+            <w:proofErr w:type="spellStart"/>
+            <w:r>
+              <w:t>Denice</w:t>
+            </w:r>
+            <w:proofErr w:type="spellEnd"/>
+            <w:r>
+              <w:t xml:space="preserve"> Vis en Timothy Roos verwerkt.</w:t>
             </w:r>
           </w:p>
         </w:tc>
@@ -3999,8 +4081,13 @@
           </w:tcPr>
           <w:p>
             <w:r>
-              <w:t>Mark Schrauwen</w:t>
-            </w:r>
+              <w:t xml:space="preserve">Mark </w:t>
+            </w:r>
+            <w:proofErr w:type="spellStart"/>
+            <w:r>
+              <w:t>Schrauwen</w:t>
+            </w:r>
+            <w:proofErr w:type="spellEnd"/>
           </w:p>
         </w:tc>
       </w:tr>
@@ -4053,8 +4140,13 @@
           </w:tcPr>
           <w:p>
             <w:r>
-              <w:t>Mark Schrauwen</w:t>
-            </w:r>
+              <w:t xml:space="preserve">Mark </w:t>
+            </w:r>
+            <w:proofErr w:type="spellStart"/>
+            <w:r>
+              <w:t>Schrauwen</w:t>
+            </w:r>
+            <w:proofErr w:type="spellEnd"/>
           </w:p>
         </w:tc>
       </w:tr>
@@ -4098,8 +4190,13 @@
           </w:tcPr>
           <w:p>
             <w:r>
-              <w:t>Mark Schrauwen</w:t>
-            </w:r>
+              <w:t xml:space="preserve">Mark </w:t>
+            </w:r>
+            <w:proofErr w:type="spellStart"/>
+            <w:r>
+              <w:t>Schrauwen</w:t>
+            </w:r>
+            <w:proofErr w:type="spellEnd"/>
           </w:p>
         </w:tc>
       </w:tr>
@@ -4140,8 +4237,13 @@
           </w:tcPr>
           <w:p>
             <w:r>
-              <w:t>Mark Schrauwen</w:t>
-            </w:r>
+              <w:t xml:space="preserve">Mark </w:t>
+            </w:r>
+            <w:proofErr w:type="spellStart"/>
+            <w:r>
+              <w:t>Schrauwen</w:t>
+            </w:r>
+            <w:proofErr w:type="spellEnd"/>
           </w:p>
         </w:tc>
       </w:tr>
@@ -4332,7 +4434,35 @@
         <w:rPr>
           <w:lang w:eastAsia="nl-NL"/>
         </w:rPr>
-        <w:t xml:space="preserve">Aan het einde van deze week worden er weekeindopdrachten uitgedeeld. Deze weekopdrachten staan op blackboard of krijg je via e-mail. Via blackboard moet je de gemaakte opdrachten weer opsturen. Dat kan tot en met de woensdag daarop tot 23:59u. Daarna is inleveren niet meer mogelijk en krijg je een </w:t>
+        <w:t xml:space="preserve">Aan het einde van deze week worden er weekeindopdrachten uitgedeeld. Deze weekopdrachten staan op </w:t>
+      </w:r>
+      <w:proofErr w:type="spellStart"/>
+      <w:r>
+        <w:rPr>
+          <w:lang w:eastAsia="nl-NL"/>
+        </w:rPr>
+        <w:t>blackboard</w:t>
+      </w:r>
+      <w:proofErr w:type="spellEnd"/>
+      <w:r>
+        <w:rPr>
+          <w:lang w:eastAsia="nl-NL"/>
+        </w:rPr>
+        <w:t xml:space="preserve"> of krijg je via e-mail. Via </w:t>
+      </w:r>
+      <w:proofErr w:type="spellStart"/>
+      <w:r>
+        <w:rPr>
+          <w:lang w:eastAsia="nl-NL"/>
+        </w:rPr>
+        <w:t>blackboard</w:t>
+      </w:r>
+      <w:proofErr w:type="spellEnd"/>
+      <w:r>
+        <w:rPr>
+          <w:lang w:eastAsia="nl-NL"/>
+        </w:rPr>
+        <w:t xml:space="preserve"> moet je de gemaakte opdrachten weer opsturen. Dat kan tot en met de woensdag daarop tot 23:59u. Daarna is inleveren niet meer mogelijk en krijg je een </w:t>
       </w:r>
       <w:r>
         <w:rPr>
@@ -4570,7 +4700,15 @@
       </w:fldSimple>
       <w:bookmarkEnd w:id="4"/>
       <w:r>
-        <w:t>: een for-loop</w:t>
+        <w:t xml:space="preserve">: een </w:t>
+      </w:r>
+      <w:proofErr w:type="spellStart"/>
+      <w:r>
+        <w:t>for</w:t>
+      </w:r>
+      <w:proofErr w:type="spellEnd"/>
+      <w:r>
+        <w:t>-loop</w:t>
       </w:r>
       <w:r>
         <w:t>, maak je niet druk over de complexiteit van de code. Daar gaat dit voorbeeld niet over.</w:t>
@@ -4679,7 +4817,35 @@
         <w:rPr>
           <w:lang w:eastAsia="nl-NL"/>
         </w:rPr>
-        <w:t xml:space="preserve"> ‘quick and dirty’</w:t>
+        <w:t xml:space="preserve"> ‘</w:t>
+      </w:r>
+      <w:proofErr w:type="spellStart"/>
+      <w:r>
+        <w:rPr>
+          <w:lang w:eastAsia="nl-NL"/>
+        </w:rPr>
+        <w:t>quick</w:t>
+      </w:r>
+      <w:proofErr w:type="spellEnd"/>
+      <w:r>
+        <w:rPr>
+          <w:lang w:eastAsia="nl-NL"/>
+        </w:rPr>
+        <w:t xml:space="preserve"> </w:t>
+      </w:r>
+      <w:proofErr w:type="spellStart"/>
+      <w:r>
+        <w:rPr>
+          <w:lang w:eastAsia="nl-NL"/>
+        </w:rPr>
+        <w:t>and</w:t>
+      </w:r>
+      <w:proofErr w:type="spellEnd"/>
+      <w:r>
+        <w:rPr>
+          <w:lang w:eastAsia="nl-NL"/>
+        </w:rPr>
+        <w:t xml:space="preserve"> dirty’</w:t>
       </w:r>
       <w:r>
         <w:rPr>
@@ -4740,7 +4906,49 @@
         <w:rPr>
           <w:lang w:eastAsia="nl-NL"/>
         </w:rPr>
-        <w:t xml:space="preserve">Quick and dirty programmeren is soms onvermijdelijk. Deadlines moeten worden gehaald, of je hebt slechts iets gepland. Maar quick and dirty is veel te vaak de modus operandi. Het nadeel van deze manier van programmeren is dat je niet rekening houdt met jezelf en met een ander. Stel je hebt programma in </w:t>
+        <w:t xml:space="preserve">Quick </w:t>
+      </w:r>
+      <w:proofErr w:type="spellStart"/>
+      <w:r>
+        <w:rPr>
+          <w:lang w:eastAsia="nl-NL"/>
+        </w:rPr>
+        <w:t>and</w:t>
+      </w:r>
+      <w:proofErr w:type="spellEnd"/>
+      <w:r>
+        <w:rPr>
+          <w:lang w:eastAsia="nl-NL"/>
+        </w:rPr>
+        <w:t xml:space="preserve"> dirty programmeren is soms onvermijdelijk. Deadlines moeten worden gehaald, of je hebt slechts iets gepland. Maar </w:t>
+      </w:r>
+      <w:proofErr w:type="spellStart"/>
+      <w:r>
+        <w:rPr>
+          <w:lang w:eastAsia="nl-NL"/>
+        </w:rPr>
+        <w:t>quick</w:t>
+      </w:r>
+      <w:proofErr w:type="spellEnd"/>
+      <w:r>
+        <w:rPr>
+          <w:lang w:eastAsia="nl-NL"/>
+        </w:rPr>
+        <w:t xml:space="preserve"> </w:t>
+      </w:r>
+      <w:proofErr w:type="spellStart"/>
+      <w:r>
+        <w:rPr>
+          <w:lang w:eastAsia="nl-NL"/>
+        </w:rPr>
+        <w:t>and</w:t>
+      </w:r>
+      <w:proofErr w:type="spellEnd"/>
+      <w:r>
+        <w:rPr>
+          <w:lang w:eastAsia="nl-NL"/>
+        </w:rPr>
+        <w:t xml:space="preserve"> dirty is veel te vaak de modus operandi. Het nadeel van deze manier van programmeren is dat je niet rekening houdt met jezelf en met een ander. Stel je hebt programma in </w:t>
       </w:r>
       <w:r>
         <w:rPr>
@@ -5118,7 +5326,21 @@
         <w:rPr>
           <w:lang w:eastAsia="nl-NL"/>
         </w:rPr>
-        <w:t>. Begin met een kleine letter en geef de eerste letter van een eventueel volgend woord een hoofdletter (dit wordt CamelCasing genoemd):</w:t>
+        <w:t xml:space="preserve">. Begin met een kleine letter en geef de eerste letter van een eventueel volgend woord een hoofdletter (dit wordt </w:t>
+      </w:r>
+      <w:proofErr w:type="spellStart"/>
+      <w:r>
+        <w:rPr>
+          <w:lang w:eastAsia="nl-NL"/>
+        </w:rPr>
+        <w:t>CamelCasing</w:t>
+      </w:r>
+      <w:proofErr w:type="spellEnd"/>
+      <w:r>
+        <w:rPr>
+          <w:lang w:eastAsia="nl-NL"/>
+        </w:rPr>
+        <w:t xml:space="preserve"> genoemd):</w:t>
       </w:r>
     </w:p>
     <w:p>
@@ -5133,12 +5355,21 @@
           <w:lang w:eastAsia="nl-NL"/>
         </w:rPr>
       </w:pPr>
+      <w:proofErr w:type="spellStart"/>
       <w:r>
         <w:rPr>
           <w:rFonts w:ascii="Consolas" w:hAnsi="Consolas"/>
           <w:lang w:eastAsia="nl-NL"/>
         </w:rPr>
-        <w:t>onderBeenlengte  = 0.6; % m</w:t>
+        <w:t>onderBeenlengte</w:t>
+      </w:r>
+      <w:proofErr w:type="spellEnd"/>
+      <w:r>
+        <w:rPr>
+          <w:rFonts w:ascii="Consolas" w:hAnsi="Consolas"/>
+          <w:lang w:eastAsia="nl-NL"/>
+        </w:rPr>
+        <w:t xml:space="preserve">  = 0.6; % m</w:t>
       </w:r>
     </w:p>
     <w:p>
@@ -5153,12 +5384,21 @@
           <w:lang w:eastAsia="nl-NL"/>
         </w:rPr>
       </w:pPr>
+      <w:proofErr w:type="spellStart"/>
       <w:r>
         <w:rPr>
           <w:rFonts w:ascii="Consolas" w:hAnsi="Consolas"/>
           <w:lang w:eastAsia="nl-NL"/>
         </w:rPr>
-        <w:t>bovenBeenlengte  = 0.5; % m</w:t>
+        <w:t>bovenBeenlengte</w:t>
+      </w:r>
+      <w:proofErr w:type="spellEnd"/>
+      <w:r>
+        <w:rPr>
+          <w:rFonts w:ascii="Consolas" w:hAnsi="Consolas"/>
+          <w:lang w:eastAsia="nl-NL"/>
+        </w:rPr>
+        <w:t xml:space="preserve">  = 0.5; % m</w:t>
       </w:r>
     </w:p>
     <w:p>
@@ -5173,12 +5413,21 @@
           <w:lang w:eastAsia="nl-NL"/>
         </w:rPr>
       </w:pPr>
+      <w:proofErr w:type="spellStart"/>
       <w:r>
         <w:rPr>
           <w:rFonts w:ascii="Consolas" w:hAnsi="Consolas"/>
           <w:lang w:eastAsia="nl-NL"/>
         </w:rPr>
-        <w:t>kniehoekSnelheid = 0.1; % rad/sec</w:t>
+        <w:t>kniehoekSnelheid</w:t>
+      </w:r>
+      <w:proofErr w:type="spellEnd"/>
+      <w:r>
+        <w:rPr>
+          <w:rFonts w:ascii="Consolas" w:hAnsi="Consolas"/>
+          <w:lang w:eastAsia="nl-NL"/>
+        </w:rPr>
+        <w:t xml:space="preserve"> = 0.1; % rad/sec</w:t>
       </w:r>
     </w:p>
     <w:p>
@@ -6318,12 +6567,28 @@
         </w:rPr>
         <w:t xml:space="preserve"> heeft hiervoor ‘breakpoints’. Hoewel het mogelijk is om vanuit het </w:t>
       </w:r>
-      <w:r>
-        <w:rPr>
-          <w:lang w:eastAsia="nl-NL"/>
-        </w:rPr>
-        <w:t>Command Window</w:t>
-      </w:r>
+      <w:proofErr w:type="spellStart"/>
+      <w:r>
+        <w:rPr>
+          <w:lang w:eastAsia="nl-NL"/>
+        </w:rPr>
+        <w:t>Command</w:t>
+      </w:r>
+      <w:proofErr w:type="spellEnd"/>
+      <w:r>
+        <w:rPr>
+          <w:lang w:eastAsia="nl-NL"/>
+        </w:rPr>
+        <w:t xml:space="preserve"> </w:t>
+      </w:r>
+      <w:proofErr w:type="spellStart"/>
+      <w:r>
+        <w:rPr>
+          <w:lang w:eastAsia="nl-NL"/>
+        </w:rPr>
+        <w:t>Window</w:t>
+      </w:r>
+      <w:proofErr w:type="spellEnd"/>
       <w:r>
         <w:rPr>
           <w:lang w:eastAsia="nl-NL"/>
@@ -6378,7 +6643,7 @@
           <v:shape id="_x0000_i1025" type="#_x0000_t75" style="width:36pt;height:21.75pt" o:ole="">
             <v:imagedata r:id="rId15" o:title=""/>
           </v:shape>
-          <o:OLEObject Type="Embed" ProgID="Equation.DSMT4" ShapeID="_x0000_i1025" DrawAspect="Content" ObjectID="_1566981821" r:id="rId16"/>
+          <o:OLEObject Type="Embed" ProgID="Equation.DSMT4" ShapeID="_x0000_i1025" DrawAspect="Content" ObjectID="_1567328891" r:id="rId16"/>
         </w:object>
       </w:r>
       <w:r>
@@ -6395,8 +6660,13 @@
       <w:pPr>
         <w:pStyle w:val="Plattetekst"/>
       </w:pPr>
-      <w:r>
-        <w:t>for x = 1</w:t>
+      <w:proofErr w:type="spellStart"/>
+      <w:r>
+        <w:t>for</w:t>
+      </w:r>
+      <w:proofErr w:type="spellEnd"/>
+      <w:r>
+        <w:t xml:space="preserve"> x = 1</w:t>
       </w:r>
       <w:r>
         <w:t>:10</w:t>
@@ -6795,7 +7065,23 @@
       </w:pPr>
       <w:r>
         <w:lastRenderedPageBreak/>
-        <w:t>De groene pijl geeft aan dat het programma bij regel 1 is gepauzeerd. Rechtsboven zien we ook de rode knop “Quit debugging”</w:t>
+        <w:t>De groene pijl geeft aan dat het programma bij regel 1 is gepauzeerd. Rechtsboven zien we ook de rode knop “</w:t>
+      </w:r>
+      <w:proofErr w:type="spellStart"/>
+      <w:r>
+        <w:t>Quit</w:t>
+      </w:r>
+      <w:proofErr w:type="spellEnd"/>
+      <w:r>
+        <w:t xml:space="preserve"> </w:t>
+      </w:r>
+      <w:proofErr w:type="spellStart"/>
+      <w:r>
+        <w:t>debugging</w:t>
+      </w:r>
+      <w:proofErr w:type="spellEnd"/>
+      <w:r>
+        <w:t>”</w:t>
       </w:r>
       <w:r>
         <w:rPr>
@@ -7096,14 +7382,34 @@
         </w:rPr>
         <w:t xml:space="preserve">In de </w:t>
       </w:r>
+      <w:proofErr w:type="spellStart"/>
       <w:r>
         <w:rPr>
           <w:rFonts w:eastAsia="Times New Roman" w:cs="Arial"/>
           <w:szCs w:val="27"/>
           <w:lang w:eastAsia="nl-NL"/>
         </w:rPr>
-        <w:t>Command Window</w:t>
-      </w:r>
+        <w:t>Command</w:t>
+      </w:r>
+      <w:proofErr w:type="spellEnd"/>
+      <w:r>
+        <w:rPr>
+          <w:rFonts w:eastAsia="Times New Roman" w:cs="Arial"/>
+          <w:szCs w:val="27"/>
+          <w:lang w:eastAsia="nl-NL"/>
+        </w:rPr>
+        <w:t xml:space="preserve"> </w:t>
+      </w:r>
+      <w:proofErr w:type="spellStart"/>
+      <w:r>
+        <w:rPr>
+          <w:rFonts w:eastAsia="Times New Roman" w:cs="Arial"/>
+          <w:szCs w:val="27"/>
+          <w:lang w:eastAsia="nl-NL"/>
+        </w:rPr>
+        <w:t>Window</w:t>
+      </w:r>
+      <w:proofErr w:type="spellEnd"/>
       <w:r>
         <w:rPr>
           <w:rFonts w:eastAsia="Times New Roman" w:cs="Arial"/>
@@ -7480,6 +7786,7 @@
                 <w:szCs w:val="24"/>
               </w:rPr>
             </w:pPr>
+            <w:proofErr w:type="spellStart"/>
             <w:r>
               <w:rPr>
                 <w:rFonts w:ascii="Courier New" w:hAnsi="Courier New" w:cs="Courier New"/>
@@ -7487,8 +7794,19 @@
                 <w:sz w:val="20"/>
                 <w:szCs w:val="20"/>
               </w:rPr>
-              <w:t xml:space="preserve">clear </w:t>
-            </w:r>
+              <w:t>clear</w:t>
+            </w:r>
+            <w:proofErr w:type="spellEnd"/>
+            <w:r>
+              <w:rPr>
+                <w:rFonts w:ascii="Courier New" w:hAnsi="Courier New" w:cs="Courier New"/>
+                <w:color w:val="000000"/>
+                <w:sz w:val="20"/>
+                <w:szCs w:val="20"/>
+              </w:rPr>
+              <w:t xml:space="preserve"> </w:t>
+            </w:r>
+            <w:proofErr w:type="spellStart"/>
             <w:r>
               <w:rPr>
                 <w:rFonts w:ascii="Courier New" w:hAnsi="Courier New" w:cs="Courier New"/>
@@ -7498,6 +7816,7 @@
               </w:rPr>
               <w:t>all</w:t>
             </w:r>
+            <w:proofErr w:type="spellEnd"/>
             <w:r>
               <w:rPr>
                 <w:rFonts w:ascii="Courier New" w:hAnsi="Courier New" w:cs="Courier New"/>
@@ -7533,6 +7852,7 @@
               </w:rPr>
               <w:t xml:space="preserve">close </w:t>
             </w:r>
+            <w:proofErr w:type="spellStart"/>
             <w:r>
               <w:rPr>
                 <w:rFonts w:ascii="Courier New" w:hAnsi="Courier New" w:cs="Courier New"/>
@@ -7542,6 +7862,7 @@
               </w:rPr>
               <w:t>all</w:t>
             </w:r>
+            <w:proofErr w:type="spellEnd"/>
             <w:r>
               <w:rPr>
                 <w:rFonts w:ascii="Courier New" w:hAnsi="Courier New" w:cs="Courier New"/>
@@ -7568,6 +7889,7 @@
                 <w:szCs w:val="24"/>
               </w:rPr>
             </w:pPr>
+            <w:proofErr w:type="spellStart"/>
             <w:r>
               <w:rPr>
                 <w:rFonts w:ascii="Courier New" w:hAnsi="Courier New" w:cs="Courier New"/>
@@ -7575,7 +7897,17 @@
                 <w:sz w:val="20"/>
                 <w:szCs w:val="20"/>
               </w:rPr>
-              <w:t>clc;</w:t>
+              <w:t>clc</w:t>
+            </w:r>
+            <w:proofErr w:type="spellEnd"/>
+            <w:r>
+              <w:rPr>
+                <w:rFonts w:ascii="Courier New" w:hAnsi="Courier New" w:cs="Courier New"/>
+                <w:color w:val="000000"/>
+                <w:sz w:val="20"/>
+                <w:szCs w:val="20"/>
+              </w:rPr>
+              <w:t>;</w:t>
             </w:r>
           </w:p>
           <w:p>
@@ -7601,7 +7933,27 @@
                 <w:sz w:val="20"/>
                 <w:szCs w:val="20"/>
               </w:rPr>
-              <w:t>vector = randn(1,11);</w:t>
+              <w:t xml:space="preserve">vector = </w:t>
+            </w:r>
+            <w:proofErr w:type="spellStart"/>
+            <w:r>
+              <w:rPr>
+                <w:rFonts w:ascii="Courier New" w:hAnsi="Courier New" w:cs="Courier New"/>
+                <w:color w:val="000000"/>
+                <w:sz w:val="20"/>
+                <w:szCs w:val="20"/>
+              </w:rPr>
+              <w:t>randn</w:t>
+            </w:r>
+            <w:proofErr w:type="spellEnd"/>
+            <w:r>
+              <w:rPr>
+                <w:rFonts w:ascii="Courier New" w:hAnsi="Courier New" w:cs="Courier New"/>
+                <w:color w:val="000000"/>
+                <w:sz w:val="20"/>
+                <w:szCs w:val="20"/>
+              </w:rPr>
+              <w:t>(1,11);</w:t>
             </w:r>
           </w:p>
           <w:p>
@@ -7620,6 +7972,7 @@
                 <w:szCs w:val="24"/>
               </w:rPr>
             </w:pPr>
+            <w:proofErr w:type="spellStart"/>
             <w:r>
               <w:rPr>
                 <w:rFonts w:ascii="Courier New" w:hAnsi="Courier New" w:cs="Courier New"/>
@@ -7627,7 +7980,17 @@
                 <w:sz w:val="20"/>
                 <w:szCs w:val="20"/>
               </w:rPr>
-              <w:t>vecKwad = vector .^ vector;</w:t>
+              <w:t>vecKwad</w:t>
+            </w:r>
+            <w:proofErr w:type="spellEnd"/>
+            <w:r>
+              <w:rPr>
+                <w:rFonts w:ascii="Courier New" w:hAnsi="Courier New" w:cs="Courier New"/>
+                <w:color w:val="000000"/>
+                <w:sz w:val="20"/>
+                <w:szCs w:val="20"/>
+              </w:rPr>
+              <w:t xml:space="preserve"> = vector .^ vector;</w:t>
             </w:r>
           </w:p>
           <w:p>
@@ -7854,7 +8217,25 @@
           <w:b w:val="0"/>
           <w:lang w:eastAsia="nl-NL"/>
         </w:rPr>
-        <w:t>oeft dat een keer niet. Op welke regel(s) moet je een breakpoint zetten om te zien wat de functie round() doet?</w:t>
+        <w:t xml:space="preserve">oeft dat een keer niet. Op welke regel(s) moet je een breakpoint zetten om te zien wat de functie </w:t>
+      </w:r>
+      <w:proofErr w:type="spellStart"/>
+      <w:r>
+        <w:rPr>
+          <w:rStyle w:val="aAChar"/>
+          <w:b w:val="0"/>
+          <w:lang w:eastAsia="nl-NL"/>
+        </w:rPr>
+        <w:t>round</w:t>
+      </w:r>
+      <w:proofErr w:type="spellEnd"/>
+      <w:r>
+        <w:rPr>
+          <w:rStyle w:val="aAChar"/>
+          <w:b w:val="0"/>
+          <w:lang w:eastAsia="nl-NL"/>
+        </w:rPr>
+        <w:t>() doet?</w:t>
       </w:r>
     </w:p>
     <w:p>
@@ -7878,6 +8259,7 @@
         </w:rPr>
         <w:t xml:space="preserve">Zoek m.b.v. een breakpoint uit wat er in regel 10 in de variabele </w:t>
       </w:r>
+      <w:proofErr w:type="spellStart"/>
       <w:r>
         <w:rPr>
           <w:rStyle w:val="aAChar"/>
@@ -7887,6 +8269,7 @@
         </w:rPr>
         <w:t>trunced</w:t>
       </w:r>
+      <w:proofErr w:type="spellEnd"/>
       <w:r>
         <w:rPr>
           <w:rStyle w:val="aAChar"/>
@@ -7934,6 +8317,7 @@
         </w:rPr>
         <w:t xml:space="preserve"> en </w:t>
       </w:r>
+      <w:proofErr w:type="spellStart"/>
       <w:r>
         <w:rPr>
           <w:rStyle w:val="aAChar"/>
@@ -7943,6 +8327,7 @@
         </w:rPr>
         <w:t>trunced</w:t>
       </w:r>
+      <w:proofErr w:type="spellEnd"/>
       <w:r>
         <w:rPr>
           <w:rStyle w:val="aAChar"/>
@@ -8046,6 +8431,7 @@
                 <w:szCs w:val="24"/>
               </w:rPr>
             </w:pPr>
+            <w:proofErr w:type="spellStart"/>
             <w:r>
               <w:rPr>
                 <w:rFonts w:ascii="Courier New" w:hAnsi="Courier New" w:cs="Courier New"/>
@@ -8053,8 +8439,19 @@
                 <w:sz w:val="20"/>
                 <w:szCs w:val="20"/>
               </w:rPr>
-              <w:t xml:space="preserve">clear </w:t>
-            </w:r>
+              <w:t>clear</w:t>
+            </w:r>
+            <w:proofErr w:type="spellEnd"/>
+            <w:r>
+              <w:rPr>
+                <w:rFonts w:ascii="Courier New" w:hAnsi="Courier New" w:cs="Courier New"/>
+                <w:color w:val="000000"/>
+                <w:sz w:val="20"/>
+                <w:szCs w:val="20"/>
+              </w:rPr>
+              <w:t xml:space="preserve"> </w:t>
+            </w:r>
+            <w:proofErr w:type="spellStart"/>
             <w:r>
               <w:rPr>
                 <w:rFonts w:ascii="Courier New" w:hAnsi="Courier New" w:cs="Courier New"/>
@@ -8064,6 +8461,7 @@
               </w:rPr>
               <w:t>all</w:t>
             </w:r>
+            <w:proofErr w:type="spellEnd"/>
             <w:r>
               <w:rPr>
                 <w:rFonts w:ascii="Courier New" w:hAnsi="Courier New" w:cs="Courier New"/>
@@ -8100,6 +8498,7 @@
               </w:rPr>
               <w:t xml:space="preserve">close </w:t>
             </w:r>
+            <w:proofErr w:type="spellStart"/>
             <w:r>
               <w:rPr>
                 <w:rFonts w:ascii="Courier New" w:hAnsi="Courier New" w:cs="Courier New"/>
@@ -8109,6 +8508,7 @@
               </w:rPr>
               <w:t>all</w:t>
             </w:r>
+            <w:proofErr w:type="spellEnd"/>
             <w:r>
               <w:rPr>
                 <w:rFonts w:ascii="Courier New" w:hAnsi="Courier New" w:cs="Courier New"/>
@@ -8136,6 +8536,7 @@
                 <w:szCs w:val="24"/>
               </w:rPr>
             </w:pPr>
+            <w:proofErr w:type="spellStart"/>
             <w:r>
               <w:rPr>
                 <w:rFonts w:ascii="Courier New" w:hAnsi="Courier New" w:cs="Courier New"/>
@@ -8143,7 +8544,17 @@
                 <w:sz w:val="20"/>
                 <w:szCs w:val="20"/>
               </w:rPr>
-              <w:t>clc;</w:t>
+              <w:t>clc</w:t>
+            </w:r>
+            <w:proofErr w:type="spellEnd"/>
+            <w:r>
+              <w:rPr>
+                <w:rFonts w:ascii="Courier New" w:hAnsi="Courier New" w:cs="Courier New"/>
+                <w:color w:val="000000"/>
+                <w:sz w:val="20"/>
+                <w:szCs w:val="20"/>
+              </w:rPr>
+              <w:t>;</w:t>
             </w:r>
           </w:p>
           <w:p>
@@ -8163,6 +8574,7 @@
                 <w:szCs w:val="24"/>
               </w:rPr>
             </w:pPr>
+            <w:proofErr w:type="spellStart"/>
             <w:r>
               <w:rPr>
                 <w:rFonts w:ascii="Courier New" w:hAnsi="Courier New" w:cs="Courier New"/>
@@ -8170,7 +8582,17 @@
                 <w:sz w:val="20"/>
                 <w:szCs w:val="20"/>
               </w:rPr>
-              <w:t>decimal = 2;</w:t>
+              <w:t>decimal</w:t>
+            </w:r>
+            <w:proofErr w:type="spellEnd"/>
+            <w:r>
+              <w:rPr>
+                <w:rFonts w:ascii="Courier New" w:hAnsi="Courier New" w:cs="Courier New"/>
+                <w:color w:val="000000"/>
+                <w:sz w:val="20"/>
+                <w:szCs w:val="20"/>
+              </w:rPr>
+              <w:t xml:space="preserve"> = 2;</w:t>
             </w:r>
           </w:p>
           <w:p>
@@ -8190,6 +8612,7 @@
                 <w:szCs w:val="24"/>
               </w:rPr>
             </w:pPr>
+            <w:proofErr w:type="spellStart"/>
             <w:r>
               <w:rPr>
                 <w:rFonts w:ascii="Courier New" w:hAnsi="Courier New" w:cs="Courier New"/>
@@ -8197,7 +8620,17 @@
                 <w:sz w:val="20"/>
                 <w:szCs w:val="20"/>
               </w:rPr>
-              <w:t>number = 1.23456789123</w:t>
+              <w:t>number</w:t>
+            </w:r>
+            <w:proofErr w:type="spellEnd"/>
+            <w:r>
+              <w:rPr>
+                <w:rFonts w:ascii="Courier New" w:hAnsi="Courier New" w:cs="Courier New"/>
+                <w:color w:val="000000"/>
+                <w:sz w:val="20"/>
+                <w:szCs w:val="20"/>
+              </w:rPr>
+              <w:t xml:space="preserve"> = 1.23456789123</w:t>
             </w:r>
           </w:p>
           <w:p>
@@ -8217,6 +8650,7 @@
                 <w:szCs w:val="24"/>
               </w:rPr>
             </w:pPr>
+            <w:proofErr w:type="spellStart"/>
             <w:r>
               <w:rPr>
                 <w:rFonts w:ascii="Courier New" w:hAnsi="Courier New" w:cs="Courier New"/>
@@ -8224,7 +8658,17 @@
                 <w:sz w:val="20"/>
                 <w:szCs w:val="20"/>
               </w:rPr>
-              <w:t>decimal = 10^decimal;</w:t>
+              <w:t>decimal</w:t>
+            </w:r>
+            <w:proofErr w:type="spellEnd"/>
+            <w:r>
+              <w:rPr>
+                <w:rFonts w:ascii="Courier New" w:hAnsi="Courier New" w:cs="Courier New"/>
+                <w:color w:val="000000"/>
+                <w:sz w:val="20"/>
+                <w:szCs w:val="20"/>
+              </w:rPr>
+              <w:t xml:space="preserve"> = 10^decimal;</w:t>
             </w:r>
           </w:p>
           <w:p>
@@ -8251,7 +8695,47 @@
                 <w:sz w:val="20"/>
                 <w:szCs w:val="20"/>
               </w:rPr>
-              <w:t>big = number*decimal;</w:t>
+              <w:t xml:space="preserve">big = </w:t>
+            </w:r>
+            <w:proofErr w:type="spellStart"/>
+            <w:r>
+              <w:rPr>
+                <w:rFonts w:ascii="Courier New" w:hAnsi="Courier New" w:cs="Courier New"/>
+                <w:color w:val="000000"/>
+                <w:sz w:val="20"/>
+                <w:szCs w:val="20"/>
+              </w:rPr>
+              <w:t>number</w:t>
+            </w:r>
+            <w:proofErr w:type="spellEnd"/>
+            <w:r>
+              <w:rPr>
+                <w:rFonts w:ascii="Courier New" w:hAnsi="Courier New" w:cs="Courier New"/>
+                <w:color w:val="000000"/>
+                <w:sz w:val="20"/>
+                <w:szCs w:val="20"/>
+              </w:rPr>
+              <w:t>*</w:t>
+            </w:r>
+            <w:proofErr w:type="spellStart"/>
+            <w:r>
+              <w:rPr>
+                <w:rFonts w:ascii="Courier New" w:hAnsi="Courier New" w:cs="Courier New"/>
+                <w:color w:val="000000"/>
+                <w:sz w:val="20"/>
+                <w:szCs w:val="20"/>
+              </w:rPr>
+              <w:t>decimal</w:t>
+            </w:r>
+            <w:proofErr w:type="spellEnd"/>
+            <w:r>
+              <w:rPr>
+                <w:rFonts w:ascii="Courier New" w:hAnsi="Courier New" w:cs="Courier New"/>
+                <w:color w:val="000000"/>
+                <w:sz w:val="20"/>
+                <w:szCs w:val="20"/>
+              </w:rPr>
+              <w:t>;</w:t>
             </w:r>
           </w:p>
           <w:p>
@@ -8271,6 +8755,7 @@
                 <w:szCs w:val="24"/>
               </w:rPr>
             </w:pPr>
+            <w:proofErr w:type="spellStart"/>
             <w:r>
               <w:rPr>
                 <w:rFonts w:ascii="Courier New" w:hAnsi="Courier New" w:cs="Courier New"/>
@@ -8278,7 +8763,37 @@
                 <w:sz w:val="20"/>
                 <w:szCs w:val="20"/>
               </w:rPr>
-              <w:t>rounded = round(big);</w:t>
+              <w:t>rounded</w:t>
+            </w:r>
+            <w:proofErr w:type="spellEnd"/>
+            <w:r>
+              <w:rPr>
+                <w:rFonts w:ascii="Courier New" w:hAnsi="Courier New" w:cs="Courier New"/>
+                <w:color w:val="000000"/>
+                <w:sz w:val="20"/>
+                <w:szCs w:val="20"/>
+              </w:rPr>
+              <w:t xml:space="preserve"> = </w:t>
+            </w:r>
+            <w:proofErr w:type="spellStart"/>
+            <w:r>
+              <w:rPr>
+                <w:rFonts w:ascii="Courier New" w:hAnsi="Courier New" w:cs="Courier New"/>
+                <w:color w:val="000000"/>
+                <w:sz w:val="20"/>
+                <w:szCs w:val="20"/>
+              </w:rPr>
+              <w:t>round</w:t>
+            </w:r>
+            <w:proofErr w:type="spellEnd"/>
+            <w:r>
+              <w:rPr>
+                <w:rFonts w:ascii="Courier New" w:hAnsi="Courier New" w:cs="Courier New"/>
+                <w:color w:val="000000"/>
+                <w:sz w:val="20"/>
+                <w:szCs w:val="20"/>
+              </w:rPr>
+              <w:t>(big);</w:t>
             </w:r>
           </w:p>
           <w:p>
@@ -8298,6 +8813,7 @@
                 <w:szCs w:val="24"/>
               </w:rPr>
             </w:pPr>
+            <w:proofErr w:type="spellStart"/>
             <w:r>
               <w:rPr>
                 <w:rFonts w:ascii="Courier New" w:hAnsi="Courier New" w:cs="Courier New"/>
@@ -8305,7 +8821,57 @@
                 <w:sz w:val="20"/>
                 <w:szCs w:val="20"/>
               </w:rPr>
-              <w:t>trunced = rounded/decimal;</w:t>
+              <w:t>trunced</w:t>
+            </w:r>
+            <w:proofErr w:type="spellEnd"/>
+            <w:r>
+              <w:rPr>
+                <w:rFonts w:ascii="Courier New" w:hAnsi="Courier New" w:cs="Courier New"/>
+                <w:color w:val="000000"/>
+                <w:sz w:val="20"/>
+                <w:szCs w:val="20"/>
+              </w:rPr>
+              <w:t xml:space="preserve"> = </w:t>
+            </w:r>
+            <w:proofErr w:type="spellStart"/>
+            <w:r>
+              <w:rPr>
+                <w:rFonts w:ascii="Courier New" w:hAnsi="Courier New" w:cs="Courier New"/>
+                <w:color w:val="000000"/>
+                <w:sz w:val="20"/>
+                <w:szCs w:val="20"/>
+              </w:rPr>
+              <w:t>rounded</w:t>
+            </w:r>
+            <w:proofErr w:type="spellEnd"/>
+            <w:r>
+              <w:rPr>
+                <w:rFonts w:ascii="Courier New" w:hAnsi="Courier New" w:cs="Courier New"/>
+                <w:color w:val="000000"/>
+                <w:sz w:val="20"/>
+                <w:szCs w:val="20"/>
+              </w:rPr>
+              <w:t>/</w:t>
+            </w:r>
+            <w:proofErr w:type="spellStart"/>
+            <w:r>
+              <w:rPr>
+                <w:rFonts w:ascii="Courier New" w:hAnsi="Courier New" w:cs="Courier New"/>
+                <w:color w:val="000000"/>
+                <w:sz w:val="20"/>
+                <w:szCs w:val="20"/>
+              </w:rPr>
+              <w:t>decimal</w:t>
+            </w:r>
+            <w:proofErr w:type="spellEnd"/>
+            <w:r>
+              <w:rPr>
+                <w:rFonts w:ascii="Courier New" w:hAnsi="Courier New" w:cs="Courier New"/>
+                <w:color w:val="000000"/>
+                <w:sz w:val="20"/>
+                <w:szCs w:val="20"/>
+              </w:rPr>
+              <w:t>;</w:t>
             </w:r>
           </w:p>
           <w:p>
@@ -8334,7 +8900,29 @@
                 <w:szCs w:val="20"/>
                 <w:lang w:val="en-US"/>
               </w:rPr>
-              <w:t>output = sprintf(</w:t>
+              <w:t xml:space="preserve">output = </w:t>
+            </w:r>
+            <w:proofErr w:type="spellStart"/>
+            <w:r>
+              <w:rPr>
+                <w:rFonts w:ascii="Courier New" w:hAnsi="Courier New" w:cs="Courier New"/>
+                <w:color w:val="000000"/>
+                <w:sz w:val="20"/>
+                <w:szCs w:val="20"/>
+                <w:lang w:val="en-US"/>
+              </w:rPr>
+              <w:t>sprintf</w:t>
+            </w:r>
+            <w:proofErr w:type="spellEnd"/>
+            <w:r>
+              <w:rPr>
+                <w:rFonts w:ascii="Courier New" w:hAnsi="Courier New" w:cs="Courier New"/>
+                <w:color w:val="000000"/>
+                <w:sz w:val="20"/>
+                <w:szCs w:val="20"/>
+                <w:lang w:val="en-US"/>
+              </w:rPr>
+              <w:t>(</w:t>
             </w:r>
             <w:r>
               <w:rPr>
@@ -8354,7 +8942,29 @@
                 <w:szCs w:val="20"/>
                 <w:lang w:val="en-US"/>
               </w:rPr>
-              <w:t>,trunced)</w:t>
+              <w:t>,</w:t>
+            </w:r>
+            <w:proofErr w:type="spellStart"/>
+            <w:r>
+              <w:rPr>
+                <w:rFonts w:ascii="Courier New" w:hAnsi="Courier New" w:cs="Courier New"/>
+                <w:color w:val="000000"/>
+                <w:sz w:val="20"/>
+                <w:szCs w:val="20"/>
+                <w:lang w:val="en-US"/>
+              </w:rPr>
+              <w:t>trunced</w:t>
+            </w:r>
+            <w:proofErr w:type="spellEnd"/>
+            <w:r>
+              <w:rPr>
+                <w:rFonts w:ascii="Courier New" w:hAnsi="Courier New" w:cs="Courier New"/>
+                <w:color w:val="000000"/>
+                <w:sz w:val="20"/>
+                <w:szCs w:val="20"/>
+                <w:lang w:val="en-US"/>
+              </w:rPr>
+              <w:t>)</w:t>
             </w:r>
           </w:p>
           <w:p>
@@ -8444,7 +9054,35 @@
         <w:rPr>
           <w:lang w:eastAsia="nl-NL"/>
         </w:rPr>
-        <w:t xml:space="preserve">Op regel 5. Waarom? Omdat dan de code in regel 4 al is uitgevoerd en het resultaat van de fucntie randn(1,11) in de variabele </w:t>
+        <w:t xml:space="preserve">Op regel 5. Waarom? Omdat dan de code in regel 4 al is uitgevoerd en het resultaat van de </w:t>
+      </w:r>
+      <w:proofErr w:type="spellStart"/>
+      <w:r>
+        <w:rPr>
+          <w:lang w:eastAsia="nl-NL"/>
+        </w:rPr>
+        <w:t>fucntie</w:t>
+      </w:r>
+      <w:proofErr w:type="spellEnd"/>
+      <w:r>
+        <w:rPr>
+          <w:lang w:eastAsia="nl-NL"/>
+        </w:rPr>
+        <w:t xml:space="preserve"> </w:t>
+      </w:r>
+      <w:proofErr w:type="spellStart"/>
+      <w:r>
+        <w:rPr>
+          <w:lang w:eastAsia="nl-NL"/>
+        </w:rPr>
+        <w:t>randn</w:t>
+      </w:r>
+      <w:proofErr w:type="spellEnd"/>
+      <w:r>
+        <w:rPr>
+          <w:lang w:eastAsia="nl-NL"/>
+        </w:rPr>
+        <w:t xml:space="preserve">(1,11) in de variabele </w:t>
       </w:r>
       <w:r>
         <w:rPr>
@@ -8506,7 +9144,21 @@
         <w:rPr>
           <w:lang w:eastAsia="nl-NL"/>
         </w:rPr>
-        <w:t>Op regel 1. Let op! Nu is deze regel nog niet uitgevoerd. Dat uitvoeren gebeurd pas als je op F10 hebt gedrukt, dan spring je naar de volgende regel. Tijdens die actie kun je zien wat deze regel exact doet. Als het goed is, is je opgevallen dat alle variabelen in de Workspace worden verwijderd.</w:t>
+        <w:t xml:space="preserve">Op regel 1. Let op! Nu is deze regel nog niet uitgevoerd. Dat uitvoeren gebeurd pas als je op F10 hebt gedrukt, dan spring je naar de volgende regel. Tijdens die actie kun je zien wat deze regel exact doet. Als het goed is, is je opgevallen dat alle variabelen in de </w:t>
+      </w:r>
+      <w:proofErr w:type="spellStart"/>
+      <w:r>
+        <w:rPr>
+          <w:lang w:eastAsia="nl-NL"/>
+        </w:rPr>
+        <w:t>Workspace</w:t>
+      </w:r>
+      <w:proofErr w:type="spellEnd"/>
+      <w:r>
+        <w:rPr>
+          <w:lang w:eastAsia="nl-NL"/>
+        </w:rPr>
+        <w:t xml:space="preserve"> worden verwijderd.</w:t>
       </w:r>
     </w:p>
     <w:p>
@@ -8524,7 +9176,35 @@
         <w:rPr>
           <w:lang w:eastAsia="nl-NL"/>
         </w:rPr>
-        <w:t>Regel 8 of 9. Regel 9 is het meest handig als je alleen het resultaat van de functie round() wil bestuderen. Regel 8 is het meest handig als je wil bekijken wat er exact gebeurt voordat je de functie round() wil uitvoeren. In de praktijk zal je allebei de scenario’s even vaak zien voorkomen.</w:t>
+        <w:t xml:space="preserve">Regel 8 of 9. Regel 9 is het meest handig als je alleen het resultaat van de functie </w:t>
+      </w:r>
+      <w:proofErr w:type="spellStart"/>
+      <w:r>
+        <w:rPr>
+          <w:lang w:eastAsia="nl-NL"/>
+        </w:rPr>
+        <w:t>round</w:t>
+      </w:r>
+      <w:proofErr w:type="spellEnd"/>
+      <w:r>
+        <w:rPr>
+          <w:lang w:eastAsia="nl-NL"/>
+        </w:rPr>
+        <w:t xml:space="preserve">() wil bestuderen. Regel 8 is het meest handig als je wil bekijken wat er exact gebeurt voordat je de functie </w:t>
+      </w:r>
+      <w:proofErr w:type="spellStart"/>
+      <w:r>
+        <w:rPr>
+          <w:lang w:eastAsia="nl-NL"/>
+        </w:rPr>
+        <w:t>round</w:t>
+      </w:r>
+      <w:proofErr w:type="spellEnd"/>
+      <w:r>
+        <w:rPr>
+          <w:lang w:eastAsia="nl-NL"/>
+        </w:rPr>
+        <w:t>() wil uitvoeren. In de praktijk zal je allebei de scenario’s even vaak zien voorkomen.</w:t>
       </w:r>
     </w:p>
     <w:p>
@@ -8544,6 +9224,7 @@
         </w:rPr>
         <w:t xml:space="preserve">Je hebt een breakpoint op regel 10 gezet en je gaat vervolgens met de muis op de variabele </w:t>
       </w:r>
+      <w:proofErr w:type="spellStart"/>
       <w:r>
         <w:rPr>
           <w:i/>
@@ -8551,6 +9232,7 @@
         </w:rPr>
         <w:t>trunced</w:t>
       </w:r>
+      <w:proofErr w:type="spellEnd"/>
       <w:r>
         <w:rPr>
           <w:lang w:eastAsia="nl-NL"/>
@@ -8646,7 +9328,49 @@
         <w:rPr>
           <w:lang w:eastAsia="nl-NL"/>
         </w:rPr>
-        <w:t>Het verschil is te zien in de Workspace. Daar staan immers de variabele die je hebt gebruikt tijdens het uitvoeren van het programma. Het verschil is dat: output een string is en trunced een getal. Een ander verschil is dat trunced de waarde 1.2300 bevat en output de waarde ‘1.23’</w:t>
+        <w:t xml:space="preserve">Het verschil is te zien in de </w:t>
+      </w:r>
+      <w:proofErr w:type="spellStart"/>
+      <w:r>
+        <w:rPr>
+          <w:lang w:eastAsia="nl-NL"/>
+        </w:rPr>
+        <w:t>Workspace</w:t>
+      </w:r>
+      <w:proofErr w:type="spellEnd"/>
+      <w:r>
+        <w:rPr>
+          <w:lang w:eastAsia="nl-NL"/>
+        </w:rPr>
+        <w:t xml:space="preserve">. Daar staan immers de variabele die je hebt gebruikt tijdens het uitvoeren van het programma. Het verschil is dat: output een string is en </w:t>
+      </w:r>
+      <w:proofErr w:type="spellStart"/>
+      <w:r>
+        <w:rPr>
+          <w:lang w:eastAsia="nl-NL"/>
+        </w:rPr>
+        <w:t>trunced</w:t>
+      </w:r>
+      <w:proofErr w:type="spellEnd"/>
+      <w:r>
+        <w:rPr>
+          <w:lang w:eastAsia="nl-NL"/>
+        </w:rPr>
+        <w:t xml:space="preserve"> een getal. Een ander verschil is dat </w:t>
+      </w:r>
+      <w:proofErr w:type="spellStart"/>
+      <w:r>
+        <w:rPr>
+          <w:lang w:eastAsia="nl-NL"/>
+        </w:rPr>
+        <w:t>trunced</w:t>
+      </w:r>
+      <w:proofErr w:type="spellEnd"/>
+      <w:r>
+        <w:rPr>
+          <w:lang w:eastAsia="nl-NL"/>
+        </w:rPr>
+        <w:t xml:space="preserve"> de waarde 1.2300 bevat en output de waarde ‘1.23’</w:t>
       </w:r>
     </w:p>
     <w:p>
@@ -8815,9 +9539,19 @@
           <w:numId w:val="20"/>
         </w:numPr>
       </w:pPr>
-      <w:r>
-        <w:t>Inputs en outputs</w:t>
-      </w:r>
+      <w:proofErr w:type="spellStart"/>
+      <w:r>
+        <w:t>Inputs</w:t>
+      </w:r>
+      <w:proofErr w:type="spellEnd"/>
+      <w:r>
+        <w:t xml:space="preserve"> en </w:t>
+      </w:r>
+      <w:proofErr w:type="spellStart"/>
+      <w:r>
+        <w:t>outputs</w:t>
+      </w:r>
+      <w:proofErr w:type="spellEnd"/>
     </w:p>
     <w:p>
       <w:pPr>
@@ -8929,8 +9663,21 @@
           <w:numId w:val="31"/>
         </w:numPr>
       </w:pPr>
-      <w:r>
-        <w:t>sin, cos, tan – de sinus, cosinus en tangens van een hoek (in radialen)</w:t>
+      <w:proofErr w:type="spellStart"/>
+      <w:r>
+        <w:t>sin</w:t>
+      </w:r>
+      <w:proofErr w:type="spellEnd"/>
+      <w:r>
+        <w:t xml:space="preserve">, </w:t>
+      </w:r>
+      <w:proofErr w:type="spellStart"/>
+      <w:r>
+        <w:t>cos</w:t>
+      </w:r>
+      <w:proofErr w:type="spellEnd"/>
+      <w:r>
+        <w:t>, tan – de sinus, cosinus en tangens van een hoek (in radialen)</w:t>
       </w:r>
     </w:p>
     <w:p>
@@ -8942,7 +9689,23 @@
         </w:numPr>
       </w:pPr>
       <w:r>
-        <w:t>asin, acos, atan – de inverse sinus, cosinus en tangens van een hoek (in radialen)</w:t>
+        <w:t xml:space="preserve">asin, </w:t>
+      </w:r>
+      <w:proofErr w:type="spellStart"/>
+      <w:r>
+        <w:t>acos</w:t>
+      </w:r>
+      <w:proofErr w:type="spellEnd"/>
+      <w:r>
+        <w:t xml:space="preserve">, </w:t>
+      </w:r>
+      <w:proofErr w:type="spellStart"/>
+      <w:r>
+        <w:t>atan</w:t>
+      </w:r>
+      <w:proofErr w:type="spellEnd"/>
+      <w:r>
+        <w:t xml:space="preserve"> – de inverse sinus, cosinus en tangens van een hoek (in radialen)</w:t>
       </w:r>
     </w:p>
     <w:p>
@@ -8953,8 +9716,21 @@
           <w:numId w:val="31"/>
         </w:numPr>
       </w:pPr>
-      <w:r>
-        <w:t>sind, cosd, tand – de sinus, cosinus en tangens van een hoek (in graden)</w:t>
+      <w:proofErr w:type="spellStart"/>
+      <w:r>
+        <w:t>sind</w:t>
+      </w:r>
+      <w:proofErr w:type="spellEnd"/>
+      <w:r>
+        <w:t xml:space="preserve">, </w:t>
+      </w:r>
+      <w:proofErr w:type="spellStart"/>
+      <w:r>
+        <w:t>cosd</w:t>
+      </w:r>
+      <w:proofErr w:type="spellEnd"/>
+      <w:r>
+        <w:t>, tand – de sinus, cosinus en tangens van een hoek (in graden)</w:t>
       </w:r>
     </w:p>
     <w:p>
@@ -8965,8 +9741,29 @@
           <w:numId w:val="31"/>
         </w:numPr>
       </w:pPr>
-      <w:r>
-        <w:t>asind, acosd, atand – de sinus, cosinus en tangens van een hoek (in graden)</w:t>
+      <w:proofErr w:type="spellStart"/>
+      <w:r>
+        <w:t>asind</w:t>
+      </w:r>
+      <w:proofErr w:type="spellEnd"/>
+      <w:r>
+        <w:t xml:space="preserve">, </w:t>
+      </w:r>
+      <w:proofErr w:type="spellStart"/>
+      <w:r>
+        <w:t>acosd</w:t>
+      </w:r>
+      <w:proofErr w:type="spellEnd"/>
+      <w:r>
+        <w:t xml:space="preserve">, </w:t>
+      </w:r>
+      <w:proofErr w:type="spellStart"/>
+      <w:r>
+        <w:t>atand</w:t>
+      </w:r>
+      <w:proofErr w:type="spellEnd"/>
+      <w:r>
+        <w:t xml:space="preserve"> – de sinus, cosinus en tangens van een hoek (in graden)</w:t>
       </w:r>
     </w:p>
     <w:p>
@@ -9013,8 +9810,13 @@
           <w:numId w:val="31"/>
         </w:numPr>
       </w:pPr>
-      <w:r>
-        <w:t>exp – de e-macht</w:t>
+      <w:proofErr w:type="spellStart"/>
+      <w:r>
+        <w:t>exp</w:t>
+      </w:r>
+      <w:proofErr w:type="spellEnd"/>
+      <w:r>
+        <w:t xml:space="preserve"> – de e-macht</w:t>
       </w:r>
     </w:p>
     <w:p>
@@ -9037,8 +9839,13 @@
           <w:numId w:val="31"/>
         </w:numPr>
       </w:pPr>
-      <w:r>
-        <w:t>mean – het gemiddelde van een vector of een matrix (rijen of kolommen)</w:t>
+      <w:proofErr w:type="spellStart"/>
+      <w:r>
+        <w:t>mean</w:t>
+      </w:r>
+      <w:proofErr w:type="spellEnd"/>
+      <w:r>
+        <w:t xml:space="preserve"> – het gemiddelde van een vector of een matrix (rijen of kolommen)</w:t>
       </w:r>
     </w:p>
     <w:p>
@@ -9049,8 +9856,13 @@
           <w:numId w:val="31"/>
         </w:numPr>
       </w:pPr>
-      <w:r>
-        <w:t>std – de standaarddeviatie van een vector of een matrix (rijen of kolommen)</w:t>
+      <w:proofErr w:type="spellStart"/>
+      <w:r>
+        <w:t>std</w:t>
+      </w:r>
+      <w:proofErr w:type="spellEnd"/>
+      <w:r>
+        <w:t xml:space="preserve"> – de standaarddeviatie van een vector of een matrix (rijen of kolommen)</w:t>
       </w:r>
     </w:p>
     <w:p>
@@ -9061,8 +9873,13 @@
           <w:numId w:val="31"/>
         </w:numPr>
       </w:pPr>
-      <w:r>
-        <w:t>sum – de som van een van een vector of een matrix (rijen of kolommen)</w:t>
+      <w:proofErr w:type="spellStart"/>
+      <w:r>
+        <w:t>sum</w:t>
+      </w:r>
+      <w:proofErr w:type="spellEnd"/>
+      <w:r>
+        <w:t xml:space="preserve"> – de som van een van een vector of een matrix (rijen of kolommen)</w:t>
       </w:r>
     </w:p>
     <w:p>
@@ -9073,8 +9890,13 @@
           <w:numId w:val="31"/>
         </w:numPr>
       </w:pPr>
-      <w:r>
-        <w:t>cumsum – de cumulatieve som (handig voor numeriek integreren)</w:t>
+      <w:proofErr w:type="spellStart"/>
+      <w:r>
+        <w:t>cumsum</w:t>
+      </w:r>
+      <w:proofErr w:type="spellEnd"/>
+      <w:r>
+        <w:t xml:space="preserve"> – de cumulatieve som (handig voor numeriek integreren)</w:t>
       </w:r>
     </w:p>
     <w:p>
@@ -9085,8 +9907,13 @@
           <w:numId w:val="31"/>
         </w:numPr>
       </w:pPr>
-      <w:r>
-        <w:t>trapz – de trapeziumregel voor integreren</w:t>
+      <w:proofErr w:type="spellStart"/>
+      <w:r>
+        <w:t>trapz</w:t>
+      </w:r>
+      <w:proofErr w:type="spellEnd"/>
+      <w:r>
+        <w:t xml:space="preserve"> – de trapeziumregel voor integreren</w:t>
       </w:r>
     </w:p>
     <w:p>
@@ -9097,8 +9924,13 @@
           <w:numId w:val="31"/>
         </w:numPr>
       </w:pPr>
-      <w:r>
-        <w:t>cumtrapz – de cumulatieve trapeziumregel voor integreren</w:t>
+      <w:proofErr w:type="spellStart"/>
+      <w:r>
+        <w:t>cumtrapz</w:t>
+      </w:r>
+      <w:proofErr w:type="spellEnd"/>
+      <w:r>
+        <w:t xml:space="preserve"> – de cumulatieve trapeziumregel voor integreren</w:t>
       </w:r>
     </w:p>
     <w:p>
@@ -9109,8 +9941,13 @@
           <w:numId w:val="31"/>
         </w:numPr>
       </w:pPr>
-      <w:r>
-        <w:t>gradient – de numerieke afgeleide van een rij getallen of een matrix</w:t>
+      <w:proofErr w:type="spellStart"/>
+      <w:r>
+        <w:t>gradient</w:t>
+      </w:r>
+      <w:proofErr w:type="spellEnd"/>
+      <w:r>
+        <w:t xml:space="preserve"> – de numerieke afgeleide van een rij getallen of een matrix</w:t>
       </w:r>
     </w:p>
     <w:p>
@@ -9152,7 +9989,31 @@
         <w:pStyle w:val="aA"/>
       </w:pPr>
       <w:r>
-        <w:t>Typ in het Command Window: cos(pi)</w:t>
+        <w:t xml:space="preserve">Typ in het </w:t>
+      </w:r>
+      <w:proofErr w:type="spellStart"/>
+      <w:r>
+        <w:t>Command</w:t>
+      </w:r>
+      <w:proofErr w:type="spellEnd"/>
+      <w:r>
+        <w:t xml:space="preserve"> </w:t>
+      </w:r>
+      <w:proofErr w:type="spellStart"/>
+      <w:r>
+        <w:t>Window</w:t>
+      </w:r>
+      <w:proofErr w:type="spellEnd"/>
+      <w:r>
+        <w:t xml:space="preserve">: </w:t>
+      </w:r>
+      <w:proofErr w:type="spellStart"/>
+      <w:r>
+        <w:t>cos</w:t>
+      </w:r>
+      <w:proofErr w:type="spellEnd"/>
+      <w:r>
+        <w:t>(pi)</w:t>
       </w:r>
     </w:p>
     <w:p>
@@ -9168,7 +10029,15 @@
         <w:pStyle w:val="Plattetekst"/>
       </w:pPr>
       <w:r>
-        <w:t>De functie cos() wordt standaard meegeleverd en kun je één argument meegeven. Dat</w:t>
+        <w:t xml:space="preserve">De functie </w:t>
+      </w:r>
+      <w:proofErr w:type="spellStart"/>
+      <w:r>
+        <w:t>cos</w:t>
+      </w:r>
+      <w:proofErr w:type="spellEnd"/>
+      <w:r>
+        <w:t>() wordt standaard meegeleverd en kun je één argument meegeven. Dat</w:t>
       </w:r>
       <w:r>
         <w:t xml:space="preserve"> argument</w:t>
@@ -9204,11 +10073,19 @@
           <w:b/>
         </w:rPr>
       </w:pPr>
+      <w:proofErr w:type="spellStart"/>
       <w:r>
         <w:rPr>
           <w:b/>
         </w:rPr>
-        <w:t>cos ( )</w:t>
+        <w:t>cos</w:t>
+      </w:r>
+      <w:proofErr w:type="spellEnd"/>
+      <w:r>
+        <w:rPr>
+          <w:b/>
+        </w:rPr>
+        <w:t xml:space="preserve"> ( )</w:t>
       </w:r>
     </w:p>
     <w:p>
@@ -9257,7 +10134,15 @@
         <w:pStyle w:val="Plattetekst"/>
       </w:pPr>
       <w:r>
-        <w:t>Het is echter niet zo dat elke functie een input nodig heeft. Je hebt ook functies die werken zonder het geven van input. Een voorbeeld van zo’n functie is randn().</w:t>
+        <w:t xml:space="preserve">Het is echter niet zo dat elke functie een input nodig heeft. Je hebt ook functies die werken zonder het geven van input. Een voorbeeld van zo’n functie is </w:t>
+      </w:r>
+      <w:proofErr w:type="spellStart"/>
+      <w:r>
+        <w:t>randn</w:t>
+      </w:r>
+      <w:proofErr w:type="spellEnd"/>
+      <w:r>
+        <w:t>().</w:t>
       </w:r>
     </w:p>
     <w:p>
@@ -9265,7 +10150,31 @@
         <w:pStyle w:val="aA"/>
       </w:pPr>
       <w:r>
-        <w:t>Typ in het Command Window: randn()</w:t>
+        <w:t xml:space="preserve">Typ in het </w:t>
+      </w:r>
+      <w:proofErr w:type="spellStart"/>
+      <w:r>
+        <w:t>Command</w:t>
+      </w:r>
+      <w:proofErr w:type="spellEnd"/>
+      <w:r>
+        <w:t xml:space="preserve"> </w:t>
+      </w:r>
+      <w:proofErr w:type="spellStart"/>
+      <w:r>
+        <w:t>Window</w:t>
+      </w:r>
+      <w:proofErr w:type="spellEnd"/>
+      <w:r>
+        <w:t xml:space="preserve">: </w:t>
+      </w:r>
+      <w:proofErr w:type="spellStart"/>
+      <w:r>
+        <w:t>randn</w:t>
+      </w:r>
+      <w:proofErr w:type="spellEnd"/>
+      <w:r>
+        <w:t>()</w:t>
       </w:r>
     </w:p>
     <w:p>
@@ -9289,7 +10198,31 @@
         <w:pStyle w:val="Plattetekst"/>
       </w:pPr>
       <w:r>
-        <w:t xml:space="preserve">Als je de functie randn() een aantal keer uitvoert, zie je telkens een ander getal in het Command Window. Deze functie genereert random getallen voor de gebruiken en vereist dus geen input. </w:t>
+        <w:t xml:space="preserve">Als je de functie </w:t>
+      </w:r>
+      <w:proofErr w:type="spellStart"/>
+      <w:r>
+        <w:t>randn</w:t>
+      </w:r>
+      <w:proofErr w:type="spellEnd"/>
+      <w:r>
+        <w:t xml:space="preserve">() een aantal keer uitvoert, zie je telkens een ander getal in het </w:t>
+      </w:r>
+      <w:proofErr w:type="spellStart"/>
+      <w:r>
+        <w:t>Command</w:t>
+      </w:r>
+      <w:proofErr w:type="spellEnd"/>
+      <w:r>
+        <w:t xml:space="preserve"> </w:t>
+      </w:r>
+      <w:proofErr w:type="spellStart"/>
+      <w:r>
+        <w:t>Window</w:t>
+      </w:r>
+      <w:proofErr w:type="spellEnd"/>
+      <w:r>
+        <w:t xml:space="preserve">. Deze functie genereert random getallen voor de gebruiken en vereist dus geen input. </w:t>
       </w:r>
     </w:p>
     <w:p>
@@ -9334,7 +10267,31 @@
         <w:pStyle w:val="aA"/>
       </w:pPr>
       <w:r>
-        <w:t>Typ in het Command Window: sind(</w:t>
+        <w:t xml:space="preserve">Typ in het </w:t>
+      </w:r>
+      <w:proofErr w:type="spellStart"/>
+      <w:r>
+        <w:t>Command</w:t>
+      </w:r>
+      <w:proofErr w:type="spellEnd"/>
+      <w:r>
+        <w:t xml:space="preserve"> </w:t>
+      </w:r>
+      <w:proofErr w:type="spellStart"/>
+      <w:r>
+        <w:t>Window</w:t>
+      </w:r>
+      <w:proofErr w:type="spellEnd"/>
+      <w:r>
+        <w:t xml:space="preserve">: </w:t>
+      </w:r>
+      <w:proofErr w:type="spellStart"/>
+      <w:r>
+        <w:t>sind</w:t>
+      </w:r>
+      <w:proofErr w:type="spellEnd"/>
+      <w:r>
+        <w:t>(</w:t>
       </w:r>
       <w:r>
         <w:t>90</w:t>
@@ -9358,14 +10315,35 @@
           <w:rFonts w:eastAsiaTheme="minorEastAsia"/>
         </w:rPr>
       </w:pPr>
-      <w:r>
-        <w:t xml:space="preserve">Sind() is een functie die de sinus van een </w:t>
+      <w:proofErr w:type="spellStart"/>
+      <w:r>
+        <w:t>Sind</w:t>
+      </w:r>
+      <w:proofErr w:type="spellEnd"/>
+      <w:r>
+        <w:t xml:space="preserve">() is een functie die de sinus van een </w:t>
       </w:r>
       <w:r>
         <w:t>getal in graden</w:t>
       </w:r>
       <w:r>
-        <w:t xml:space="preserve"> evalueert. De ‘d’ van sind() staat voor: ‘degree’. We weten uit de Wiskunde dat </w:t>
+        <w:t xml:space="preserve"> evalueert. De ‘d’ van </w:t>
+      </w:r>
+      <w:proofErr w:type="spellStart"/>
+      <w:r>
+        <w:t>sind</w:t>
+      </w:r>
+      <w:proofErr w:type="spellEnd"/>
+      <w:r>
+        <w:t>() staat voor: ‘</w:t>
+      </w:r>
+      <w:proofErr w:type="spellStart"/>
+      <w:r>
+        <w:t>degree</w:t>
+      </w:r>
+      <w:proofErr w:type="spellEnd"/>
+      <w:r>
+        <w:t xml:space="preserve">’. We weten uit de Wiskunde dat </w:t>
       </w:r>
       <m:oMath>
         <m:r>
@@ -9431,7 +10409,31 @@
         <w:pStyle w:val="aA"/>
       </w:pPr>
       <w:r>
-        <w:t>Typ in het Command Window: sin(pi/2)</w:t>
+        <w:t xml:space="preserve">Typ in het </w:t>
+      </w:r>
+      <w:proofErr w:type="spellStart"/>
+      <w:r>
+        <w:t>Command</w:t>
+      </w:r>
+      <w:proofErr w:type="spellEnd"/>
+      <w:r>
+        <w:t xml:space="preserve"> </w:t>
+      </w:r>
+      <w:proofErr w:type="spellStart"/>
+      <w:r>
+        <w:t>Window</w:t>
+      </w:r>
+      <w:proofErr w:type="spellEnd"/>
+      <w:r>
+        <w:t xml:space="preserve">: </w:t>
+      </w:r>
+      <w:proofErr w:type="spellStart"/>
+      <w:r>
+        <w:t>sin</w:t>
+      </w:r>
+      <w:proofErr w:type="spellEnd"/>
+      <w:r>
+        <w:t>(pi/2)</w:t>
       </w:r>
     </w:p>
     <w:p>
@@ -9587,7 +10589,31 @@
         <w:t xml:space="preserve">Het berekenen van de gemiddelde lengte kan dan eenvoudig </w:t>
       </w:r>
       <w:r>
-        <w:t xml:space="preserve">met de fucntie mean(). De mean van een vector is hetzelfde als </w:t>
+        <w:t xml:space="preserve">met de </w:t>
+      </w:r>
+      <w:proofErr w:type="spellStart"/>
+      <w:r>
+        <w:t>fucntie</w:t>
+      </w:r>
+      <w:proofErr w:type="spellEnd"/>
+      <w:r>
+        <w:t xml:space="preserve"> </w:t>
+      </w:r>
+      <w:proofErr w:type="spellStart"/>
+      <w:r>
+        <w:t>mean</w:t>
+      </w:r>
+      <w:proofErr w:type="spellEnd"/>
+      <w:r>
+        <w:t xml:space="preserve">(). De </w:t>
+      </w:r>
+      <w:proofErr w:type="spellStart"/>
+      <w:r>
+        <w:t>mean</w:t>
+      </w:r>
+      <w:proofErr w:type="spellEnd"/>
+      <w:r>
+        <w:t xml:space="preserve"> van een vector is hetzelfde als </w:t>
       </w:r>
       <w:r>
         <w:rPr>
@@ -9692,7 +10718,15 @@
         </w:r>
       </w:fldSimple>
       <w:r>
-        <w:t>: een voorbeeld van de functie mean().</w:t>
+        <w:t xml:space="preserve">: een voorbeeld van de functie </w:t>
+      </w:r>
+      <w:proofErr w:type="spellStart"/>
+      <w:r>
+        <w:t>mean</w:t>
+      </w:r>
+      <w:proofErr w:type="spellEnd"/>
+      <w:r>
+        <w:t>().</w:t>
       </w:r>
     </w:p>
     <w:p>
@@ -9907,7 +10941,43 @@
                 <w:color w:val="FFFFFF" w:themeColor="background1"/>
                 <w:sz w:val="48"/>
               </w:rPr>
-              <w:t>oekmachine&gt;  is your friend.</w:t>
+              <w:t xml:space="preserve">oekmachine&gt;  is </w:t>
+            </w:r>
+            <w:proofErr w:type="spellStart"/>
+            <w:r>
+              <w:rPr>
+                <w:b/>
+                <w:color w:val="FFFFFF" w:themeColor="background1"/>
+                <w:sz w:val="48"/>
+              </w:rPr>
+              <w:t>your</w:t>
+            </w:r>
+            <w:proofErr w:type="spellEnd"/>
+            <w:r>
+              <w:rPr>
+                <w:b/>
+                <w:color w:val="FFFFFF" w:themeColor="background1"/>
+                <w:sz w:val="48"/>
+              </w:rPr>
+              <w:t xml:space="preserve"> </w:t>
+            </w:r>
+            <w:proofErr w:type="spellStart"/>
+            <w:r>
+              <w:rPr>
+                <w:b/>
+                <w:color w:val="FFFFFF" w:themeColor="background1"/>
+                <w:sz w:val="48"/>
+              </w:rPr>
+              <w:t>friend</w:t>
+            </w:r>
+            <w:proofErr w:type="spellEnd"/>
+            <w:r>
+              <w:rPr>
+                <w:b/>
+                <w:color w:val="FFFFFF" w:themeColor="background1"/>
+                <w:sz w:val="48"/>
+              </w:rPr>
+              <w:t>.</w:t>
             </w:r>
           </w:p>
           <w:p>
@@ -9940,7 +11010,15 @@
         <w:t>mediaan</w:t>
       </w:r>
       <w:r>
-        <w:t xml:space="preserve"> berekenen van de lijst van lichaamslengtes. Je kunt in een willekeurige zoekmachine een aantal keywords typen zoals: </w:t>
+        <w:t xml:space="preserve"> berekenen van de lijst van lichaamslengtes. Je kunt in een willekeurige zoekmachine een aantal </w:t>
+      </w:r>
+      <w:proofErr w:type="spellStart"/>
+      <w:r>
+        <w:t>keywords</w:t>
+      </w:r>
+      <w:proofErr w:type="spellEnd"/>
+      <w:r>
+        <w:t xml:space="preserve"> typen zoals: </w:t>
       </w:r>
       <w:r>
         <w:rPr>
@@ -9952,8 +11030,30 @@
         <w:rPr>
           <w:i/>
         </w:rPr>
-        <w:t xml:space="preserve"> calculate median</w:t>
-      </w:r>
+        <w:t xml:space="preserve"> </w:t>
+      </w:r>
+      <w:proofErr w:type="spellStart"/>
+      <w:r>
+        <w:rPr>
+          <w:i/>
+        </w:rPr>
+        <w:t>calculate</w:t>
+      </w:r>
+      <w:proofErr w:type="spellEnd"/>
+      <w:r>
+        <w:rPr>
+          <w:i/>
+        </w:rPr>
+        <w:t xml:space="preserve"> </w:t>
+      </w:r>
+      <w:proofErr w:type="spellStart"/>
+      <w:r>
+        <w:rPr>
+          <w:i/>
+        </w:rPr>
+        <w:t>median</w:t>
+      </w:r>
+      <w:proofErr w:type="spellEnd"/>
       <w:r>
         <w:t>. Je krijgt dan dit resultaat:</w:t>
       </w:r>
@@ -10082,7 +11182,15 @@
         <w:t>Matlab</w:t>
       </w:r>
       <w:r>
-        <w:t>: median() heet. Dat is valt te verwachten natuurlijk.</w:t>
+        <w:t xml:space="preserve">: </w:t>
+      </w:r>
+      <w:proofErr w:type="spellStart"/>
+      <w:r>
+        <w:t>median</w:t>
+      </w:r>
+      <w:proofErr w:type="spellEnd"/>
+      <w:r>
+        <w:t>() heet. Dat is valt te verwachten natuurlijk.</w:t>
       </w:r>
       <w:r>
         <w:t xml:space="preserve"> </w:t>
@@ -10100,8 +11208,16 @@
         <w:rPr>
           <w:i/>
         </w:rPr>
-        <w:t>See Also</w:t>
-      </w:r>
+        <w:t xml:space="preserve">See </w:t>
+      </w:r>
+      <w:proofErr w:type="spellStart"/>
+      <w:r>
+        <w:rPr>
+          <w:i/>
+        </w:rPr>
+        <w:t>Also</w:t>
+      </w:r>
+      <w:proofErr w:type="spellEnd"/>
       <w:r>
         <w:t xml:space="preserve"> kopjes te lezen. </w:t>
       </w:r>
@@ -10113,11 +11229,19 @@
           <w:lang w:val="en-US"/>
         </w:rPr>
       </w:pPr>
+      <w:proofErr w:type="spellStart"/>
       <w:r>
         <w:rPr>
           <w:lang w:val="en-US"/>
         </w:rPr>
-        <w:t>Typ in het Command Window: doc median</w:t>
+        <w:t>Typ</w:t>
+      </w:r>
+      <w:proofErr w:type="spellEnd"/>
+      <w:r>
+        <w:rPr>
+          <w:lang w:val="en-US"/>
+        </w:rPr>
+        <w:t xml:space="preserve"> in het Command Window: doc median</w:t>
       </w:r>
     </w:p>
     <w:p>
@@ -10149,8 +11273,17 @@
           <w:b/>
           <w:i/>
         </w:rPr>
-        <w:t>See Also</w:t>
-      </w:r>
+        <w:t xml:space="preserve">See </w:t>
+      </w:r>
+      <w:proofErr w:type="spellStart"/>
+      <w:r>
+        <w:rPr>
+          <w:b/>
+          <w:i/>
+        </w:rPr>
+        <w:t>Also</w:t>
+      </w:r>
+      <w:proofErr w:type="spellEnd"/>
       <w:r>
         <w:rPr>
           <w:b/>
@@ -10234,7 +11367,23 @@
       </w:fldSimple>
       <w:bookmarkEnd w:id="31"/>
       <w:r>
-        <w:t>: See Also informatie van de functie mean().</w:t>
+        <w:t xml:space="preserve">: See </w:t>
+      </w:r>
+      <w:proofErr w:type="spellStart"/>
+      <w:r>
+        <w:t>Also</w:t>
+      </w:r>
+      <w:proofErr w:type="spellEnd"/>
+      <w:r>
+        <w:t xml:space="preserve"> informatie van de functie </w:t>
+      </w:r>
+      <w:proofErr w:type="spellStart"/>
+      <w:r>
+        <w:t>mean</w:t>
+      </w:r>
+      <w:proofErr w:type="spellEnd"/>
+      <w:r>
+        <w:t>().</w:t>
       </w:r>
     </w:p>
     <w:p>
@@ -10272,7 +11421,15 @@
         <w:t>Matlab</w:t>
       </w:r>
       <w:r>
-        <w:t xml:space="preserve"> een aantal suggesties doet voor andere functies. In dit geval zie je de mean() functie terugkomen, maar ook een max() functie en een min() functie. Heel handig zijn dit interne links naar andere documentatie pagina’s. </w:t>
+        <w:t xml:space="preserve"> een aantal suggesties doet voor andere functies. In dit geval zie je de </w:t>
+      </w:r>
+      <w:proofErr w:type="spellStart"/>
+      <w:r>
+        <w:t>mean</w:t>
+      </w:r>
+      <w:proofErr w:type="spellEnd"/>
+      <w:r>
+        <w:t xml:space="preserve">() functie terugkomen, maar ook een max() functie en een min() functie. Heel handig zijn dit interne links naar andere documentatie pagina’s. </w:t>
       </w:r>
     </w:p>
     <w:p>
@@ -10575,8 +11732,37 @@
         </w:rPr>
         <w:t xml:space="preserve">: </w:t>
       </w:r>
-      <w:r>
-        <w:t xml:space="preserve">cumsum, trapz, cumtrapz, gradient? </w:t>
+      <w:proofErr w:type="spellStart"/>
+      <w:r>
+        <w:t>cumsum</w:t>
+      </w:r>
+      <w:proofErr w:type="spellEnd"/>
+      <w:r>
+        <w:t xml:space="preserve">, </w:t>
+      </w:r>
+      <w:proofErr w:type="spellStart"/>
+      <w:r>
+        <w:t>trapz</w:t>
+      </w:r>
+      <w:proofErr w:type="spellEnd"/>
+      <w:r>
+        <w:t xml:space="preserve">, </w:t>
+      </w:r>
+      <w:proofErr w:type="spellStart"/>
+      <w:r>
+        <w:t>cumtrapz</w:t>
+      </w:r>
+      <w:proofErr w:type="spellEnd"/>
+      <w:r>
+        <w:t xml:space="preserve">, </w:t>
+      </w:r>
+      <w:proofErr w:type="spellStart"/>
+      <w:r>
+        <w:t>gradient</w:t>
+      </w:r>
+      <w:proofErr w:type="spellEnd"/>
+      <w:r>
+        <w:t xml:space="preserve">? </w:t>
       </w:r>
       <w:r>
         <w:rPr>
@@ -10726,7 +11912,29 @@
                 <w:szCs w:val="20"/>
                 <w:lang w:val="en-US"/>
               </w:rPr>
-              <w:t>; clc;</w:t>
+              <w:t xml:space="preserve">; </w:t>
+            </w:r>
+            <w:proofErr w:type="spellStart"/>
+            <w:r>
+              <w:rPr>
+                <w:rFonts w:ascii="Courier New" w:hAnsi="Courier New" w:cs="Courier New"/>
+                <w:color w:val="000000"/>
+                <w:sz w:val="20"/>
+                <w:szCs w:val="20"/>
+                <w:lang w:val="en-US"/>
+              </w:rPr>
+              <w:t>clc</w:t>
+            </w:r>
+            <w:proofErr w:type="spellEnd"/>
+            <w:r>
+              <w:rPr>
+                <w:rFonts w:ascii="Courier New" w:hAnsi="Courier New" w:cs="Courier New"/>
+                <w:color w:val="000000"/>
+                <w:sz w:val="20"/>
+                <w:szCs w:val="20"/>
+                <w:lang w:val="en-US"/>
+              </w:rPr>
+              <w:t>;</w:t>
             </w:r>
           </w:p>
           <w:p>
@@ -10755,6 +11963,7 @@
                 <w:szCs w:val="24"/>
               </w:rPr>
             </w:pPr>
+            <w:proofErr w:type="spellStart"/>
             <w:r>
               <w:rPr>
                 <w:rFonts w:ascii="Courier New" w:hAnsi="Courier New" w:cs="Courier New"/>
@@ -10762,7 +11971,17 @@
                 <w:sz w:val="20"/>
                 <w:szCs w:val="20"/>
               </w:rPr>
-              <w:t>sum(lichaamslengtes)</w:t>
+              <w:t>sum</w:t>
+            </w:r>
+            <w:proofErr w:type="spellEnd"/>
+            <w:r>
+              <w:rPr>
+                <w:rFonts w:ascii="Courier New" w:hAnsi="Courier New" w:cs="Courier New"/>
+                <w:color w:val="000000"/>
+                <w:sz w:val="20"/>
+                <w:szCs w:val="20"/>
+              </w:rPr>
+              <w:t>(lichaamslengtes)</w:t>
             </w:r>
           </w:p>
           <w:p>
@@ -10915,7 +12134,29 @@
                 <w:szCs w:val="20"/>
                 <w:lang w:val="en-US"/>
               </w:rPr>
-              <w:t>; clc;</w:t>
+              <w:t xml:space="preserve">; </w:t>
+            </w:r>
+            <w:proofErr w:type="spellStart"/>
+            <w:r>
+              <w:rPr>
+                <w:rFonts w:ascii="Courier New" w:hAnsi="Courier New" w:cs="Courier New"/>
+                <w:color w:val="000000"/>
+                <w:sz w:val="20"/>
+                <w:szCs w:val="20"/>
+                <w:lang w:val="en-US"/>
+              </w:rPr>
+              <w:t>clc</w:t>
+            </w:r>
+            <w:proofErr w:type="spellEnd"/>
+            <w:r>
+              <w:rPr>
+                <w:rFonts w:ascii="Courier New" w:hAnsi="Courier New" w:cs="Courier New"/>
+                <w:color w:val="000000"/>
+                <w:sz w:val="20"/>
+                <w:szCs w:val="20"/>
+                <w:lang w:val="en-US"/>
+              </w:rPr>
+              <w:t>;</w:t>
             </w:r>
           </w:p>
           <w:p>
@@ -11020,7 +12261,27 @@
                 <w:sz w:val="20"/>
                 <w:szCs w:val="20"/>
               </w:rPr>
-              <w:t>functie = sin(2*pi*frequentie*t)</w:t>
+              <w:t xml:space="preserve">functie = </w:t>
+            </w:r>
+            <w:proofErr w:type="spellStart"/>
+            <w:r>
+              <w:rPr>
+                <w:rFonts w:ascii="Courier New" w:hAnsi="Courier New" w:cs="Courier New"/>
+                <w:color w:val="000000"/>
+                <w:sz w:val="20"/>
+                <w:szCs w:val="20"/>
+              </w:rPr>
+              <w:t>sin</w:t>
+            </w:r>
+            <w:proofErr w:type="spellEnd"/>
+            <w:r>
+              <w:rPr>
+                <w:rFonts w:ascii="Courier New" w:hAnsi="Courier New" w:cs="Courier New"/>
+                <w:color w:val="000000"/>
+                <w:sz w:val="20"/>
+                <w:szCs w:val="20"/>
+              </w:rPr>
+              <w:t>(2*pi*frequentie*t)</w:t>
             </w:r>
           </w:p>
           <w:p>
@@ -11104,7 +12365,27 @@
                 <w:sz w:val="20"/>
                 <w:szCs w:val="20"/>
               </w:rPr>
-              <w:t>plot(t,functie)</w:t>
+              <w:t>plot(</w:t>
+            </w:r>
+            <w:proofErr w:type="spellStart"/>
+            <w:r>
+              <w:rPr>
+                <w:rFonts w:ascii="Courier New" w:hAnsi="Courier New" w:cs="Courier New"/>
+                <w:color w:val="000000"/>
+                <w:sz w:val="20"/>
+                <w:szCs w:val="20"/>
+              </w:rPr>
+              <w:t>t,functie</w:t>
+            </w:r>
+            <w:proofErr w:type="spellEnd"/>
+            <w:r>
+              <w:rPr>
+                <w:rFonts w:ascii="Courier New" w:hAnsi="Courier New" w:cs="Courier New"/>
+                <w:color w:val="000000"/>
+                <w:sz w:val="20"/>
+                <w:szCs w:val="20"/>
+              </w:rPr>
+              <w:t>)</w:t>
             </w:r>
           </w:p>
           <w:p>
@@ -11231,6 +12512,7 @@
                 <w:szCs w:val="24"/>
               </w:rPr>
             </w:pPr>
+            <w:proofErr w:type="spellStart"/>
             <w:r>
               <w:rPr>
                 <w:rFonts w:ascii="Courier New" w:hAnsi="Courier New" w:cs="Courier New"/>
@@ -11238,8 +12520,19 @@
                 <w:sz w:val="20"/>
                 <w:szCs w:val="20"/>
               </w:rPr>
-              <w:t xml:space="preserve">clear </w:t>
-            </w:r>
+              <w:t>clear</w:t>
+            </w:r>
+            <w:proofErr w:type="spellEnd"/>
+            <w:r>
+              <w:rPr>
+                <w:rFonts w:ascii="Courier New" w:hAnsi="Courier New" w:cs="Courier New"/>
+                <w:color w:val="000000"/>
+                <w:sz w:val="20"/>
+                <w:szCs w:val="20"/>
+              </w:rPr>
+              <w:t xml:space="preserve"> </w:t>
+            </w:r>
+            <w:proofErr w:type="spellStart"/>
             <w:r>
               <w:rPr>
                 <w:rFonts w:ascii="Courier New" w:hAnsi="Courier New" w:cs="Courier New"/>
@@ -11249,6 +12542,7 @@
               </w:rPr>
               <w:t>all</w:t>
             </w:r>
+            <w:proofErr w:type="spellEnd"/>
             <w:r>
               <w:rPr>
                 <w:rFonts w:ascii="Courier New" w:hAnsi="Courier New" w:cs="Courier New"/>
@@ -11256,7 +12550,27 @@
                 <w:sz w:val="20"/>
                 <w:szCs w:val="20"/>
               </w:rPr>
-              <w:t>; clc;</w:t>
+              <w:t xml:space="preserve">; </w:t>
+            </w:r>
+            <w:proofErr w:type="spellStart"/>
+            <w:r>
+              <w:rPr>
+                <w:rFonts w:ascii="Courier New" w:hAnsi="Courier New" w:cs="Courier New"/>
+                <w:color w:val="000000"/>
+                <w:sz w:val="20"/>
+                <w:szCs w:val="20"/>
+              </w:rPr>
+              <w:t>clc</w:t>
+            </w:r>
+            <w:proofErr w:type="spellEnd"/>
+            <w:r>
+              <w:rPr>
+                <w:rFonts w:ascii="Courier New" w:hAnsi="Courier New" w:cs="Courier New"/>
+                <w:color w:val="000000"/>
+                <w:sz w:val="20"/>
+                <w:szCs w:val="20"/>
+              </w:rPr>
+              <w:t>;</w:t>
             </w:r>
           </w:p>
           <w:p>
@@ -11292,6 +12606,7 @@
                 <w:szCs w:val="20"/>
               </w:rPr>
             </w:pPr>
+            <w:proofErr w:type="spellStart"/>
             <w:r>
               <w:rPr>
                 <w:rFonts w:ascii="Courier New" w:hAnsi="Courier New" w:cs="Courier New"/>
@@ -11299,7 +12614,17 @@
                 <w:sz w:val="20"/>
                 <w:szCs w:val="20"/>
               </w:rPr>
-              <w:t>gradient(vector)</w:t>
+              <w:t>gradient</w:t>
+            </w:r>
+            <w:proofErr w:type="spellEnd"/>
+            <w:r>
+              <w:rPr>
+                <w:rFonts w:ascii="Courier New" w:hAnsi="Courier New" w:cs="Courier New"/>
+                <w:color w:val="000000"/>
+                <w:sz w:val="20"/>
+                <w:szCs w:val="20"/>
+              </w:rPr>
+              <w:t>(vector)</w:t>
             </w:r>
           </w:p>
           <w:p>
@@ -11323,7 +12648,15 @@
               </w:rPr>
             </w:pPr>
             <w:r>
-              <w:t>De functie gradient() bepaalt van elk element het verschil met het opvolgende element.</w:t>
+              <w:t xml:space="preserve">De functie </w:t>
+            </w:r>
+            <w:proofErr w:type="spellStart"/>
+            <w:r>
+              <w:t>gradient</w:t>
+            </w:r>
+            <w:proofErr w:type="spellEnd"/>
+            <w:r>
+              <w:t>() bepaalt van elk element het verschil met het opvolgende element.</w:t>
             </w:r>
           </w:p>
           <w:p/>
@@ -11411,10 +12744,20 @@
         <w:pStyle w:val="Kop2"/>
       </w:pPr>
       <w:bookmarkStart w:id="35" w:name="_Toc492989524"/>
-      <w:r>
-        <w:t>Inputs en outputs</w:t>
+      <w:proofErr w:type="spellStart"/>
+      <w:r>
+        <w:t>Inputs</w:t>
+      </w:r>
+      <w:proofErr w:type="spellEnd"/>
+      <w:r>
+        <w:t xml:space="preserve"> en </w:t>
+      </w:r>
+      <w:proofErr w:type="spellStart"/>
+      <w:r>
+        <w:t>outputs</w:t>
       </w:r>
       <w:bookmarkEnd w:id="35"/>
+      <w:proofErr w:type="spellEnd"/>
     </w:p>
     <w:p>
       <w:pPr>
@@ -11435,21 +12778,25 @@
       <w:r>
         <w:t xml:space="preserve">. In plaats van een set commando’s uit te voeren, heeft een functie een aantal </w:t>
       </w:r>
+      <w:proofErr w:type="spellStart"/>
       <w:r>
         <w:rPr>
           <w:i/>
         </w:rPr>
         <w:t>inputs</w:t>
       </w:r>
+      <w:proofErr w:type="spellEnd"/>
       <w:r>
         <w:t xml:space="preserve"> en </w:t>
       </w:r>
+      <w:proofErr w:type="spellStart"/>
       <w:r>
         <w:rPr>
           <w:i/>
         </w:rPr>
         <w:t>outputs</w:t>
       </w:r>
+      <w:proofErr w:type="spellEnd"/>
       <w:r>
         <w:t>. We geven hier</w:t>
       </w:r>
@@ -11570,7 +12917,23 @@
         <w:t>Matlab</w:t>
       </w:r>
       <w:r>
-        <w:t xml:space="preserve"> functie max(). Dan krijgen we deze informatie door in het Command Window het volgende te typen:</w:t>
+        <w:t xml:space="preserve"> functie max(). Dan krijgen we deze informatie door in het </w:t>
+      </w:r>
+      <w:proofErr w:type="spellStart"/>
+      <w:r>
+        <w:t>Command</w:t>
+      </w:r>
+      <w:proofErr w:type="spellEnd"/>
+      <w:r>
+        <w:t xml:space="preserve"> </w:t>
+      </w:r>
+      <w:proofErr w:type="spellStart"/>
+      <w:r>
+        <w:t>Window</w:t>
+      </w:r>
+      <w:proofErr w:type="spellEnd"/>
+      <w:r>
+        <w:t xml:space="preserve"> het volgende te typen:</w:t>
       </w:r>
     </w:p>
     <w:p>
@@ -11580,11 +12943,19 @@
           <w:lang w:val="en-US"/>
         </w:rPr>
       </w:pPr>
+      <w:proofErr w:type="spellStart"/>
       <w:r>
         <w:rPr>
           <w:lang w:val="en-US"/>
         </w:rPr>
-        <w:t xml:space="preserve">Typ in het Command Window: help max </w:t>
+        <w:t>Typ</w:t>
+      </w:r>
+      <w:proofErr w:type="spellEnd"/>
+      <w:r>
+        <w:rPr>
+          <w:lang w:val="en-US"/>
+        </w:rPr>
+        <w:t xml:space="preserve"> in het Command Window: help max </w:t>
       </w:r>
     </w:p>
     <w:p>
@@ -11592,7 +12963,23 @@
         <w:pStyle w:val="Plattetekst"/>
       </w:pPr>
       <w:r>
-        <w:t>Je krijgt dan onderstaande output in het Command Window te zien:</w:t>
+        <w:t xml:space="preserve">Je krijgt dan onderstaande output in het </w:t>
+      </w:r>
+      <w:proofErr w:type="spellStart"/>
+      <w:r>
+        <w:t>Command</w:t>
+      </w:r>
+      <w:proofErr w:type="spellEnd"/>
+      <w:r>
+        <w:t xml:space="preserve"> </w:t>
+      </w:r>
+      <w:proofErr w:type="spellStart"/>
+      <w:r>
+        <w:t>Window</w:t>
+      </w:r>
+      <w:proofErr w:type="spellEnd"/>
+      <w:r>
+        <w:t xml:space="preserve"> te zien:</w:t>
       </w:r>
     </w:p>
     <w:p>
@@ -11705,21 +13092,45 @@
         <w:rPr>
           <w:rStyle w:val="acChar"/>
         </w:rPr>
-        <w:t>help mean</w:t>
-      </w:r>
+        <w:t xml:space="preserve">help </w:t>
+      </w:r>
+      <w:proofErr w:type="spellStart"/>
+      <w:r>
+        <w:rPr>
+          <w:rStyle w:val="acChar"/>
+        </w:rPr>
+        <w:t>mean</w:t>
+      </w:r>
+      <w:proofErr w:type="spellEnd"/>
       <w:r>
         <w:t xml:space="preserve"> typ je dan </w:t>
       </w:r>
+      <w:proofErr w:type="spellStart"/>
       <w:r>
         <w:rPr>
           <w:rStyle w:val="acChar"/>
         </w:rPr>
-        <w:t>doc mean</w:t>
-      </w:r>
+        <w:t>doc</w:t>
+      </w:r>
+      <w:proofErr w:type="spellEnd"/>
       <w:r>
         <w:rPr>
           <w:rStyle w:val="acChar"/>
         </w:rPr>
+        <w:t xml:space="preserve"> </w:t>
+      </w:r>
+      <w:proofErr w:type="spellStart"/>
+      <w:r>
+        <w:rPr>
+          <w:rStyle w:val="acChar"/>
+        </w:rPr>
+        <w:t>mean</w:t>
+      </w:r>
+      <w:proofErr w:type="spellEnd"/>
+      <w:r>
+        <w:rPr>
+          <w:rStyle w:val="acChar"/>
+        </w:rPr>
         <w:t>.</w:t>
       </w:r>
     </w:p>
@@ -11730,11 +13141,19 @@
           <w:lang w:val="en-US"/>
         </w:rPr>
       </w:pPr>
+      <w:proofErr w:type="spellStart"/>
       <w:r>
         <w:rPr>
           <w:lang w:val="en-US"/>
         </w:rPr>
-        <w:t>Typ in het Command Window: help mean</w:t>
+        <w:t>Typ</w:t>
+      </w:r>
+      <w:proofErr w:type="spellEnd"/>
+      <w:r>
+        <w:rPr>
+          <w:lang w:val="en-US"/>
+        </w:rPr>
+        <w:t xml:space="preserve"> in het Command Window: help mean</w:t>
       </w:r>
     </w:p>
     <w:p>
@@ -11742,8 +13161,37 @@
         <w:pStyle w:val="aA"/>
       </w:pPr>
       <w:r>
-        <w:t>Typ nu in het Command Window: doc mean</w:t>
-      </w:r>
+        <w:t xml:space="preserve">Typ nu in het </w:t>
+      </w:r>
+      <w:proofErr w:type="spellStart"/>
+      <w:r>
+        <w:t>Command</w:t>
+      </w:r>
+      <w:proofErr w:type="spellEnd"/>
+      <w:r>
+        <w:t xml:space="preserve"> </w:t>
+      </w:r>
+      <w:proofErr w:type="spellStart"/>
+      <w:r>
+        <w:t>Window</w:t>
+      </w:r>
+      <w:proofErr w:type="spellEnd"/>
+      <w:r>
+        <w:t xml:space="preserve">: </w:t>
+      </w:r>
+      <w:proofErr w:type="spellStart"/>
+      <w:r>
+        <w:t>doc</w:t>
+      </w:r>
+      <w:proofErr w:type="spellEnd"/>
+      <w:r>
+        <w:t xml:space="preserve"> </w:t>
+      </w:r>
+      <w:proofErr w:type="spellStart"/>
+      <w:r>
+        <w:t>mean</w:t>
+      </w:r>
+      <w:proofErr w:type="spellEnd"/>
     </w:p>
     <w:p>
       <w:pPr>
@@ -11777,8 +13225,13 @@
       <w:r>
         <w:t xml:space="preserve">meerdere </w:t>
       </w:r>
-      <w:r>
-        <w:t>inputs kan hebben en een output kan geven. We gaan eerst naar eenvoudige functie</w:t>
+      <w:proofErr w:type="spellStart"/>
+      <w:r>
+        <w:t>inputs</w:t>
+      </w:r>
+      <w:proofErr w:type="spellEnd"/>
+      <w:r>
+        <w:t xml:space="preserve"> kan hebben en een output kan geven. We gaan eerst naar eenvoudige functie</w:t>
       </w:r>
       <w:r>
         <w:t>s</w:t>
@@ -12203,7 +13656,31 @@
     </w:p>
     <w:p>
       <w:r>
-        <w:t xml:space="preserve">Eerder hebben we al een aantal Matlab functies gebruikt. Een voorbeeld: cos(), mean(), sind(), etc. Hoe roepen we een functie aan? Door het typen van de </w:t>
+        <w:t xml:space="preserve">Eerder hebben we al een aantal Matlab functies gebruikt. Een voorbeeld: </w:t>
+      </w:r>
+      <w:proofErr w:type="spellStart"/>
+      <w:r>
+        <w:t>cos</w:t>
+      </w:r>
+      <w:proofErr w:type="spellEnd"/>
+      <w:r>
+        <w:t xml:space="preserve">(), </w:t>
+      </w:r>
+      <w:proofErr w:type="spellStart"/>
+      <w:r>
+        <w:t>mean</w:t>
+      </w:r>
+      <w:proofErr w:type="spellEnd"/>
+      <w:r>
+        <w:t xml:space="preserve">(), </w:t>
+      </w:r>
+      <w:proofErr w:type="spellStart"/>
+      <w:r>
+        <w:t>sind</w:t>
+      </w:r>
+      <w:proofErr w:type="spellEnd"/>
+      <w:r>
+        <w:t xml:space="preserve">(), etc. Hoe roepen we een functie aan? Door het typen van de </w:t>
       </w:r>
       <w:r>
         <w:rPr>
@@ -12280,9 +13757,14 @@
       </w:r>
     </w:p>
     <w:p>
+      <w:proofErr w:type="spellStart"/>
       <w:r>
         <w:lastRenderedPageBreak/>
-        <w:t xml:space="preserve">Zodadelijk als we de functie gaan </w:t>
+        <w:t>Zodadelijk</w:t>
+      </w:r>
+      <w:proofErr w:type="spellEnd"/>
+      <w:r>
+        <w:t xml:space="preserve"> als we de functie gaan </w:t>
       </w:r>
       <w:r>
         <w:t>opslaan,</w:t>
@@ -12684,11 +14166,19 @@
       <w:r>
         <w:t xml:space="preserve"> is de input van een functie gemarkeerd. Hier komt te staan wat we aan de functie hebben meegegeven. Eerder hebben we bijvoorbeeld de sinus berekent van een hoek van 90 graden. Dat deden we met: </w:t>
       </w:r>
+      <w:proofErr w:type="spellStart"/>
       <w:r>
         <w:rPr>
           <w:rStyle w:val="acChar"/>
         </w:rPr>
-        <w:t>sind(90)</w:t>
+        <w:t>sind</w:t>
+      </w:r>
+      <w:proofErr w:type="spellEnd"/>
+      <w:r>
+        <w:rPr>
+          <w:rStyle w:val="acChar"/>
+        </w:rPr>
+        <w:t>(90)</w:t>
       </w:r>
       <w:r>
         <w:t>.</w:t>
@@ -13104,14 +14594,38 @@
       <w:r>
         <w:t xml:space="preserve"> wordt de waarde naar de output van een functie geschreven. Zodoende kan een gebruiker de output verder gebruiken. Bijvoorbeeld in het voorbeeld met: </w:t>
       </w:r>
+      <w:proofErr w:type="spellStart"/>
       <w:r>
         <w:rPr>
           <w:rStyle w:val="acChar"/>
         </w:rPr>
-        <w:t>sind(90)</w:t>
-      </w:r>
-      <w:r>
-        <w:t xml:space="preserve"> was de output: 1. Als deze functie niets had teruggegeven dan was het aanroepen er van ook niet nuttig geweest. De reden dat we in dit specifieke geval de waarde ‘1’ terugkrijgen van de functie sind() is omdat aan het einde van het uitvoeren van de functie het resultaat (de waarde 1) naar de output van de functie sind() wordt geschreven.</w:t>
+        <w:t>sind</w:t>
+      </w:r>
+      <w:proofErr w:type="spellEnd"/>
+      <w:r>
+        <w:rPr>
+          <w:rStyle w:val="acChar"/>
+        </w:rPr>
+        <w:t>(90)</w:t>
+      </w:r>
+      <w:r>
+        <w:t xml:space="preserve"> was de output: 1. Als deze functie niets had teruggegeven dan was het aanroepen er van ook niet nuttig geweest. De reden dat we in dit specifieke geval de waarde ‘1’ terugkrijgen van de functie </w:t>
+      </w:r>
+      <w:proofErr w:type="spellStart"/>
+      <w:r>
+        <w:t>sind</w:t>
+      </w:r>
+      <w:proofErr w:type="spellEnd"/>
+      <w:r>
+        <w:t xml:space="preserve">() is omdat aan het einde van het uitvoeren van de functie het resultaat (de waarde 1) naar de output van de functie </w:t>
+      </w:r>
+      <w:proofErr w:type="spellStart"/>
+      <w:r>
+        <w:t>sind</w:t>
+      </w:r>
+      <w:proofErr w:type="spellEnd"/>
+      <w:r>
+        <w:t>() wordt geschreven.</w:t>
       </w:r>
     </w:p>
     <w:p>
@@ -14100,8 +15614,18 @@
                 <w:color w:val="FFFFFF" w:themeColor="background1"/>
                 <w:sz w:val="24"/>
               </w:rPr>
-              <w:t>We hebben nog een andere belangrijke stap uitgevoerd die niet is te zien. Namelijk we hebben het script opgeslagen onder de exacte naam: vierdemachtplustwee.m</w:t>
-            </w:r>
+              <w:t xml:space="preserve">We hebben nog een andere belangrijke stap uitgevoerd die niet is te zien. Namelijk we hebben het script opgeslagen onder de exacte naam: </w:t>
+            </w:r>
+            <w:proofErr w:type="spellStart"/>
+            <w:r>
+              <w:rPr>
+                <w:b/>
+                <w:color w:val="FFFFFF" w:themeColor="background1"/>
+                <w:sz w:val="24"/>
+              </w:rPr>
+              <w:t>vierdemachtplustwee.m</w:t>
+            </w:r>
+            <w:proofErr w:type="spellEnd"/>
           </w:p>
           <w:p/>
         </w:tc>
@@ -14163,6 +15687,7 @@
               </w:rPr>
               <w:t xml:space="preserve">: </w:t>
             </w:r>
+            <w:proofErr w:type="spellStart"/>
             <w:r>
               <w:rPr>
                 <w:b/>
@@ -14171,7 +15696,18 @@
                 <w:sz w:val="32"/>
                 <w:u w:val="single"/>
               </w:rPr>
-              <w:t>function file.</w:t>
+              <w:t>function</w:t>
+            </w:r>
+            <w:proofErr w:type="spellEnd"/>
+            <w:r>
+              <w:rPr>
+                <w:b/>
+                <w:i w:val="0"/>
+                <w:color w:val="FFFFFF" w:themeColor="background1"/>
+                <w:sz w:val="32"/>
+                <w:u w:val="single"/>
+              </w:rPr>
+              <w:t xml:space="preserve"> file.</w:t>
             </w:r>
           </w:p>
           <w:p/>
@@ -14194,8 +15730,44 @@
         <w:rPr>
           <w:i w:val="0"/>
         </w:rPr>
-        <w:t>Het is in Matlab belangrijk dat de function file dezelfde naam heeft als de functie die in dat bestand staat. Dus als je een functie: hottentottententoonstelling hebt moet die functie zijn opgeslagen in een bestand met de naam: hottentottententoonstelling.m</w:t>
-      </w:r>
+        <w:t xml:space="preserve">Het is in Matlab belangrijk dat de </w:t>
+      </w:r>
+      <w:proofErr w:type="spellStart"/>
+      <w:r>
+        <w:rPr>
+          <w:i w:val="0"/>
+        </w:rPr>
+        <w:t>function</w:t>
+      </w:r>
+      <w:proofErr w:type="spellEnd"/>
+      <w:r>
+        <w:rPr>
+          <w:i w:val="0"/>
+        </w:rPr>
+        <w:t xml:space="preserve"> file dezelfde naam heeft als de functie die in dat bestand staat. Dus als je een functie: </w:t>
+      </w:r>
+      <w:proofErr w:type="spellStart"/>
+      <w:r>
+        <w:rPr>
+          <w:i w:val="0"/>
+        </w:rPr>
+        <w:t>hottentottententoonstelling</w:t>
+      </w:r>
+      <w:proofErr w:type="spellEnd"/>
+      <w:r>
+        <w:rPr>
+          <w:i w:val="0"/>
+        </w:rPr>
+        <w:t xml:space="preserve"> hebt moet die functie zijn opgeslagen in een bestand met de naam: </w:t>
+      </w:r>
+      <w:proofErr w:type="spellStart"/>
+      <w:r>
+        <w:rPr>
+          <w:i w:val="0"/>
+        </w:rPr>
+        <w:t>hottentottententoonstelling.m</w:t>
+      </w:r>
+      <w:proofErr w:type="spellEnd"/>
     </w:p>
     <w:p>
       <w:pPr>
@@ -14210,9 +15782,11 @@
         </w:rPr>
         <w:t xml:space="preserve">Het is de bedoeling dat bij het uitvoeren van de functie </w:t>
       </w:r>
+      <w:proofErr w:type="spellStart"/>
       <w:r>
         <w:t>vierdemachtplustwee</w:t>
       </w:r>
+      <w:proofErr w:type="spellEnd"/>
       <w:r>
         <w:rPr>
           <w:i w:val="0"/>
@@ -14226,7 +15800,21 @@
         <w:rPr>
           <w:i w:val="0"/>
         </w:rPr>
-        <w:t xml:space="preserve"> tot de vierdemacht wordt berekend en dat er daarna twee bij wordt opgeteld. We vullen dan de functie als volgt aan:</w:t>
+        <w:t xml:space="preserve"> tot de </w:t>
+      </w:r>
+      <w:proofErr w:type="spellStart"/>
+      <w:r>
+        <w:rPr>
+          <w:i w:val="0"/>
+        </w:rPr>
+        <w:t>vierdemacht</w:t>
+      </w:r>
+      <w:proofErr w:type="spellEnd"/>
+      <w:r>
+        <w:rPr>
+          <w:i w:val="0"/>
+        </w:rPr>
+        <w:t xml:space="preserve"> wordt berekend en dat er daarna twee bij wordt opgeteld. We vullen dan de functie als volgt aan:</w:t>
       </w:r>
     </w:p>
     <w:p>
@@ -14315,9 +15903,11 @@
         </w:rPr>
         <w:t xml:space="preserve">Je ziet dat we een extra variabele hebben aangemaakt genaamd </w:t>
       </w:r>
+      <w:proofErr w:type="spellStart"/>
       <w:r>
         <w:t>tussenRes</w:t>
       </w:r>
+      <w:proofErr w:type="spellEnd"/>
       <w:r>
         <w:rPr>
           <w:i w:val="0"/>
@@ -14456,7 +16046,15 @@
         </w:r>
       </w:fldSimple>
       <w:r>
-        <w:t>: de output van de functie vierdemachtplustwee.</w:t>
+        <w:t xml:space="preserve">: de output van de functie </w:t>
+      </w:r>
+      <w:proofErr w:type="spellStart"/>
+      <w:r>
+        <w:t>vierdemachtplustwee</w:t>
+      </w:r>
+      <w:proofErr w:type="spellEnd"/>
+      <w:r>
+        <w:t>.</w:t>
       </w:r>
     </w:p>
     <w:p>
@@ -14516,7 +16114,7 @@
           <w:rStyle w:val="aAChar"/>
           <w:b/>
         </w:rPr>
-        <w:instrText xml:space="preserve"> REF _Ref493236953 \h </w:instrText>
+        <w:instrText xml:space="preserve"> REF _Ref493236953 \h  \* MERGEFORMAT </w:instrText>
       </w:r>
       <w:r>
         <w:rPr>
@@ -14529,104 +16127,90 @@
           <w:rStyle w:val="aAChar"/>
           <w:b/>
         </w:rPr>
-        <w:instrText xml:space="preserve"> \* MERGEFORMAT </w:instrText>
+        <w:fldChar w:fldCharType="separate"/>
       </w:r>
       <w:r>
         <w:rPr>
           <w:rStyle w:val="aAChar"/>
           <w:b/>
         </w:rPr>
-        <w:fldChar w:fldCharType="separate"/>
+        <w:t>Figuur 28</w:t>
       </w:r>
       <w:r>
         <w:rPr>
           <w:rStyle w:val="aAChar"/>
           <w:b/>
         </w:rPr>
-        <w:t>Figuur 28</w:t>
+        <w:fldChar w:fldCharType="end"/>
       </w:r>
       <w:r>
         <w:rPr>
           <w:rStyle w:val="aAChar"/>
           <w:b/>
         </w:rPr>
-        <w:fldChar w:fldCharType="end"/>
-      </w:r>
-      <w:r>
+        <w:t xml:space="preserve"> en typ</w:t>
+      </w:r>
+      <w:r>
+        <w:t xml:space="preserve"> het over in een nieuw script. Let op! Dit script moet in dezelfde folder staan als onze zelfgeschreven functie.</w:t>
+      </w:r>
+    </w:p>
+    <w:p>
+      <w:pPr>
+        <w:pStyle w:val="aA"/>
         <w:rPr>
           <w:rStyle w:val="aAChar"/>
           <w:b/>
         </w:rPr>
-        <w:t xml:space="preserve"> en typ</w:t>
-      </w:r>
-      <w:r>
-        <w:t xml:space="preserve"> het over in een nieuw script. Let op! Dit script moet in dezelfde folder staan als onze zelfgeschreven functie.</w:t>
-      </w:r>
-    </w:p>
-    <w:p>
-      <w:pPr>
-        <w:pStyle w:val="aA"/>
+      </w:pPr>
+      <w:r>
+        <w:t xml:space="preserve">Zet een breakpoint zoals is te zien in </w:t>
+      </w:r>
+      <w:r>
         <w:rPr>
           <w:rStyle w:val="aAChar"/>
           <w:b/>
         </w:rPr>
-      </w:pPr>
-      <w:r>
-        <w:t xml:space="preserve">Zet een breakpoint zoals is te zien in </w:t>
+        <w:fldChar w:fldCharType="begin"/>
       </w:r>
       <w:r>
         <w:rPr>
           <w:rStyle w:val="aAChar"/>
           <w:b/>
         </w:rPr>
-        <w:fldChar w:fldCharType="begin"/>
+        <w:instrText xml:space="preserve"> REF _Ref493236953 \h  \* MERGEFORMAT </w:instrText>
       </w:r>
       <w:r>
         <w:rPr>
           <w:rStyle w:val="aAChar"/>
           <w:b/>
         </w:rPr>
-        <w:instrText xml:space="preserve"> REF _Ref493236953 \h </w:instrText>
       </w:r>
       <w:r>
         <w:rPr>
           <w:rStyle w:val="aAChar"/>
           <w:b/>
         </w:rPr>
+        <w:fldChar w:fldCharType="separate"/>
       </w:r>
       <w:r>
         <w:rPr>
           <w:rStyle w:val="aAChar"/>
           <w:b/>
         </w:rPr>
-        <w:instrText xml:space="preserve"> \* MERGEFORMAT </w:instrText>
+        <w:t>Figuur 28</w:t>
       </w:r>
       <w:r>
         <w:rPr>
           <w:rStyle w:val="aAChar"/>
           <w:b/>
         </w:rPr>
-        <w:fldChar w:fldCharType="separate"/>
+        <w:fldChar w:fldCharType="end"/>
       </w:r>
       <w:r>
         <w:rPr>
           <w:rStyle w:val="aAChar"/>
           <w:b/>
         </w:rPr>
-        <w:t>Figuur 28</w:t>
-      </w:r>
-      <w:r>
-        <w:rPr>
-          <w:rStyle w:val="aAChar"/>
-          <w:b/>
-        </w:rPr>
-        <w:fldChar w:fldCharType="end"/>
-      </w:r>
-      <w:r>
-        <w:rPr>
-          <w:rStyle w:val="aAChar"/>
-          <w:b/>
-        </w:rPr>
         <w:t>.</w:t>
       </w:r>
     </w:p>
@@ -14737,6 +16321,10 @@
         <w:jc w:val="center"/>
       </w:pPr>
       <w:r>
+        <w:rPr>
+          <w:noProof/>
+          <w:lang w:eastAsia="nl-NL"/>
+        </w:rPr>
         <w:lastRenderedPageBreak/>
         <w:drawing>
           <wp:inline distT="0" distB="0" distL="0" distR="0" wp14:anchorId="612D991A" wp14:editId="3F3E43CA">
@@ -14811,6 +16399,10 @@
         <w:jc w:val="center"/>
       </w:pPr>
       <w:r>
+        <w:rPr>
+          <w:noProof/>
+          <w:lang w:eastAsia="nl-NL"/>
+        </w:rPr>
         <w:drawing>
           <wp:inline distT="0" distB="0" distL="0" distR="0" wp14:anchorId="41E88F87" wp14:editId="10E89E20">
             <wp:extent cx="5668748" cy="4305300"/>
@@ -14877,10 +16469,10 @@
       <w:r>
         <w:lastRenderedPageBreak/>
         <w:drawing>
-          <wp:inline distT="0" distB="0" distL="0" distR="0" wp14:anchorId="2E45847E" wp14:editId="3BF89F0E">
-            <wp:extent cx="5611008" cy="981212"/>
-            <wp:effectExtent l="0" t="0" r="8890" b="9525"/>
-            <wp:docPr id="30" name="Afbeelding 30"/>
+          <wp:inline distT="0" distB="0" distL="0" distR="0" wp14:anchorId="2C8204F7" wp14:editId="236777A3">
+            <wp:extent cx="5760720" cy="1130300"/>
+            <wp:effectExtent l="0" t="0" r="0" b="0"/>
+            <wp:docPr id="37" name="Afbeelding 37"/>
             <wp:cNvGraphicFramePr>
               <a:graphicFrameLocks xmlns:a="http://schemas.openxmlformats.org/drawingml/2006/main" noChangeAspect="1"/>
             </wp:cNvGraphicFramePr>
@@ -14900,7 +16492,7 @@
                   <pic:spPr>
                     <a:xfrm>
                       <a:off x="0" y="0"/>
-                      <a:ext cx="5611008" cy="981212"/>
+                      <a:ext cx="5760720" cy="1130300"/>
                     </a:xfrm>
                     <a:prstGeom prst="rect">
                       <a:avLst/>
@@ -14935,30 +16527,1024 @@
         <w:t>: Matlab heeft ons nu naar de zelfgeschreven functie gebracht. De rode pijl wijst naar de muispointer. Als je tijdens het debuggen op een variabele staat met de muispointer krijg je de inhoud van deze variabele te zien.</w:t>
       </w:r>
     </w:p>
-    <w:p/>
-    <w:p>
-      <w:r>
-        <w:t>We zijn aan het uitzoeken wat het exacte gedrag is van een functie. Je ziet dat bij het aanroepen van een functie we de code van de functie gaan uitvoeren.</w:t>
-      </w:r>
-    </w:p>
-    <w:p/>
-    <w:p>
-      <w:r>
-        <w:t>XXX</w:t>
-      </w:r>
-      <w:bookmarkStart w:id="49" w:name="_GoBack"/>
+    <w:p>
+      <w:r>
+        <w:t xml:space="preserve">We zijn aan het uitzoeken wat het exacte gedrag is van een functie. Je ziet dat bij het aanroepen van een functie we de code </w:t>
+      </w:r>
+      <w:r>
+        <w:rPr>
+          <w:i/>
+        </w:rPr>
+        <w:t>in</w:t>
+      </w:r>
+      <w:r>
+        <w:t xml:space="preserve"> de functie gaan uitvoeren.</w:t>
+      </w:r>
+    </w:p>
+    <w:p>
+      <w:pPr>
+        <w:rPr>
+          <w:b/>
+        </w:rPr>
+      </w:pPr>
+      <w:r>
+        <w:rPr>
+          <w:b/>
+        </w:rPr>
+        <w:t xml:space="preserve">Kijk eens wat er in de </w:t>
+      </w:r>
+      <w:proofErr w:type="spellStart"/>
+      <w:r>
+        <w:rPr>
+          <w:b/>
+        </w:rPr>
+        <w:t>workspace</w:t>
+      </w:r>
+      <w:proofErr w:type="spellEnd"/>
+      <w:r>
+        <w:rPr>
+          <w:b/>
+        </w:rPr>
+        <w:t xml:space="preserve"> staat i</w:t>
+      </w:r>
+      <w:r>
+        <w:rPr>
+          <w:b/>
+        </w:rPr>
+        <w:t xml:space="preserve">n </w:t>
+      </w:r>
+      <w:r>
+        <w:rPr>
+          <w:b/>
+        </w:rPr>
+        <w:fldChar w:fldCharType="begin"/>
+      </w:r>
+      <w:r>
+        <w:rPr>
+          <w:b/>
+        </w:rPr>
+        <w:instrText xml:space="preserve"> REF _Ref493237516 \h </w:instrText>
+      </w:r>
+      <w:r>
+        <w:rPr>
+          <w:b/>
+        </w:rPr>
+      </w:r>
+      <w:r>
+        <w:rPr>
+          <w:b/>
+        </w:rPr>
+        <w:instrText xml:space="preserve"> \* MERGEFORMAT </w:instrText>
+      </w:r>
+      <w:r>
+        <w:rPr>
+          <w:b/>
+        </w:rPr>
+        <w:fldChar w:fldCharType="separate"/>
+      </w:r>
+      <w:r>
+        <w:rPr>
+          <w:b/>
+        </w:rPr>
+        <w:t xml:space="preserve">Figuur </w:t>
+      </w:r>
+      <w:r>
+        <w:rPr>
+          <w:b/>
+          <w:noProof/>
+        </w:rPr>
+        <w:t>30</w:t>
+      </w:r>
+      <w:r>
+        <w:rPr>
+          <w:b/>
+        </w:rPr>
+        <w:fldChar w:fldCharType="end"/>
+      </w:r>
+    </w:p>
+    <w:p>
+      <w:pPr>
+        <w:rPr>
+          <w:b/>
+        </w:rPr>
+      </w:pPr>
+      <w:r>
+        <w:rPr>
+          <w:b/>
+        </w:rPr>
+        <w:t xml:space="preserve">Vergelijk dit met de </w:t>
+      </w:r>
+      <w:proofErr w:type="spellStart"/>
+      <w:r>
+        <w:rPr>
+          <w:b/>
+        </w:rPr>
+        <w:t>Wo</w:t>
+      </w:r>
+      <w:r>
+        <w:rPr>
+          <w:b/>
+        </w:rPr>
+        <w:t>rkspace</w:t>
+      </w:r>
+      <w:proofErr w:type="spellEnd"/>
+      <w:r>
+        <w:rPr>
+          <w:b/>
+        </w:rPr>
+        <w:t xml:space="preserve"> in </w:t>
+      </w:r>
+      <w:r>
+        <w:rPr>
+          <w:b/>
+        </w:rPr>
+        <w:fldChar w:fldCharType="begin"/>
+      </w:r>
+      <w:r>
+        <w:rPr>
+          <w:b/>
+        </w:rPr>
+        <w:instrText xml:space="preserve"> REF _Ref493237310 \h </w:instrText>
+      </w:r>
+      <w:r>
+        <w:rPr>
+          <w:b/>
+        </w:rPr>
+      </w:r>
+      <w:r>
+        <w:rPr>
+          <w:b/>
+        </w:rPr>
+        <w:instrText xml:space="preserve"> \* MERGEFORMAT </w:instrText>
+      </w:r>
+      <w:r>
+        <w:rPr>
+          <w:b/>
+        </w:rPr>
+        <w:fldChar w:fldCharType="separate"/>
+      </w:r>
+      <w:r>
+        <w:rPr>
+          <w:b/>
+        </w:rPr>
+        <w:t xml:space="preserve">Figuur </w:t>
+      </w:r>
+      <w:r>
+        <w:rPr>
+          <w:b/>
+          <w:noProof/>
+        </w:rPr>
+        <w:t>29</w:t>
+      </w:r>
+      <w:r>
+        <w:rPr>
+          <w:b/>
+        </w:rPr>
+        <w:fldChar w:fldCharType="end"/>
+      </w:r>
+    </w:p>
+    <w:p>
+      <w:pPr>
+        <w:pStyle w:val="aQ"/>
+      </w:pPr>
+      <w:r>
+        <w:t>Wat valt op?</w:t>
+      </w:r>
+    </w:p>
+    <w:p>
+      <w:r>
+        <w:t xml:space="preserve">Zodra je in een functie springt, d.m.v. debuggen zie je ook welke variabele staan in de </w:t>
+      </w:r>
+      <w:proofErr w:type="spellStart"/>
+      <w:r>
+        <w:t>Workspace</w:t>
+      </w:r>
+      <w:proofErr w:type="spellEnd"/>
+      <w:r>
+        <w:t xml:space="preserve"> van de functie. Het script i</w:t>
+      </w:r>
+      <w:r>
+        <w:t xml:space="preserve">n </w:t>
+      </w:r>
+      <w:r>
+        <w:fldChar w:fldCharType="begin"/>
+      </w:r>
+      <w:r>
+        <w:instrText xml:space="preserve"> REF _Ref493237310 \h </w:instrText>
+      </w:r>
+      <w:r>
+        <w:instrText xml:space="preserve"> \* MERGEFORMAT </w:instrText>
+      </w:r>
+      <w:r>
+        <w:fldChar w:fldCharType="separate"/>
+      </w:r>
+      <w:r>
+        <w:t xml:space="preserve">Figuur </w:t>
+      </w:r>
+      <w:r>
+        <w:rPr>
+          <w:noProof/>
+        </w:rPr>
+        <w:t>29</w:t>
+      </w:r>
+      <w:r>
+        <w:fldChar w:fldCharType="end"/>
+      </w:r>
+      <w:r>
+        <w:t xml:space="preserve"> heeft een </w:t>
+      </w:r>
+      <w:proofErr w:type="spellStart"/>
+      <w:r>
+        <w:t>Workspace</w:t>
+      </w:r>
+      <w:proofErr w:type="spellEnd"/>
+      <w:r>
+        <w:t xml:space="preserve"> en de functie in  </w:t>
+      </w:r>
+      <w:r>
+        <w:fldChar w:fldCharType="begin"/>
+      </w:r>
+      <w:r>
+        <w:instrText xml:space="preserve"> REF _Ref493237516 \h </w:instrText>
+      </w:r>
+      <w:r>
+        <w:instrText xml:space="preserve"> \* MERGEFORMAT </w:instrText>
+      </w:r>
+      <w:r>
+        <w:fldChar w:fldCharType="separate"/>
+      </w:r>
+      <w:r>
+        <w:t xml:space="preserve">Figuur </w:t>
+      </w:r>
+      <w:r>
+        <w:rPr>
+          <w:noProof/>
+        </w:rPr>
+        <w:t>30</w:t>
+      </w:r>
+      <w:r>
+        <w:fldChar w:fldCharType="end"/>
+      </w:r>
+      <w:r>
+        <w:t xml:space="preserve"> heeft zijn eigen </w:t>
+      </w:r>
+      <w:proofErr w:type="spellStart"/>
+      <w:r>
+        <w:t>Workspace</w:t>
+      </w:r>
+      <w:proofErr w:type="spellEnd"/>
+      <w:r>
+        <w:t>.</w:t>
+      </w:r>
+      <w:r>
+        <w:t xml:space="preserve"> Het debuggen heeft ons dat late zien.</w:t>
+      </w:r>
+    </w:p>
+    <w:p>
+      <w:pPr>
+        <w:pStyle w:val="aQ"/>
+      </w:pPr>
+      <w:r>
+        <w:t xml:space="preserve">Wat is er gebeurt met de </w:t>
+      </w:r>
+      <w:proofErr w:type="spellStart"/>
+      <w:r>
+        <w:t>Workspace</w:t>
+      </w:r>
+      <w:proofErr w:type="spellEnd"/>
+      <w:r>
+        <w:t xml:space="preserve"> in </w:t>
+      </w:r>
+      <w:r>
+        <w:fldChar w:fldCharType="begin"/>
+      </w:r>
+      <w:r>
+        <w:instrText xml:space="preserve"> REF _Ref493237310 \h </w:instrText>
+      </w:r>
+      <w:r>
+        <w:instrText xml:space="preserve"> \* MERGEFORMAT </w:instrText>
+      </w:r>
+      <w:r>
+        <w:fldChar w:fldCharType="separate"/>
+      </w:r>
+      <w:r>
+        <w:t xml:space="preserve">Figuur </w:t>
+      </w:r>
+      <w:r>
+        <w:rPr>
+          <w:noProof/>
+        </w:rPr>
+        <w:t>29</w:t>
+      </w:r>
+      <w:r>
+        <w:fldChar w:fldCharType="end"/>
+      </w:r>
+      <w:r>
+        <w:t>?</w:t>
+      </w:r>
+    </w:p>
+    <w:p>
+      <w:pPr>
+        <w:pStyle w:val="aQ"/>
+        <w:rPr>
+          <w:i w:val="0"/>
+        </w:rPr>
+      </w:pPr>
+      <w:r>
+        <w:rPr>
+          <w:i w:val="0"/>
+        </w:rPr>
+        <w:t xml:space="preserve">De </w:t>
+      </w:r>
+      <w:proofErr w:type="spellStart"/>
+      <w:r>
+        <w:rPr>
+          <w:i w:val="0"/>
+        </w:rPr>
+        <w:t>workspace</w:t>
+      </w:r>
+      <w:proofErr w:type="spellEnd"/>
+      <w:r>
+        <w:rPr>
+          <w:i w:val="0"/>
+        </w:rPr>
+        <w:t xml:space="preserve"> van het script in </w:t>
+      </w:r>
+      <w:r>
+        <w:rPr>
+          <w:b/>
+        </w:rPr>
+        <w:fldChar w:fldCharType="begin"/>
+      </w:r>
+      <w:r>
+        <w:rPr>
+          <w:b/>
+        </w:rPr>
+        <w:instrText xml:space="preserve"> REF _Ref493237310 \h </w:instrText>
+      </w:r>
+      <w:r>
+        <w:rPr>
+          <w:b/>
+        </w:rPr>
+      </w:r>
+      <w:r>
+        <w:rPr>
+          <w:b/>
+        </w:rPr>
+        <w:instrText xml:space="preserve"> \* MERGEFORMAT </w:instrText>
+      </w:r>
+      <w:r>
+        <w:rPr>
+          <w:b/>
+        </w:rPr>
+        <w:fldChar w:fldCharType="separate"/>
+      </w:r>
+      <w:r>
+        <w:rPr>
+          <w:b/>
+        </w:rPr>
+        <w:t xml:space="preserve">Figuur </w:t>
+      </w:r>
+      <w:r>
+        <w:rPr>
+          <w:b/>
+          <w:noProof/>
+        </w:rPr>
+        <w:t>29</w:t>
+      </w:r>
+      <w:r>
+        <w:rPr>
+          <w:b/>
+        </w:rPr>
+        <w:fldChar w:fldCharType="end"/>
+      </w:r>
+      <w:r>
+        <w:rPr>
+          <w:i w:val="0"/>
+        </w:rPr>
+        <w:t xml:space="preserve"> bestaat nog steeds. Het is op dit moment niet beschikbaar. Dit hebben de makers van Matlab bewust gedaan. Als je in een functie komt, heeft de functie altijd zijn eigen </w:t>
+      </w:r>
+      <w:proofErr w:type="spellStart"/>
+      <w:r>
+        <w:rPr>
+          <w:i w:val="0"/>
+        </w:rPr>
+        <w:t>Workspace</w:t>
+      </w:r>
+      <w:proofErr w:type="spellEnd"/>
+      <w:r>
+        <w:rPr>
+          <w:i w:val="0"/>
+        </w:rPr>
+        <w:t xml:space="preserve">. Dit is namelijk veel veiliger. Een functie heeft input en output. Als alle operatie van een functie ook de variabelen in de </w:t>
+      </w:r>
+      <w:proofErr w:type="spellStart"/>
+      <w:r>
+        <w:rPr>
+          <w:i w:val="0"/>
+        </w:rPr>
+        <w:t>Workspace</w:t>
+      </w:r>
+      <w:proofErr w:type="spellEnd"/>
+      <w:r>
+        <w:rPr>
+          <w:i w:val="0"/>
+        </w:rPr>
+        <w:t xml:space="preserve"> van het script zouden kunnen aanpassen heeft de input en output van een functie weinig zin meer. Immers, variabelen zouden in dat geval direct vanuit de functie kunnen worden aangepast. Dat levert onveilig gedrag op. Het wordt dan heel lastig om bij te houden welke wijzigingen een functie heeft op de </w:t>
+      </w:r>
+      <w:proofErr w:type="spellStart"/>
+      <w:r>
+        <w:rPr>
+          <w:i w:val="0"/>
+        </w:rPr>
+        <w:t>Workspace</w:t>
+      </w:r>
+      <w:proofErr w:type="spellEnd"/>
+      <w:r>
+        <w:rPr>
+          <w:i w:val="0"/>
+        </w:rPr>
+        <w:t xml:space="preserve"> van het script.</w:t>
+      </w:r>
+    </w:p>
+    <w:p>
+      <w:pPr>
+        <w:pStyle w:val="aQ"/>
+        <w:rPr>
+          <w:i w:val="0"/>
+        </w:rPr>
+      </w:pPr>
+      <w:r>
+        <w:rPr>
+          <w:i w:val="0"/>
+        </w:rPr>
+        <w:t xml:space="preserve">Het is veiliger om de </w:t>
+      </w:r>
+      <w:proofErr w:type="spellStart"/>
+      <w:r>
+        <w:rPr>
+          <w:i w:val="0"/>
+        </w:rPr>
+        <w:t>Workspace</w:t>
+      </w:r>
+      <w:proofErr w:type="spellEnd"/>
+      <w:r>
+        <w:rPr>
+          <w:i w:val="0"/>
+        </w:rPr>
+        <w:t xml:space="preserve"> van een functie gescheiden te houden van het script dat het aanroept. In Matlab heeft elke functie zijn eigen </w:t>
+      </w:r>
+      <w:proofErr w:type="spellStart"/>
+      <w:r>
+        <w:rPr>
+          <w:i w:val="0"/>
+        </w:rPr>
+        <w:t>Workspace</w:t>
+      </w:r>
+      <w:proofErr w:type="spellEnd"/>
+      <w:r>
+        <w:rPr>
+          <w:i w:val="0"/>
+        </w:rPr>
+        <w:t>.</w:t>
+      </w:r>
+    </w:p>
+    <w:p>
+      <w:pPr>
+        <w:pStyle w:val="aQ"/>
+        <w:rPr>
+          <w:b/>
+          <w:i w:val="0"/>
+        </w:rPr>
+      </w:pPr>
+      <w:r>
+        <w:rPr>
+          <w:b/>
+          <w:i w:val="0"/>
+        </w:rPr>
+        <w:t>Druk, om een regel code van de functie uit te voeren op F10</w:t>
+      </w:r>
+    </w:p>
+    <w:p>
+      <w:pPr>
+        <w:pStyle w:val="aQ"/>
+        <w:rPr>
+          <w:b/>
+          <w:i w:val="0"/>
+        </w:rPr>
+      </w:pPr>
+      <w:r>
+        <w:rPr>
+          <w:b/>
+          <w:i w:val="0"/>
+        </w:rPr>
+        <w:t>Druk, om de tweede en laatste regel van de functie uit te voeren op F10</w:t>
+      </w:r>
+    </w:p>
+    <w:p>
+      <w:pPr>
+        <w:pStyle w:val="aQ"/>
+        <w:rPr>
+          <w:b/>
+          <w:i w:val="0"/>
+        </w:rPr>
+      </w:pPr>
+      <w:r>
+        <w:rPr>
+          <w:b/>
+          <w:i w:val="0"/>
+        </w:rPr>
+        <w:t>Druk, nogmaals op F10</w:t>
+      </w:r>
+    </w:p>
+    <w:p>
+      <w:pPr>
+        <w:pStyle w:val="aQ"/>
+        <w:keepNext/>
+      </w:pPr>
+      <w:r>
+        <w:rPr>
+          <w:i w:val="0"/>
+        </w:rPr>
+        <w:drawing>
+          <wp:inline distT="0" distB="0" distL="0" distR="0" wp14:anchorId="26C656EA" wp14:editId="1B7B8E2F">
+            <wp:extent cx="5760720" cy="1130300"/>
+            <wp:effectExtent l="0" t="0" r="0" b="0"/>
+            <wp:docPr id="10" name="Afbeelding 10"/>
+            <wp:cNvGraphicFramePr>
+              <a:graphicFrameLocks xmlns:a="http://schemas.openxmlformats.org/drawingml/2006/main" noChangeAspect="1"/>
+            </wp:cNvGraphicFramePr>
+            <a:graphic xmlns:a="http://schemas.openxmlformats.org/drawingml/2006/main">
+              <a:graphicData uri="http://schemas.openxmlformats.org/drawingml/2006/picture">
+                <pic:pic xmlns:pic="http://schemas.openxmlformats.org/drawingml/2006/picture">
+                  <pic:nvPicPr>
+                    <pic:cNvPr id="1" name=""/>
+                    <pic:cNvPicPr/>
+                  </pic:nvPicPr>
+                  <pic:blipFill>
+                    <a:blip r:embed="rId43"/>
+                    <a:stretch>
+                      <a:fillRect/>
+                    </a:stretch>
+                  </pic:blipFill>
+                  <pic:spPr>
+                    <a:xfrm>
+                      <a:off x="0" y="0"/>
+                      <a:ext cx="5760720" cy="1130300"/>
+                    </a:xfrm>
+                    <a:prstGeom prst="rect">
+                      <a:avLst/>
+                    </a:prstGeom>
+                  </pic:spPr>
+                </pic:pic>
+              </a:graphicData>
+            </a:graphic>
+          </wp:inline>
+        </w:drawing>
+      </w:r>
+    </w:p>
+    <w:p>
+      <w:pPr>
+        <w:pStyle w:val="Bijschrift"/>
+        <w:jc w:val="center"/>
+      </w:pPr>
+      <w:r>
+        <w:t xml:space="preserve">Figuur </w:t>
+      </w:r>
+      <w:fldSimple w:instr=" SEQ Figuur \* ARABIC ">
+        <w:r>
+          <w:rPr>
+            <w:noProof/>
+          </w:rPr>
+          <w:t>31</w:t>
+        </w:r>
+      </w:fldSimple>
+      <w:r>
+        <w:t>: We zijn tijdens het debuggen in de laatste regel van de functie aangekomen. Merk op dat de output-variabele als zijn eind waarde bevat.</w:t>
+      </w:r>
+    </w:p>
+    <w:p>
+      <w:r>
+        <w:t xml:space="preserve">We zijn nu aangekomen bij de laatste regel code van de functie. Ook deze regel wordt uitgevoerd. </w:t>
+      </w:r>
+    </w:p>
+    <w:p>
+      <w:pPr>
+        <w:rPr>
+          <w:b/>
+        </w:rPr>
+      </w:pPr>
+      <w:r>
+        <w:rPr>
+          <w:b/>
+        </w:rPr>
+        <w:t>Druk, nogmaals op F10</w:t>
+      </w:r>
+    </w:p>
+    <w:p>
+      <w:r>
+        <w:lastRenderedPageBreak/>
+        <w:t xml:space="preserve">Zie </w:t>
+      </w:r>
+      <w:r>
+        <w:fldChar w:fldCharType="begin"/>
+      </w:r>
+      <w:r>
+        <w:instrText xml:space="preserve"> REF _Ref493586582 \h </w:instrText>
+      </w:r>
+      <w:r>
+        <w:fldChar w:fldCharType="separate"/>
+      </w:r>
+      <w:r>
+        <w:t xml:space="preserve">Figuur </w:t>
+      </w:r>
+      <w:r>
+        <w:rPr>
+          <w:noProof/>
+        </w:rPr>
+        <w:t>32</w:t>
+      </w:r>
+      <w:r>
+        <w:fldChar w:fldCharType="end"/>
+      </w:r>
+      <w:r>
+        <w:t>. Je ziet dat het debug-pijl omlaag wijst. Dat betekent dat Matlab gaat stoppen met het uitvoeren van de functie.</w:t>
+      </w:r>
+      <w:r>
+        <w:t xml:space="preserve"> Matlab </w:t>
+      </w:r>
+      <w:r>
+        <w:t xml:space="preserve">weet </w:t>
+      </w:r>
+      <w:r>
+        <w:t xml:space="preserve">dat de functie en de bijbehorende </w:t>
+      </w:r>
+      <w:proofErr w:type="spellStart"/>
+      <w:r>
+        <w:t>workspace</w:t>
+      </w:r>
+      <w:proofErr w:type="spellEnd"/>
+      <w:r>
+        <w:t xml:space="preserve"> kan ophouden te bestaan.</w:t>
+      </w:r>
+      <w:r>
+        <w:t xml:space="preserve"> </w:t>
+      </w:r>
+    </w:p>
+    <w:p>
+      <w:pPr>
+        <w:keepNext/>
+      </w:pPr>
+      <w:r>
+        <w:rPr>
+          <w:b/>
+        </w:rPr>
+        <w:drawing>
+          <wp:inline distT="0" distB="0" distL="0" distR="0" wp14:anchorId="60E04275" wp14:editId="13EC53EC">
+            <wp:extent cx="5760720" cy="1130300"/>
+            <wp:effectExtent l="0" t="0" r="0" b="0"/>
+            <wp:docPr id="38" name="Afbeelding 38"/>
+            <wp:cNvGraphicFramePr>
+              <a:graphicFrameLocks xmlns:a="http://schemas.openxmlformats.org/drawingml/2006/main" noChangeAspect="1"/>
+            </wp:cNvGraphicFramePr>
+            <a:graphic xmlns:a="http://schemas.openxmlformats.org/drawingml/2006/main">
+              <a:graphicData uri="http://schemas.openxmlformats.org/drawingml/2006/picture">
+                <pic:pic xmlns:pic="http://schemas.openxmlformats.org/drawingml/2006/picture">
+                  <pic:nvPicPr>
+                    <pic:cNvPr id="1" name=""/>
+                    <pic:cNvPicPr/>
+                  </pic:nvPicPr>
+                  <pic:blipFill>
+                    <a:blip r:embed="rId44"/>
+                    <a:stretch>
+                      <a:fillRect/>
+                    </a:stretch>
+                  </pic:blipFill>
+                  <pic:spPr>
+                    <a:xfrm>
+                      <a:off x="0" y="0"/>
+                      <a:ext cx="5760720" cy="1130300"/>
+                    </a:xfrm>
+                    <a:prstGeom prst="rect">
+                      <a:avLst/>
+                    </a:prstGeom>
+                  </pic:spPr>
+                </pic:pic>
+              </a:graphicData>
+            </a:graphic>
+          </wp:inline>
+        </w:drawing>
+      </w:r>
+    </w:p>
+    <w:p>
+      <w:pPr>
+        <w:pStyle w:val="Bijschrift"/>
+        <w:jc w:val="center"/>
+        <w:rPr>
+          <w:b/>
+        </w:rPr>
+      </w:pPr>
+      <w:bookmarkStart w:id="49" w:name="_Ref493586582"/>
+      <w:r>
+        <w:t xml:space="preserve">Figuur </w:t>
+      </w:r>
+      <w:fldSimple w:instr=" SEQ Figuur \* ARABIC ">
+        <w:r>
+          <w:rPr>
+            <w:noProof/>
+          </w:rPr>
+          <w:t>32</w:t>
+        </w:r>
+      </w:fldSimple>
       <w:bookmarkEnd w:id="49"/>
-    </w:p>
-    <w:p/>
+      <w:r>
+        <w:t>: het debug pijltje wijst nu naar onderen. Dat betekent dat we uit de functie gaan.</w:t>
+      </w:r>
+    </w:p>
+    <w:p>
+      <w:pPr>
+        <w:rPr>
+          <w:b/>
+        </w:rPr>
+      </w:pPr>
+      <w:r>
+        <w:rPr>
+          <w:b/>
+        </w:rPr>
+        <w:t>Druk, nogmaals op F10</w:t>
+      </w:r>
+    </w:p>
+    <w:p>
+      <w:pPr>
+        <w:pStyle w:val="aA"/>
+      </w:pPr>
+      <w:r>
+        <w:t>We zijn nu teruggesprongen naar het script dat onze functie heeft aangeroepen (</w:t>
+      </w:r>
+      <w:r>
+        <w:fldChar w:fldCharType="begin"/>
+      </w:r>
+      <w:r>
+        <w:instrText xml:space="preserve"> REF _Ref493586727 \h </w:instrText>
+      </w:r>
+      <w:r>
+        <w:instrText xml:space="preserve"> \* MERGEFORMAT </w:instrText>
+      </w:r>
+      <w:r>
+        <w:fldChar w:fldCharType="separate"/>
+      </w:r>
+      <w:r>
+        <w:t xml:space="preserve">Figuur </w:t>
+      </w:r>
+      <w:r>
+        <w:rPr>
+          <w:noProof/>
+        </w:rPr>
+        <w:t>33</w:t>
+      </w:r>
+      <w:r>
+        <w:fldChar w:fldCharType="end"/>
+      </w:r>
+      <w:r>
+        <w:t xml:space="preserve">): </w:t>
+      </w:r>
+    </w:p>
+    <w:p>
+      <w:pPr>
+        <w:keepNext/>
+        <w:jc w:val="center"/>
+      </w:pPr>
+      <w:r>
+        <w:rPr>
+          <w:b/>
+        </w:rPr>
+        <w:drawing>
+          <wp:inline distT="0" distB="0" distL="0" distR="0" wp14:anchorId="1FA5B96E" wp14:editId="33C78448">
+            <wp:extent cx="3905795" cy="590632"/>
+            <wp:effectExtent l="0" t="0" r="0" b="0"/>
+            <wp:docPr id="39" name="Afbeelding 39"/>
+            <wp:cNvGraphicFramePr>
+              <a:graphicFrameLocks xmlns:a="http://schemas.openxmlformats.org/drawingml/2006/main" noChangeAspect="1"/>
+            </wp:cNvGraphicFramePr>
+            <a:graphic xmlns:a="http://schemas.openxmlformats.org/drawingml/2006/main">
+              <a:graphicData uri="http://schemas.openxmlformats.org/drawingml/2006/picture">
+                <pic:pic xmlns:pic="http://schemas.openxmlformats.org/drawingml/2006/picture">
+                  <pic:nvPicPr>
+                    <pic:cNvPr id="1" name=""/>
+                    <pic:cNvPicPr/>
+                  </pic:nvPicPr>
+                  <pic:blipFill>
+                    <a:blip r:embed="rId45"/>
+                    <a:stretch>
+                      <a:fillRect/>
+                    </a:stretch>
+                  </pic:blipFill>
+                  <pic:spPr>
+                    <a:xfrm>
+                      <a:off x="0" y="0"/>
+                      <a:ext cx="3905795" cy="590632"/>
+                    </a:xfrm>
+                    <a:prstGeom prst="rect">
+                      <a:avLst/>
+                    </a:prstGeom>
+                  </pic:spPr>
+                </pic:pic>
+              </a:graphicData>
+            </a:graphic>
+          </wp:inline>
+        </w:drawing>
+      </w:r>
+    </w:p>
+    <w:p>
+      <w:pPr>
+        <w:pStyle w:val="Bijschrift"/>
+        <w:jc w:val="center"/>
+      </w:pPr>
+      <w:bookmarkStart w:id="50" w:name="_Ref493586727"/>
+      <w:r>
+        <w:t xml:space="preserve">Figuur </w:t>
+      </w:r>
+      <w:fldSimple w:instr=" SEQ Figuur \* ARABIC ">
+        <w:r>
+          <w:rPr>
+            <w:noProof/>
+          </w:rPr>
+          <w:t>33</w:t>
+        </w:r>
+      </w:fldSimple>
+      <w:bookmarkEnd w:id="50"/>
+      <w:r>
+        <w:t>: We zijn nu teruggesprongen naar het script dat de functie heeft aangeroepen.</w:t>
+      </w:r>
+    </w:p>
+    <w:p>
+      <w:r>
+        <w:t>Op dit exacte moment bevat de variabele y2 nog niet het resultaat van</w:t>
+      </w:r>
+      <w:r>
+        <w:rPr>
+          <w:rStyle w:val="acChar"/>
+        </w:rPr>
+        <w:t xml:space="preserve"> </w:t>
+      </w:r>
+      <w:proofErr w:type="spellStart"/>
+      <w:r>
+        <w:rPr>
+          <w:rStyle w:val="acChar"/>
+        </w:rPr>
+        <w:t>y+v</w:t>
+      </w:r>
+      <w:r>
+        <w:rPr>
+          <w:rStyle w:val="acChar"/>
+        </w:rPr>
+        <w:t>i</w:t>
+      </w:r>
+      <w:r>
+        <w:rPr>
+          <w:rStyle w:val="acChar"/>
+        </w:rPr>
+        <w:t>er</w:t>
+      </w:r>
+      <w:r>
+        <w:rPr>
+          <w:rStyle w:val="acChar"/>
+        </w:rPr>
+        <w:t>demachtplustwee</w:t>
+      </w:r>
+      <w:proofErr w:type="spellEnd"/>
+      <w:r>
+        <w:rPr>
+          <w:rStyle w:val="acChar"/>
+        </w:rPr>
+        <w:t>(2)</w:t>
+      </w:r>
+      <w:r>
+        <w:rPr>
+          <w:rStyle w:val="acChar"/>
+        </w:rPr>
+        <w:t xml:space="preserve">; </w:t>
+      </w:r>
+      <w:r>
+        <w:t>Pas als we nogmaals op F10 drukken wordt het resultaat van de berekening toegekend aan de varia</w:t>
+      </w:r>
+      <w:r>
+        <w:t>bele y2:</w:t>
+      </w:r>
+    </w:p>
+    <w:p>
+      <w:pPr>
+        <w:rPr>
+          <w:b/>
+        </w:rPr>
+      </w:pPr>
+      <w:r>
+        <w:rPr>
+          <w:b/>
+        </w:rPr>
+        <w:t>Druk, nogmaals op F10</w:t>
+      </w:r>
+    </w:p>
+    <w:p>
+      <w:pPr>
+        <w:keepNext/>
+        <w:jc w:val="center"/>
+      </w:pPr>
+      <w:r>
+        <w:rPr>
+          <w:b/>
+        </w:rPr>
+        <w:drawing>
+          <wp:inline distT="0" distB="0" distL="0" distR="0" wp14:anchorId="5FC1D117" wp14:editId="297F4FE6">
+            <wp:extent cx="4010585" cy="1028844"/>
+            <wp:effectExtent l="0" t="0" r="0" b="0"/>
+            <wp:docPr id="52" name="Afbeelding 52"/>
+            <wp:cNvGraphicFramePr>
+              <a:graphicFrameLocks xmlns:a="http://schemas.openxmlformats.org/drawingml/2006/main" noChangeAspect="1"/>
+            </wp:cNvGraphicFramePr>
+            <a:graphic xmlns:a="http://schemas.openxmlformats.org/drawingml/2006/main">
+              <a:graphicData uri="http://schemas.openxmlformats.org/drawingml/2006/picture">
+                <pic:pic xmlns:pic="http://schemas.openxmlformats.org/drawingml/2006/picture">
+                  <pic:nvPicPr>
+                    <pic:cNvPr id="1" name=""/>
+                    <pic:cNvPicPr/>
+                  </pic:nvPicPr>
+                  <pic:blipFill>
+                    <a:blip r:embed="rId46"/>
+                    <a:stretch>
+                      <a:fillRect/>
+                    </a:stretch>
+                  </pic:blipFill>
+                  <pic:spPr>
+                    <a:xfrm>
+                      <a:off x="0" y="0"/>
+                      <a:ext cx="4010585" cy="1028844"/>
+                    </a:xfrm>
+                    <a:prstGeom prst="rect">
+                      <a:avLst/>
+                    </a:prstGeom>
+                  </pic:spPr>
+                </pic:pic>
+              </a:graphicData>
+            </a:graphic>
+          </wp:inline>
+        </w:drawing>
+      </w:r>
+    </w:p>
+    <w:p>
+      <w:pPr>
+        <w:pStyle w:val="Bijschrift"/>
+        <w:jc w:val="center"/>
+      </w:pPr>
+      <w:r>
+        <w:t xml:space="preserve">Figuur </w:t>
+      </w:r>
+      <w:fldSimple w:instr=" SEQ Figuur \* ARABIC ">
+        <w:r>
+          <w:rPr>
+            <w:noProof/>
+          </w:rPr>
+          <w:t>34</w:t>
+        </w:r>
+      </w:fldSimple>
+      <w:r>
+        <w:t>: het resultaat in y2 kan nu worden bekeken. Ga met je muis op de variabele y2 staan en bekijk wat er in staat.</w:t>
+      </w:r>
+    </w:p>
+    <w:p>
+      <w:pPr>
+        <w:rPr>
+          <w:i/>
+          <w:iCs/>
+          <w:color w:val="44546A" w:themeColor="text2"/>
+          <w:sz w:val="18"/>
+          <w:szCs w:val="18"/>
+        </w:rPr>
+      </w:pPr>
+      <w:r>
+        <w:br w:type="page"/>
+      </w:r>
+    </w:p>
     <w:p>
       <w:pPr>
         <w:pStyle w:val="Kop2"/>
       </w:pPr>
-      <w:bookmarkStart w:id="50" w:name="_Toc492989529"/>
-      <w:r>
+      <w:bookmarkStart w:id="51" w:name="_Toc492989529"/>
+      <w:commentRangeStart w:id="52"/>
+      <w:r>
+        <w:lastRenderedPageBreak/>
         <w:t>Nog een voorbeeld: de oppervlakte van een cirkel</w:t>
       </w:r>
-      <w:bookmarkEnd w:id="50"/>
+      <w:bookmarkEnd w:id="51"/>
+      <w:commentRangeEnd w:id="52"/>
+      <w:r>
+        <w:rPr>
+          <w:rStyle w:val="Verwijzingopmerking"/>
+          <w:rFonts w:asciiTheme="minorHAnsi" w:eastAsiaTheme="minorHAnsi" w:hAnsiTheme="minorHAnsi" w:cstheme="minorBidi"/>
+          <w:color w:val="auto"/>
+        </w:rPr>
+        <w:commentReference w:id="52"/>
+      </w:r>
     </w:p>
     <w:p>
       <w:pPr>
@@ -15021,7 +17607,15 @@
         </w:numPr>
       </w:pPr>
       <w:r>
-        <w:t>Wat de inputs zijn</w:t>
+        <w:t xml:space="preserve">Wat de </w:t>
+      </w:r>
+      <w:proofErr w:type="spellStart"/>
+      <w:r>
+        <w:t>inputs</w:t>
+      </w:r>
+      <w:proofErr w:type="spellEnd"/>
+      <w:r>
+        <w:t xml:space="preserve"> zijn</w:t>
       </w:r>
     </w:p>
     <w:p>
@@ -15033,7 +17627,15 @@
         </w:numPr>
       </w:pPr>
       <w:r>
-        <w:t>Wat de outputs zijn</w:t>
+        <w:t xml:space="preserve">Wat de </w:t>
+      </w:r>
+      <w:proofErr w:type="spellStart"/>
+      <w:r>
+        <w:t>outputs</w:t>
+      </w:r>
+      <w:proofErr w:type="spellEnd"/>
+      <w:r>
+        <w:t xml:space="preserve"> zijn</w:t>
       </w:r>
     </w:p>
     <w:p>
@@ -15053,8 +17655,13 @@
       <w:pPr>
         <w:pStyle w:val="Lijst"/>
       </w:pPr>
-      <w:r>
-        <w:t>function resultaat = oppervlakte(straal)</w:t>
+      <w:proofErr w:type="spellStart"/>
+      <w:r>
+        <w:t>function</w:t>
+      </w:r>
+      <w:proofErr w:type="spellEnd"/>
+      <w:r>
+        <w:t xml:space="preserve"> resultaat = oppervlakte(straal)</w:t>
       </w:r>
     </w:p>
     <w:p>
@@ -15082,7 +17689,7 @@
                     <pic:cNvPicPr/>
                   </pic:nvPicPr>
                   <pic:blipFill rotWithShape="1">
-                    <a:blip r:embed="rId43">
+                    <a:blip r:embed="rId49">
                       <a:extLst>
                         <a:ext uri="{28A0092B-C50C-407E-A947-70E740481C1C}">
                           <a14:useLocalDpi xmlns:a14="http://schemas.microsoft.com/office/drawing/2010/main" val="0"/>
@@ -15121,7 +17728,7 @@
         <w:pStyle w:val="Bijschrift"/>
         <w:jc w:val="center"/>
       </w:pPr>
-      <w:bookmarkStart w:id="51" w:name="_Ref492987583"/>
+      <w:bookmarkStart w:id="53" w:name="_Ref492987583"/>
       <w:r>
         <w:t xml:space="preserve">Figuur </w:t>
       </w:r>
@@ -15130,26 +17737,43 @@
           <w:rPr>
             <w:noProof/>
           </w:rPr>
-          <w:t>31</w:t>
+          <w:t>35</w:t>
         </w:r>
       </w:fldSimple>
-      <w:bookmarkEnd w:id="51"/>
+      <w:bookmarkEnd w:id="53"/>
       <w:r>
         <w:t>: een nieuwe functie voor het bereken van de oppervlakte van een cirkel.</w:t>
       </w:r>
     </w:p>
     <w:p>
       <w:pPr>
+        <w:pStyle w:val="Plattetekst"/>
+      </w:pPr>
+      <w:r>
+        <w:t xml:space="preserve">We slaan vervolgens de file op. </w:t>
+      </w:r>
+      <w:r>
+        <w:t>Matlab</w:t>
+      </w:r>
+      <w:r>
+        <w:t xml:space="preserve"> zal een suggestie doen, namelijk </w:t>
+      </w:r>
+      <w:proofErr w:type="spellStart"/>
+      <w:r>
         <w:rPr>
           <w:i/>
-          <w:iCs/>
-          <w:color w:val="44546A" w:themeColor="text2"/>
-          <w:sz w:val="18"/>
-          <w:szCs w:val="18"/>
-        </w:rPr>
-      </w:pPr>
-      <w:r>
-        <w:br w:type="page"/>
+        </w:rPr>
+        <w:t>oppervlakte.m</w:t>
+      </w:r>
+      <w:proofErr w:type="spellEnd"/>
+      <w:r>
+        <w:rPr>
+          <w:i/>
+        </w:rPr>
+        <w:t>.</w:t>
+      </w:r>
+      <w:r>
+        <w:t xml:space="preserve"> Het is belangrijk dat de functienaam en de naam van de file hetzelfde zijn.</w:t>
       </w:r>
     </w:p>
     <w:p>
@@ -15157,23 +17781,7 @@
         <w:pStyle w:val="Plattetekst"/>
       </w:pPr>
       <w:r>
-        <w:lastRenderedPageBreak/>
-        <w:t xml:space="preserve">We slaan vervolgens de file op. </w:t>
-      </w:r>
-      <w:r>
-        <w:t>Matlab</w:t>
-      </w:r>
-      <w:r>
-        <w:t xml:space="preserve"> zal een suggestie doen, namelijk </w:t>
-      </w:r>
-      <w:r>
-        <w:rPr>
-          <w:i/>
-        </w:rPr>
-        <w:t>oppervlakte.m.</w:t>
-      </w:r>
-      <w:r>
-        <w:t xml:space="preserve"> Het is belangrijk dat de functienaam en de naam van de file hetzelfde zijn.</w:t>
+        <w:t>We kunnen nu regels code toevoegen om de bewerking compleet te maken. Echter, voordat we dat doen, is het altijd raadzaam op extra informatie toe te voegen.</w:t>
       </w:r>
     </w:p>
     <w:p>
@@ -15181,21 +17789,31 @@
         <w:pStyle w:val="Plattetekst"/>
       </w:pPr>
       <w:r>
-        <w:t>We kunnen nu regels code toevoegen om de bewerking compleet te maken. Echter, voordat we dat doen, is het altijd raadzaam op extra informatie toe te voegen.</w:t>
-      </w:r>
-    </w:p>
-    <w:p>
-      <w:pPr>
-        <w:pStyle w:val="Plattetekst"/>
-      </w:pPr>
-      <w:r>
         <w:t xml:space="preserve">Als je bijvoorbeeld in het </w:t>
       </w:r>
-      <w:r>
-        <w:t>Command Window</w:t>
-      </w:r>
-      <w:r>
-        <w:t xml:space="preserve"> “help mean” intypt, dan krijg je informatie te zien over hoe je de functie moet gebruiken. Voeg altijd deze hulp tekst toe zodat anderen eenvoudig kunnen zien hoe ze de functie moeten gebruiken. Ook voor jezelf is het goed omdat het opschrijven meteen een kader biedt voor de code die je later gaat toevoegen.</w:t>
+      <w:proofErr w:type="spellStart"/>
+      <w:r>
+        <w:t>Command</w:t>
+      </w:r>
+      <w:proofErr w:type="spellEnd"/>
+      <w:r>
+        <w:t xml:space="preserve"> </w:t>
+      </w:r>
+      <w:proofErr w:type="spellStart"/>
+      <w:r>
+        <w:t>Window</w:t>
+      </w:r>
+      <w:proofErr w:type="spellEnd"/>
+      <w:r>
+        <w:t xml:space="preserve"> “help </w:t>
+      </w:r>
+      <w:proofErr w:type="spellStart"/>
+      <w:r>
+        <w:t>mean</w:t>
+      </w:r>
+      <w:proofErr w:type="spellEnd"/>
+      <w:r>
+        <w:t>” intypt, dan krijg je informatie te zien over hoe je de functie moet gebruiken. Voeg altijd deze hulp tekst toe zodat anderen eenvoudig kunnen zien hoe ze de functie moeten gebruiken. Ook voor jezelf is het goed omdat het opschrijven meteen een kader biedt voor de code die je later gaat toevoegen.</w:t>
       </w:r>
     </w:p>
     <w:p>
@@ -15218,6 +17836,7 @@
           <w:noProof/>
           <w:lang w:eastAsia="nl-NL"/>
         </w:rPr>
+        <w:lastRenderedPageBreak/>
         <w:drawing>
           <wp:inline distT="0" distB="0" distL="0" distR="0" wp14:anchorId="0F42E51E" wp14:editId="145C7882">
             <wp:extent cx="5760720" cy="3615055"/>
@@ -15234,7 +17853,7 @@
                     <pic:cNvPicPr/>
                   </pic:nvPicPr>
                   <pic:blipFill>
-                    <a:blip r:embed="rId44">
+                    <a:blip r:embed="rId50">
                       <a:extLst>
                         <a:ext uri="{28A0092B-C50C-407E-A947-70E740481C1C}">
                           <a14:useLocalDpi xmlns:a14="http://schemas.microsoft.com/office/drawing/2010/main" val="0"/>
@@ -15274,7 +17893,7 @@
           <w:rPr>
             <w:noProof/>
           </w:rPr>
-          <w:t>32</w:t>
+          <w:t>36</w:t>
         </w:r>
       </w:fldSimple>
       <w:r>
@@ -15324,18 +17943,11 @@
         <w:pStyle w:val="Lijst"/>
       </w:pPr>
       <w:r>
-        <w:t>oppervlakte([1 10 100]);</w:t>
-      </w:r>
-    </w:p>
-    <w:p>
-      <w:pPr>
-        <w:tabs>
-          <w:tab w:val="left" w:pos="5955"/>
-        </w:tabs>
-        <w:rPr>
-          <w:b/>
-        </w:rPr>
-      </w:pPr>
+        <w:t>op</w:t>
+      </w:r>
+      <w:r>
+        <w:t>pervlakte([1 10 100]);</w:t>
+      </w:r>
     </w:p>
     <w:p>
       <w:pPr>
@@ -15381,7 +17993,7 @@
                     <pic:cNvPicPr/>
                   </pic:nvPicPr>
                   <pic:blipFill rotWithShape="1">
-                    <a:blip r:embed="rId45">
+                    <a:blip r:embed="rId51">
                       <a:extLst>
                         <a:ext uri="{28A0092B-C50C-407E-A947-70E740481C1C}">
                           <a14:useLocalDpi xmlns:a14="http://schemas.microsoft.com/office/drawing/2010/main" val="0"/>
@@ -15428,7 +18040,7 @@
           <w:rPr>
             <w:noProof/>
           </w:rPr>
-          <w:t>33</w:t>
+          <w:t>37</w:t>
         </w:r>
       </w:fldSimple>
       <w:r>
@@ -15438,8 +18050,21 @@
         <w:t xml:space="preserve"> van de zelfgeschreven functie oppervlakte() </w:t>
       </w:r>
       <w:r>
-        <w:t xml:space="preserve"> in het Command Window</w:t>
-      </w:r>
+        <w:t xml:space="preserve"> in het </w:t>
+      </w:r>
+      <w:proofErr w:type="spellStart"/>
+      <w:r>
+        <w:t>Command</w:t>
+      </w:r>
+      <w:proofErr w:type="spellEnd"/>
+      <w:r>
+        <w:t xml:space="preserve"> </w:t>
+      </w:r>
+      <w:proofErr w:type="spellStart"/>
+      <w:r>
+        <w:t>Window</w:t>
+      </w:r>
+      <w:proofErr w:type="spellEnd"/>
       <w:r>
         <w:t>.</w:t>
       </w:r>
@@ -15483,12 +18108,12 @@
       <w:pPr>
         <w:pStyle w:val="Kop2"/>
       </w:pPr>
-      <w:bookmarkStart w:id="52" w:name="_Toc492989530"/>
+      <w:bookmarkStart w:id="54" w:name="_Toc492989530"/>
       <w:r>
         <w:lastRenderedPageBreak/>
         <w:t>Vragen en opdrachten</w:t>
       </w:r>
-      <w:bookmarkEnd w:id="52"/>
+      <w:bookmarkEnd w:id="54"/>
     </w:p>
     <w:p>
       <w:pPr>
@@ -15510,6 +18135,7 @@
       <w:r>
         <w:t xml:space="preserve"> opzoeken hoe je de functie </w:t>
       </w:r>
+      <w:proofErr w:type="spellStart"/>
       <w:r>
         <w:rPr>
           <w:rFonts w:ascii="Consolas" w:hAnsi="Consolas"/>
@@ -15517,6 +18143,7 @@
         </w:rPr>
         <w:t>round</w:t>
       </w:r>
+      <w:proofErr w:type="spellEnd"/>
       <w:r>
         <w:t xml:space="preserve"> moet gebruiken?</w:t>
       </w:r>
@@ -15562,11 +18189,19 @@
           <w:rFonts w:ascii="Consolas" w:hAnsi="Consolas"/>
         </w:rPr>
       </w:pPr>
+      <w:proofErr w:type="spellStart"/>
       <w:r>
         <w:rPr>
           <w:rFonts w:ascii="Consolas" w:hAnsi="Consolas"/>
         </w:rPr>
-        <w:t>function resultaat = test1(a)</w:t>
+        <w:t>function</w:t>
+      </w:r>
+      <w:proofErr w:type="spellEnd"/>
+      <w:r>
+        <w:rPr>
+          <w:rFonts w:ascii="Consolas" w:hAnsi="Consolas"/>
+        </w:rPr>
+        <w:t xml:space="preserve"> resultaat = test1(a)</w:t>
       </w:r>
     </w:p>
     <w:p>
@@ -15622,13 +18257,35 @@
         <w:rPr>
           <w:rFonts w:ascii="Calibri" w:hAnsi="Calibri"/>
         </w:rPr>
-        <w:t xml:space="preserve">Bekijk de hulp tekst van de functie round en geef zonder het uit te voeren aan wat het resultaat is van het commando </w:t>
-      </w:r>
+        <w:t xml:space="preserve">Bekijk de hulp tekst van de functie </w:t>
+      </w:r>
+      <w:proofErr w:type="spellStart"/>
+      <w:r>
+        <w:rPr>
+          <w:rFonts w:ascii="Calibri" w:hAnsi="Calibri"/>
+        </w:rPr>
+        <w:t>round</w:t>
+      </w:r>
+      <w:proofErr w:type="spellEnd"/>
+      <w:r>
+        <w:rPr>
+          <w:rFonts w:ascii="Calibri" w:hAnsi="Calibri"/>
+        </w:rPr>
+        <w:t xml:space="preserve"> en geef zonder het uit te voeren aan wat het resultaat is van het commando </w:t>
+      </w:r>
+      <w:proofErr w:type="spellStart"/>
       <w:r>
         <w:rPr>
           <w:rFonts w:ascii="Consolas" w:hAnsi="Consolas"/>
         </w:rPr>
-        <w:t>round(3.14159,3);</w:t>
+        <w:t>round</w:t>
+      </w:r>
+      <w:proofErr w:type="spellEnd"/>
+      <w:r>
+        <w:rPr>
+          <w:rFonts w:ascii="Consolas" w:hAnsi="Consolas"/>
+        </w:rPr>
+        <w:t>(3.14159,3);</w:t>
       </w:r>
     </w:p>
     <w:p>
@@ -15653,6 +18310,8 @@
       <w:r>
         <w:br w:type="page"/>
       </w:r>
+      <w:bookmarkStart w:id="55" w:name="_GoBack"/>
+      <w:bookmarkEnd w:id="55"/>
     </w:p>
     <w:p>
       <w:pPr>
@@ -15665,11 +18324,11 @@
       <w:pPr>
         <w:pStyle w:val="Kop2"/>
       </w:pPr>
-      <w:bookmarkStart w:id="53" w:name="_Toc492989531"/>
+      <w:bookmarkStart w:id="56" w:name="_Toc492989531"/>
       <w:r>
         <w:t>Antwoorden</w:t>
       </w:r>
-      <w:bookmarkEnd w:id="53"/>
+      <w:bookmarkEnd w:id="56"/>
     </w:p>
     <w:p>
       <w:pPr>
@@ -15685,11 +18344,19 @@
           <w:lang w:val="en-US"/>
         </w:rPr>
       </w:pPr>
+      <w:proofErr w:type="spellStart"/>
       <w:r>
         <w:rPr>
           <w:lang w:val="en-US"/>
         </w:rPr>
-        <w:t xml:space="preserve">M.b.v. het commando </w:t>
+        <w:t>M.b.v</w:t>
+      </w:r>
+      <w:proofErr w:type="spellEnd"/>
+      <w:r>
+        <w:rPr>
+          <w:lang w:val="en-US"/>
+        </w:rPr>
+        <w:t xml:space="preserve">. het commando </w:t>
       </w:r>
       <w:r>
         <w:rPr>
@@ -15761,11 +18428,19 @@
           <w:lang w:val="en-US"/>
         </w:rPr>
       </w:pPr>
+      <w:proofErr w:type="spellStart"/>
       <w:r>
         <w:rPr>
           <w:lang w:val="en-US"/>
         </w:rPr>
-        <w:t xml:space="preserve">M.b.v. het commando </w:t>
+        <w:t>M.b.v</w:t>
+      </w:r>
+      <w:proofErr w:type="spellEnd"/>
+      <w:r>
+        <w:rPr>
+          <w:lang w:val="en-US"/>
+        </w:rPr>
+        <w:t xml:space="preserve">. het commando </w:t>
       </w:r>
       <w:r>
         <w:rPr>
@@ -15828,16 +18503,24 @@
           <w:lang w:val="en-US"/>
         </w:rPr>
       </w:pPr>
+      <w:proofErr w:type="spellStart"/>
       <w:r>
         <w:rPr>
           <w:lang w:val="en-US"/>
         </w:rPr>
-        <w:t>Std()</w:t>
+        <w:t>Std</w:t>
+      </w:r>
+      <w:proofErr w:type="spellEnd"/>
+      <w:r>
+        <w:rPr>
+          <w:lang w:val="en-US"/>
+        </w:rPr>
+        <w:t>()</w:t>
       </w:r>
     </w:p>
     <w:p/>
     <w:sectPr>
-      <w:footerReference w:type="default" r:id="rId46"/>
+      <w:footerReference w:type="default" r:id="rId52"/>
       <w:pgSz w:w="11906" w:h="16838"/>
       <w:pgMar w:top="1417" w:right="1417" w:bottom="1417" w:left="1417" w:header="708" w:footer="708" w:gutter="0"/>
       <w:pgNumType w:start="0"/>
@@ -15847,6 +18530,36 @@
     </w:sectPr>
   </w:body>
 </w:document>
+</file>
+
+<file path=word/comments.xml><?xml version="1.0" encoding="utf-8"?>
+<w:comments xmlns:wpc="http://schemas.microsoft.com/office/word/2010/wordprocessingCanvas" xmlns:mc="http://schemas.openxmlformats.org/markup-compatibility/2006" xmlns:o="urn:schemas-microsoft-com:office:office" xmlns:r="http://schemas.openxmlformats.org/officeDocument/2006/relationships" xmlns:m="http://schemas.openxmlformats.org/officeDocument/2006/math" xmlns:v="urn:schemas-microsoft-com:vml" xmlns:wp14="http://schemas.microsoft.com/office/word/2010/wordprocessingDrawing" xmlns:wp="http://schemas.openxmlformats.org/drawingml/2006/wordprocessingDrawing" xmlns:w10="urn:schemas-microsoft-com:office:word" xmlns:w="http://schemas.openxmlformats.org/wordprocessingml/2006/main" xmlns:w14="http://schemas.microsoft.com/office/word/2010/wordml" xmlns:w15="http://schemas.microsoft.com/office/word/2012/wordml" xmlns:wpg="http://schemas.microsoft.com/office/word/2010/wordprocessingGroup" xmlns:wpi="http://schemas.microsoft.com/office/word/2010/wordprocessingInk" xmlns:wne="http://schemas.microsoft.com/office/word/2006/wordml" xmlns:wps="http://schemas.microsoft.com/office/word/2010/wordprocessingShape" mc:Ignorable="w14 w15 wp14">
+  <w:comment w:id="52" w:author="Gebruiker" w:date="2017-09-19T12:21:00Z" w:initials="G">
+    <w:p>
+      <w:pPr>
+        <w:pStyle w:val="Tekstopmerking"/>
+      </w:pPr>
+      <w:r>
+        <w:t xml:space="preserve">MS: </w:t>
+      </w:r>
+      <w:r>
+        <w:rPr>
+          <w:rStyle w:val="Verwijzingopmerking"/>
+        </w:rPr>
+        <w:annotationRef/>
+      </w:r>
+      <w:r>
+        <w:t xml:space="preserve">Dit is het oorspronkelijke stuk van Alistair. Dit herhaalt nog wat zaken en benadert de werking van een functie op een andere manier. </w:t>
+      </w:r>
+    </w:p>
+  </w:comment>
+</w:comments>
+</file>
+
+<file path=word/commentsExtended.xml><?xml version="1.0" encoding="utf-8"?>
+<w15:commentsEx xmlns:wpc="http://schemas.microsoft.com/office/word/2010/wordprocessingCanvas" xmlns:mc="http://schemas.openxmlformats.org/markup-compatibility/2006" xmlns:o="urn:schemas-microsoft-com:office:office" xmlns:r="http://schemas.openxmlformats.org/officeDocument/2006/relationships" xmlns:m="http://schemas.openxmlformats.org/officeDocument/2006/math" xmlns:v="urn:schemas-microsoft-com:vml" xmlns:wp14="http://schemas.microsoft.com/office/word/2010/wordprocessingDrawing" xmlns:wp="http://schemas.openxmlformats.org/drawingml/2006/wordprocessingDrawing" xmlns:w10="urn:schemas-microsoft-com:office:word" xmlns:w="http://schemas.openxmlformats.org/wordprocessingml/2006/main" xmlns:w14="http://schemas.microsoft.com/office/word/2010/wordml" xmlns:w15="http://schemas.microsoft.com/office/word/2012/wordml" xmlns:wpg="http://schemas.microsoft.com/office/word/2010/wordprocessingGroup" xmlns:wpi="http://schemas.microsoft.com/office/word/2010/wordprocessingInk" xmlns:wne="http://schemas.microsoft.com/office/word/2006/wordml" xmlns:wps="http://schemas.microsoft.com/office/word/2010/wordprocessingShape" mc:Ignorable="w14 w15 wp14">
+  <w15:commentEx w15:paraId="125667FC" w15:done="0"/>
+</w15:commentsEx>
 </file>
 
 <file path=word/endnotes.xml><?xml version="1.0" encoding="utf-8"?>
@@ -15910,6 +18623,7 @@
         <w:text/>
       </w:sdtPr>
       <w:sdtContent>
+        <w:proofErr w:type="spellStart"/>
         <w:r>
           <w:rPr>
             <w:color w:val="808080" w:themeColor="background1" w:themeShade="80"/>
@@ -15917,6 +18631,7 @@
           </w:rPr>
           <w:t>Biostatica</w:t>
         </w:r>
+        <w:proofErr w:type="spellEnd"/>
       </w:sdtContent>
     </w:sdt>
     <w:r>
@@ -15976,8 +18691,33 @@
             <w:color w:val="808080" w:themeColor="background1" w:themeShade="80"/>
             <w:sz w:val="18"/>
           </w:rPr>
-          <w:t>Door Alistair Vardy en Mark Schrauwen</w:t>
+          <w:t xml:space="preserve">Door Alistair </w:t>
         </w:r>
+        <w:proofErr w:type="spellStart"/>
+        <w:r>
+          <w:rPr>
+            <w:color w:val="808080" w:themeColor="background1" w:themeShade="80"/>
+            <w:sz w:val="18"/>
+          </w:rPr>
+          <w:t>Vardy</w:t>
+        </w:r>
+        <w:proofErr w:type="spellEnd"/>
+        <w:r>
+          <w:rPr>
+            <w:color w:val="808080" w:themeColor="background1" w:themeShade="80"/>
+            <w:sz w:val="18"/>
+          </w:rPr>
+          <w:t xml:space="preserve"> en Mark </w:t>
+        </w:r>
+        <w:proofErr w:type="spellStart"/>
+        <w:r>
+          <w:rPr>
+            <w:color w:val="808080" w:themeColor="background1" w:themeShade="80"/>
+            <w:sz w:val="18"/>
+          </w:rPr>
+          <w:t>Schrauwen</w:t>
+        </w:r>
+        <w:proofErr w:type="spellEnd"/>
       </w:sdtContent>
     </w:sdt>
     <w:r>
@@ -16014,7 +18754,7 @@
         <w:color w:val="808080" w:themeColor="background1" w:themeShade="80"/>
         <w:sz w:val="18"/>
       </w:rPr>
-      <w:t>32</w:t>
+      <w:t>35</w:t>
     </w:r>
     <w:r>
       <w:rPr>
@@ -16078,7 +18818,21 @@
         <w:rPr>
           <w:lang w:val="en-US"/>
         </w:rPr>
-        <w:t>Quick and dirty is uiteindelijk slow and cumbersome</w:t>
+        <w:t xml:space="preserve">Quick and dirty is </w:t>
+      </w:r>
+      <w:proofErr w:type="spellStart"/>
+      <w:r>
+        <w:rPr>
+          <w:lang w:val="en-US"/>
+        </w:rPr>
+        <w:t>uiteindelijk</w:t>
+      </w:r>
+      <w:proofErr w:type="spellEnd"/>
+      <w:r>
+        <w:rPr>
+          <w:lang w:val="en-US"/>
+        </w:rPr>
+        <w:t xml:space="preserve"> slow and cumbersome</w:t>
       </w:r>
     </w:p>
   </w:footnote>
@@ -20081,6 +22835,14 @@
     <w:abstractNumId w:val="11"/>
   </w:num>
 </w:numbering>
+</file>
+
+<file path=word/people.xml><?xml version="1.0" encoding="utf-8"?>
+<w15:people xmlns:wpc="http://schemas.microsoft.com/office/word/2010/wordprocessingCanvas" xmlns:mc="http://schemas.openxmlformats.org/markup-compatibility/2006" xmlns:o="urn:schemas-microsoft-com:office:office" xmlns:r="http://schemas.openxmlformats.org/officeDocument/2006/relationships" xmlns:m="http://schemas.openxmlformats.org/officeDocument/2006/math" xmlns:v="urn:schemas-microsoft-com:vml" xmlns:wp14="http://schemas.microsoft.com/office/word/2010/wordprocessingDrawing" xmlns:wp="http://schemas.openxmlformats.org/drawingml/2006/wordprocessingDrawing" xmlns:w10="urn:schemas-microsoft-com:office:word" xmlns:w="http://schemas.openxmlformats.org/wordprocessingml/2006/main" xmlns:w14="http://schemas.microsoft.com/office/word/2010/wordml" xmlns:w15="http://schemas.microsoft.com/office/word/2012/wordml" xmlns:wpg="http://schemas.microsoft.com/office/word/2010/wordprocessingGroup" xmlns:wpi="http://schemas.microsoft.com/office/word/2010/wordprocessingInk" xmlns:wne="http://schemas.microsoft.com/office/word/2006/wordml" xmlns:wps="http://schemas.microsoft.com/office/word/2010/wordprocessingShape" mc:Ignorable="w14 w15 wp14">
+  <w15:person w15:author="Gebruiker">
+    <w15:presenceInfo w15:providerId="None" w15:userId="Gebruiker"/>
+  </w15:person>
+</w15:people>
 </file>
 
 <file path=word/styles.xml><?xml version="1.0" encoding="utf-8"?>
@@ -20714,7 +23476,6 @@
   <w:style w:type="character" w:default="1" w:styleId="Standaardalinea-lettertype">
     <w:name w:val="Default Paragraph Font"/>
     <w:uiPriority w:val="1"/>
-    <w:semiHidden/>
     <w:unhideWhenUsed/>
   </w:style>
   <w:style w:type="table" w:default="1" w:styleId="Standaardtabel">
@@ -21566,6 +24327,7 @@
     <w:rsid w:val="003818B4"/>
     <w:rsid w:val="0044063A"/>
     <w:rsid w:val="004635A4"/>
+    <w:rsid w:val="00643D73"/>
     <w:rsid w:val="006C3C54"/>
     <w:rsid w:val="00845A3E"/>
     <w:rsid w:val="009D7D6E"/>
@@ -22348,7 +25110,7 @@
 </file>
 
 <file path=customXml/itemProps1.xml><?xml version="1.0" encoding="utf-8"?>
-<ds:datastoreItem xmlns:ds="http://schemas.openxmlformats.org/officeDocument/2006/customXml" ds:itemID="{8A48D63A-209C-4C02-AB71-0FBC462B2DCE}">
+<ds:datastoreItem xmlns:ds="http://schemas.openxmlformats.org/officeDocument/2006/customXml" ds:itemID="{82BD2504-F2C2-4395-92EB-FEEE2D36AF03}">
   <ds:schemaRefs>
     <ds:schemaRef ds:uri="http://schemas.openxmlformats.org/officeDocument/2006/bibliography"/>
   </ds:schemaRefs>

</xml_diff>

<commit_message>
corrected some errors thanks to bitbucket issue platform
</commit_message>
<xml_diff>
--- a/LESWEEK1/Reader_Biostatica_Matlab_Wk1_2_READER.docx
+++ b/LESWEEK1/Reader_Biostatica_Matlab_Wk1_2_READER.docx
@@ -450,18 +450,8 @@
                                               <w:sz w:val="26"/>
                                               <w:szCs w:val="26"/>
                                             </w:rPr>
-                                            <w:t xml:space="preserve"> en Mark </w:t>
+                                            <w:t xml:space="preserve"> en Mark Schrauwen</w:t>
                                           </w:r>
-                                          <w:proofErr w:type="spellStart"/>
-                                          <w:r>
-                                            <w:rPr>
-                                              <w:color w:val="ED7D31" w:themeColor="accent2"/>
-                                              <w:sz w:val="26"/>
-                                              <w:szCs w:val="26"/>
-                                            </w:rPr>
-                                            <w:t>Schrauwen</w:t>
-                                          </w:r>
-                                          <w:proofErr w:type="spellEnd"/>
                                         </w:p>
                                       </w:sdtContent>
                                     </w:sdt>
@@ -998,18 +988,8 @@
                                         <w:sz w:val="26"/>
                                         <w:szCs w:val="26"/>
                                       </w:rPr>
-                                      <w:t xml:space="preserve"> en Mark </w:t>
+                                      <w:t xml:space="preserve"> en Mark Schrauwen</w:t>
                                     </w:r>
-                                    <w:proofErr w:type="spellStart"/>
-                                    <w:r>
-                                      <w:rPr>
-                                        <w:color w:val="ED7D31" w:themeColor="accent2"/>
-                                        <w:sz w:val="26"/>
-                                        <w:szCs w:val="26"/>
-                                      </w:rPr>
-                                      <w:t>Schrauwen</w:t>
-                                    </w:r>
-                                    <w:proofErr w:type="spellEnd"/>
                                   </w:p>
                                 </w:sdtContent>
                               </w:sdt>
@@ -4335,13 +4315,8 @@
           </w:tcPr>
           <w:p>
             <w:r>
-              <w:t xml:space="preserve">Mark </w:t>
-            </w:r>
-            <w:proofErr w:type="spellStart"/>
-            <w:r>
-              <w:t>Schrauwen</w:t>
-            </w:r>
-            <w:proofErr w:type="spellEnd"/>
+              <w:t>Mark Schrauwen</w:t>
+            </w:r>
           </w:p>
         </w:tc>
       </w:tr>
@@ -4393,13 +4368,8 @@
           </w:tcPr>
           <w:p>
             <w:r>
-              <w:t xml:space="preserve">Mark </w:t>
-            </w:r>
-            <w:proofErr w:type="spellStart"/>
-            <w:r>
-              <w:t>Schrauwen</w:t>
-            </w:r>
-            <w:proofErr w:type="spellEnd"/>
+              <w:t>Mark Schrauwen</w:t>
+            </w:r>
           </w:p>
         </w:tc>
       </w:tr>
@@ -4452,13 +4422,8 @@
           </w:tcPr>
           <w:p>
             <w:r>
-              <w:t xml:space="preserve">Mark </w:t>
-            </w:r>
-            <w:proofErr w:type="spellStart"/>
-            <w:r>
-              <w:t>Schrauwen</w:t>
-            </w:r>
-            <w:proofErr w:type="spellEnd"/>
+              <w:t>Mark Schrauwen</w:t>
+            </w:r>
           </w:p>
         </w:tc>
       </w:tr>
@@ -4502,13 +4467,8 @@
           </w:tcPr>
           <w:p>
             <w:r>
-              <w:t xml:space="preserve">Mark </w:t>
-            </w:r>
-            <w:proofErr w:type="spellStart"/>
-            <w:r>
-              <w:t>Schrauwen</w:t>
-            </w:r>
-            <w:proofErr w:type="spellEnd"/>
+              <w:t>Mark Schrauwen</w:t>
+            </w:r>
           </w:p>
         </w:tc>
       </w:tr>
@@ -4549,13 +4509,8 @@
           </w:tcPr>
           <w:p>
             <w:r>
-              <w:t xml:space="preserve">Mark </w:t>
-            </w:r>
-            <w:proofErr w:type="spellStart"/>
-            <w:r>
-              <w:t>Schrauwen</w:t>
-            </w:r>
-            <w:proofErr w:type="spellEnd"/>
+              <w:t>Mark Schrauwen</w:t>
+            </w:r>
           </w:p>
         </w:tc>
       </w:tr>
@@ -4672,13 +4627,8 @@
           </w:tcPr>
           <w:p>
             <w:r>
-              <w:t xml:space="preserve">Mark </w:t>
-            </w:r>
-            <w:proofErr w:type="spellStart"/>
-            <w:r>
-              <w:t>Schrauwen</w:t>
-            </w:r>
-            <w:proofErr w:type="spellEnd"/>
+              <w:t>Mark Schrauwen</w:t>
+            </w:r>
           </w:p>
         </w:tc>
       </w:tr>
@@ -4719,13 +4669,8 @@
           </w:tcPr>
           <w:p>
             <w:r>
-              <w:t xml:space="preserve">Mark </w:t>
-            </w:r>
-            <w:proofErr w:type="spellStart"/>
-            <w:r>
-              <w:t>Schrauwen</w:t>
-            </w:r>
-            <w:proofErr w:type="spellEnd"/>
+              <w:t>Mark Schrauwen</w:t>
+            </w:r>
           </w:p>
         </w:tc>
       </w:tr>
@@ -4734,25 +4679,41 @@
           <w:tcPr>
             <w:tcW w:w="773" w:type="dxa"/>
           </w:tcPr>
-          <w:p/>
+          <w:p>
+            <w:r>
+              <w:t>0.9</w:t>
+            </w:r>
+          </w:p>
         </w:tc>
         <w:tc>
           <w:tcPr>
             <w:tcW w:w="1349" w:type="dxa"/>
           </w:tcPr>
-          <w:p/>
+          <w:p>
+            <w:r>
+              <w:t>17-11-2017</w:t>
+            </w:r>
+          </w:p>
         </w:tc>
         <w:tc>
           <w:tcPr>
             <w:tcW w:w="5103" w:type="dxa"/>
           </w:tcPr>
-          <w:p/>
+          <w:p>
+            <w:r>
+              <w:t>Opmerkingen van verschillende studenten verwerkt (kleine foutjes en onduidelijkheden).</w:t>
+            </w:r>
+          </w:p>
         </w:tc>
         <w:tc>
           <w:tcPr>
             <w:tcW w:w="1837" w:type="dxa"/>
           </w:tcPr>
-          <w:p/>
+          <w:p>
+            <w:r>
+              <w:t>Mark Schrauwen</w:t>
+            </w:r>
+          </w:p>
         </w:tc>
       </w:tr>
       <w:tr>
@@ -5060,8 +5021,6 @@
           <w:t>mjschrau@hhs.nl</w:t>
         </w:r>
       </w:hyperlink>
-      <w:bookmarkStart w:id="3" w:name="_GoBack"/>
-      <w:bookmarkEnd w:id="3"/>
       <w:r>
         <w:rPr>
           <w:lang w:eastAsia="nl-NL"/>
@@ -5077,7 +5036,7 @@
           <w:lang w:eastAsia="nl-NL"/>
         </w:rPr>
       </w:pPr>
-      <w:bookmarkStart w:id="4" w:name="_Toc494738591"/>
+      <w:bookmarkStart w:id="3" w:name="_Toc494738591"/>
       <w:r>
         <w:rPr>
           <w:rFonts w:eastAsia="Times New Roman"/>
@@ -5086,7 +5045,7 @@
         <w:lastRenderedPageBreak/>
         <w:t>Netjes programmeren</w:t>
       </w:r>
-      <w:bookmarkEnd w:id="4"/>
+      <w:bookmarkEnd w:id="3"/>
     </w:p>
     <w:p>
       <w:pPr>
@@ -5235,19 +5194,32 @@
           <w:lang w:eastAsia="nl-NL"/>
         </w:rPr>
       </w:pPr>
-      <w:bookmarkStart w:id="5" w:name="_Ref492904288"/>
+      <w:bookmarkStart w:id="4" w:name="_Ref492904288"/>
       <w:r>
         <w:t xml:space="preserve">Figuur </w:t>
       </w:r>
-      <w:fldSimple w:instr=" SEQ Figuur \* ARABIC ">
-        <w:r>
-          <w:rPr>
-            <w:noProof/>
-          </w:rPr>
-          <w:t>1</w:t>
-        </w:r>
-      </w:fldSimple>
-      <w:bookmarkEnd w:id="5"/>
+      <w:r>
+        <w:fldChar w:fldCharType="begin"/>
+      </w:r>
+      <w:r>
+        <w:instrText xml:space="preserve"> SEQ Figuur \* ARABIC </w:instrText>
+      </w:r>
+      <w:r>
+        <w:fldChar w:fldCharType="separate"/>
+      </w:r>
+      <w:r>
+        <w:rPr>
+          <w:noProof/>
+        </w:rPr>
+        <w:t>1</w:t>
+      </w:r>
+      <w:r>
+        <w:rPr>
+          <w:noProof/>
+        </w:rPr>
+        <w:fldChar w:fldCharType="end"/>
+      </w:r>
+      <w:bookmarkEnd w:id="4"/>
       <w:r>
         <w:t xml:space="preserve">: een </w:t>
       </w:r>
@@ -5640,23 +5612,20 @@
         </w:rPr>
         <w:t>Bekijk nu het volgende programma:</w:t>
       </w:r>
+      <w:bookmarkStart w:id="5" w:name="_GoBack"/>
+      <w:bookmarkEnd w:id="5"/>
     </w:p>
     <w:p>
       <w:pPr>
         <w:keepNext/>
       </w:pPr>
       <w:r>
-        <w:rPr>
-          <w:noProof/>
-          <w:color w:val="FF0000"/>
-          <w:lang w:eastAsia="nl-NL"/>
-        </w:rPr>
         <w:lastRenderedPageBreak/>
         <w:drawing>
-          <wp:inline distT="0" distB="0" distL="0" distR="0" wp14:anchorId="09E2C4B3" wp14:editId="5BA0CE22">
-            <wp:extent cx="5760720" cy="6178550"/>
+          <wp:inline distT="0" distB="0" distL="0" distR="0" wp14:anchorId="6495111E" wp14:editId="45BEA9B4">
+            <wp:extent cx="5734850" cy="7011378"/>
             <wp:effectExtent l="0" t="0" r="0" b="0"/>
-            <wp:docPr id="2" name="Picture 2"/>
+            <wp:docPr id="15" name="Afbeelding 15"/>
             <wp:cNvGraphicFramePr>
               <a:graphicFrameLocks xmlns:a="http://schemas.openxmlformats.org/drawingml/2006/main" noChangeAspect="1"/>
             </wp:cNvGraphicFramePr>
@@ -5664,17 +5633,11 @@
               <a:graphicData uri="http://schemas.openxmlformats.org/drawingml/2006/picture">
                 <pic:pic xmlns:pic="http://schemas.openxmlformats.org/drawingml/2006/picture">
                   <pic:nvPicPr>
-                    <pic:cNvPr id="2" name="mooieCode.png"/>
+                    <pic:cNvPr id="1" name=""/>
                     <pic:cNvPicPr/>
                   </pic:nvPicPr>
                   <pic:blipFill>
-                    <a:blip r:embed="rId13">
-                      <a:extLst>
-                        <a:ext uri="{28A0092B-C50C-407E-A947-70E740481C1C}">
-                          <a14:useLocalDpi xmlns:a14="http://schemas.microsoft.com/office/drawing/2010/main" val="0"/>
-                        </a:ext>
-                      </a:extLst>
-                    </a:blip>
+                    <a:blip r:embed="rId13"/>
                     <a:stretch>
                       <a:fillRect/>
                     </a:stretch>
@@ -5682,7 +5645,7 @@
                   <pic:spPr>
                     <a:xfrm>
                       <a:off x="0" y="0"/>
-                      <a:ext cx="5760720" cy="6178550"/>
+                      <a:ext cx="5734850" cy="7011378"/>
                     </a:xfrm>
                     <a:prstGeom prst="rect">
                       <a:avLst/>
@@ -5704,14 +5667,27 @@
       <w:r>
         <w:t xml:space="preserve">Figuur </w:t>
       </w:r>
-      <w:fldSimple w:instr=" SEQ Figuur \* ARABIC ">
-        <w:r>
-          <w:rPr>
-            <w:noProof/>
-          </w:rPr>
-          <w:t>2</w:t>
-        </w:r>
-      </w:fldSimple>
+      <w:r>
+        <w:fldChar w:fldCharType="begin"/>
+      </w:r>
+      <w:r>
+        <w:instrText xml:space="preserve"> SEQ Figuur \* ARABIC </w:instrText>
+      </w:r>
+      <w:r>
+        <w:fldChar w:fldCharType="separate"/>
+      </w:r>
+      <w:r>
+        <w:rPr>
+          <w:noProof/>
+        </w:rPr>
+        <w:t>2</w:t>
+      </w:r>
+      <w:r>
+        <w:rPr>
+          <w:noProof/>
+        </w:rPr>
+        <w:fldChar w:fldCharType="end"/>
+      </w:r>
       <w:bookmarkEnd w:id="6"/>
       <w:r>
         <w:t>: een nette versie van hetzelfde programma</w:t>
@@ -5796,7 +5772,14 @@
         <w:rPr>
           <w:lang w:eastAsia="nl-NL"/>
         </w:rPr>
-        <w:t xml:space="preserve"> geef je de lezer informatie over het programma en hoe verschillende tussenstappen uitgevoerd worden. Dit is essentieel als je met meerdere mensen samenwerkt of als jouw code hergebruikt zal worden. Bedenk ook dat je soms na een aantal weken je eigen code moet lezen en dan is het handig als je het nog snapt op basis van jouw eerder geschreven commentaar.</w:t>
+        <w:t xml:space="preserve"> geef je de lezer informatie over het programma en hoe verschillende </w:t>
+      </w:r>
+      <w:r>
+        <w:rPr>
+          <w:lang w:eastAsia="nl-NL"/>
+        </w:rPr>
+        <w:lastRenderedPageBreak/>
+        <w:t>tussenstappen uitgevoerd worden. Dit is essentieel als je met meerdere mensen samenwerkt of als jouw code hergebruikt zal worden. Bedenk ook dat je soms na een aantal weken je eigen code moet lezen en dan is het handig als je het nog snapt op basis van jouw eerder geschreven commentaar.</w:t>
       </w:r>
     </w:p>
     <w:p>
@@ -5810,7 +5793,6 @@
         <w:rPr>
           <w:lang w:eastAsia="nl-NL"/>
         </w:rPr>
-        <w:lastRenderedPageBreak/>
         <w:t>Geef variabelen i</w:t>
       </w:r>
       <w:r>
@@ -6938,14 +6920,27 @@
       <w:r>
         <w:t xml:space="preserve">Figuur </w:t>
       </w:r>
-      <w:fldSimple w:instr=" SEQ Figuur \* ARABIC ">
-        <w:r>
-          <w:rPr>
-            <w:noProof/>
-          </w:rPr>
-          <w:t>3</w:t>
-        </w:r>
-      </w:fldSimple>
+      <w:r>
+        <w:fldChar w:fldCharType="begin"/>
+      </w:r>
+      <w:r>
+        <w:instrText xml:space="preserve"> SEQ Figuur \* ARABIC </w:instrText>
+      </w:r>
+      <w:r>
+        <w:fldChar w:fldCharType="separate"/>
+      </w:r>
+      <w:r>
+        <w:rPr>
+          <w:noProof/>
+        </w:rPr>
+        <w:t>3</w:t>
+      </w:r>
+      <w:r>
+        <w:rPr>
+          <w:noProof/>
+        </w:rPr>
+        <w:fldChar w:fldCharType="end"/>
+      </w:r>
       <w:bookmarkEnd w:id="12"/>
       <w:r>
         <w:t>: een voorbeeld met haakjes</w:t>
@@ -7263,14 +7258,27 @@
       <w:r>
         <w:t xml:space="preserve">Figuur </w:t>
       </w:r>
-      <w:fldSimple w:instr=" SEQ Figuur \* ARABIC ">
-        <w:r>
-          <w:rPr>
-            <w:noProof/>
-          </w:rPr>
-          <w:t>4</w:t>
-        </w:r>
-      </w:fldSimple>
+      <w:r>
+        <w:fldChar w:fldCharType="begin"/>
+      </w:r>
+      <w:r>
+        <w:instrText xml:space="preserve"> SEQ Figuur \* ARABIC </w:instrText>
+      </w:r>
+      <w:r>
+        <w:fldChar w:fldCharType="separate"/>
+      </w:r>
+      <w:r>
+        <w:rPr>
+          <w:noProof/>
+        </w:rPr>
+        <w:t>4</w:t>
+      </w:r>
+      <w:r>
+        <w:rPr>
+          <w:noProof/>
+        </w:rPr>
+        <w:fldChar w:fldCharType="end"/>
+      </w:r>
       <w:r>
         <w:t>: een programmeerfout</w:t>
       </w:r>
@@ -7526,14 +7534,27 @@
       <w:r>
         <w:t xml:space="preserve">Figuur </w:t>
       </w:r>
-      <w:fldSimple w:instr=" SEQ Figuur \* ARABIC ">
-        <w:r>
-          <w:rPr>
-            <w:noProof/>
-          </w:rPr>
-          <w:t>5</w:t>
-        </w:r>
-      </w:fldSimple>
+      <w:r>
+        <w:fldChar w:fldCharType="begin"/>
+      </w:r>
+      <w:r>
+        <w:instrText xml:space="preserve"> SEQ Figuur \* ARABIC </w:instrText>
+      </w:r>
+      <w:r>
+        <w:fldChar w:fldCharType="separate"/>
+      </w:r>
+      <w:r>
+        <w:rPr>
+          <w:noProof/>
+        </w:rPr>
+        <w:t>5</w:t>
+      </w:r>
+      <w:r>
+        <w:rPr>
+          <w:noProof/>
+        </w:rPr>
+        <w:fldChar w:fldCharType="end"/>
+      </w:r>
       <w:r>
         <w:t>: ellips (spier-model)</w:t>
       </w:r>
@@ -7763,14 +7784,27 @@
       <w:r>
         <w:t xml:space="preserve">Figuur </w:t>
       </w:r>
-      <w:fldSimple w:instr=" SEQ Figuur \* ARABIC ">
-        <w:r>
-          <w:rPr>
-            <w:noProof/>
-          </w:rPr>
-          <w:t>6</w:t>
-        </w:r>
-      </w:fldSimple>
+      <w:r>
+        <w:fldChar w:fldCharType="begin"/>
+      </w:r>
+      <w:r>
+        <w:instrText xml:space="preserve"> SEQ Figuur \* ARABIC </w:instrText>
+      </w:r>
+      <w:r>
+        <w:fldChar w:fldCharType="separate"/>
+      </w:r>
+      <w:r>
+        <w:rPr>
+          <w:noProof/>
+        </w:rPr>
+        <w:t>6</w:t>
+      </w:r>
+      <w:r>
+        <w:rPr>
+          <w:noProof/>
+        </w:rPr>
+        <w:fldChar w:fldCharType="end"/>
+      </w:r>
       <w:r>
         <w:t>: voorbeeld code.</w:t>
       </w:r>
@@ -7864,14 +7898,27 @@
       <w:r>
         <w:t xml:space="preserve">Figuur </w:t>
       </w:r>
-      <w:fldSimple w:instr=" SEQ Figuur \* ARABIC ">
-        <w:r>
-          <w:rPr>
-            <w:noProof/>
-          </w:rPr>
-          <w:t>7</w:t>
-        </w:r>
-      </w:fldSimple>
+      <w:r>
+        <w:fldChar w:fldCharType="begin"/>
+      </w:r>
+      <w:r>
+        <w:instrText xml:space="preserve"> SEQ Figuur \* ARABIC </w:instrText>
+      </w:r>
+      <w:r>
+        <w:fldChar w:fldCharType="separate"/>
+      </w:r>
+      <w:r>
+        <w:rPr>
+          <w:noProof/>
+        </w:rPr>
+        <w:t>7</w:t>
+      </w:r>
+      <w:r>
+        <w:rPr>
+          <w:noProof/>
+        </w:rPr>
+        <w:fldChar w:fldCharType="end"/>
+      </w:r>
       <w:r>
         <w:t>: foutmelding.</w:t>
       </w:r>
@@ -7969,14 +8016,27 @@
       <w:r>
         <w:t xml:space="preserve">Figuur </w:t>
       </w:r>
-      <w:fldSimple w:instr=" SEQ Figuur \* ARABIC ">
-        <w:r>
-          <w:rPr>
-            <w:noProof/>
-          </w:rPr>
-          <w:t>8</w:t>
-        </w:r>
-      </w:fldSimple>
+      <w:r>
+        <w:fldChar w:fldCharType="begin"/>
+      </w:r>
+      <w:r>
+        <w:instrText xml:space="preserve"> SEQ Figuur \* ARABIC </w:instrText>
+      </w:r>
+      <w:r>
+        <w:fldChar w:fldCharType="separate"/>
+      </w:r>
+      <w:r>
+        <w:rPr>
+          <w:noProof/>
+        </w:rPr>
+        <w:t>8</w:t>
+      </w:r>
+      <w:r>
+        <w:rPr>
+          <w:noProof/>
+        </w:rPr>
+        <w:fldChar w:fldCharType="end"/>
+      </w:r>
       <w:r>
         <w:t>: voorbeeld code.</w:t>
       </w:r>
@@ -8073,14 +8133,27 @@
       <w:r>
         <w:t xml:space="preserve">Figuur </w:t>
       </w:r>
-      <w:fldSimple w:instr=" SEQ Figuur \* ARABIC ">
-        <w:r>
-          <w:rPr>
-            <w:noProof/>
-          </w:rPr>
-          <w:t>9</w:t>
-        </w:r>
-      </w:fldSimple>
+      <w:r>
+        <w:fldChar w:fldCharType="begin"/>
+      </w:r>
+      <w:r>
+        <w:instrText xml:space="preserve"> SEQ Figuur \* ARABIC </w:instrText>
+      </w:r>
+      <w:r>
+        <w:fldChar w:fldCharType="separate"/>
+      </w:r>
+      <w:r>
+        <w:rPr>
+          <w:noProof/>
+        </w:rPr>
+        <w:t>9</w:t>
+      </w:r>
+      <w:r>
+        <w:rPr>
+          <w:noProof/>
+        </w:rPr>
+        <w:fldChar w:fldCharType="end"/>
+      </w:r>
       <w:r>
         <w:t>: breakpoint.</w:t>
       </w:r>
@@ -8218,14 +8291,27 @@
       <w:r>
         <w:t xml:space="preserve">Figuur </w:t>
       </w:r>
-      <w:fldSimple w:instr=" SEQ Figuur \* ARABIC ">
-        <w:r>
-          <w:rPr>
-            <w:noProof/>
-          </w:rPr>
-          <w:t>10</w:t>
-        </w:r>
-      </w:fldSimple>
+      <w:r>
+        <w:fldChar w:fldCharType="begin"/>
+      </w:r>
+      <w:r>
+        <w:instrText xml:space="preserve"> SEQ Figuur \* ARABIC </w:instrText>
+      </w:r>
+      <w:r>
+        <w:fldChar w:fldCharType="separate"/>
+      </w:r>
+      <w:r>
+        <w:rPr>
+          <w:noProof/>
+        </w:rPr>
+        <w:t>10</w:t>
+      </w:r>
+      <w:r>
+        <w:rPr>
+          <w:noProof/>
+        </w:rPr>
+        <w:fldChar w:fldCharType="end"/>
+      </w:r>
       <w:r>
         <w:t>: het controleren van de inhoud van een variabele.</w:t>
       </w:r>
@@ -8319,14 +8405,27 @@
       <w:r>
         <w:t xml:space="preserve">Figuur </w:t>
       </w:r>
-      <w:fldSimple w:instr=" SEQ Figuur \* ARABIC ">
-        <w:r>
-          <w:rPr>
-            <w:noProof/>
-          </w:rPr>
-          <w:t>11</w:t>
-        </w:r>
-      </w:fldSimple>
+      <w:r>
+        <w:fldChar w:fldCharType="begin"/>
+      </w:r>
+      <w:r>
+        <w:instrText xml:space="preserve"> SEQ Figuur \* ARABIC </w:instrText>
+      </w:r>
+      <w:r>
+        <w:fldChar w:fldCharType="separate"/>
+      </w:r>
+      <w:r>
+        <w:rPr>
+          <w:noProof/>
+        </w:rPr>
+        <w:t>11</w:t>
+      </w:r>
+      <w:r>
+        <w:rPr>
+          <w:noProof/>
+        </w:rPr>
+        <w:fldChar w:fldCharType="end"/>
+      </w:r>
       <w:r>
         <w:t>: het controleren van de inhoud van een variabele.</w:t>
       </w:r>
@@ -8470,14 +8569,27 @@
       <w:r>
         <w:t xml:space="preserve">Figuur </w:t>
       </w:r>
-      <w:fldSimple w:instr=" SEQ Figuur \* ARABIC ">
-        <w:r>
-          <w:rPr>
-            <w:noProof/>
-          </w:rPr>
-          <w:t>12</w:t>
-        </w:r>
-      </w:fldSimple>
+      <w:r>
+        <w:fldChar w:fldCharType="begin"/>
+      </w:r>
+      <w:r>
+        <w:instrText xml:space="preserve"> SEQ Figuur \* ARABIC </w:instrText>
+      </w:r>
+      <w:r>
+        <w:fldChar w:fldCharType="separate"/>
+      </w:r>
+      <w:r>
+        <w:rPr>
+          <w:noProof/>
+        </w:rPr>
+        <w:t>12</w:t>
+      </w:r>
+      <w:r>
+        <w:rPr>
+          <w:noProof/>
+        </w:rPr>
+        <w:fldChar w:fldCharType="end"/>
+      </w:r>
       <w:r>
         <w:t>: voorbeeld van de punt-operator.</w:t>
       </w:r>
@@ -9239,14 +9351,27 @@
       <w:r>
         <w:t xml:space="preserve">Tabel </w:t>
       </w:r>
-      <w:fldSimple w:instr=" SEQ Tabel \* ARABIC ">
-        <w:r>
-          <w:rPr>
-            <w:noProof/>
-          </w:rPr>
-          <w:t>1</w:t>
-        </w:r>
-      </w:fldSimple>
+      <w:r>
+        <w:fldChar w:fldCharType="begin"/>
+      </w:r>
+      <w:r>
+        <w:instrText xml:space="preserve"> SEQ Tabel \* ARABIC </w:instrText>
+      </w:r>
+      <w:r>
+        <w:fldChar w:fldCharType="separate"/>
+      </w:r>
+      <w:r>
+        <w:rPr>
+          <w:noProof/>
+        </w:rPr>
+        <w:t>1</w:t>
+      </w:r>
+      <w:r>
+        <w:rPr>
+          <w:noProof/>
+        </w:rPr>
+        <w:fldChar w:fldCharType="end"/>
+      </w:r>
       <w:bookmarkEnd w:id="19"/>
       <w:r>
         <w:t>: code voorbeeld vraag 1</w:t>
@@ -9547,14 +9672,27 @@
       <w:r>
         <w:t xml:space="preserve">Tabel </w:t>
       </w:r>
-      <w:fldSimple w:instr=" SEQ Tabel \* ARABIC ">
-        <w:r>
-          <w:rPr>
-            <w:noProof/>
-          </w:rPr>
-          <w:t>2</w:t>
-        </w:r>
-      </w:fldSimple>
+      <w:r>
+        <w:fldChar w:fldCharType="begin"/>
+      </w:r>
+      <w:r>
+        <w:instrText xml:space="preserve"> SEQ Tabel \* ARABIC </w:instrText>
+      </w:r>
+      <w:r>
+        <w:fldChar w:fldCharType="separate"/>
+      </w:r>
+      <w:r>
+        <w:rPr>
+          <w:noProof/>
+        </w:rPr>
+        <w:t>2</w:t>
+      </w:r>
+      <w:r>
+        <w:rPr>
+          <w:noProof/>
+        </w:rPr>
+        <w:fldChar w:fldCharType="end"/>
+      </w:r>
       <w:bookmarkEnd w:id="20"/>
       <w:r>
         <w:t>: code die een bewerking op decimalen uitvoert.</w:t>
@@ -10533,14 +10671,27 @@
       <w:r>
         <w:t xml:space="preserve">Figuur </w:t>
       </w:r>
-      <w:fldSimple w:instr=" SEQ Figuur \* ARABIC ">
-        <w:r>
-          <w:rPr>
-            <w:noProof/>
-          </w:rPr>
-          <w:t>13</w:t>
-        </w:r>
-      </w:fldSimple>
+      <w:r>
+        <w:fldChar w:fldCharType="begin"/>
+      </w:r>
+      <w:r>
+        <w:instrText xml:space="preserve"> SEQ Figuur \* ARABIC </w:instrText>
+      </w:r>
+      <w:r>
+        <w:fldChar w:fldCharType="separate"/>
+      </w:r>
+      <w:r>
+        <w:rPr>
+          <w:noProof/>
+        </w:rPr>
+        <w:t>13</w:t>
+      </w:r>
+      <w:r>
+        <w:rPr>
+          <w:noProof/>
+        </w:rPr>
+        <w:fldChar w:fldCharType="end"/>
+      </w:r>
       <w:r>
         <w:t xml:space="preserve">: </w:t>
       </w:r>
@@ -11894,14 +12045,27 @@
       <w:r>
         <w:t xml:space="preserve">Figuur </w:t>
       </w:r>
-      <w:fldSimple w:instr=" SEQ Figuur \* ARABIC ">
-        <w:r>
-          <w:rPr>
-            <w:noProof/>
-          </w:rPr>
-          <w:t>14</w:t>
-        </w:r>
-      </w:fldSimple>
+      <w:r>
+        <w:fldChar w:fldCharType="begin"/>
+      </w:r>
+      <w:r>
+        <w:instrText xml:space="preserve"> SEQ Figuur \* ARABIC </w:instrText>
+      </w:r>
+      <w:r>
+        <w:fldChar w:fldCharType="separate"/>
+      </w:r>
+      <w:r>
+        <w:rPr>
+          <w:noProof/>
+        </w:rPr>
+        <w:t>14</w:t>
+      </w:r>
+      <w:r>
+        <w:rPr>
+          <w:noProof/>
+        </w:rPr>
+        <w:fldChar w:fldCharType="end"/>
+      </w:r>
       <w:bookmarkEnd w:id="28"/>
       <w:r>
         <w:t xml:space="preserve">: een voorbeeld van </w:t>
@@ -12041,14 +12205,27 @@
       <w:r>
         <w:t xml:space="preserve">Figuur </w:t>
       </w:r>
-      <w:fldSimple w:instr=" SEQ Figuur \* ARABIC ">
-        <w:r>
-          <w:rPr>
-            <w:noProof/>
-          </w:rPr>
-          <w:t>15</w:t>
-        </w:r>
-      </w:fldSimple>
+      <w:r>
+        <w:fldChar w:fldCharType="begin"/>
+      </w:r>
+      <w:r>
+        <w:instrText xml:space="preserve"> SEQ Figuur \* ARABIC </w:instrText>
+      </w:r>
+      <w:r>
+        <w:fldChar w:fldCharType="separate"/>
+      </w:r>
+      <w:r>
+        <w:rPr>
+          <w:noProof/>
+        </w:rPr>
+        <w:t>15</w:t>
+      </w:r>
+      <w:r>
+        <w:rPr>
+          <w:noProof/>
+        </w:rPr>
+        <w:fldChar w:fldCharType="end"/>
+      </w:r>
       <w:r>
         <w:t xml:space="preserve">: een voorbeeld van de functie </w:t>
       </w:r>
@@ -12138,14 +12315,27 @@
       <w:r>
         <w:t xml:space="preserve">Figuur </w:t>
       </w:r>
-      <w:fldSimple w:instr=" SEQ Figuur \* ARABIC ">
-        <w:r>
-          <w:rPr>
-            <w:noProof/>
-          </w:rPr>
-          <w:t>16</w:t>
-        </w:r>
-      </w:fldSimple>
+      <w:r>
+        <w:fldChar w:fldCharType="begin"/>
+      </w:r>
+      <w:r>
+        <w:instrText xml:space="preserve"> SEQ Figuur \* ARABIC </w:instrText>
+      </w:r>
+      <w:r>
+        <w:fldChar w:fldCharType="separate"/>
+      </w:r>
+      <w:r>
+        <w:rPr>
+          <w:noProof/>
+        </w:rPr>
+        <w:t>16</w:t>
+      </w:r>
+      <w:r>
+        <w:rPr>
+          <w:noProof/>
+        </w:rPr>
+        <w:fldChar w:fldCharType="end"/>
+      </w:r>
       <w:bookmarkEnd w:id="29"/>
       <w:r>
         <w:t>:</w:t>
@@ -12459,14 +12649,27 @@
       <w:r>
         <w:t xml:space="preserve">Figuur </w:t>
       </w:r>
-      <w:fldSimple w:instr=" SEQ Figuur \* ARABIC ">
-        <w:r>
-          <w:rPr>
-            <w:noProof/>
-          </w:rPr>
-          <w:t>17</w:t>
-        </w:r>
-      </w:fldSimple>
+      <w:r>
+        <w:fldChar w:fldCharType="begin"/>
+      </w:r>
+      <w:r>
+        <w:instrText xml:space="preserve"> SEQ Figuur \* ARABIC </w:instrText>
+      </w:r>
+      <w:r>
+        <w:fldChar w:fldCharType="separate"/>
+      </w:r>
+      <w:r>
+        <w:rPr>
+          <w:noProof/>
+        </w:rPr>
+        <w:t>17</w:t>
+      </w:r>
+      <w:r>
+        <w:rPr>
+          <w:noProof/>
+        </w:rPr>
+        <w:fldChar w:fldCharType="end"/>
+      </w:r>
       <w:bookmarkEnd w:id="31"/>
       <w:r>
         <w:t>: het zoeken van een functie.</w:t>
@@ -12701,14 +12904,27 @@
       <w:r>
         <w:t xml:space="preserve">Figuur </w:t>
       </w:r>
-      <w:fldSimple w:instr=" SEQ Figuur \* ARABIC ">
-        <w:r>
-          <w:rPr>
-            <w:noProof/>
-          </w:rPr>
-          <w:t>18</w:t>
-        </w:r>
-      </w:fldSimple>
+      <w:r>
+        <w:fldChar w:fldCharType="begin"/>
+      </w:r>
+      <w:r>
+        <w:instrText xml:space="preserve"> SEQ Figuur \* ARABIC </w:instrText>
+      </w:r>
+      <w:r>
+        <w:fldChar w:fldCharType="separate"/>
+      </w:r>
+      <w:r>
+        <w:rPr>
+          <w:noProof/>
+        </w:rPr>
+        <w:t>18</w:t>
+      </w:r>
+      <w:r>
+        <w:rPr>
+          <w:noProof/>
+        </w:rPr>
+        <w:fldChar w:fldCharType="end"/>
+      </w:r>
       <w:bookmarkEnd w:id="32"/>
       <w:r>
         <w:t xml:space="preserve">: See </w:t>
@@ -14521,14 +14737,27 @@
       <w:r>
         <w:t xml:space="preserve">Figuur </w:t>
       </w:r>
-      <w:fldSimple w:instr=" SEQ Figuur \* ARABIC ">
-        <w:r>
-          <w:rPr>
-            <w:noProof/>
-          </w:rPr>
-          <w:t>19</w:t>
-        </w:r>
-      </w:fldSimple>
+      <w:r>
+        <w:fldChar w:fldCharType="begin"/>
+      </w:r>
+      <w:r>
+        <w:instrText xml:space="preserve"> SEQ Figuur \* ARABIC </w:instrText>
+      </w:r>
+      <w:r>
+        <w:fldChar w:fldCharType="separate"/>
+      </w:r>
+      <w:r>
+        <w:rPr>
+          <w:noProof/>
+        </w:rPr>
+        <w:t>19</w:t>
+      </w:r>
+      <w:r>
+        <w:rPr>
+          <w:noProof/>
+        </w:rPr>
+        <w:fldChar w:fldCharType="end"/>
+      </w:r>
       <w:r>
         <w:t>: een schematische weergave van een functie</w:t>
       </w:r>
@@ -14692,14 +14921,27 @@
       <w:r>
         <w:t xml:space="preserve">Figuur </w:t>
       </w:r>
-      <w:fldSimple w:instr=" SEQ Figuur \* ARABIC ">
-        <w:r>
-          <w:rPr>
-            <w:noProof/>
-          </w:rPr>
-          <w:t>20</w:t>
-        </w:r>
-      </w:fldSimple>
+      <w:r>
+        <w:fldChar w:fldCharType="begin"/>
+      </w:r>
+      <w:r>
+        <w:instrText xml:space="preserve"> SEQ Figuur \* ARABIC </w:instrText>
+      </w:r>
+      <w:r>
+        <w:fldChar w:fldCharType="separate"/>
+      </w:r>
+      <w:r>
+        <w:rPr>
+          <w:noProof/>
+        </w:rPr>
+        <w:t>20</w:t>
+      </w:r>
+      <w:r>
+        <w:rPr>
+          <w:noProof/>
+        </w:rPr>
+        <w:fldChar w:fldCharType="end"/>
+      </w:r>
       <w:r>
         <w:t xml:space="preserve">: de output van de </w:t>
       </w:r>
@@ -15042,14 +15284,27 @@
       <w:r>
         <w:t xml:space="preserve">Figuur </w:t>
       </w:r>
-      <w:fldSimple w:instr=" SEQ Figuur \* ARABIC ">
-        <w:r>
-          <w:rPr>
-            <w:noProof/>
-          </w:rPr>
-          <w:t>21</w:t>
-        </w:r>
-      </w:fldSimple>
+      <w:r>
+        <w:fldChar w:fldCharType="begin"/>
+      </w:r>
+      <w:r>
+        <w:instrText xml:space="preserve"> SEQ Figuur \* ARABIC </w:instrText>
+      </w:r>
+      <w:r>
+        <w:fldChar w:fldCharType="separate"/>
+      </w:r>
+      <w:r>
+        <w:rPr>
+          <w:noProof/>
+        </w:rPr>
+        <w:t>21</w:t>
+      </w:r>
+      <w:r>
+        <w:rPr>
+          <w:noProof/>
+        </w:rPr>
+        <w:fldChar w:fldCharType="end"/>
+      </w:r>
       <w:bookmarkEnd w:id="40"/>
       <w:r>
         <w:t>: het aanmaken van een functie script</w:t>
@@ -15156,14 +15411,27 @@
       <w:r>
         <w:t xml:space="preserve">Figuur </w:t>
       </w:r>
-      <w:fldSimple w:instr=" SEQ Figuur \* ARABIC ">
-        <w:r>
-          <w:rPr>
-            <w:noProof/>
-          </w:rPr>
-          <w:t>22</w:t>
-        </w:r>
-      </w:fldSimple>
+      <w:r>
+        <w:fldChar w:fldCharType="begin"/>
+      </w:r>
+      <w:r>
+        <w:instrText xml:space="preserve"> SEQ Figuur \* ARABIC </w:instrText>
+      </w:r>
+      <w:r>
+        <w:fldChar w:fldCharType="separate"/>
+      </w:r>
+      <w:r>
+        <w:rPr>
+          <w:noProof/>
+        </w:rPr>
+        <w:t>22</w:t>
+      </w:r>
+      <w:r>
+        <w:rPr>
+          <w:noProof/>
+        </w:rPr>
+        <w:fldChar w:fldCharType="end"/>
+      </w:r>
       <w:bookmarkEnd w:id="41"/>
       <w:r>
         <w:t>: een door Matlab aangemaakt script met alle benodigdheden voor het maken van een functie.</w:t>
@@ -15839,14 +16107,27 @@
             <w:r>
               <w:t xml:space="preserve">Figuur </w:t>
             </w:r>
-            <w:fldSimple w:instr=" SEQ Figuur \* ARABIC ">
-              <w:r>
-                <w:rPr>
-                  <w:noProof/>
-                </w:rPr>
-                <w:t>23</w:t>
-              </w:r>
-            </w:fldSimple>
+            <w:r>
+              <w:fldChar w:fldCharType="begin"/>
+            </w:r>
+            <w:r>
+              <w:instrText xml:space="preserve"> SEQ Figuur \* ARABIC </w:instrText>
+            </w:r>
+            <w:r>
+              <w:fldChar w:fldCharType="separate"/>
+            </w:r>
+            <w:r>
+              <w:rPr>
+                <w:noProof/>
+              </w:rPr>
+              <w:t>23</w:t>
+            </w:r>
+            <w:r>
+              <w:rPr>
+                <w:noProof/>
+              </w:rPr>
+              <w:fldChar w:fldCharType="end"/>
+            </w:r>
             <w:bookmarkEnd w:id="43"/>
             <w:r>
               <w:t>: de opbouw van de functie, in het geel is de naam van de functie aangegeven.</w:t>
@@ -16256,14 +16537,27 @@
             <w:r>
               <w:t xml:space="preserve">Figuur </w:t>
             </w:r>
-            <w:fldSimple w:instr=" SEQ Figuur \* ARABIC ">
-              <w:r>
-                <w:rPr>
-                  <w:noProof/>
-                </w:rPr>
-                <w:t>24</w:t>
-              </w:r>
-            </w:fldSimple>
+            <w:r>
+              <w:fldChar w:fldCharType="begin"/>
+            </w:r>
+            <w:r>
+              <w:instrText xml:space="preserve"> SEQ Figuur \* ARABIC </w:instrText>
+            </w:r>
+            <w:r>
+              <w:fldChar w:fldCharType="separate"/>
+            </w:r>
+            <w:r>
+              <w:rPr>
+                <w:noProof/>
+              </w:rPr>
+              <w:t>24</w:t>
+            </w:r>
+            <w:r>
+              <w:rPr>
+                <w:noProof/>
+              </w:rPr>
+              <w:fldChar w:fldCharType="end"/>
+            </w:r>
             <w:bookmarkEnd w:id="44"/>
             <w:r>
               <w:t>: de opbouw van de functie, in het rood is de input van een functie aangegeven.</w:t>
@@ -16693,14 +16987,27 @@
             <w:r>
               <w:t xml:space="preserve">Figuur </w:t>
             </w:r>
-            <w:fldSimple w:instr=" SEQ Figuur \* ARABIC ">
-              <w:r>
-                <w:rPr>
-                  <w:noProof/>
-                </w:rPr>
-                <w:t>25</w:t>
-              </w:r>
-            </w:fldSimple>
+            <w:r>
+              <w:fldChar w:fldCharType="begin"/>
+            </w:r>
+            <w:r>
+              <w:instrText xml:space="preserve"> SEQ Figuur \* ARABIC </w:instrText>
+            </w:r>
+            <w:r>
+              <w:fldChar w:fldCharType="separate"/>
+            </w:r>
+            <w:r>
+              <w:rPr>
+                <w:noProof/>
+              </w:rPr>
+              <w:t>25</w:t>
+            </w:r>
+            <w:r>
+              <w:rPr>
+                <w:noProof/>
+              </w:rPr>
+              <w:fldChar w:fldCharType="end"/>
+            </w:r>
             <w:r>
               <w:t>: de opbouw van de functie, in het paars is de output van een functie aangegeven.</w:t>
             </w:r>
@@ -17102,14 +17409,27 @@
             <w:r>
               <w:t xml:space="preserve">Figuur </w:t>
             </w:r>
-            <w:fldSimple w:instr=" SEQ Figuur \* ARABIC ">
-              <w:r>
-                <w:rPr>
-                  <w:noProof/>
-                </w:rPr>
-                <w:t>26</w:t>
-              </w:r>
-            </w:fldSimple>
+            <w:r>
+              <w:fldChar w:fldCharType="begin"/>
+            </w:r>
+            <w:r>
+              <w:instrText xml:space="preserve"> SEQ Figuur \* ARABIC </w:instrText>
+            </w:r>
+            <w:r>
+              <w:fldChar w:fldCharType="separate"/>
+            </w:r>
+            <w:r>
+              <w:rPr>
+                <w:noProof/>
+              </w:rPr>
+              <w:t>26</w:t>
+            </w:r>
+            <w:r>
+              <w:rPr>
+                <w:noProof/>
+              </w:rPr>
+              <w:fldChar w:fldCharType="end"/>
+            </w:r>
             <w:bookmarkEnd w:id="45"/>
             <w:r>
               <w:t>: de opbouw van de functie, in het blauw is de body van een functie aangegeven.</w:t>
@@ -17304,14 +17624,27 @@
       <w:r>
         <w:t xml:space="preserve">Figuur </w:t>
       </w:r>
-      <w:fldSimple w:instr=" SEQ Figuur \* ARABIC ">
-        <w:r>
-          <w:rPr>
-            <w:noProof/>
-          </w:rPr>
-          <w:t>27</w:t>
-        </w:r>
-      </w:fldSimple>
+      <w:r>
+        <w:fldChar w:fldCharType="begin"/>
+      </w:r>
+      <w:r>
+        <w:instrText xml:space="preserve"> SEQ Figuur \* ARABIC </w:instrText>
+      </w:r>
+      <w:r>
+        <w:fldChar w:fldCharType="separate"/>
+      </w:r>
+      <w:r>
+        <w:rPr>
+          <w:noProof/>
+        </w:rPr>
+        <w:t>27</w:t>
+      </w:r>
+      <w:r>
+        <w:rPr>
+          <w:noProof/>
+        </w:rPr>
+        <w:fldChar w:fldCharType="end"/>
+      </w:r>
       <w:bookmarkEnd w:id="46"/>
       <w:r>
         <w:t>: we hebben de aangemaakte functie aangepast.</w:t>
@@ -17672,14 +18005,27 @@
       <w:r>
         <w:t xml:space="preserve">Figuur </w:t>
       </w:r>
-      <w:fldSimple w:instr=" SEQ Figuur \* ARABIC ">
-        <w:r>
-          <w:rPr>
-            <w:noProof/>
-          </w:rPr>
-          <w:t>28</w:t>
-        </w:r>
-      </w:fldSimple>
+      <w:r>
+        <w:fldChar w:fldCharType="begin"/>
+      </w:r>
+      <w:r>
+        <w:instrText xml:space="preserve"> SEQ Figuur \* ARABIC </w:instrText>
+      </w:r>
+      <w:r>
+        <w:fldChar w:fldCharType="separate"/>
+      </w:r>
+      <w:r>
+        <w:rPr>
+          <w:noProof/>
+        </w:rPr>
+        <w:t>28</w:t>
+      </w:r>
+      <w:r>
+        <w:rPr>
+          <w:noProof/>
+        </w:rPr>
+        <w:fldChar w:fldCharType="end"/>
+      </w:r>
       <w:r>
         <w:t>: we hebben de aangemaakte functie verder aangevuld</w:t>
       </w:r>
@@ -17834,14 +18180,27 @@
       <w:r>
         <w:t xml:space="preserve">Figuur </w:t>
       </w:r>
-      <w:fldSimple w:instr=" SEQ Figuur \* ARABIC ">
-        <w:r>
-          <w:rPr>
-            <w:noProof/>
-          </w:rPr>
-          <w:t>29</w:t>
-        </w:r>
-      </w:fldSimple>
+      <w:r>
+        <w:fldChar w:fldCharType="begin"/>
+      </w:r>
+      <w:r>
+        <w:instrText xml:space="preserve"> SEQ Figuur \* ARABIC </w:instrText>
+      </w:r>
+      <w:r>
+        <w:fldChar w:fldCharType="separate"/>
+      </w:r>
+      <w:r>
+        <w:rPr>
+          <w:noProof/>
+        </w:rPr>
+        <w:t>29</w:t>
+      </w:r>
+      <w:r>
+        <w:rPr>
+          <w:noProof/>
+        </w:rPr>
+        <w:fldChar w:fldCharType="end"/>
+      </w:r>
       <w:r>
         <w:t xml:space="preserve">: de output van de functie </w:t>
       </w:r>
@@ -18245,14 +18604,27 @@
       <w:r>
         <w:t xml:space="preserve">Figuur </w:t>
       </w:r>
-      <w:fldSimple w:instr=" SEQ Figuur \* ARABIC ">
-        <w:r>
-          <w:rPr>
-            <w:noProof/>
-          </w:rPr>
-          <w:t>30</w:t>
-        </w:r>
-      </w:fldSimple>
+      <w:r>
+        <w:fldChar w:fldCharType="begin"/>
+      </w:r>
+      <w:r>
+        <w:instrText xml:space="preserve"> SEQ Figuur \* ARABIC </w:instrText>
+      </w:r>
+      <w:r>
+        <w:fldChar w:fldCharType="separate"/>
+      </w:r>
+      <w:r>
+        <w:rPr>
+          <w:noProof/>
+        </w:rPr>
+        <w:t>30</w:t>
+      </w:r>
+      <w:r>
+        <w:rPr>
+          <w:noProof/>
+        </w:rPr>
+        <w:fldChar w:fldCharType="end"/>
+      </w:r>
       <w:bookmarkEnd w:id="48"/>
       <w:r>
         <w:t>: het gebruiken van onze functie in een dummy omgeving.</w:t>
@@ -18314,14 +18686,27 @@
       <w:r>
         <w:t xml:space="preserve">Figuur </w:t>
       </w:r>
-      <w:fldSimple w:instr=" SEQ Figuur \* ARABIC ">
-        <w:r>
-          <w:rPr>
-            <w:noProof/>
-          </w:rPr>
-          <w:t>31</w:t>
-        </w:r>
-      </w:fldSimple>
+      <w:r>
+        <w:fldChar w:fldCharType="begin"/>
+      </w:r>
+      <w:r>
+        <w:instrText xml:space="preserve"> SEQ Figuur \* ARABIC </w:instrText>
+      </w:r>
+      <w:r>
+        <w:fldChar w:fldCharType="separate"/>
+      </w:r>
+      <w:r>
+        <w:rPr>
+          <w:noProof/>
+        </w:rPr>
+        <w:t>31</w:t>
+      </w:r>
+      <w:r>
+        <w:rPr>
+          <w:noProof/>
+        </w:rPr>
+        <w:fldChar w:fldCharType="end"/>
+      </w:r>
       <w:bookmarkEnd w:id="49"/>
       <w:r>
         <w:t>: het programma is gestopt op de regel waar onze zelfgeschreven functie wordt aangeroepen. Druk nu op F11 om ' in ' de functie te gaan.</w:t>
@@ -18384,14 +18769,27 @@
       <w:r>
         <w:t xml:space="preserve">Figuur </w:t>
       </w:r>
-      <w:fldSimple w:instr=" SEQ Figuur \* ARABIC ">
-        <w:r>
-          <w:rPr>
-            <w:noProof/>
-          </w:rPr>
-          <w:t>32</w:t>
-        </w:r>
-      </w:fldSimple>
+      <w:r>
+        <w:fldChar w:fldCharType="begin"/>
+      </w:r>
+      <w:r>
+        <w:instrText xml:space="preserve"> SEQ Figuur \* ARABIC </w:instrText>
+      </w:r>
+      <w:r>
+        <w:fldChar w:fldCharType="separate"/>
+      </w:r>
+      <w:r>
+        <w:rPr>
+          <w:noProof/>
+        </w:rPr>
+        <w:t>32</w:t>
+      </w:r>
+      <w:r>
+        <w:rPr>
+          <w:noProof/>
+        </w:rPr>
+        <w:fldChar w:fldCharType="end"/>
+      </w:r>
       <w:bookmarkEnd w:id="50"/>
       <w:r>
         <w:t>: Matlab heeft ons nu naar de zelfgeschreven functie gebracht. De rode pijl wijst naar de muispointer. Als je tijdens het debuggen op een variabele staat met de muispointer krijg je de inhoud van deze variabele te zien.</w:t>
@@ -18870,14 +19268,27 @@
       <w:r>
         <w:t xml:space="preserve">Figuur </w:t>
       </w:r>
-      <w:fldSimple w:instr=" SEQ Figuur \* ARABIC ">
-        <w:r>
-          <w:rPr>
-            <w:noProof/>
-          </w:rPr>
-          <w:t>33</w:t>
-        </w:r>
-      </w:fldSimple>
+      <w:r>
+        <w:fldChar w:fldCharType="begin"/>
+      </w:r>
+      <w:r>
+        <w:instrText xml:space="preserve"> SEQ Figuur \* ARABIC </w:instrText>
+      </w:r>
+      <w:r>
+        <w:fldChar w:fldCharType="separate"/>
+      </w:r>
+      <w:r>
+        <w:rPr>
+          <w:noProof/>
+        </w:rPr>
+        <w:t>33</w:t>
+      </w:r>
+      <w:r>
+        <w:rPr>
+          <w:noProof/>
+        </w:rPr>
+        <w:fldChar w:fldCharType="end"/>
+      </w:r>
       <w:r>
         <w:t>: We zijn tijdens het debuggen in de laatste regel van de functie aangekomen. Merk op dat de output-variabele als zijn eind waarde bevat.</w:t>
       </w:r>
@@ -19009,14 +19420,27 @@
       <w:r>
         <w:t xml:space="preserve">Figuur </w:t>
       </w:r>
-      <w:fldSimple w:instr=" SEQ Figuur \* ARABIC ">
-        <w:r>
-          <w:rPr>
-            <w:noProof/>
-          </w:rPr>
-          <w:t>34</w:t>
-        </w:r>
-      </w:fldSimple>
+      <w:r>
+        <w:fldChar w:fldCharType="begin"/>
+      </w:r>
+      <w:r>
+        <w:instrText xml:space="preserve"> SEQ Figuur \* ARABIC </w:instrText>
+      </w:r>
+      <w:r>
+        <w:fldChar w:fldCharType="separate"/>
+      </w:r>
+      <w:r>
+        <w:rPr>
+          <w:noProof/>
+        </w:rPr>
+        <w:t>34</w:t>
+      </w:r>
+      <w:r>
+        <w:rPr>
+          <w:noProof/>
+        </w:rPr>
+        <w:fldChar w:fldCharType="end"/>
+      </w:r>
       <w:bookmarkEnd w:id="51"/>
       <w:r>
         <w:t>: het debug pijltje wijst nu naar onderen. Dat betekent dat we uit de functie gaan.</w:t>
@@ -19133,14 +19557,27 @@
       <w:r>
         <w:t xml:space="preserve">Figuur </w:t>
       </w:r>
-      <w:fldSimple w:instr=" SEQ Figuur \* ARABIC ">
-        <w:r>
-          <w:rPr>
-            <w:noProof/>
-          </w:rPr>
-          <w:t>35</w:t>
-        </w:r>
-      </w:fldSimple>
+      <w:r>
+        <w:fldChar w:fldCharType="begin"/>
+      </w:r>
+      <w:r>
+        <w:instrText xml:space="preserve"> SEQ Figuur \* ARABIC </w:instrText>
+      </w:r>
+      <w:r>
+        <w:fldChar w:fldCharType="separate"/>
+      </w:r>
+      <w:r>
+        <w:rPr>
+          <w:noProof/>
+        </w:rPr>
+        <w:t>35</w:t>
+      </w:r>
+      <w:r>
+        <w:rPr>
+          <w:noProof/>
+        </w:rPr>
+        <w:fldChar w:fldCharType="end"/>
+      </w:r>
       <w:bookmarkEnd w:id="52"/>
       <w:r>
         <w:t>: We zijn nu teruggesprongen naar het script dat de functie heeft aangeroepen.</w:t>
@@ -19273,14 +19710,30 @@
       <w:r>
         <w:t xml:space="preserve">Figuur </w:t>
       </w:r>
-      <w:fldSimple w:instr=" SEQ Figuur \* ARABIC ">
-        <w:r>
-          <w:rPr>
-            <w:noProof/>
-          </w:rPr>
-          <w:t>36</w:t>
-        </w:r>
-      </w:fldSimple>
+      <w:r>
+        <w:fldChar w:fldCharType="begin"/>
+      </w:r>
+      <w:r>
+        <w:instrText xml:space="preserve"> SEQ Fi</w:instrText>
+      </w:r>
+      <w:r>
+        <w:instrText xml:space="preserve">guur \* ARABIC </w:instrText>
+      </w:r>
+      <w:r>
+        <w:fldChar w:fldCharType="separate"/>
+      </w:r>
+      <w:r>
+        <w:rPr>
+          <w:noProof/>
+        </w:rPr>
+        <w:t>36</w:t>
+      </w:r>
+      <w:r>
+        <w:rPr>
+          <w:noProof/>
+        </w:rPr>
+        <w:fldChar w:fldCharType="end"/>
+      </w:r>
       <w:r>
         <w:t>: het resultaat in y2 kan nu worden bekeken. Ga met je muis op de variabele y2 staan en bekijk wat er in staat.</w:t>
       </w:r>
@@ -19499,14 +19952,27 @@
       <w:r>
         <w:t xml:space="preserve">Figuur </w:t>
       </w:r>
-      <w:fldSimple w:instr=" SEQ Figuur \* ARABIC ">
-        <w:r>
-          <w:rPr>
-            <w:noProof/>
-          </w:rPr>
-          <w:t>37</w:t>
-        </w:r>
-      </w:fldSimple>
+      <w:r>
+        <w:fldChar w:fldCharType="begin"/>
+      </w:r>
+      <w:r>
+        <w:instrText xml:space="preserve"> SEQ Figuur \* ARABIC </w:instrText>
+      </w:r>
+      <w:r>
+        <w:fldChar w:fldCharType="separate"/>
+      </w:r>
+      <w:r>
+        <w:rPr>
+          <w:noProof/>
+        </w:rPr>
+        <w:t>37</w:t>
+      </w:r>
+      <w:r>
+        <w:rPr>
+          <w:noProof/>
+        </w:rPr>
+        <w:fldChar w:fldCharType="end"/>
+      </w:r>
       <w:bookmarkEnd w:id="54"/>
       <w:r>
         <w:t>: een nieuwe functie voor het bereken van de oppervlakte van een cirkel.</w:t>
@@ -19691,14 +20157,27 @@
       <w:r>
         <w:t xml:space="preserve">Figuur </w:t>
       </w:r>
-      <w:fldSimple w:instr=" SEQ Figuur \* ARABIC ">
-        <w:r>
-          <w:rPr>
-            <w:noProof/>
-          </w:rPr>
-          <w:t>38</w:t>
-        </w:r>
-      </w:fldSimple>
+      <w:r>
+        <w:fldChar w:fldCharType="begin"/>
+      </w:r>
+      <w:r>
+        <w:instrText xml:space="preserve"> SEQ Figuur \* ARABIC </w:instrText>
+      </w:r>
+      <w:r>
+        <w:fldChar w:fldCharType="separate"/>
+      </w:r>
+      <w:r>
+        <w:rPr>
+          <w:noProof/>
+        </w:rPr>
+        <w:t>38</w:t>
+      </w:r>
+      <w:r>
+        <w:rPr>
+          <w:noProof/>
+        </w:rPr>
+        <w:fldChar w:fldCharType="end"/>
+      </w:r>
       <w:r>
         <w:t>: verder aangevuld.</w:t>
       </w:r>
@@ -19841,14 +20320,27 @@
       <w:r>
         <w:t xml:space="preserve">Figuur </w:t>
       </w:r>
-      <w:fldSimple w:instr=" SEQ Figuur \* ARABIC ">
-        <w:r>
-          <w:rPr>
-            <w:noProof/>
-          </w:rPr>
-          <w:t>39</w:t>
-        </w:r>
-      </w:fldSimple>
+      <w:r>
+        <w:fldChar w:fldCharType="begin"/>
+      </w:r>
+      <w:r>
+        <w:instrText xml:space="preserve"> SEQ Figuur \* ARABIC </w:instrText>
+      </w:r>
+      <w:r>
+        <w:fldChar w:fldCharType="separate"/>
+      </w:r>
+      <w:r>
+        <w:rPr>
+          <w:noProof/>
+        </w:rPr>
+        <w:t>39</w:t>
+      </w:r>
+      <w:r>
+        <w:rPr>
+          <w:noProof/>
+        </w:rPr>
+        <w:fldChar w:fldCharType="end"/>
+      </w:r>
       <w:r>
         <w:t>: de output</w:t>
       </w:r>
@@ -20133,7 +20625,7 @@
         <w:rPr>
           <w:rFonts w:ascii="Consolas" w:hAnsi="Consolas"/>
         </w:rPr>
-        <w:t>(3.14159,3);</w:t>
+        <w:t>(3.14159,3)</w:t>
       </w:r>
     </w:p>
     <w:p>
@@ -20353,7 +20845,7 @@
         <w:rPr>
           <w:lang w:val="en-US"/>
         </w:rPr>
-        <w:t>2</w:t>
+        <w:t>4</w:t>
       </w:r>
       <w:r>
         <w:rPr>
@@ -20387,7 +20879,13 @@
         <w:rPr>
           <w:lang w:val="en-US"/>
         </w:rPr>
-        <w:t>Std</w:t>
+        <w:t>s</w:t>
+      </w:r>
+      <w:r>
+        <w:rPr>
+          <w:lang w:val="en-US"/>
+        </w:rPr>
+        <w:t>td</w:t>
       </w:r>
       <w:proofErr w:type="spellEnd"/>
       <w:r>
@@ -20592,17 +21090,8 @@
             <w:color w:val="808080" w:themeColor="background1" w:themeShade="80"/>
             <w:sz w:val="18"/>
           </w:rPr>
-          <w:t xml:space="preserve"> en Mark </w:t>
+          <w:t xml:space="preserve"> en Mark Schrauwen</w:t>
         </w:r>
-        <w:proofErr w:type="spellStart"/>
-        <w:r>
-          <w:rPr>
-            <w:color w:val="808080" w:themeColor="background1" w:themeShade="80"/>
-            <w:sz w:val="18"/>
-          </w:rPr>
-          <w:t>Schrauwen</w:t>
-        </w:r>
-        <w:proofErr w:type="spellEnd"/>
       </w:sdtContent>
     </w:sdt>
     <w:r>
@@ -20639,7 +21128,7 @@
         <w:color w:val="808080" w:themeColor="background1" w:themeShade="80"/>
         <w:sz w:val="18"/>
       </w:rPr>
-      <w:t>3</w:t>
+      <w:t>20</w:t>
     </w:r>
     <w:r>
       <w:rPr>
@@ -26430,6 +26919,7 @@
     <w:rsid w:val="009F25CF"/>
     <w:rsid w:val="00B6669E"/>
     <w:rsid w:val="00C372CF"/>
+    <w:rsid w:val="00C66AA5"/>
     <w:rsid w:val="00CA3CA7"/>
     <w:rsid w:val="00FC1889"/>
   </w:rsids>
@@ -27207,7 +27697,7 @@
 </file>
 
 <file path=customXml/itemProps1.xml><?xml version="1.0" encoding="utf-8"?>
-<ds:datastoreItem xmlns:ds="http://schemas.openxmlformats.org/officeDocument/2006/customXml" ds:itemID="{8E81872C-665D-460B-94B8-3350F3E43FD3}">
+<ds:datastoreItem xmlns:ds="http://schemas.openxmlformats.org/officeDocument/2006/customXml" ds:itemID="{C40FE243-711A-4EC7-B95E-ACA3FD698B89}">
   <ds:schemaRefs>
     <ds:schemaRef ds:uri="http://schemas.openxmlformats.org/officeDocument/2006/bibliography"/>
   </ds:schemaRefs>

</xml_diff>